<commit_message>
fixed domain model, small changes to srs and vragen
</commit_message>
<xml_diff>
--- a/SRS.docx
+++ b/SRS.docx
@@ -952,6 +952,13 @@
     <w:sdt>
       <w:sdtPr>
         <w:rPr>
+          <w:rFonts w:asciiTheme="minorHAnsi" w:eastAsiaTheme="minorHAnsi" w:hAnsiTheme="minorHAnsi" w:cstheme="minorBidi"/>
+          <w:b w:val="0"/>
+          <w:bCs w:val="0"/>
+          <w:iCs w:val="0"/>
+          <w:color w:val="auto"/>
+          <w:sz w:val="22"/>
+          <w:szCs w:val="22"/>
           <w:lang w:val="nl-NL"/>
         </w:rPr>
         <w:id w:val="1529226921"/>
@@ -962,12 +969,7 @@
       </w:sdtPr>
       <w:sdtEndPr>
         <w:rPr>
-          <w:rFonts w:asciiTheme="minorHAnsi" w:eastAsiaTheme="minorHAnsi" w:hAnsiTheme="minorHAnsi" w:cstheme="minorBidi"/>
-          <w:iCs w:val="0"/>
           <w:noProof/>
-          <w:color w:val="auto"/>
-          <w:sz w:val="22"/>
-          <w:szCs w:val="22"/>
         </w:rPr>
       </w:sdtEndPr>
       <w:sdtContent>
@@ -3836,8 +3838,8 @@
       <w:bookmarkStart w:id="16" w:name="_Toc439994676"/>
       <w:bookmarkStart w:id="17" w:name="_Toc441230981"/>
       <w:bookmarkStart w:id="18" w:name="_Toc336096351"/>
-      <w:bookmarkStart w:id="19" w:name="_Hlk144910045"/>
-      <w:bookmarkStart w:id="20" w:name="_Toc146107014"/>
+      <w:bookmarkStart w:id="19" w:name="_Toc146107014"/>
+      <w:bookmarkStart w:id="20" w:name="_Hlk144910045"/>
       <w:r>
         <w:lastRenderedPageBreak/>
         <w:t xml:space="preserve">User Classes </w:t>
@@ -3857,10 +3859,10 @@
       <w:bookmarkEnd w:id="16"/>
       <w:bookmarkEnd w:id="17"/>
       <w:bookmarkEnd w:id="18"/>
-      <w:bookmarkEnd w:id="20"/>
+      <w:bookmarkEnd w:id="19"/>
       <w:proofErr w:type="spellEnd"/>
     </w:p>
-    <w:bookmarkEnd w:id="19"/>
+    <w:bookmarkEnd w:id="20"/>
     <w:p>
       <w:pPr>
         <w:rPr>
@@ -4650,7 +4652,19 @@
         <w:rPr>
           <w:rFonts w:asciiTheme="minorBidi" w:eastAsiaTheme="minorEastAsia" w:hAnsiTheme="minorBidi"/>
         </w:rPr>
-        <w:t xml:space="preserve"> cases die het bovenste diagram te zien.</w:t>
+        <w:t xml:space="preserve"> cases die het bovenste diagram</w:t>
+      </w:r>
+      <w:r>
+        <w:rPr>
+          <w:rFonts w:asciiTheme="minorBidi" w:eastAsiaTheme="minorEastAsia" w:hAnsiTheme="minorBidi"/>
+        </w:rPr>
+        <w:t xml:space="preserve"> zijn weergegeven</w:t>
+      </w:r>
+      <w:r>
+        <w:rPr>
+          <w:rFonts w:asciiTheme="minorBidi" w:eastAsiaTheme="minorEastAsia" w:hAnsiTheme="minorBidi"/>
+        </w:rPr>
+        <w:t>.</w:t>
       </w:r>
     </w:p>
     <w:p>
@@ -4822,7 +4836,31 @@
                 <w:sz w:val="22"/>
                 <w:szCs w:val="22"/>
               </w:rPr>
-              <w:t>Nieuwe spelers kunnen een account aanmaken door hun gegevens in te voeren. Het systeem slaat deze gegevens op.</w:t>
+              <w:t xml:space="preserve">Een nieuwe speler maakt een </w:t>
+            </w:r>
+            <w:r>
+              <w:rPr>
+                <w:rFonts w:asciiTheme="minorBidi" w:hAnsiTheme="minorBidi"/>
+                <w:sz w:val="22"/>
+                <w:szCs w:val="22"/>
+              </w:rPr>
+              <w:t>account aan</w:t>
+            </w:r>
+            <w:r>
+              <w:rPr>
+                <w:rFonts w:asciiTheme="minorBidi" w:hAnsiTheme="minorBidi"/>
+                <w:sz w:val="22"/>
+                <w:szCs w:val="22"/>
+              </w:rPr>
+              <w:t xml:space="preserve"> door zijn</w:t>
+            </w:r>
+            <w:r>
+              <w:rPr>
+                <w:rFonts w:asciiTheme="minorBidi" w:hAnsiTheme="minorBidi"/>
+                <w:sz w:val="22"/>
+                <w:szCs w:val="22"/>
+              </w:rPr>
+              <w:t xml:space="preserve"> gegevens in te voeren. Het systeem slaat deze gegevens op.</w:t>
             </w:r>
           </w:p>
         </w:tc>
@@ -4997,7 +5035,23 @@
                 <w:sz w:val="22"/>
                 <w:szCs w:val="22"/>
               </w:rPr>
-              <w:t>De speler selecteert om een nieuwe quiz te spelen. Het systeem presenteert vervolgens een reeks vragen aan de speler.</w:t>
+              <w:t xml:space="preserve">De speler selecteert een quiz </w:t>
+            </w:r>
+            <w:r>
+              <w:rPr>
+                <w:rFonts w:asciiTheme="minorBidi" w:hAnsiTheme="minorBidi"/>
+                <w:sz w:val="22"/>
+                <w:szCs w:val="22"/>
+              </w:rPr>
+              <w:t xml:space="preserve">om </w:t>
+            </w:r>
+            <w:r>
+              <w:rPr>
+                <w:rFonts w:asciiTheme="minorBidi" w:hAnsiTheme="minorBidi"/>
+                <w:sz w:val="22"/>
+                <w:szCs w:val="22"/>
+              </w:rPr>
+              <w:t>te spelen. Het systeem presenteert vervolgens een reeks vragen aan de speler.</w:t>
             </w:r>
           </w:p>
         </w:tc>
@@ -5181,7 +5235,23 @@
                 <w:sz w:val="22"/>
                 <w:szCs w:val="22"/>
               </w:rPr>
-              <w:t>geeft/</w:t>
+              <w:t>voert de speler een antwoord in</w:t>
+            </w:r>
+            <w:r>
+              <w:rPr>
+                <w:rFonts w:asciiTheme="minorBidi" w:hAnsiTheme="minorBidi"/>
+                <w:sz w:val="22"/>
+                <w:szCs w:val="22"/>
+              </w:rPr>
+              <w:t xml:space="preserve">. Het systeem valideert het antwoord en </w:t>
+            </w:r>
+            <w:r>
+              <w:rPr>
+                <w:rFonts w:asciiTheme="minorBidi" w:hAnsiTheme="minorBidi"/>
+                <w:sz w:val="22"/>
+                <w:szCs w:val="22"/>
+              </w:rPr>
+              <w:t xml:space="preserve">geeft de speler een letter van het </w:t>
             </w:r>
             <w:proofErr w:type="spellStart"/>
             <w:r>
@@ -5190,7 +5260,7 @@
                 <w:sz w:val="22"/>
                 <w:szCs w:val="22"/>
               </w:rPr>
-              <w:t>keist</w:t>
+              <w:t>magic</w:t>
             </w:r>
             <w:proofErr w:type="spellEnd"/>
             <w:r>
@@ -5199,33 +5269,15 @@
                 <w:sz w:val="22"/>
                 <w:szCs w:val="22"/>
               </w:rPr>
-              <w:t xml:space="preserve"> hij/zij een antwoord uit de gegeven opties. Het systeem valideert het antwoord en </w:t>
-            </w:r>
-            <w:r>
-              <w:rPr>
-                <w:rFonts w:asciiTheme="minorBidi" w:hAnsiTheme="minorBidi"/>
-                <w:sz w:val="22"/>
-                <w:szCs w:val="22"/>
-              </w:rPr>
-              <w:t xml:space="preserve">geeft de speler een letter van het </w:t>
-            </w:r>
-            <w:proofErr w:type="spellStart"/>
-            <w:r>
-              <w:rPr>
-                <w:rFonts w:asciiTheme="minorBidi" w:hAnsiTheme="minorBidi"/>
-                <w:sz w:val="22"/>
-                <w:szCs w:val="22"/>
-              </w:rPr>
-              <w:t>magic</w:t>
-            </w:r>
-            <w:proofErr w:type="spellEnd"/>
-            <w:r>
-              <w:rPr>
-                <w:rFonts w:asciiTheme="minorBidi" w:hAnsiTheme="minorBidi"/>
-                <w:sz w:val="22"/>
-                <w:szCs w:val="22"/>
-              </w:rPr>
               <w:t xml:space="preserve"> woord</w:t>
+            </w:r>
+            <w:r>
+              <w:rPr>
+                <w:rFonts w:asciiTheme="minorBidi" w:hAnsiTheme="minorBidi"/>
+                <w:sz w:val="22"/>
+                <w:szCs w:val="22"/>
+              </w:rPr>
+              <w:t xml:space="preserve"> als het antwoord correct is</w:t>
             </w:r>
             <w:r>
               <w:rPr>
@@ -5416,7 +5468,7 @@
                 <w:sz w:val="22"/>
                 <w:szCs w:val="22"/>
               </w:rPr>
-              <w:t xml:space="preserve">, probeert de speler een woord te vormen van alle letters die hij ontvangen heeft voor elke goede antwoord. Het </w:t>
+              <w:t xml:space="preserve">, probeert de speler een woord te vormen van alle letters die hij ontvangen heeft voor elke goed antwoord. Het </w:t>
             </w:r>
             <w:r>
               <w:rPr>
@@ -5432,25 +5484,7 @@
                 <w:sz w:val="22"/>
                 <w:szCs w:val="22"/>
               </w:rPr>
-              <w:t xml:space="preserve"> het </w:t>
-            </w:r>
-            <w:proofErr w:type="spellStart"/>
-            <w:r>
-              <w:rPr>
-                <w:rFonts w:asciiTheme="minorBidi" w:hAnsiTheme="minorBidi"/>
-                <w:sz w:val="22"/>
-                <w:szCs w:val="22"/>
-              </w:rPr>
-              <w:t>magic</w:t>
-            </w:r>
-            <w:proofErr w:type="spellEnd"/>
-            <w:r>
-              <w:rPr>
-                <w:rFonts w:asciiTheme="minorBidi" w:hAnsiTheme="minorBidi"/>
-                <w:sz w:val="22"/>
-                <w:szCs w:val="22"/>
-              </w:rPr>
-              <w:t xml:space="preserve"> woord door gebruik te maken van een externe </w:t>
+              <w:t xml:space="preserve"> het woord door gebruik te maken van een externe </w:t>
             </w:r>
             <w:proofErr w:type="spellStart"/>
             <w:r>
@@ -5650,6 +5684,7 @@
             <w:r>
               <w:rPr>
                 <w:rFonts w:asciiTheme="minorBidi" w:hAnsiTheme="minorBidi"/>
+                <w:color w:val="FF0000"/>
                 <w:sz w:val="22"/>
                 <w:szCs w:val="22"/>
               </w:rPr>
@@ -5659,6 +5694,7 @@
             <w:r>
               <w:rPr>
                 <w:rFonts w:asciiTheme="minorBidi" w:hAnsiTheme="minorBidi"/>
+                <w:color w:val="FF0000"/>
                 <w:sz w:val="22"/>
                 <w:szCs w:val="22"/>
               </w:rPr>
@@ -5668,6 +5704,7 @@
             <w:r>
               <w:rPr>
                 <w:rFonts w:asciiTheme="minorBidi" w:hAnsiTheme="minorBidi"/>
+                <w:color w:val="FF0000"/>
                 <w:sz w:val="22"/>
                 <w:szCs w:val="22"/>
               </w:rPr>
@@ -5677,6 +5714,7 @@
             <w:r>
               <w:rPr>
                 <w:rFonts w:asciiTheme="minorBidi" w:hAnsiTheme="minorBidi"/>
+                <w:color w:val="FF0000"/>
                 <w:sz w:val="22"/>
                 <w:szCs w:val="22"/>
               </w:rPr>
@@ -5686,6 +5724,7 @@
             <w:r>
               <w:rPr>
                 <w:rFonts w:asciiTheme="minorBidi" w:hAnsiTheme="minorBidi"/>
+                <w:color w:val="FF0000"/>
                 <w:sz w:val="22"/>
                 <w:szCs w:val="22"/>
               </w:rPr>
@@ -5818,7 +5857,7 @@
       </w:tr>
       <w:tr>
         <w:trPr>
-          <w:trHeight w:val="762"/>
+          <w:trHeight w:val="603"/>
         </w:trPr>
         <w:tc>
           <w:tcPr>
@@ -5864,7 +5903,15 @@
                 <w:sz w:val="22"/>
                 <w:szCs w:val="22"/>
               </w:rPr>
-              <w:t>De speler voert zijn/haar inloggegevens in (zoals gebruikersnaam en wachtwoord) om toegang te krijgen tot zijn/haar account en de quiz te spelen.</w:t>
+              <w:t>De speler voert zijn/haar inloggegevens in (zoals gebruikersnaam en wachtwoord) om toegang te krijgen tot zijn/haar account</w:t>
+            </w:r>
+            <w:r>
+              <w:rPr>
+                <w:rFonts w:asciiTheme="minorBidi" w:hAnsiTheme="minorBidi"/>
+                <w:sz w:val="22"/>
+                <w:szCs w:val="22"/>
+              </w:rPr>
+              <w:t>.</w:t>
             </w:r>
           </w:p>
         </w:tc>
@@ -5989,7 +6036,7 @@
       </w:tr>
       <w:tr>
         <w:trPr>
-          <w:trHeight w:val="795"/>
+          <w:trHeight w:val="541"/>
         </w:trPr>
         <w:tc>
           <w:tcPr>
@@ -6053,7 +6100,15 @@
                 <w:sz w:val="22"/>
                 <w:szCs w:val="22"/>
               </w:rPr>
-              <w:t>-inloggegevens in om toegang te krijgen tot het beheerdersgedeelte van de applicatie, waar hij/zij de vragenlijst en andere instellingen kan beheren.</w:t>
+              <w:t>-inloggegevens in om toegang te krijgen tot het beheerdersgedeelte van de applicatie</w:t>
+            </w:r>
+            <w:r>
+              <w:rPr>
+                <w:rFonts w:asciiTheme="minorBidi" w:hAnsiTheme="minorBidi"/>
+                <w:sz w:val="22"/>
+                <w:szCs w:val="22"/>
+              </w:rPr>
+              <w:t>.</w:t>
             </w:r>
           </w:p>
         </w:tc>
@@ -6228,7 +6283,39 @@
                 <w:sz w:val="22"/>
                 <w:szCs w:val="22"/>
               </w:rPr>
-              <w:t>De medewerker kan de vragenlijst beheren, zoals het toevoegen, wijzigen of verwijderen van vragen.</w:t>
+              <w:t xml:space="preserve">De medewerker kan de vragenlijst beheren, </w:t>
+            </w:r>
+            <w:r>
+              <w:rPr>
+                <w:rFonts w:asciiTheme="minorBidi" w:hAnsiTheme="minorBidi"/>
+                <w:sz w:val="22"/>
+                <w:szCs w:val="22"/>
+              </w:rPr>
+              <w:t>dit bestaat uit</w:t>
+            </w:r>
+            <w:r>
+              <w:rPr>
+                <w:rFonts w:asciiTheme="minorBidi" w:hAnsiTheme="minorBidi"/>
+                <w:sz w:val="22"/>
+                <w:szCs w:val="22"/>
+              </w:rPr>
+              <w:t xml:space="preserve"> het toevoegen, wijzigen</w:t>
+            </w:r>
+            <w:r>
+              <w:rPr>
+                <w:rFonts w:asciiTheme="minorBidi" w:hAnsiTheme="minorBidi"/>
+                <w:sz w:val="22"/>
+                <w:szCs w:val="22"/>
+              </w:rPr>
+              <w:t>,</w:t>
+            </w:r>
+            <w:r>
+              <w:rPr>
+                <w:rFonts w:asciiTheme="minorBidi" w:hAnsiTheme="minorBidi"/>
+                <w:sz w:val="22"/>
+                <w:szCs w:val="22"/>
+              </w:rPr>
+              <w:t xml:space="preserve"> of verwijderen van vragen.</w:t>
             </w:r>
           </w:p>
         </w:tc>
@@ -6286,10 +6373,10 @@
           <w:noProof/>
         </w:rPr>
         <w:drawing>
-          <wp:inline distT="0" distB="0" distL="0" distR="0" wp14:anchorId="25A344BA" wp14:editId="3FEE353B">
-            <wp:extent cx="5943600" cy="4963795"/>
-            <wp:effectExtent l="0" t="0" r="0" b="8255"/>
-            <wp:docPr id="78483590" name="Picture 1" descr="A diagram of a company&#10;&#10;Description automatically generated"/>
+          <wp:inline distT="0" distB="0" distL="0" distR="0" wp14:anchorId="25A344BA" wp14:editId="12065BC5">
+            <wp:extent cx="5943333" cy="4963795"/>
+            <wp:effectExtent l="0" t="0" r="635" b="8255"/>
+            <wp:docPr id="78483590" name="Picture 1"/>
             <wp:cNvGraphicFramePr>
               <a:graphicFrameLocks xmlns:a="http://schemas.openxmlformats.org/drawingml/2006/main" noChangeAspect="1"/>
             </wp:cNvGraphicFramePr>
@@ -6297,7 +6384,7 @@
               <a:graphicData uri="http://schemas.openxmlformats.org/drawingml/2006/picture">
                 <pic:pic xmlns:pic="http://schemas.openxmlformats.org/drawingml/2006/picture">
                   <pic:nvPicPr>
-                    <pic:cNvPr id="78483590" name="Picture 1" descr="A diagram of a company&#10;&#10;Description automatically generated"/>
+                    <pic:cNvPr id="78483590" name="Picture 1"/>
                     <pic:cNvPicPr/>
                   </pic:nvPicPr>
                   <pic:blipFill>
@@ -6315,7 +6402,7 @@
                   <pic:spPr>
                     <a:xfrm>
                       <a:off x="0" y="0"/>
-                      <a:ext cx="5943600" cy="4963795"/>
+                      <a:ext cx="5943333" cy="4963795"/>
                     </a:xfrm>
                     <a:prstGeom prst="rect">
                       <a:avLst/>
@@ -6335,40 +6422,107 @@
           <w:lang w:val="en-US"/>
         </w:rPr>
       </w:pPr>
-      <w:r>
-        <w:t>Figuur 2</w:t>
-      </w:r>
+      <w:proofErr w:type="spellStart"/>
       <w:r>
         <w:rPr>
           <w:lang w:val="en-US"/>
         </w:rPr>
+        <w:t>Figuur</w:t>
+      </w:r>
+      <w:proofErr w:type="spellEnd"/>
+      <w:r>
+        <w:rPr>
+          <w:lang w:val="en-US"/>
+        </w:rPr>
+        <w:t xml:space="preserve"> 2</w:t>
+      </w:r>
+      <w:r>
+        <w:rPr>
+          <w:lang w:val="en-US"/>
+        </w:rPr>
         <w:t xml:space="preserve"> Domain model</w:t>
       </w:r>
     </w:p>
-    <w:p/>
-    <w:p/>
-    <w:p/>
-    <w:p/>
-    <w:p/>
-    <w:p/>
-    <w:p/>
     <w:p>
+      <w:pPr>
+        <w:rPr>
+          <w:lang w:val="en-US"/>
+        </w:rPr>
+      </w:pPr>
+    </w:p>
+    <w:p>
+      <w:pPr>
+        <w:rPr>
+          <w:lang w:val="en-US"/>
+        </w:rPr>
+      </w:pPr>
+    </w:p>
+    <w:p>
+      <w:pPr>
+        <w:rPr>
+          <w:lang w:val="en-US"/>
+        </w:rPr>
+      </w:pPr>
+    </w:p>
+    <w:p>
+      <w:pPr>
+        <w:rPr>
+          <w:lang w:val="en-US"/>
+        </w:rPr>
+      </w:pPr>
+    </w:p>
+    <w:p>
+      <w:pPr>
+        <w:rPr>
+          <w:lang w:val="en-US"/>
+        </w:rPr>
+      </w:pPr>
+    </w:p>
+    <w:p>
+      <w:pPr>
+        <w:rPr>
+          <w:lang w:val="en-US"/>
+        </w:rPr>
+      </w:pPr>
+    </w:p>
+    <w:p>
+      <w:pPr>
+        <w:rPr>
+          <w:lang w:val="en-US"/>
+        </w:rPr>
+      </w:pPr>
+    </w:p>
+    <w:p>
+      <w:pPr>
+        <w:rPr>
+          <w:lang w:val="en-US"/>
+        </w:rPr>
+      </w:pPr>
+      <w:r>
+        <w:rPr>
+          <w:lang w:val="en-US"/>
+        </w:rPr>
+        <w:lastRenderedPageBreak/>
+        <w:t>Glossary</w:t>
+      </w:r>
+      <w:r>
+        <w:rPr>
+          <w:lang w:val="en-US"/>
+        </w:rPr>
+        <w:t xml:space="preserve"> </w:t>
+      </w:r>
       <w:proofErr w:type="spellStart"/>
       <w:r>
-        <w:lastRenderedPageBreak/>
-        <w:t>G</w:t>
-      </w:r>
-      <w:r>
-        <w:t>lossary</w:t>
+        <w:rPr>
+          <w:lang w:val="en-US"/>
+        </w:rPr>
+        <w:t>domeinmodel</w:t>
       </w:r>
       <w:proofErr w:type="spellEnd"/>
       <w:r>
-        <w:t xml:space="preserve"> </w:t>
-      </w:r>
-      <w:r>
-        <w:t>domeinmodel</w:t>
-      </w:r>
-      <w:r>
+        <w:rPr>
+          <w:lang w:val="en-US"/>
+        </w:rPr>
         <w:t>:</w:t>
       </w:r>
     </w:p>
@@ -6535,21 +6689,19 @@
               <w:rPr>
                 <w:rFonts w:asciiTheme="minorBidi" w:eastAsiaTheme="minorEastAsia" w:hAnsiTheme="minorBidi"/>
               </w:rPr>
-              <w:t xml:space="preserve">Het woord waarvan de speler een letter voor elke goed antwoord </w:t>
-            </w:r>
-            <w:proofErr w:type="spellStart"/>
+              <w:t>Het woord waarvan de speler een letter voor elke goed antwoord k</w:t>
+            </w:r>
             <w:r>
               <w:rPr>
                 <w:rFonts w:asciiTheme="minorBidi" w:eastAsiaTheme="minorEastAsia" w:hAnsiTheme="minorBidi"/>
               </w:rPr>
-              <w:t>kijgt</w:t>
-            </w:r>
-            <w:proofErr w:type="spellEnd"/>
+              <w:t>r</w:t>
+            </w:r>
             <w:r>
               <w:rPr>
                 <w:rFonts w:asciiTheme="minorBidi" w:eastAsiaTheme="minorEastAsia" w:hAnsiTheme="minorBidi"/>
               </w:rPr>
-              <w:t>.</w:t>
+              <w:t>ijgt.</w:t>
             </w:r>
           </w:p>
         </w:tc>
@@ -7144,22 +7296,77 @@
           </w:p>
         </w:tc>
       </w:tr>
+      <w:tr>
+        <w:trPr>
+          <w:cantSplit/>
+        </w:trPr>
+        <w:tc>
+          <w:tcPr>
+            <w:tcW w:w="0" w:type="auto"/>
+            <w:tcBorders>
+              <w:top w:val="single" w:sz="6" w:space="0" w:color="auto"/>
+              <w:left w:val="single" w:sz="6" w:space="0" w:color="auto"/>
+              <w:bottom w:val="single" w:sz="6" w:space="0" w:color="auto"/>
+              <w:right w:val="single" w:sz="6" w:space="0" w:color="auto"/>
+            </w:tcBorders>
+            <w:tcMar>
+              <w:top w:w="75" w:type="dxa"/>
+              <w:left w:w="75" w:type="dxa"/>
+              <w:bottom w:w="75" w:type="dxa"/>
+              <w:right w:w="75" w:type="dxa"/>
+            </w:tcMar>
+            <w:vAlign w:val="center"/>
+          </w:tcPr>
+          <w:p>
+            <w:pPr>
+              <w:rPr>
+                <w:rFonts w:asciiTheme="minorBidi" w:eastAsiaTheme="minorEastAsia" w:hAnsiTheme="minorBidi"/>
+              </w:rPr>
+            </w:pPr>
+            <w:r>
+              <w:rPr>
+                <w:rFonts w:asciiTheme="minorBidi" w:eastAsiaTheme="minorEastAsia" w:hAnsiTheme="minorBidi"/>
+              </w:rPr>
+              <w:t>Punten</w:t>
+            </w:r>
+          </w:p>
+        </w:tc>
+        <w:tc>
+          <w:tcPr>
+            <w:tcW w:w="0" w:type="auto"/>
+            <w:tcBorders>
+              <w:top w:val="single" w:sz="6" w:space="0" w:color="auto"/>
+              <w:left w:val="single" w:sz="6" w:space="0" w:color="auto"/>
+              <w:bottom w:val="single" w:sz="6" w:space="0" w:color="auto"/>
+              <w:right w:val="single" w:sz="6" w:space="0" w:color="auto"/>
+            </w:tcBorders>
+            <w:tcMar>
+              <w:top w:w="75" w:type="dxa"/>
+              <w:left w:w="75" w:type="dxa"/>
+              <w:bottom w:w="75" w:type="dxa"/>
+              <w:right w:w="75" w:type="dxa"/>
+            </w:tcMar>
+            <w:vAlign w:val="center"/>
+          </w:tcPr>
+          <w:p>
+            <w:pPr>
+              <w:rPr>
+                <w:rFonts w:asciiTheme="minorBidi" w:eastAsiaTheme="minorEastAsia" w:hAnsiTheme="minorBidi"/>
+              </w:rPr>
+            </w:pPr>
+            <w:r>
+              <w:rPr>
+                <w:rFonts w:asciiTheme="minorBidi" w:eastAsiaTheme="minorEastAsia" w:hAnsiTheme="minorBidi"/>
+              </w:rPr>
+              <w:t>Het aantal punten dat een vraag toevoegt aan de score als de vraag correct wordt beantwoord.</w:t>
+            </w:r>
+          </w:p>
+        </w:tc>
+      </w:tr>
       <w:bookmarkEnd w:id="36"/>
     </w:tbl>
-    <w:p>
-      <w:pPr>
-        <w:rPr>
-          <w:lang w:val="en-US"/>
-        </w:rPr>
-      </w:pPr>
-    </w:p>
-    <w:p>
-      <w:pPr>
-        <w:rPr>
-          <w:lang w:val="en-US"/>
-        </w:rPr>
-      </w:pPr>
-    </w:p>
+    <w:p/>
+    <w:p/>
     <w:p>
       <w:pPr>
         <w:pStyle w:val="Heading1"/>
@@ -7387,8 +7594,8 @@
         <w:tblLook w:val="04A0" w:firstRow="1" w:lastRow="0" w:firstColumn="1" w:lastColumn="0" w:noHBand="0" w:noVBand="1"/>
       </w:tblPr>
       <w:tblGrid>
-        <w:gridCol w:w="3422"/>
-        <w:gridCol w:w="5953"/>
+        <w:gridCol w:w="3497"/>
+        <w:gridCol w:w="5878"/>
       </w:tblGrid>
       <w:tr>
         <w:trPr>
@@ -7620,11 +7827,35 @@
             </w:pPr>
             <w:r>
               <w:rPr>
-                <w:rFonts w:asciiTheme="minorBidi" w:hAnsiTheme="minorBidi" w:cstheme="minorBidi"/>
-                <w:sz w:val="22"/>
-                <w:szCs w:val="22"/>
-              </w:rPr>
-              <w:t>Nieuwe spelers kunnen een account aanmaken door hun gegevens in te voeren. Het systeem slaat deze gegevens op.</w:t>
+                <w:rFonts w:asciiTheme="minorBidi" w:hAnsiTheme="minorBidi"/>
+                <w:sz w:val="22"/>
+                <w:szCs w:val="22"/>
+              </w:rPr>
+              <w:t xml:space="preserve">Een nieuwe speler maakt een </w:t>
+            </w:r>
+            <w:r>
+              <w:rPr>
+                <w:rFonts w:asciiTheme="minorBidi" w:hAnsiTheme="minorBidi"/>
+                <w:sz w:val="22"/>
+                <w:szCs w:val="22"/>
+              </w:rPr>
+              <w:t>account aan</w:t>
+            </w:r>
+            <w:r>
+              <w:rPr>
+                <w:rFonts w:asciiTheme="minorBidi" w:hAnsiTheme="minorBidi"/>
+                <w:sz w:val="22"/>
+                <w:szCs w:val="22"/>
+              </w:rPr>
+              <w:t xml:space="preserve"> door zijn</w:t>
+            </w:r>
+            <w:r>
+              <w:rPr>
+                <w:rFonts w:asciiTheme="minorBidi" w:hAnsiTheme="minorBidi"/>
+                <w:sz w:val="22"/>
+                <w:szCs w:val="22"/>
+              </w:rPr>
+              <w:t xml:space="preserve"> gegevens in te voeren. Het systeem slaat deze gegevens op.</w:t>
             </w:r>
           </w:p>
         </w:tc>
@@ -8213,6 +8444,7 @@
               <w:pStyle w:val="NormalWeb"/>
               <w:jc w:val="center"/>
               <w:rPr>
+                <w:rFonts w:asciiTheme="minorHAnsi" w:hAnsiTheme="minorHAnsi" w:cstheme="minorHAnsi"/>
                 <w:sz w:val="22"/>
                 <w:szCs w:val="22"/>
               </w:rPr>
@@ -8221,6 +8453,7 @@
             <w:r>
               <w:rPr>
                 <w:rStyle w:val="Strong"/>
+                <w:rFonts w:asciiTheme="minorHAnsi" w:hAnsiTheme="minorHAnsi" w:cstheme="minorHAnsi"/>
                 <w:sz w:val="22"/>
                 <w:szCs w:val="22"/>
               </w:rPr>
@@ -8230,6 +8463,7 @@
             <w:r>
               <w:rPr>
                 <w:rStyle w:val="Strong"/>
+                <w:rFonts w:asciiTheme="minorHAnsi" w:hAnsiTheme="minorHAnsi" w:cstheme="minorHAnsi"/>
                 <w:sz w:val="22"/>
                 <w:szCs w:val="22"/>
               </w:rPr>
@@ -8238,6 +8472,7 @@
             <w:r>
               <w:rPr>
                 <w:rStyle w:val="Strong"/>
+                <w:rFonts w:asciiTheme="minorHAnsi" w:hAnsiTheme="minorHAnsi" w:cstheme="minorHAnsi"/>
                 <w:sz w:val="22"/>
                 <w:szCs w:val="22"/>
               </w:rPr>
@@ -8246,6 +8481,7 @@
             <w:r>
               <w:rPr>
                 <w:rStyle w:val="Strong"/>
+                <w:rFonts w:asciiTheme="minorHAnsi" w:hAnsiTheme="minorHAnsi" w:cstheme="minorHAnsi"/>
                 <w:sz w:val="22"/>
                 <w:szCs w:val="22"/>
               </w:rPr>
@@ -8516,8 +8752,8 @@
         <w:tblLook w:val="04A0" w:firstRow="1" w:lastRow="0" w:firstColumn="1" w:lastColumn="0" w:noHBand="0" w:noVBand="1"/>
       </w:tblPr>
       <w:tblGrid>
-        <w:gridCol w:w="3668"/>
-        <w:gridCol w:w="5707"/>
+        <w:gridCol w:w="3562"/>
+        <w:gridCol w:w="5813"/>
       </w:tblGrid>
       <w:tr>
         <w:trPr>
@@ -8685,12 +8921,16 @@
               <w:pStyle w:val="NormalWeb"/>
               <w:rPr>
                 <w:rFonts w:asciiTheme="minorBidi" w:hAnsiTheme="minorBidi"/>
+                <w:sz w:val="22"/>
+                <w:szCs w:val="22"/>
               </w:rPr>
             </w:pPr>
             <w:bookmarkStart w:id="41" w:name="_Hlk146056842"/>
             <w:r>
               <w:rPr>
                 <w:rFonts w:asciiTheme="minorBidi" w:hAnsiTheme="minorBidi"/>
+                <w:sz w:val="22"/>
+                <w:szCs w:val="22"/>
               </w:rPr>
               <w:t>Quiz spelen</w:t>
             </w:r>
@@ -8755,15 +8995,17 @@
               <w:pStyle w:val="NormalWeb"/>
               <w:rPr>
                 <w:rFonts w:asciiTheme="minorBidi" w:hAnsiTheme="minorBidi"/>
-              </w:rPr>
-            </w:pPr>
-            <w:r>
-              <w:rPr>
-                <w:rFonts w:asciiTheme="minorBidi" w:hAnsiTheme="minorBidi"/>
-                <w:sz w:val="22"/>
-                <w:szCs w:val="22"/>
-              </w:rPr>
-              <w:t>De speler selecteert om een nieuwe quiz te spelen. Het systeem presenteert vervolgens een reeks vragen aan de speler.</w:t>
+                <w:sz w:val="22"/>
+                <w:szCs w:val="22"/>
+              </w:rPr>
+            </w:pPr>
+            <w:r>
+              <w:rPr>
+                <w:rFonts w:asciiTheme="minorBidi" w:hAnsiTheme="minorBidi"/>
+                <w:sz w:val="22"/>
+                <w:szCs w:val="22"/>
+              </w:rPr>
+              <w:t>De speler selecteert een quiz om te spelen. Het systeem presenteert vervolgens een reeks vragen aan de speler.</w:t>
             </w:r>
           </w:p>
         </w:tc>
@@ -8825,16 +9067,12 @@
             <w:pPr>
               <w:rPr>
                 <w:rFonts w:asciiTheme="minorBidi" w:eastAsiaTheme="minorEastAsia" w:hAnsiTheme="minorBidi" w:cs="Times New Roman"/>
-                <w:sz w:val="24"/>
-                <w:szCs w:val="24"/>
                 <w:lang w:val="en-US"/>
               </w:rPr>
             </w:pPr>
             <w:r>
               <w:rPr>
                 <w:rFonts w:asciiTheme="minorBidi" w:eastAsiaTheme="minorEastAsia" w:hAnsiTheme="minorBidi" w:cs="Times New Roman"/>
-                <w:sz w:val="24"/>
-                <w:szCs w:val="24"/>
               </w:rPr>
               <w:t>Speler</w:t>
             </w:r>
@@ -8900,25 +9138,13 @@
               <w:spacing w:before="100" w:beforeAutospacing="1" w:after="100" w:afterAutospacing="1" w:line="240" w:lineRule="auto"/>
               <w:rPr>
                 <w:rFonts w:asciiTheme="minorBidi" w:eastAsiaTheme="minorEastAsia" w:hAnsiTheme="minorBidi" w:cs="Times New Roman"/>
-                <w:sz w:val="24"/>
-                <w:szCs w:val="24"/>
               </w:rPr>
             </w:pPr>
             <w:r>
               <w:rPr>
                 <w:rFonts w:asciiTheme="minorBidi" w:eastAsiaTheme="minorEastAsia" w:hAnsiTheme="minorBidi" w:cs="Times New Roman"/>
-                <w:sz w:val="24"/>
-                <w:szCs w:val="24"/>
-              </w:rPr>
-              <w:t>De speler is ingelogd en heeft de prompt van het hoofdmenu voor zich</w:t>
-            </w:r>
-            <w:r>
-              <w:rPr>
-                <w:rFonts w:asciiTheme="minorBidi" w:eastAsiaTheme="minorEastAsia" w:hAnsiTheme="minorBidi" w:cs="Times New Roman"/>
-                <w:sz w:val="24"/>
-                <w:szCs w:val="24"/>
-              </w:rPr>
-              <w:t>.</w:t>
+              </w:rPr>
+              <w:t>De speler is ingelogd en heeft de prompt van het hoofdmenu voor zich.</w:t>
             </w:r>
           </w:p>
         </w:tc>
@@ -8985,10 +9211,40 @@
               <w:spacing w:before="100" w:beforeAutospacing="1" w:after="100" w:afterAutospacing="1" w:line="240" w:lineRule="auto"/>
               <w:rPr>
                 <w:rFonts w:asciiTheme="minorBidi" w:eastAsiaTheme="minorEastAsia" w:hAnsiTheme="minorBidi" w:cs="Times New Roman"/>
-                <w:sz w:val="24"/>
-                <w:szCs w:val="24"/>
-              </w:rPr>
-            </w:pPr>
+              </w:rPr>
+            </w:pPr>
+            <w:r>
+              <w:rPr>
+                <w:rFonts w:asciiTheme="minorBidi" w:eastAsiaTheme="minorEastAsia" w:hAnsiTheme="minorBidi" w:cs="Times New Roman"/>
+              </w:rPr>
+              <w:t xml:space="preserve">De speler </w:t>
+            </w:r>
+            <w:r>
+              <w:rPr>
+                <w:rFonts w:asciiTheme="minorBidi" w:eastAsiaTheme="minorEastAsia" w:hAnsiTheme="minorBidi" w:cs="Times New Roman"/>
+              </w:rPr>
+              <w:t xml:space="preserve">heeft voor elke correct beantwoorde vraag een letter van het </w:t>
+            </w:r>
+            <w:proofErr w:type="spellStart"/>
+            <w:r>
+              <w:rPr>
+                <w:rFonts w:asciiTheme="minorBidi" w:eastAsiaTheme="minorEastAsia" w:hAnsiTheme="minorBidi" w:cs="Times New Roman"/>
+              </w:rPr>
+              <w:t>magic</w:t>
+            </w:r>
+            <w:proofErr w:type="spellEnd"/>
+            <w:r>
+              <w:rPr>
+                <w:rFonts w:asciiTheme="minorBidi" w:eastAsiaTheme="minorEastAsia" w:hAnsiTheme="minorBidi" w:cs="Times New Roman"/>
+              </w:rPr>
+              <w:t xml:space="preserve"> woord ontvangen</w:t>
+            </w:r>
+            <w:r>
+              <w:rPr>
+                <w:rFonts w:asciiTheme="minorBidi" w:eastAsiaTheme="minorEastAsia" w:hAnsiTheme="minorBidi" w:cs="Times New Roman"/>
+              </w:rPr>
+              <w:t>.</w:t>
+            </w:r>
           </w:p>
         </w:tc>
       </w:tr>
@@ -9120,19 +9376,17 @@
               <w:pStyle w:val="NormalWeb"/>
               <w:rPr>
                 <w:rFonts w:asciiTheme="minorBidi" w:hAnsiTheme="minorBidi"/>
-              </w:rPr>
-            </w:pPr>
-            <w:r>
-              <w:rPr>
-                <w:rFonts w:asciiTheme="minorBidi" w:hAnsiTheme="minorBidi"/>
-              </w:rPr>
-              <w:t xml:space="preserve">1- </w:t>
-            </w:r>
-            <w:r>
-              <w:rPr>
-                <w:rFonts w:asciiTheme="minorBidi" w:hAnsiTheme="minorBidi"/>
-              </w:rPr>
-              <w:t>De speler kiest de optie "Start Quiz" uit de consolemenu-opties</w:t>
+                <w:sz w:val="22"/>
+                <w:szCs w:val="22"/>
+              </w:rPr>
+            </w:pPr>
+            <w:r>
+              <w:rPr>
+                <w:rFonts w:asciiTheme="minorBidi" w:hAnsiTheme="minorBidi"/>
+                <w:sz w:val="22"/>
+                <w:szCs w:val="22"/>
+              </w:rPr>
+              <w:t>1- De speler kiest de optie "Start Quiz" uit de consolemenu-opties</w:t>
             </w:r>
           </w:p>
           <w:p>
@@ -9140,6 +9394,8 @@
               <w:pStyle w:val="NormalWeb"/>
               <w:rPr>
                 <w:rFonts w:asciiTheme="minorBidi" w:hAnsiTheme="minorBidi"/>
+                <w:sz w:val="22"/>
+                <w:szCs w:val="22"/>
               </w:rPr>
             </w:pPr>
           </w:p>
@@ -9165,20 +9421,30 @@
               <w:pStyle w:val="NormalWeb"/>
               <w:rPr>
                 <w:rFonts w:asciiTheme="minorBidi" w:hAnsiTheme="minorBidi"/>
-              </w:rPr>
-            </w:pPr>
-            <w:r>
-              <w:rPr>
-                <w:rFonts w:asciiTheme="minorBidi" w:hAnsiTheme="minorBidi"/>
+                <w:sz w:val="22"/>
+                <w:szCs w:val="22"/>
+              </w:rPr>
+            </w:pPr>
+            <w:r>
+              <w:rPr>
+                <w:rFonts w:asciiTheme="minorBidi" w:hAnsiTheme="minorBidi"/>
+                <w:sz w:val="22"/>
+                <w:szCs w:val="22"/>
               </w:rPr>
               <w:t>2-</w:t>
             </w:r>
             <w:r>
+              <w:rPr>
+                <w:sz w:val="22"/>
+                <w:szCs w:val="22"/>
+              </w:rPr>
               <w:t xml:space="preserve"> </w:t>
             </w:r>
             <w:r>
               <w:rPr>
                 <w:rFonts w:asciiTheme="minorBidi" w:hAnsiTheme="minorBidi"/>
+                <w:sz w:val="22"/>
+                <w:szCs w:val="22"/>
               </w:rPr>
               <w:t xml:space="preserve">Het systeem controleert of de speler voldoende </w:t>
             </w:r>
@@ -9186,6 +9452,8 @@
             <w:r>
               <w:rPr>
                 <w:rFonts w:asciiTheme="minorBidi" w:hAnsiTheme="minorBidi"/>
+                <w:sz w:val="22"/>
+                <w:szCs w:val="22"/>
               </w:rPr>
               <w:t>credits</w:t>
             </w:r>
@@ -9193,6 +9461,8 @@
             <w:r>
               <w:rPr>
                 <w:rFonts w:asciiTheme="minorBidi" w:hAnsiTheme="minorBidi"/>
+                <w:sz w:val="22"/>
+                <w:szCs w:val="22"/>
               </w:rPr>
               <w:t xml:space="preserve"> heeft om deel te nemen</w:t>
             </w:r>
@@ -9221,6 +9491,8 @@
               <w:pStyle w:val="NormalWeb"/>
               <w:rPr>
                 <w:rFonts w:asciiTheme="minorBidi" w:hAnsiTheme="minorBidi"/>
+                <w:sz w:val="22"/>
+                <w:szCs w:val="22"/>
               </w:rPr>
             </w:pPr>
           </w:p>
@@ -9246,24 +9518,24 @@
               <w:pStyle w:val="NormalWeb"/>
               <w:rPr>
                 <w:rFonts w:asciiTheme="minorBidi" w:hAnsiTheme="minorBidi"/>
-              </w:rPr>
-            </w:pPr>
-            <w:r>
-              <w:rPr>
-                <w:rFonts w:asciiTheme="minorBidi" w:hAnsiTheme="minorBidi"/>
-              </w:rPr>
-              <w:t xml:space="preserve">3- </w:t>
-            </w:r>
-            <w:r>
-              <w:rPr>
-                <w:rFonts w:asciiTheme="minorBidi" w:hAnsiTheme="minorBidi"/>
-              </w:rPr>
-              <w:t xml:space="preserve">Bij voldoende </w:t>
+                <w:sz w:val="22"/>
+                <w:szCs w:val="22"/>
+              </w:rPr>
+            </w:pPr>
+            <w:r>
+              <w:rPr>
+                <w:rFonts w:asciiTheme="minorBidi" w:hAnsiTheme="minorBidi"/>
+                <w:sz w:val="22"/>
+                <w:szCs w:val="22"/>
+              </w:rPr>
+              <w:t xml:space="preserve">3- Bij voldoende </w:t>
             </w:r>
             <w:proofErr w:type="spellStart"/>
             <w:r>
               <w:rPr>
                 <w:rFonts w:asciiTheme="minorBidi" w:hAnsiTheme="minorBidi"/>
+                <w:sz w:val="22"/>
+                <w:szCs w:val="22"/>
               </w:rPr>
               <w:t>credits</w:t>
             </w:r>
@@ -9271,14 +9543,10 @@
             <w:r>
               <w:rPr>
                 <w:rFonts w:asciiTheme="minorBidi" w:hAnsiTheme="minorBidi"/>
-              </w:rPr>
-              <w:t xml:space="preserve"> start het systeem de quiz en toont de eerste vraag in de console</w:t>
-            </w:r>
-            <w:r>
-              <w:rPr>
-                <w:rFonts w:asciiTheme="minorBidi" w:hAnsiTheme="minorBidi"/>
-              </w:rPr>
-              <w:t>.</w:t>
+                <w:sz w:val="22"/>
+                <w:szCs w:val="22"/>
+              </w:rPr>
+              <w:t xml:space="preserve"> start het systeem de quiz en toont de eerste vraag in de console.</w:t>
             </w:r>
           </w:p>
         </w:tc>
@@ -9287,6 +9555,251 @@
         <w:tc>
           <w:tcPr>
             <w:tcW w:w="0" w:type="auto"/>
+            <w:tcBorders>
+              <w:top w:val="single" w:sz="6" w:space="0" w:color="auto"/>
+              <w:left w:val="single" w:sz="6" w:space="0" w:color="auto"/>
+              <w:bottom w:val="single" w:sz="6" w:space="0" w:color="auto"/>
+              <w:right w:val="single" w:sz="6" w:space="0" w:color="auto"/>
+            </w:tcBorders>
+            <w:tcMar>
+              <w:top w:w="75" w:type="dxa"/>
+              <w:left w:w="75" w:type="dxa"/>
+              <w:bottom w:w="75" w:type="dxa"/>
+              <w:right w:w="75" w:type="dxa"/>
+            </w:tcMar>
+          </w:tcPr>
+          <w:p>
+            <w:pPr>
+              <w:pStyle w:val="NormalWeb"/>
+              <w:rPr>
+                <w:rFonts w:asciiTheme="minorBidi" w:hAnsiTheme="minorBidi"/>
+                <w:sz w:val="22"/>
+                <w:szCs w:val="22"/>
+              </w:rPr>
+            </w:pPr>
+            <w:r>
+              <w:rPr>
+                <w:rFonts w:asciiTheme="minorBidi" w:hAnsiTheme="minorBidi"/>
+                <w:sz w:val="22"/>
+                <w:szCs w:val="22"/>
+              </w:rPr>
+              <w:t>4- De speler beantwoord de vraag</w:t>
+            </w:r>
+            <w:r>
+              <w:rPr>
+                <w:rFonts w:asciiTheme="minorBidi" w:hAnsiTheme="minorBidi"/>
+                <w:sz w:val="22"/>
+                <w:szCs w:val="22"/>
+              </w:rPr>
+              <w:t>.</w:t>
+            </w:r>
+          </w:p>
+        </w:tc>
+        <w:tc>
+          <w:tcPr>
+            <w:tcW w:w="0" w:type="auto"/>
+            <w:tcBorders>
+              <w:top w:val="single" w:sz="6" w:space="0" w:color="auto"/>
+              <w:left w:val="single" w:sz="6" w:space="0" w:color="auto"/>
+              <w:bottom w:val="single" w:sz="6" w:space="0" w:color="auto"/>
+              <w:right w:val="single" w:sz="6" w:space="0" w:color="auto"/>
+            </w:tcBorders>
+            <w:tcMar>
+              <w:top w:w="75" w:type="dxa"/>
+              <w:left w:w="75" w:type="dxa"/>
+              <w:bottom w:w="75" w:type="dxa"/>
+              <w:right w:w="75" w:type="dxa"/>
+            </w:tcMar>
+          </w:tcPr>
+          <w:p>
+            <w:pPr>
+              <w:pStyle w:val="NormalWeb"/>
+              <w:rPr>
+                <w:rFonts w:asciiTheme="minorBidi" w:hAnsiTheme="minorBidi"/>
+                <w:sz w:val="22"/>
+                <w:szCs w:val="22"/>
+              </w:rPr>
+            </w:pPr>
+            <w:r>
+              <w:rPr>
+                <w:rFonts w:asciiTheme="minorBidi" w:hAnsiTheme="minorBidi"/>
+                <w:sz w:val="22"/>
+                <w:szCs w:val="22"/>
+              </w:rPr>
+              <w:t>5- Het systeem</w:t>
+            </w:r>
+            <w:r>
+              <w:rPr>
+                <w:rFonts w:asciiTheme="minorBidi" w:hAnsiTheme="minorBidi"/>
+                <w:sz w:val="22"/>
+                <w:szCs w:val="22"/>
+              </w:rPr>
+              <w:t xml:space="preserve"> toont de volgende vraag.</w:t>
+            </w:r>
+          </w:p>
+        </w:tc>
+      </w:tr>
+      <w:tr>
+        <w:tc>
+          <w:tcPr>
+            <w:tcW w:w="0" w:type="auto"/>
+            <w:gridSpan w:val="2"/>
+            <w:tcBorders>
+              <w:top w:val="single" w:sz="6" w:space="0" w:color="auto"/>
+              <w:left w:val="single" w:sz="6" w:space="0" w:color="auto"/>
+              <w:bottom w:val="single" w:sz="6" w:space="0" w:color="auto"/>
+              <w:right w:val="single" w:sz="6" w:space="0" w:color="auto"/>
+            </w:tcBorders>
+            <w:tcMar>
+              <w:top w:w="75" w:type="dxa"/>
+              <w:left w:w="75" w:type="dxa"/>
+              <w:bottom w:w="75" w:type="dxa"/>
+              <w:right w:w="75" w:type="dxa"/>
+            </w:tcMar>
+          </w:tcPr>
+          <w:p>
+            <w:pPr>
+              <w:pStyle w:val="NormalWeb"/>
+              <w:rPr>
+                <w:rFonts w:asciiTheme="minorBidi" w:hAnsiTheme="minorBidi"/>
+                <w:sz w:val="22"/>
+                <w:szCs w:val="22"/>
+              </w:rPr>
+            </w:pPr>
+            <w:r>
+              <w:rPr>
+                <w:rFonts w:asciiTheme="minorBidi" w:hAnsiTheme="minorBidi"/>
+                <w:sz w:val="22"/>
+                <w:szCs w:val="22"/>
+              </w:rPr>
+              <w:t>Herhaal stap 4</w:t>
+            </w:r>
+            <w:r>
+              <w:rPr>
+                <w:rFonts w:asciiTheme="minorBidi" w:hAnsiTheme="minorBidi"/>
+                <w:sz w:val="22"/>
+                <w:szCs w:val="22"/>
+              </w:rPr>
+              <w:t xml:space="preserve"> t/m 5 precies </w:t>
+            </w:r>
+            <w:r>
+              <w:rPr>
+                <w:rFonts w:asciiTheme="minorBidi" w:hAnsiTheme="minorBidi"/>
+                <w:sz w:val="22"/>
+                <w:szCs w:val="22"/>
+              </w:rPr>
+              <w:t>6</w:t>
+            </w:r>
+            <w:r>
+              <w:rPr>
+                <w:rFonts w:asciiTheme="minorBidi" w:hAnsiTheme="minorBidi"/>
+                <w:sz w:val="22"/>
+                <w:szCs w:val="22"/>
+              </w:rPr>
+              <w:t xml:space="preserve"> keer</w:t>
+            </w:r>
+          </w:p>
+        </w:tc>
+      </w:tr>
+      <w:tr>
+        <w:tc>
+          <w:tcPr>
+            <w:tcW w:w="0" w:type="auto"/>
+            <w:tcBorders>
+              <w:top w:val="single" w:sz="6" w:space="0" w:color="auto"/>
+              <w:left w:val="single" w:sz="6" w:space="0" w:color="auto"/>
+              <w:bottom w:val="single" w:sz="6" w:space="0" w:color="auto"/>
+              <w:right w:val="single" w:sz="6" w:space="0" w:color="auto"/>
+            </w:tcBorders>
+            <w:tcMar>
+              <w:top w:w="75" w:type="dxa"/>
+              <w:left w:w="75" w:type="dxa"/>
+              <w:bottom w:w="75" w:type="dxa"/>
+              <w:right w:w="75" w:type="dxa"/>
+            </w:tcMar>
+          </w:tcPr>
+          <w:p>
+            <w:pPr>
+              <w:pStyle w:val="NormalWeb"/>
+              <w:rPr>
+                <w:rFonts w:asciiTheme="minorBidi" w:hAnsiTheme="minorBidi"/>
+                <w:sz w:val="22"/>
+                <w:szCs w:val="22"/>
+              </w:rPr>
+            </w:pPr>
+            <w:r>
+              <w:rPr>
+                <w:rFonts w:asciiTheme="minorBidi" w:hAnsiTheme="minorBidi"/>
+                <w:sz w:val="22"/>
+                <w:szCs w:val="22"/>
+              </w:rPr>
+              <w:t>6- De speler beantwoord de vraag.</w:t>
+            </w:r>
+          </w:p>
+        </w:tc>
+        <w:tc>
+          <w:tcPr>
+            <w:tcW w:w="0" w:type="auto"/>
+            <w:tcBorders>
+              <w:top w:val="single" w:sz="6" w:space="0" w:color="auto"/>
+              <w:left w:val="single" w:sz="6" w:space="0" w:color="auto"/>
+              <w:bottom w:val="single" w:sz="6" w:space="0" w:color="auto"/>
+              <w:right w:val="single" w:sz="6" w:space="0" w:color="auto"/>
+            </w:tcBorders>
+          </w:tcPr>
+          <w:p>
+            <w:pPr>
+              <w:pStyle w:val="NormalWeb"/>
+              <w:rPr>
+                <w:rFonts w:asciiTheme="minorBidi" w:hAnsiTheme="minorBidi"/>
+                <w:sz w:val="22"/>
+                <w:szCs w:val="22"/>
+              </w:rPr>
+            </w:pPr>
+            <w:r>
+              <w:rPr>
+                <w:rFonts w:asciiTheme="minorBidi" w:hAnsiTheme="minorBidi"/>
+                <w:sz w:val="22"/>
+                <w:szCs w:val="22"/>
+              </w:rPr>
+              <w:t xml:space="preserve">7- </w:t>
+            </w:r>
+            <w:r>
+              <w:rPr>
+                <w:rFonts w:asciiTheme="minorBidi" w:hAnsiTheme="minorBidi"/>
+                <w:color w:val="FF0000"/>
+                <w:sz w:val="22"/>
+                <w:szCs w:val="22"/>
+              </w:rPr>
+              <w:t xml:space="preserve">Het systeem geeft een letter van het </w:t>
+            </w:r>
+            <w:proofErr w:type="spellStart"/>
+            <w:r>
+              <w:rPr>
+                <w:rFonts w:asciiTheme="minorBidi" w:hAnsiTheme="minorBidi"/>
+                <w:color w:val="FF0000"/>
+                <w:sz w:val="22"/>
+                <w:szCs w:val="22"/>
+              </w:rPr>
+              <w:t>magic</w:t>
+            </w:r>
+            <w:proofErr w:type="spellEnd"/>
+            <w:r>
+              <w:rPr>
+                <w:rFonts w:asciiTheme="minorBidi" w:hAnsiTheme="minorBidi"/>
+                <w:color w:val="FF0000"/>
+                <w:sz w:val="22"/>
+                <w:szCs w:val="22"/>
+              </w:rPr>
+              <w:t xml:space="preserve"> woord voor elke correcte vraag</w:t>
+            </w:r>
+          </w:p>
+        </w:tc>
+      </w:tr>
+      <w:tr>
+        <w:tc>
+          <w:tcPr>
+            <w:tcW w:w="0" w:type="auto"/>
             <w:gridSpan w:val="2"/>
             <w:tcBorders>
               <w:top w:val="single" w:sz="6" w:space="0" w:color="auto"/>
@@ -9307,6 +9820,7 @@
               <w:pStyle w:val="NormalWeb"/>
               <w:jc w:val="center"/>
               <w:rPr>
+                <w:rFonts w:asciiTheme="minorHAnsi" w:hAnsiTheme="minorHAnsi" w:cstheme="minorHAnsi"/>
                 <w:sz w:val="22"/>
                 <w:szCs w:val="22"/>
               </w:rPr>
@@ -9315,6 +9829,7 @@
             <w:r>
               <w:rPr>
                 <w:rStyle w:val="Strong"/>
+                <w:rFonts w:asciiTheme="minorHAnsi" w:hAnsiTheme="minorHAnsi" w:cstheme="minorHAnsi"/>
                 <w:sz w:val="22"/>
                 <w:szCs w:val="22"/>
               </w:rPr>
@@ -9324,70 +9839,43 @@
             <w:r>
               <w:rPr>
                 <w:rStyle w:val="Strong"/>
-                <w:sz w:val="22"/>
-                <w:szCs w:val="22"/>
-              </w:rPr>
-              <w:t xml:space="preserve"> flow: </w:t>
+                <w:rFonts w:asciiTheme="minorHAnsi" w:hAnsiTheme="minorHAnsi" w:cstheme="minorHAnsi"/>
+                <w:sz w:val="22"/>
+                <w:szCs w:val="22"/>
+              </w:rPr>
+              <w:t xml:space="preserve"> flow: De speler heeft</w:t>
             </w:r>
             <w:r>
               <w:rPr>
                 <w:rStyle w:val="Strong"/>
-                <w:sz w:val="22"/>
-                <w:szCs w:val="22"/>
-              </w:rPr>
-              <w:t>D</w:t>
+                <w:rFonts w:asciiTheme="minorHAnsi" w:hAnsiTheme="minorHAnsi" w:cstheme="minorHAnsi"/>
+              </w:rPr>
+              <w:t xml:space="preserve"> </w:t>
             </w:r>
             <w:r>
               <w:rPr>
                 <w:rStyle w:val="Strong"/>
-                <w:sz w:val="22"/>
-                <w:szCs w:val="22"/>
-              </w:rPr>
-              <w:t>e speler</w:t>
-            </w:r>
+                <w:rFonts w:asciiTheme="minorHAnsi" w:hAnsiTheme="minorHAnsi" w:cstheme="minorHAnsi"/>
+                <w:sz w:val="22"/>
+                <w:szCs w:val="22"/>
+              </w:rPr>
+              <w:t xml:space="preserve">onvoldoende </w:t>
+            </w:r>
+            <w:proofErr w:type="spellStart"/>
             <w:r>
               <w:rPr>
                 <w:rStyle w:val="Strong"/>
-                <w:sz w:val="22"/>
-                <w:szCs w:val="22"/>
-              </w:rPr>
-              <w:t xml:space="preserve"> </w:t>
-            </w:r>
+                <w:rFonts w:asciiTheme="minorHAnsi" w:hAnsiTheme="minorHAnsi" w:cstheme="minorHAnsi"/>
+                <w:sz w:val="22"/>
+                <w:szCs w:val="22"/>
+              </w:rPr>
+              <w:t>credits</w:t>
+            </w:r>
+            <w:proofErr w:type="spellEnd"/>
             <w:r>
               <w:rPr>
                 <w:rStyle w:val="Strong"/>
-                <w:sz w:val="22"/>
-                <w:szCs w:val="22"/>
-              </w:rPr>
-              <w:t>heeft</w:t>
-            </w:r>
-            <w:r>
-              <w:rPr>
-                <w:rStyle w:val="Strong"/>
-              </w:rPr>
-              <w:t xml:space="preserve"> </w:t>
-            </w:r>
-            <w:r>
-              <w:rPr>
-                <w:rStyle w:val="Strong"/>
-                <w:sz w:val="22"/>
-                <w:szCs w:val="22"/>
-              </w:rPr>
-              <w:t xml:space="preserve">onvoldoende </w:t>
-            </w:r>
-            <w:proofErr w:type="spellStart"/>
-            <w:r>
-              <w:rPr>
-                <w:rStyle w:val="Strong"/>
-                <w:sz w:val="22"/>
-                <w:szCs w:val="22"/>
-              </w:rPr>
-              <w:t>credits</w:t>
-            </w:r>
-            <w:proofErr w:type="spellEnd"/>
-            <w:r>
-              <w:rPr>
-                <w:rStyle w:val="Strong"/>
+                <w:rFonts w:asciiTheme="minorHAnsi" w:hAnsiTheme="minorHAnsi" w:cstheme="minorHAnsi"/>
                 <w:sz w:val="22"/>
                 <w:szCs w:val="22"/>
               </w:rPr>
@@ -9443,30 +9931,24 @@
               <w:pStyle w:val="NormalWeb"/>
               <w:rPr>
                 <w:rFonts w:asciiTheme="minorBidi" w:hAnsiTheme="minorBidi"/>
-              </w:rPr>
-            </w:pPr>
-            <w:r>
-              <w:rPr>
-                <w:rFonts w:asciiTheme="minorBidi" w:hAnsiTheme="minorBidi"/>
-              </w:rPr>
-              <w:t>3</w:t>
-            </w:r>
-            <w:r>
-              <w:rPr>
-                <w:rFonts w:asciiTheme="minorBidi" w:hAnsiTheme="minorBidi"/>
-              </w:rPr>
-              <w:t xml:space="preserve">a- </w:t>
-            </w:r>
-            <w:r>
-              <w:rPr>
-                <w:rFonts w:asciiTheme="minorBidi" w:hAnsiTheme="minorBidi"/>
-              </w:rPr>
-              <w:t xml:space="preserve">Het systeem toont een melding over onvoldoende </w:t>
+                <w:sz w:val="22"/>
+                <w:szCs w:val="22"/>
+              </w:rPr>
+            </w:pPr>
+            <w:r>
+              <w:rPr>
+                <w:rFonts w:asciiTheme="minorBidi" w:hAnsiTheme="minorBidi"/>
+                <w:sz w:val="22"/>
+                <w:szCs w:val="22"/>
+              </w:rPr>
+              <w:t xml:space="preserve">3a- Het systeem toont een melding over onvoldoende </w:t>
             </w:r>
             <w:proofErr w:type="spellStart"/>
             <w:r>
               <w:rPr>
                 <w:rFonts w:asciiTheme="minorBidi" w:hAnsiTheme="minorBidi"/>
+                <w:sz w:val="22"/>
+                <w:szCs w:val="22"/>
               </w:rPr>
               <w:t>credits</w:t>
             </w:r>
@@ -9474,14 +9956,10 @@
             <w:r>
               <w:rPr>
                 <w:rFonts w:asciiTheme="minorBidi" w:hAnsiTheme="minorBidi"/>
-              </w:rPr>
-              <w:t xml:space="preserve"> in de console</w:t>
-            </w:r>
-            <w:r>
-              <w:rPr>
-                <w:rFonts w:asciiTheme="minorBidi" w:hAnsiTheme="minorBidi"/>
-              </w:rPr>
-              <w:t>.</w:t>
+                <w:sz w:val="22"/>
+                <w:szCs w:val="22"/>
+              </w:rPr>
+              <w:t xml:space="preserve"> in de console.</w:t>
             </w:r>
           </w:p>
         </w:tc>
@@ -9533,11 +10011,15 @@
               <w:pStyle w:val="NormalWeb"/>
               <w:rPr>
                 <w:rFonts w:asciiTheme="minorBidi" w:hAnsiTheme="minorBidi"/>
-              </w:rPr>
-            </w:pPr>
-            <w:r>
-              <w:rPr>
-                <w:rFonts w:asciiTheme="minorBidi" w:hAnsiTheme="minorBidi"/>
+                <w:sz w:val="22"/>
+                <w:szCs w:val="22"/>
+              </w:rPr>
+            </w:pPr>
+            <w:r>
+              <w:rPr>
+                <w:rFonts w:asciiTheme="minorBidi" w:hAnsiTheme="minorBidi"/>
+                <w:sz w:val="22"/>
+                <w:szCs w:val="22"/>
               </w:rPr>
               <w:t xml:space="preserve">4a- Het systeem geeft de speler de mogelijkheid om </w:t>
             </w:r>
@@ -9545,6 +10027,8 @@
             <w:r>
               <w:rPr>
                 <w:rFonts w:asciiTheme="minorBidi" w:hAnsiTheme="minorBidi"/>
+                <w:sz w:val="22"/>
+                <w:szCs w:val="22"/>
               </w:rPr>
               <w:t>credits</w:t>
             </w:r>
@@ -9552,6 +10036,8 @@
             <w:r>
               <w:rPr>
                 <w:rFonts w:asciiTheme="minorBidi" w:hAnsiTheme="minorBidi"/>
+                <w:sz w:val="22"/>
+                <w:szCs w:val="22"/>
               </w:rPr>
               <w:t xml:space="preserve"> bij te kopen.</w:t>
             </w:r>
@@ -9568,12 +10054,14 @@
         </w:numPr>
         <w:rPr>
           <w:rFonts w:eastAsia="Times New Roman"/>
+          <w:lang w:val="en-US"/>
         </w:rPr>
       </w:pPr>
       <w:r>
         <w:rPr>
           <w:rFonts w:eastAsia="Times New Roman"/>
           <w:color w:val="5E6C84"/>
+          <w:lang w:val="en-US"/>
         </w:rPr>
         <w:t xml:space="preserve">Tabel </w:t>
       </w:r>
@@ -9581,6 +10069,7 @@
         <w:rPr>
           <w:rFonts w:eastAsia="Times New Roman"/>
           <w:color w:val="5E6C84"/>
+          <w:lang w:val="en-US"/>
         </w:rPr>
         <w:t>2</w:t>
       </w:r>
@@ -9588,60 +10077,60 @@
         <w:rPr>
           <w:rFonts w:eastAsia="Times New Roman"/>
           <w:color w:val="5E6C84"/>
+          <w:lang w:val="en-US"/>
         </w:rPr>
         <w:t xml:space="preserve">: </w:t>
       </w:r>
       <w:r>
         <w:rPr>
           <w:rFonts w:eastAsia="Times New Roman"/>
+          <w:lang w:val="en-US"/>
         </w:rPr>
         <w:t xml:space="preserve">UC </w:t>
       </w:r>
       <w:r>
         <w:rPr>
           <w:rFonts w:eastAsia="Times New Roman"/>
+          <w:lang w:val="en-US"/>
         </w:rPr>
         <w:t>2</w:t>
       </w:r>
       <w:r>
         <w:rPr>
           <w:rFonts w:eastAsia="Times New Roman"/>
+          <w:lang w:val="en-US"/>
         </w:rPr>
         <w:t xml:space="preserve"> </w:t>
       </w:r>
       <w:r>
         <w:rPr>
           <w:rFonts w:eastAsia="Times New Roman"/>
-        </w:rPr>
-        <w:t xml:space="preserve">Quiz spelen </w:t>
+          <w:lang w:val="en-US"/>
+        </w:rPr>
+        <w:t xml:space="preserve">Quiz </w:t>
       </w:r>
       <w:proofErr w:type="spellStart"/>
       <w:r>
         <w:rPr>
           <w:rFonts w:eastAsia="Times New Roman"/>
-        </w:rPr>
-        <w:t>fully</w:t>
+          <w:lang w:val="en-US"/>
+        </w:rPr>
+        <w:t>spelen</w:t>
       </w:r>
       <w:proofErr w:type="spellEnd"/>
       <w:r>
         <w:rPr>
           <w:rFonts w:eastAsia="Times New Roman"/>
+          <w:lang w:val="en-US"/>
         </w:rPr>
         <w:t xml:space="preserve"> </w:t>
       </w:r>
-      <w:proofErr w:type="spellStart"/>
       <w:r>
         <w:rPr>
           <w:rFonts w:eastAsia="Times New Roman"/>
-        </w:rPr>
-        <w:t>dressed</w:t>
-      </w:r>
-      <w:proofErr w:type="spellEnd"/>
-      <w:r>
-        <w:rPr>
-          <w:rFonts w:eastAsia="Times New Roman"/>
-        </w:rPr>
-        <w:t xml:space="preserve"> format</w:t>
+          <w:lang w:val="en-US"/>
+        </w:rPr>
+        <w:t>fully dressed format</w:t>
       </w:r>
     </w:p>
     <w:p>
@@ -9910,12 +10399,16 @@
               <w:pStyle w:val="NormalWeb"/>
               <w:rPr>
                 <w:rFonts w:asciiTheme="minorBidi" w:hAnsiTheme="minorBidi"/>
+                <w:sz w:val="22"/>
+                <w:szCs w:val="22"/>
               </w:rPr>
             </w:pPr>
             <w:bookmarkStart w:id="43" w:name="_Hlk146102543"/>
             <w:r>
               <w:rPr>
                 <w:rFonts w:asciiTheme="minorBidi" w:hAnsiTheme="minorBidi"/>
+                <w:sz w:val="22"/>
+                <w:szCs w:val="22"/>
               </w:rPr>
               <w:t>Vraag beantwoorden</w:t>
             </w:r>
@@ -9980,11 +10473,15 @@
               <w:pStyle w:val="NormalWeb"/>
               <w:rPr>
                 <w:rFonts w:asciiTheme="minorBidi" w:hAnsiTheme="minorBidi"/>
-              </w:rPr>
-            </w:pPr>
-            <w:r>
-              <w:rPr>
-                <w:rFonts w:asciiTheme="minorBidi" w:hAnsiTheme="minorBidi"/>
+                <w:sz w:val="22"/>
+                <w:szCs w:val="22"/>
+              </w:rPr>
+            </w:pPr>
+            <w:r>
+              <w:rPr>
+                <w:rFonts w:asciiTheme="minorBidi" w:hAnsiTheme="minorBidi"/>
+                <w:sz w:val="22"/>
+                <w:szCs w:val="22"/>
               </w:rPr>
               <w:t>Nadat de speler een vraag heeft ontvangen, geeft/</w:t>
             </w:r>
@@ -9992,6 +10489,8 @@
             <w:r>
               <w:rPr>
                 <w:rFonts w:asciiTheme="minorBidi" w:hAnsiTheme="minorBidi"/>
+                <w:sz w:val="22"/>
+                <w:szCs w:val="22"/>
               </w:rPr>
               <w:t>keist</w:t>
             </w:r>
@@ -9999,6 +10498,8 @@
             <w:r>
               <w:rPr>
                 <w:rFonts w:asciiTheme="minorBidi" w:hAnsiTheme="minorBidi"/>
+                <w:sz w:val="22"/>
+                <w:szCs w:val="22"/>
               </w:rPr>
               <w:t xml:space="preserve"> hij/zij een antwoord uit de gegeven opties. Het systeem valideert het antwoord en geeft de speler een letter van het </w:t>
             </w:r>
@@ -10006,6 +10507,8 @@
             <w:r>
               <w:rPr>
                 <w:rFonts w:asciiTheme="minorBidi" w:hAnsiTheme="minorBidi"/>
+                <w:sz w:val="22"/>
+                <w:szCs w:val="22"/>
               </w:rPr>
               <w:t>magic</w:t>
             </w:r>
@@ -10013,6 +10516,8 @@
             <w:r>
               <w:rPr>
                 <w:rFonts w:asciiTheme="minorBidi" w:hAnsiTheme="minorBidi"/>
+                <w:sz w:val="22"/>
+                <w:szCs w:val="22"/>
               </w:rPr>
               <w:t xml:space="preserve"> woord.</w:t>
             </w:r>
@@ -10076,16 +10581,12 @@
             <w:pPr>
               <w:rPr>
                 <w:rFonts w:asciiTheme="minorBidi" w:eastAsiaTheme="minorEastAsia" w:hAnsiTheme="minorBidi" w:cs="Times New Roman"/>
-                <w:sz w:val="24"/>
-                <w:szCs w:val="24"/>
                 <w:lang w:val="en-US"/>
               </w:rPr>
             </w:pPr>
             <w:r>
               <w:rPr>
                 <w:rFonts w:asciiTheme="minorBidi" w:eastAsiaTheme="minorEastAsia" w:hAnsiTheme="minorBidi" w:cs="Times New Roman"/>
-                <w:sz w:val="24"/>
-                <w:szCs w:val="24"/>
               </w:rPr>
               <w:t>Speler</w:t>
             </w:r>
@@ -10151,25 +10652,13 @@
               <w:spacing w:before="100" w:beforeAutospacing="1" w:after="100" w:afterAutospacing="1" w:line="240" w:lineRule="auto"/>
               <w:rPr>
                 <w:rFonts w:asciiTheme="minorBidi" w:eastAsiaTheme="minorEastAsia" w:hAnsiTheme="minorBidi" w:cs="Times New Roman"/>
-                <w:sz w:val="24"/>
-                <w:szCs w:val="24"/>
               </w:rPr>
             </w:pPr>
             <w:r>
               <w:rPr>
                 <w:rFonts w:asciiTheme="minorBidi" w:eastAsiaTheme="minorEastAsia" w:hAnsiTheme="minorBidi" w:cs="Times New Roman"/>
-                <w:sz w:val="24"/>
-                <w:szCs w:val="24"/>
-              </w:rPr>
-              <w:t>De speler heeft een vraag voor zich in de console</w:t>
-            </w:r>
-            <w:r>
-              <w:rPr>
-                <w:rFonts w:asciiTheme="minorBidi" w:eastAsiaTheme="minorEastAsia" w:hAnsiTheme="minorBidi" w:cs="Times New Roman"/>
-                <w:sz w:val="24"/>
-                <w:szCs w:val="24"/>
-              </w:rPr>
-              <w:t>.</w:t>
+              </w:rPr>
+              <w:t>De speler heeft een vraag voor zich in de console.</w:t>
             </w:r>
           </w:p>
         </w:tc>
@@ -10236,8 +10725,6 @@
               <w:spacing w:before="100" w:beforeAutospacing="1" w:after="100" w:afterAutospacing="1" w:line="240" w:lineRule="auto"/>
               <w:rPr>
                 <w:rFonts w:asciiTheme="minorBidi" w:eastAsiaTheme="minorEastAsia" w:hAnsiTheme="minorBidi" w:cs="Times New Roman"/>
-                <w:sz w:val="24"/>
-                <w:szCs w:val="24"/>
               </w:rPr>
             </w:pPr>
           </w:p>
@@ -10692,57 +11179,15 @@
         <w:t xml:space="preserve"> format</w:t>
       </w:r>
     </w:p>
+    <w:p/>
+    <w:p/>
+    <w:p/>
+    <w:p/>
+    <w:p/>
+    <w:p/>
+    <w:p/>
     <w:p>
       <w:pPr>
-        <w:rPr>
-          <w:lang w:val="en-US"/>
-        </w:rPr>
-      </w:pPr>
-    </w:p>
-    <w:p>
-      <w:pPr>
-        <w:rPr>
-          <w:lang w:val="en-US"/>
-        </w:rPr>
-      </w:pPr>
-    </w:p>
-    <w:p>
-      <w:pPr>
-        <w:rPr>
-          <w:lang w:val="en-US"/>
-        </w:rPr>
-      </w:pPr>
-    </w:p>
-    <w:p>
-      <w:pPr>
-        <w:rPr>
-          <w:lang w:val="en-US"/>
-        </w:rPr>
-      </w:pPr>
-    </w:p>
-    <w:p>
-      <w:pPr>
-        <w:rPr>
-          <w:lang w:val="en-US"/>
-        </w:rPr>
-      </w:pPr>
-    </w:p>
-    <w:p>
-      <w:pPr>
-        <w:rPr>
-          <w:lang w:val="en-US"/>
-        </w:rPr>
-      </w:pPr>
-    </w:p>
-    <w:p>
-      <w:pPr>
-        <w:rPr>
-          <w:lang w:val="en-US"/>
-        </w:rPr>
-      </w:pPr>
-    </w:p>
-    <w:p>
-      <w:pPr>
         <w:pStyle w:val="Heading2"/>
         <w:rPr>
           <w:rFonts w:eastAsia="Times New Roman"/>
@@ -10753,7 +11198,6 @@
         <w:rPr>
           <w:rFonts w:eastAsia="Times New Roman"/>
         </w:rPr>
-        <w:lastRenderedPageBreak/>
         <w:t>Woord controleren</w:t>
       </w:r>
       <w:bookmarkEnd w:id="44"/>
@@ -10776,8 +11220,8 @@
         <w:tblLook w:val="04A0" w:firstRow="1" w:lastRow="0" w:firstColumn="1" w:lastColumn="0" w:noHBand="0" w:noVBand="1"/>
       </w:tblPr>
       <w:tblGrid>
-        <w:gridCol w:w="2424"/>
-        <w:gridCol w:w="6951"/>
+        <w:gridCol w:w="2545"/>
+        <w:gridCol w:w="6830"/>
       </w:tblGrid>
       <w:tr>
         <w:trPr>
@@ -10945,12 +11389,16 @@
               <w:pStyle w:val="NormalWeb"/>
               <w:rPr>
                 <w:rFonts w:asciiTheme="minorBidi" w:hAnsiTheme="minorBidi"/>
+                <w:sz w:val="22"/>
+                <w:szCs w:val="22"/>
               </w:rPr>
             </w:pPr>
             <w:bookmarkStart w:id="45" w:name="_Hlk146102532"/>
             <w:r>
               <w:rPr>
                 <w:rFonts w:asciiTheme="minorBidi" w:hAnsiTheme="minorBidi"/>
+                <w:sz w:val="22"/>
+                <w:szCs w:val="22"/>
               </w:rPr>
               <w:t>Woord controleren</w:t>
             </w:r>
@@ -11007,6 +11455,8 @@
               <w:pStyle w:val="NormalWeb"/>
               <w:rPr>
                 <w:rFonts w:asciiTheme="minorBidi" w:hAnsiTheme="minorBidi"/>
+                <w:sz w:val="22"/>
+                <w:szCs w:val="22"/>
               </w:rPr>
             </w:pPr>
           </w:p>
@@ -11069,16 +11519,12 @@
             <w:pPr>
               <w:rPr>
                 <w:rFonts w:asciiTheme="minorBidi" w:eastAsiaTheme="minorEastAsia" w:hAnsiTheme="minorBidi" w:cs="Times New Roman"/>
-                <w:sz w:val="24"/>
-                <w:szCs w:val="24"/>
                 <w:lang w:val="en-US"/>
               </w:rPr>
             </w:pPr>
             <w:r>
               <w:rPr>
                 <w:rFonts w:asciiTheme="minorBidi" w:eastAsiaTheme="minorEastAsia" w:hAnsiTheme="minorBidi" w:cs="Times New Roman"/>
-                <w:sz w:val="24"/>
-                <w:szCs w:val="24"/>
               </w:rPr>
               <w:t>Speler</w:t>
             </w:r>
@@ -11144,31 +11590,23 @@
               <w:spacing w:before="100" w:beforeAutospacing="1" w:after="100" w:afterAutospacing="1" w:line="240" w:lineRule="auto"/>
               <w:rPr>
                 <w:rFonts w:asciiTheme="minorBidi" w:eastAsiaTheme="minorEastAsia" w:hAnsiTheme="minorBidi" w:cs="Times New Roman"/>
-                <w:sz w:val="24"/>
-                <w:szCs w:val="24"/>
               </w:rPr>
             </w:pPr>
             <w:r>
               <w:rPr>
                 <w:rFonts w:asciiTheme="minorBidi" w:eastAsiaTheme="minorEastAsia" w:hAnsiTheme="minorBidi" w:cs="Times New Roman"/>
-                <w:sz w:val="24"/>
-                <w:szCs w:val="24"/>
               </w:rPr>
               <w:t xml:space="preserve">De speler </w:t>
             </w:r>
             <w:r>
               <w:rPr>
                 <w:rFonts w:asciiTheme="minorBidi" w:eastAsiaTheme="minorEastAsia" w:hAnsiTheme="minorBidi" w:cs="Times New Roman"/>
-                <w:sz w:val="24"/>
-                <w:szCs w:val="24"/>
               </w:rPr>
               <w:t>de quiz beëindigt</w:t>
             </w:r>
             <w:r>
               <w:rPr>
                 <w:rFonts w:asciiTheme="minorBidi" w:eastAsiaTheme="minorEastAsia" w:hAnsiTheme="minorBidi" w:cs="Times New Roman"/>
-                <w:sz w:val="24"/>
-                <w:szCs w:val="24"/>
               </w:rPr>
               <w:t>.</w:t>
             </w:r>
@@ -11237,8 +11675,6 @@
               <w:spacing w:before="100" w:beforeAutospacing="1" w:after="100" w:afterAutospacing="1" w:line="240" w:lineRule="auto"/>
               <w:rPr>
                 <w:rFonts w:asciiTheme="minorBidi" w:eastAsiaTheme="minorEastAsia" w:hAnsiTheme="minorBidi" w:cs="Times New Roman"/>
-                <w:sz w:val="24"/>
-                <w:szCs w:val="24"/>
               </w:rPr>
             </w:pPr>
           </w:p>
@@ -11627,12 +12063,14 @@
         </w:numPr>
         <w:rPr>
           <w:rFonts w:eastAsia="Times New Roman"/>
+          <w:lang w:val="en-US"/>
         </w:rPr>
       </w:pPr>
       <w:r>
         <w:rPr>
           <w:rFonts w:eastAsia="Times New Roman"/>
           <w:color w:val="5E6C84"/>
+          <w:lang w:val="en-US"/>
         </w:rPr>
         <w:t xml:space="preserve">Tabel </w:t>
       </w:r>
@@ -11640,6 +12078,7 @@
         <w:rPr>
           <w:rFonts w:eastAsia="Times New Roman"/>
           <w:color w:val="5E6C84"/>
+          <w:lang w:val="en-US"/>
         </w:rPr>
         <w:t>4</w:t>
       </w:r>
@@ -11647,60 +12086,69 @@
         <w:rPr>
           <w:rFonts w:eastAsia="Times New Roman"/>
           <w:color w:val="5E6C84"/>
+          <w:lang w:val="en-US"/>
         </w:rPr>
         <w:t xml:space="preserve">: </w:t>
       </w:r>
       <w:r>
         <w:rPr>
           <w:rFonts w:eastAsia="Times New Roman"/>
+          <w:lang w:val="en-US"/>
         </w:rPr>
         <w:t xml:space="preserve">UC </w:t>
       </w:r>
       <w:r>
         <w:rPr>
           <w:rFonts w:eastAsia="Times New Roman"/>
+          <w:lang w:val="en-US"/>
         </w:rPr>
         <w:t>4</w:t>
       </w:r>
       <w:r>
         <w:rPr>
           <w:rFonts w:eastAsia="Times New Roman"/>
+          <w:lang w:val="en-US"/>
         </w:rPr>
         <w:t xml:space="preserve"> </w:t>
       </w:r>
+      <w:proofErr w:type="spellStart"/>
       <w:r>
         <w:rPr>
           <w:rFonts w:eastAsia="Times New Roman"/>
-        </w:rPr>
-        <w:t xml:space="preserve">Woord controleren </w:t>
+          <w:lang w:val="en-US"/>
+        </w:rPr>
+        <w:t>Woord</w:t>
+      </w:r>
+      <w:proofErr w:type="spellEnd"/>
+      <w:r>
+        <w:rPr>
+          <w:rFonts w:eastAsia="Times New Roman"/>
+          <w:lang w:val="en-US"/>
+        </w:rPr>
+        <w:t xml:space="preserve"> </w:t>
       </w:r>
       <w:proofErr w:type="spellStart"/>
       <w:r>
         <w:rPr>
           <w:rFonts w:eastAsia="Times New Roman"/>
-        </w:rPr>
-        <w:t>fully</w:t>
+          <w:lang w:val="en-US"/>
+        </w:rPr>
+        <w:t>controleren</w:t>
       </w:r>
       <w:proofErr w:type="spellEnd"/>
       <w:r>
         <w:rPr>
           <w:rFonts w:eastAsia="Times New Roman"/>
+          <w:lang w:val="en-US"/>
         </w:rPr>
         <w:t xml:space="preserve"> </w:t>
       </w:r>
-      <w:proofErr w:type="spellStart"/>
       <w:r>
         <w:rPr>
           <w:rFonts w:eastAsia="Times New Roman"/>
-        </w:rPr>
-        <w:t>dressed</w:t>
-      </w:r>
-      <w:proofErr w:type="spellEnd"/>
-      <w:r>
-        <w:rPr>
-          <w:rFonts w:eastAsia="Times New Roman"/>
-        </w:rPr>
-        <w:t xml:space="preserve"> format</w:t>
+          <w:lang w:val="en-US"/>
+        </w:rPr>
+        <w:t>fully dressed format</w:t>
       </w:r>
     </w:p>
     <w:p>
@@ -11793,7 +12241,6 @@
         <w:rPr>
           <w:rFonts w:eastAsia="Times New Roman"/>
         </w:rPr>
-        <w:lastRenderedPageBreak/>
         <w:t>Credits</w:t>
       </w:r>
       <w:proofErr w:type="spellEnd"/>
@@ -11824,8 +12271,8 @@
         <w:tblLook w:val="04A0" w:firstRow="1" w:lastRow="0" w:firstColumn="1" w:lastColumn="0" w:noHBand="0" w:noVBand="1"/>
       </w:tblPr>
       <w:tblGrid>
-        <w:gridCol w:w="3288"/>
-        <w:gridCol w:w="6087"/>
+        <w:gridCol w:w="2466"/>
+        <w:gridCol w:w="6909"/>
       </w:tblGrid>
       <w:tr>
         <w:trPr>
@@ -11993,6 +12440,8 @@
               <w:pStyle w:val="NormalWeb"/>
               <w:rPr>
                 <w:rFonts w:asciiTheme="minorBidi" w:hAnsiTheme="minorBidi"/>
+                <w:sz w:val="22"/>
+                <w:szCs w:val="22"/>
               </w:rPr>
             </w:pPr>
             <w:bookmarkStart w:id="47" w:name="_Hlk146105176"/>
@@ -12000,6 +12449,8 @@
             <w:r>
               <w:rPr>
                 <w:rFonts w:asciiTheme="minorBidi" w:hAnsiTheme="minorBidi"/>
+                <w:sz w:val="22"/>
+                <w:szCs w:val="22"/>
               </w:rPr>
               <w:t>Credits</w:t>
             </w:r>
@@ -12007,6 +12458,8 @@
             <w:r>
               <w:rPr>
                 <w:rFonts w:asciiTheme="minorBidi" w:hAnsiTheme="minorBidi"/>
+                <w:sz w:val="22"/>
+                <w:szCs w:val="22"/>
               </w:rPr>
               <w:t xml:space="preserve"> kopen</w:t>
             </w:r>
@@ -12071,11 +12524,16 @@
               <w:pStyle w:val="NormalWeb"/>
               <w:rPr>
                 <w:rFonts w:asciiTheme="minorBidi" w:hAnsiTheme="minorBidi"/>
-              </w:rPr>
-            </w:pPr>
-            <w:r>
-              <w:rPr>
-                <w:rFonts w:asciiTheme="minorBidi" w:hAnsiTheme="minorBidi"/>
+                <w:sz w:val="22"/>
+                <w:szCs w:val="22"/>
+              </w:rPr>
+            </w:pPr>
+            <w:r>
+              <w:rPr>
+                <w:rFonts w:asciiTheme="minorBidi" w:hAnsiTheme="minorBidi"/>
+                <w:color w:val="FF0000"/>
+                <w:sz w:val="22"/>
+                <w:szCs w:val="22"/>
               </w:rPr>
               <w:t xml:space="preserve">Als de speler onvoldoende </w:t>
             </w:r>
@@ -12083,6 +12541,9 @@
             <w:r>
               <w:rPr>
                 <w:rFonts w:asciiTheme="minorBidi" w:hAnsiTheme="minorBidi"/>
+                <w:color w:val="FF0000"/>
+                <w:sz w:val="22"/>
+                <w:szCs w:val="22"/>
               </w:rPr>
               <w:t>credits</w:t>
             </w:r>
@@ -12090,6 +12551,9 @@
             <w:r>
               <w:rPr>
                 <w:rFonts w:asciiTheme="minorBidi" w:hAnsiTheme="minorBidi"/>
+                <w:color w:val="FF0000"/>
+                <w:sz w:val="22"/>
+                <w:szCs w:val="22"/>
               </w:rPr>
               <w:t xml:space="preserve"> heeft, kan hij/zij de optie krijgen om meer </w:t>
             </w:r>
@@ -12097,6 +12561,9 @@
             <w:r>
               <w:rPr>
                 <w:rFonts w:asciiTheme="minorBidi" w:hAnsiTheme="minorBidi"/>
+                <w:color w:val="FF0000"/>
+                <w:sz w:val="22"/>
+                <w:szCs w:val="22"/>
               </w:rPr>
               <w:t>credits</w:t>
             </w:r>
@@ -12104,6 +12571,9 @@
             <w:r>
               <w:rPr>
                 <w:rFonts w:asciiTheme="minorBidi" w:hAnsiTheme="minorBidi"/>
+                <w:color w:val="FF0000"/>
+                <w:sz w:val="22"/>
+                <w:szCs w:val="22"/>
               </w:rPr>
               <w:t xml:space="preserve"> te kopen. Het systeem leidt de speler om door het aankoopproces.</w:t>
             </w:r>
@@ -12167,16 +12637,12 @@
             <w:pPr>
               <w:rPr>
                 <w:rFonts w:asciiTheme="minorBidi" w:eastAsiaTheme="minorEastAsia" w:hAnsiTheme="minorBidi" w:cs="Times New Roman"/>
-                <w:sz w:val="24"/>
-                <w:szCs w:val="24"/>
                 <w:lang w:val="en-US"/>
               </w:rPr>
             </w:pPr>
             <w:r>
               <w:rPr>
                 <w:rFonts w:asciiTheme="minorBidi" w:eastAsiaTheme="minorEastAsia" w:hAnsiTheme="minorBidi" w:cs="Times New Roman"/>
-                <w:sz w:val="24"/>
-                <w:szCs w:val="24"/>
               </w:rPr>
               <w:t>Speler</w:t>
             </w:r>
@@ -12242,15 +12708,11 @@
               <w:spacing w:before="100" w:beforeAutospacing="1" w:after="100" w:afterAutospacing="1" w:line="240" w:lineRule="auto"/>
               <w:rPr>
                 <w:rFonts w:asciiTheme="minorBidi" w:eastAsiaTheme="minorEastAsia" w:hAnsiTheme="minorBidi" w:cs="Times New Roman"/>
-                <w:sz w:val="24"/>
-                <w:szCs w:val="24"/>
               </w:rPr>
             </w:pPr>
             <w:r>
               <w:rPr>
                 <w:rFonts w:asciiTheme="minorBidi" w:eastAsiaTheme="minorEastAsia" w:hAnsiTheme="minorBidi" w:cs="Times New Roman"/>
-                <w:sz w:val="24"/>
-                <w:szCs w:val="24"/>
               </w:rPr>
               <w:t xml:space="preserve">De speler is geïnformeerd over onvoldoende </w:t>
             </w:r>
@@ -12258,8 +12720,6 @@
             <w:r>
               <w:rPr>
                 <w:rFonts w:asciiTheme="minorBidi" w:eastAsiaTheme="minorEastAsia" w:hAnsiTheme="minorBidi" w:cs="Times New Roman"/>
-                <w:sz w:val="24"/>
-                <w:szCs w:val="24"/>
               </w:rPr>
               <w:t>credits</w:t>
             </w:r>
@@ -12267,8 +12727,6 @@
             <w:r>
               <w:rPr>
                 <w:rFonts w:asciiTheme="minorBidi" w:eastAsiaTheme="minorEastAsia" w:hAnsiTheme="minorBidi" w:cs="Times New Roman"/>
-                <w:sz w:val="24"/>
-                <w:szCs w:val="24"/>
               </w:rPr>
               <w:t xml:space="preserve"> of wil extra </w:t>
             </w:r>
@@ -12276,8 +12734,6 @@
             <w:r>
               <w:rPr>
                 <w:rFonts w:asciiTheme="minorBidi" w:eastAsiaTheme="minorEastAsia" w:hAnsiTheme="minorBidi" w:cs="Times New Roman"/>
-                <w:sz w:val="24"/>
-                <w:szCs w:val="24"/>
               </w:rPr>
               <w:t>credits</w:t>
             </w:r>
@@ -12285,8 +12741,6 @@
             <w:r>
               <w:rPr>
                 <w:rFonts w:asciiTheme="minorBidi" w:eastAsiaTheme="minorEastAsia" w:hAnsiTheme="minorBidi" w:cs="Times New Roman"/>
-                <w:sz w:val="24"/>
-                <w:szCs w:val="24"/>
               </w:rPr>
               <w:t xml:space="preserve"> kopen.</w:t>
             </w:r>
@@ -12355,15 +12809,11 @@
               <w:spacing w:before="100" w:beforeAutospacing="1" w:after="100" w:afterAutospacing="1" w:line="240" w:lineRule="auto"/>
               <w:rPr>
                 <w:rFonts w:asciiTheme="minorBidi" w:eastAsiaTheme="minorEastAsia" w:hAnsiTheme="minorBidi" w:cs="Times New Roman"/>
-                <w:sz w:val="24"/>
-                <w:szCs w:val="24"/>
               </w:rPr>
             </w:pPr>
             <w:r>
               <w:rPr>
                 <w:rFonts w:asciiTheme="minorBidi" w:eastAsiaTheme="minorEastAsia" w:hAnsiTheme="minorBidi" w:cs="Times New Roman"/>
-                <w:sz w:val="24"/>
-                <w:szCs w:val="24"/>
               </w:rPr>
               <w:t xml:space="preserve">De speler heeft meer </w:t>
             </w:r>
@@ -12371,8 +12821,6 @@
             <w:r>
               <w:rPr>
                 <w:rFonts w:asciiTheme="minorBidi" w:eastAsiaTheme="minorEastAsia" w:hAnsiTheme="minorBidi" w:cs="Times New Roman"/>
-                <w:sz w:val="24"/>
-                <w:szCs w:val="24"/>
               </w:rPr>
               <w:t>credits</w:t>
             </w:r>
@@ -12380,8 +12828,6 @@
             <w:r>
               <w:rPr>
                 <w:rFonts w:asciiTheme="minorBidi" w:eastAsiaTheme="minorEastAsia" w:hAnsiTheme="minorBidi" w:cs="Times New Roman"/>
-                <w:sz w:val="24"/>
-                <w:szCs w:val="24"/>
               </w:rPr>
               <w:t xml:space="preserve"> beschikbaar.</w:t>
             </w:r>
@@ -12516,24 +12962,24 @@
               <w:pStyle w:val="NormalWeb"/>
               <w:rPr>
                 <w:rFonts w:asciiTheme="minorBidi" w:hAnsiTheme="minorBidi"/>
-              </w:rPr>
-            </w:pPr>
-            <w:r>
-              <w:rPr>
-                <w:rFonts w:asciiTheme="minorBidi" w:hAnsiTheme="minorBidi"/>
-              </w:rPr>
-              <w:t xml:space="preserve">1- </w:t>
-            </w:r>
-            <w:r>
-              <w:rPr>
-                <w:rFonts w:asciiTheme="minorBidi" w:hAnsiTheme="minorBidi"/>
-              </w:rPr>
-              <w:t>De speler kiest de optie "</w:t>
+                <w:sz w:val="22"/>
+                <w:szCs w:val="22"/>
+              </w:rPr>
+            </w:pPr>
+            <w:r>
+              <w:rPr>
+                <w:rFonts w:asciiTheme="minorBidi" w:hAnsiTheme="minorBidi"/>
+                <w:sz w:val="22"/>
+                <w:szCs w:val="22"/>
+              </w:rPr>
+              <w:t>1- De speler kiest de optie "</w:t>
             </w:r>
             <w:proofErr w:type="spellStart"/>
             <w:r>
               <w:rPr>
                 <w:rFonts w:asciiTheme="minorBidi" w:hAnsiTheme="minorBidi"/>
+                <w:sz w:val="22"/>
+                <w:szCs w:val="22"/>
               </w:rPr>
               <w:t>Credits</w:t>
             </w:r>
@@ -12541,8 +12987,10 @@
             <w:r>
               <w:rPr>
                 <w:rFonts w:asciiTheme="minorBidi" w:hAnsiTheme="minorBidi"/>
-              </w:rPr>
-              <w:t xml:space="preserve"> kopen" uit de consolemenu-opties.</w:t>
+                <w:sz w:val="22"/>
+                <w:szCs w:val="22"/>
+              </w:rPr>
+              <w:t xml:space="preserve"> kopen".</w:t>
             </w:r>
           </w:p>
         </w:tc>
@@ -12567,24 +13015,24 @@
               <w:pStyle w:val="NormalWeb"/>
               <w:rPr>
                 <w:rFonts w:asciiTheme="minorBidi" w:hAnsiTheme="minorBidi"/>
-              </w:rPr>
-            </w:pPr>
-            <w:r>
-              <w:rPr>
-                <w:rFonts w:asciiTheme="minorBidi" w:hAnsiTheme="minorBidi"/>
-              </w:rPr>
-              <w:t xml:space="preserve">2- </w:t>
-            </w:r>
-            <w:r>
-              <w:rPr>
-                <w:rFonts w:asciiTheme="minorBidi" w:hAnsiTheme="minorBidi"/>
-              </w:rPr>
-              <w:t xml:space="preserve">Het systeem toont verschillende pakketten met </w:t>
+                <w:sz w:val="22"/>
+                <w:szCs w:val="22"/>
+              </w:rPr>
+            </w:pPr>
+            <w:r>
+              <w:rPr>
+                <w:rFonts w:asciiTheme="minorBidi" w:hAnsiTheme="minorBidi"/>
+                <w:sz w:val="22"/>
+                <w:szCs w:val="22"/>
+              </w:rPr>
+              <w:t xml:space="preserve">2- Het systeem toont verschillende pakketten met </w:t>
             </w:r>
             <w:proofErr w:type="spellStart"/>
             <w:r>
               <w:rPr>
                 <w:rFonts w:asciiTheme="minorBidi" w:hAnsiTheme="minorBidi"/>
+                <w:sz w:val="22"/>
+                <w:szCs w:val="22"/>
               </w:rPr>
               <w:t>credits</w:t>
             </w:r>
@@ -12592,8 +13040,26 @@
             <w:r>
               <w:rPr>
                 <w:rFonts w:asciiTheme="minorBidi" w:hAnsiTheme="minorBidi"/>
-              </w:rPr>
-              <w:t xml:space="preserve"> en de bijbehorende kosten in de console.</w:t>
+                <w:sz w:val="22"/>
+                <w:szCs w:val="22"/>
+              </w:rPr>
+              <w:t xml:space="preserve"> en de bijbehorende koste</w:t>
+            </w:r>
+            <w:r>
+              <w:rPr>
+                <w:rFonts w:asciiTheme="minorBidi" w:hAnsiTheme="minorBidi"/>
+                <w:sz w:val="22"/>
+                <w:szCs w:val="22"/>
+              </w:rPr>
+              <w:t>n</w:t>
+            </w:r>
+            <w:r>
+              <w:rPr>
+                <w:rFonts w:asciiTheme="minorBidi" w:hAnsiTheme="minorBidi"/>
+                <w:sz w:val="22"/>
+                <w:szCs w:val="22"/>
+              </w:rPr>
+              <w:t>.</w:t>
             </w:r>
           </w:p>
         </w:tc>
@@ -12620,19 +13086,33 @@
               <w:pStyle w:val="NormalWeb"/>
               <w:rPr>
                 <w:rFonts w:asciiTheme="minorBidi" w:hAnsiTheme="minorBidi"/>
-              </w:rPr>
-            </w:pPr>
-            <w:r>
-              <w:rPr>
-                <w:rFonts w:asciiTheme="minorBidi" w:hAnsiTheme="minorBidi"/>
-              </w:rPr>
-              <w:t xml:space="preserve">3- </w:t>
-            </w:r>
-            <w:r>
-              <w:rPr>
-                <w:rFonts w:asciiTheme="minorBidi" w:hAnsiTheme="minorBidi"/>
-              </w:rPr>
-              <w:t>De speler voert het nummer van het gekozen pakket in.</w:t>
+                <w:sz w:val="22"/>
+                <w:szCs w:val="22"/>
+              </w:rPr>
+            </w:pPr>
+            <w:r>
+              <w:rPr>
+                <w:rFonts w:asciiTheme="minorBidi" w:hAnsiTheme="minorBidi"/>
+                <w:sz w:val="22"/>
+                <w:szCs w:val="22"/>
+              </w:rPr>
+              <w:t xml:space="preserve">3- De speler </w:t>
+            </w:r>
+            <w:r>
+              <w:rPr>
+                <w:rFonts w:asciiTheme="minorBidi" w:hAnsiTheme="minorBidi"/>
+                <w:sz w:val="22"/>
+                <w:szCs w:val="22"/>
+              </w:rPr>
+              <w:t>kiest een pakket</w:t>
+            </w:r>
+            <w:r>
+              <w:rPr>
+                <w:rFonts w:asciiTheme="minorBidi" w:hAnsiTheme="minorBidi"/>
+                <w:sz w:val="22"/>
+                <w:szCs w:val="22"/>
+              </w:rPr>
+              <w:t>.</w:t>
             </w:r>
           </w:p>
         </w:tc>
@@ -12657,19 +13137,17 @@
               <w:pStyle w:val="NormalWeb"/>
               <w:rPr>
                 <w:rFonts w:asciiTheme="minorBidi" w:hAnsiTheme="minorBidi"/>
-              </w:rPr>
-            </w:pPr>
-            <w:r>
-              <w:rPr>
-                <w:rFonts w:asciiTheme="minorBidi" w:hAnsiTheme="minorBidi"/>
-              </w:rPr>
-              <w:t xml:space="preserve">4- </w:t>
-            </w:r>
-            <w:r>
-              <w:rPr>
-                <w:rFonts w:asciiTheme="minorBidi" w:hAnsiTheme="minorBidi"/>
-              </w:rPr>
-              <w:t>Het systeem instrueert de speler over de betalingsprocedure.</w:t>
+                <w:sz w:val="22"/>
+                <w:szCs w:val="22"/>
+              </w:rPr>
+            </w:pPr>
+            <w:r>
+              <w:rPr>
+                <w:rFonts w:asciiTheme="minorBidi" w:hAnsiTheme="minorBidi"/>
+                <w:sz w:val="22"/>
+                <w:szCs w:val="22"/>
+              </w:rPr>
+              <w:t>4- Het systeem instrueert de speler over de betalingsprocedure.</w:t>
             </w:r>
           </w:p>
         </w:tc>
@@ -12696,6 +13174,8 @@
               <w:pStyle w:val="NormalWeb"/>
               <w:rPr>
                 <w:rFonts w:asciiTheme="minorBidi" w:hAnsiTheme="minorBidi"/>
+                <w:sz w:val="22"/>
+                <w:szCs w:val="22"/>
               </w:rPr>
             </w:pPr>
           </w:p>
@@ -12721,24 +13201,24 @@
               <w:pStyle w:val="NormalWeb"/>
               <w:rPr>
                 <w:rFonts w:asciiTheme="minorBidi" w:hAnsiTheme="minorBidi"/>
-              </w:rPr>
-            </w:pPr>
-            <w:r>
-              <w:rPr>
-                <w:rFonts w:asciiTheme="minorBidi" w:hAnsiTheme="minorBidi"/>
-              </w:rPr>
-              <w:t xml:space="preserve">5- </w:t>
-            </w:r>
-            <w:r>
-              <w:rPr>
-                <w:rFonts w:asciiTheme="minorBidi" w:hAnsiTheme="minorBidi"/>
-              </w:rPr>
-              <w:t xml:space="preserve">Na bevestiging van de betaling voegt het systeem de gekochte </w:t>
+                <w:sz w:val="22"/>
+                <w:szCs w:val="22"/>
+              </w:rPr>
+            </w:pPr>
+            <w:r>
+              <w:rPr>
+                <w:rFonts w:asciiTheme="minorBidi" w:hAnsiTheme="minorBidi"/>
+                <w:sz w:val="22"/>
+                <w:szCs w:val="22"/>
+              </w:rPr>
+              <w:t xml:space="preserve">5- Na bevestiging van de betaling voegt het systeem de gekochte </w:t>
             </w:r>
             <w:proofErr w:type="spellStart"/>
             <w:r>
               <w:rPr>
                 <w:rFonts w:asciiTheme="minorBidi" w:hAnsiTheme="minorBidi"/>
+                <w:sz w:val="22"/>
+                <w:szCs w:val="22"/>
               </w:rPr>
               <w:t>credits</w:t>
             </w:r>
@@ -12746,6 +13226,8 @@
             <w:r>
               <w:rPr>
                 <w:rFonts w:asciiTheme="minorBidi" w:hAnsiTheme="minorBidi"/>
+                <w:sz w:val="22"/>
+                <w:szCs w:val="22"/>
               </w:rPr>
               <w:t xml:space="preserve"> toe aan het account van de speler.</w:t>
             </w:r>
@@ -12776,6 +13258,7 @@
               <w:pStyle w:val="NormalWeb"/>
               <w:jc w:val="center"/>
               <w:rPr>
+                <w:rFonts w:asciiTheme="minorHAnsi" w:hAnsiTheme="minorHAnsi" w:cstheme="minorHAnsi"/>
                 <w:sz w:val="22"/>
                 <w:szCs w:val="22"/>
               </w:rPr>
@@ -12784,6 +13267,7 @@
             <w:r>
               <w:rPr>
                 <w:rStyle w:val="Strong"/>
+                <w:rFonts w:asciiTheme="minorHAnsi" w:hAnsiTheme="minorHAnsi" w:cstheme="minorHAnsi"/>
                 <w:sz w:val="22"/>
                 <w:szCs w:val="22"/>
               </w:rPr>
@@ -12793,6 +13277,7 @@
             <w:r>
               <w:rPr>
                 <w:rStyle w:val="Strong"/>
+                <w:rFonts w:asciiTheme="minorHAnsi" w:hAnsiTheme="minorHAnsi" w:cstheme="minorHAnsi"/>
                 <w:sz w:val="22"/>
                 <w:szCs w:val="22"/>
               </w:rPr>
@@ -12802,6 +13287,7 @@
             <w:r>
               <w:rPr>
                 <w:rStyle w:val="Strong"/>
+                <w:rFonts w:asciiTheme="minorHAnsi" w:hAnsiTheme="minorHAnsi" w:cstheme="minorHAnsi"/>
                 <w:sz w:val="22"/>
                 <w:szCs w:val="22"/>
               </w:rPr>
@@ -12925,12 +13411,14 @@
         </w:numPr>
         <w:rPr>
           <w:rFonts w:eastAsia="Times New Roman"/>
+          <w:lang w:val="en-US"/>
         </w:rPr>
       </w:pPr>
       <w:r>
         <w:rPr>
           <w:rFonts w:eastAsia="Times New Roman"/>
           <w:color w:val="5E6C84"/>
+          <w:lang w:val="en-US"/>
         </w:rPr>
         <w:t xml:space="preserve">Tabel </w:t>
       </w:r>
@@ -12938,6 +13426,7 @@
         <w:rPr>
           <w:rFonts w:eastAsia="Times New Roman"/>
           <w:color w:val="5E6C84"/>
+          <w:lang w:val="en-US"/>
         </w:rPr>
         <w:t>5</w:t>
       </w:r>
@@ -12945,74 +13434,53 @@
         <w:rPr>
           <w:rFonts w:eastAsia="Times New Roman"/>
           <w:color w:val="5E6C84"/>
+          <w:lang w:val="en-US"/>
         </w:rPr>
         <w:t xml:space="preserve">: </w:t>
       </w:r>
       <w:r>
         <w:rPr>
           <w:rFonts w:eastAsia="Times New Roman"/>
+          <w:lang w:val="en-US"/>
         </w:rPr>
         <w:t>UC</w:t>
       </w:r>
       <w:r>
         <w:rPr>
           <w:rFonts w:eastAsia="Times New Roman"/>
+          <w:lang w:val="en-US"/>
         </w:rPr>
         <w:t>5</w:t>
       </w:r>
       <w:r>
         <w:rPr>
           <w:rFonts w:eastAsia="Times New Roman"/>
+          <w:lang w:val="en-US"/>
         </w:rPr>
         <w:t xml:space="preserve"> </w:t>
       </w:r>
+      <w:r>
+        <w:rPr>
+          <w:rFonts w:eastAsia="Times New Roman"/>
+          <w:lang w:val="en-US"/>
+        </w:rPr>
+        <w:t xml:space="preserve">Credits </w:t>
+      </w:r>
       <w:proofErr w:type="spellStart"/>
       <w:r>
         <w:rPr>
           <w:rFonts w:eastAsia="Times New Roman"/>
-        </w:rPr>
-        <w:t>Credits</w:t>
+          <w:lang w:val="en-US"/>
+        </w:rPr>
+        <w:t>kopen</w:t>
       </w:r>
       <w:proofErr w:type="spellEnd"/>
       <w:r>
         <w:rPr>
           <w:rFonts w:eastAsia="Times New Roman"/>
-        </w:rPr>
-        <w:t xml:space="preserve"> kopen</w:t>
-      </w:r>
-      <w:r>
-        <w:rPr>
-          <w:rFonts w:eastAsia="Times New Roman"/>
-        </w:rPr>
-        <w:t xml:space="preserve"> </w:t>
-      </w:r>
-      <w:proofErr w:type="spellStart"/>
-      <w:r>
-        <w:rPr>
-          <w:rFonts w:eastAsia="Times New Roman"/>
-        </w:rPr>
-        <w:t>fully</w:t>
-      </w:r>
-      <w:proofErr w:type="spellEnd"/>
-      <w:r>
-        <w:rPr>
-          <w:rFonts w:eastAsia="Times New Roman"/>
-        </w:rPr>
-        <w:t xml:space="preserve"> </w:t>
-      </w:r>
-      <w:proofErr w:type="spellStart"/>
-      <w:r>
-        <w:rPr>
-          <w:rFonts w:eastAsia="Times New Roman"/>
-        </w:rPr>
-        <w:t>dressed</w:t>
-      </w:r>
-      <w:proofErr w:type="spellEnd"/>
-      <w:r>
-        <w:rPr>
-          <w:rFonts w:eastAsia="Times New Roman"/>
-        </w:rPr>
-        <w:t xml:space="preserve"> format</w:t>
+          <w:lang w:val="en-US"/>
+        </w:rPr>
+        <w:t xml:space="preserve"> fully dressed format</w:t>
       </w:r>
     </w:p>
     <w:p>
@@ -13086,8 +13554,8 @@
         <w:tblLook w:val="04A0" w:firstRow="1" w:lastRow="0" w:firstColumn="1" w:lastColumn="0" w:noHBand="0" w:noVBand="1"/>
       </w:tblPr>
       <w:tblGrid>
-        <w:gridCol w:w="3494"/>
-        <w:gridCol w:w="5881"/>
+        <w:gridCol w:w="3657"/>
+        <w:gridCol w:w="5718"/>
       </w:tblGrid>
       <w:tr>
         <w:trPr>
@@ -13255,11 +13723,15 @@
               <w:pStyle w:val="NormalWeb"/>
               <w:rPr>
                 <w:rFonts w:asciiTheme="minorBidi" w:hAnsiTheme="minorBidi"/>
-              </w:rPr>
-            </w:pPr>
-            <w:r>
-              <w:rPr>
-                <w:rFonts w:asciiTheme="minorBidi" w:hAnsiTheme="minorBidi"/>
+                <w:sz w:val="22"/>
+                <w:szCs w:val="22"/>
+              </w:rPr>
+            </w:pPr>
+            <w:r>
+              <w:rPr>
+                <w:rFonts w:asciiTheme="minorBidi" w:hAnsiTheme="minorBidi"/>
+                <w:sz w:val="22"/>
+                <w:szCs w:val="22"/>
               </w:rPr>
               <w:t>Inloggen</w:t>
             </w:r>
@@ -13323,13 +13795,25 @@
               <w:pStyle w:val="NormalWeb"/>
               <w:rPr>
                 <w:rFonts w:asciiTheme="minorBidi" w:hAnsiTheme="minorBidi"/>
-              </w:rPr>
-            </w:pPr>
-            <w:r>
-              <w:rPr>
-                <w:rFonts w:asciiTheme="minorBidi" w:hAnsiTheme="minorBidi"/>
-              </w:rPr>
-              <w:t>De speler voert zijn/haar inloggegevens in (zoals gebruikersnaam en wachtwoord) om toegang te krijgen tot zijn/haar account en de quiz te spelen.</w:t>
+                <w:sz w:val="22"/>
+                <w:szCs w:val="22"/>
+              </w:rPr>
+            </w:pPr>
+            <w:r>
+              <w:rPr>
+                <w:rFonts w:asciiTheme="minorBidi" w:hAnsiTheme="minorBidi"/>
+                <w:sz w:val="22"/>
+                <w:szCs w:val="22"/>
+              </w:rPr>
+              <w:t>De speler voert zijn/haar inloggegevens in (zoals gebruikersnaam en wachtwoord) om toegang te krijgen tot zijn/haar account</w:t>
+            </w:r>
+            <w:r>
+              <w:rPr>
+                <w:rFonts w:asciiTheme="minorBidi" w:hAnsiTheme="minorBidi"/>
+                <w:sz w:val="22"/>
+                <w:szCs w:val="22"/>
+              </w:rPr>
+              <w:t>.</w:t>
             </w:r>
           </w:p>
         </w:tc>
@@ -13391,16 +13875,12 @@
             <w:pPr>
               <w:rPr>
                 <w:rFonts w:asciiTheme="minorBidi" w:eastAsiaTheme="minorEastAsia" w:hAnsiTheme="minorBidi" w:cs="Times New Roman"/>
-                <w:sz w:val="24"/>
-                <w:szCs w:val="24"/>
                 <w:lang w:val="en-US"/>
               </w:rPr>
             </w:pPr>
             <w:r>
               <w:rPr>
                 <w:rFonts w:asciiTheme="minorBidi" w:eastAsiaTheme="minorEastAsia" w:hAnsiTheme="minorBidi" w:cs="Times New Roman"/>
-                <w:sz w:val="24"/>
-                <w:szCs w:val="24"/>
               </w:rPr>
               <w:t>Speler</w:t>
             </w:r>
@@ -13466,15 +13946,11 @@
               <w:spacing w:before="100" w:beforeAutospacing="1" w:after="100" w:afterAutospacing="1" w:line="240" w:lineRule="auto"/>
               <w:rPr>
                 <w:rFonts w:asciiTheme="minorBidi" w:eastAsiaTheme="minorEastAsia" w:hAnsiTheme="minorBidi" w:cs="Times New Roman"/>
-                <w:sz w:val="24"/>
-                <w:szCs w:val="24"/>
               </w:rPr>
             </w:pPr>
             <w:r>
               <w:rPr>
                 <w:rFonts w:asciiTheme="minorBidi" w:eastAsiaTheme="minorEastAsia" w:hAnsiTheme="minorBidi" w:cs="Times New Roman"/>
-                <w:sz w:val="24"/>
-                <w:szCs w:val="24"/>
               </w:rPr>
               <w:t>De speler heeft een geldig account aangemaakt.</w:t>
             </w:r>
@@ -13543,17 +14019,25 @@
               <w:spacing w:before="100" w:beforeAutospacing="1" w:after="100" w:afterAutospacing="1" w:line="240" w:lineRule="auto"/>
               <w:rPr>
                 <w:rFonts w:asciiTheme="minorBidi" w:eastAsiaTheme="minorEastAsia" w:hAnsiTheme="minorBidi" w:cs="Times New Roman"/>
-                <w:sz w:val="24"/>
-                <w:szCs w:val="24"/>
               </w:rPr>
             </w:pPr>
             <w:r>
               <w:rPr>
                 <w:rFonts w:asciiTheme="minorBidi" w:eastAsiaTheme="minorEastAsia" w:hAnsiTheme="minorBidi" w:cs="Times New Roman"/>
-                <w:sz w:val="24"/>
-                <w:szCs w:val="24"/>
-              </w:rPr>
-              <w:t>De speler heeft toegang tot het hoofdmenu van de console-applicatie.</w:t>
+              </w:rPr>
+              <w:t xml:space="preserve">De speler </w:t>
+            </w:r>
+            <w:r>
+              <w:rPr>
+                <w:rFonts w:asciiTheme="minorBidi" w:eastAsiaTheme="minorEastAsia" w:hAnsiTheme="minorBidi" w:cs="Times New Roman"/>
+              </w:rPr>
+              <w:t>is ingelogd</w:t>
+            </w:r>
+            <w:r>
+              <w:rPr>
+                <w:rFonts w:asciiTheme="minorBidi" w:eastAsiaTheme="minorEastAsia" w:hAnsiTheme="minorBidi" w:cs="Times New Roman"/>
+              </w:rPr>
+              <w:t>.</w:t>
             </w:r>
           </w:p>
         </w:tc>
@@ -13686,6 +14170,8 @@
               <w:pStyle w:val="NormalWeb"/>
               <w:rPr>
                 <w:rFonts w:asciiTheme="minorBidi" w:hAnsiTheme="minorBidi"/>
+                <w:sz w:val="22"/>
+                <w:szCs w:val="22"/>
               </w:rPr>
             </w:pPr>
           </w:p>
@@ -13711,25 +14197,17 @@
               <w:pStyle w:val="NormalWeb"/>
               <w:rPr>
                 <w:rFonts w:asciiTheme="minorBidi" w:hAnsiTheme="minorBidi"/>
-              </w:rPr>
-            </w:pPr>
-            <w:r>
-              <w:rPr>
-                <w:rFonts w:asciiTheme="minorBidi" w:hAnsiTheme="minorBidi"/>
-              </w:rPr>
-              <w:t xml:space="preserve">1- </w:t>
-            </w:r>
-            <w:r>
-              <w:rPr>
-                <w:rFonts w:asciiTheme="minorBidi" w:hAnsiTheme="minorBidi"/>
-              </w:rPr>
-              <w:t xml:space="preserve">Het systeem </w:t>
-            </w:r>
-            <w:r>
-              <w:rPr>
-                <w:rFonts w:asciiTheme="minorBidi" w:hAnsiTheme="minorBidi"/>
-              </w:rPr>
-              <w:t>vraagt de speler naar zijn/haar inloggegevens</w:t>
+                <w:sz w:val="22"/>
+                <w:szCs w:val="22"/>
+              </w:rPr>
+            </w:pPr>
+            <w:r>
+              <w:rPr>
+                <w:rFonts w:asciiTheme="minorBidi" w:hAnsiTheme="minorBidi"/>
+                <w:sz w:val="22"/>
+                <w:szCs w:val="22"/>
+              </w:rPr>
+              <w:t>1- Het systeem vraagt de speler naar zijn/haar inloggegevens</w:t>
             </w:r>
           </w:p>
         </w:tc>
@@ -13756,19 +14234,17 @@
               <w:pStyle w:val="NormalWeb"/>
               <w:rPr>
                 <w:rFonts w:asciiTheme="minorBidi" w:hAnsiTheme="minorBidi"/>
-              </w:rPr>
-            </w:pPr>
-            <w:r>
-              <w:rPr>
-                <w:rFonts w:asciiTheme="minorBidi" w:hAnsiTheme="minorBidi"/>
-              </w:rPr>
-              <w:t xml:space="preserve">2- </w:t>
-            </w:r>
-            <w:r>
-              <w:rPr>
-                <w:rFonts w:asciiTheme="minorBidi" w:hAnsiTheme="minorBidi"/>
-              </w:rPr>
-              <w:t>De speler voert zijn/haar gebruikersnaam en wachtwoord in.</w:t>
+                <w:sz w:val="22"/>
+                <w:szCs w:val="22"/>
+              </w:rPr>
+            </w:pPr>
+            <w:r>
+              <w:rPr>
+                <w:rFonts w:asciiTheme="minorBidi" w:hAnsiTheme="minorBidi"/>
+                <w:sz w:val="22"/>
+                <w:szCs w:val="22"/>
+              </w:rPr>
+              <w:t>2- De speler voert zijn/haar gebruikersnaam en wachtwoord in.</w:t>
             </w:r>
           </w:p>
         </w:tc>
@@ -13793,19 +14269,17 @@
               <w:pStyle w:val="NormalWeb"/>
               <w:rPr>
                 <w:rFonts w:asciiTheme="minorBidi" w:hAnsiTheme="minorBidi"/>
-              </w:rPr>
-            </w:pPr>
-            <w:r>
-              <w:rPr>
-                <w:rFonts w:asciiTheme="minorBidi" w:hAnsiTheme="minorBidi"/>
-              </w:rPr>
-              <w:t xml:space="preserve">3- </w:t>
-            </w:r>
-            <w:r>
-              <w:rPr>
-                <w:rFonts w:asciiTheme="minorBidi" w:hAnsiTheme="minorBidi"/>
-              </w:rPr>
-              <w:t>Het systeem valideert de inloggegevens.</w:t>
+                <w:sz w:val="22"/>
+                <w:szCs w:val="22"/>
+              </w:rPr>
+            </w:pPr>
+            <w:r>
+              <w:rPr>
+                <w:rFonts w:asciiTheme="minorBidi" w:hAnsiTheme="minorBidi"/>
+                <w:sz w:val="22"/>
+                <w:szCs w:val="22"/>
+              </w:rPr>
+              <w:t>3- Het systeem valideert de inloggegevens.</w:t>
             </w:r>
           </w:p>
         </w:tc>
@@ -13832,6 +14306,8 @@
               <w:pStyle w:val="NormalWeb"/>
               <w:rPr>
                 <w:rFonts w:asciiTheme="minorBidi" w:hAnsiTheme="minorBidi"/>
+                <w:sz w:val="22"/>
+                <w:szCs w:val="22"/>
               </w:rPr>
             </w:pPr>
           </w:p>
@@ -13857,29 +14333,31 @@
               <w:pStyle w:val="NormalWeb"/>
               <w:rPr>
                 <w:rFonts w:asciiTheme="minorBidi" w:hAnsiTheme="minorBidi"/>
-              </w:rPr>
-            </w:pPr>
-            <w:r>
-              <w:rPr>
-                <w:rFonts w:asciiTheme="minorBidi" w:hAnsiTheme="minorBidi"/>
+                <w:sz w:val="22"/>
+                <w:szCs w:val="22"/>
+              </w:rPr>
+            </w:pPr>
+            <w:r>
+              <w:rPr>
+                <w:rFonts w:asciiTheme="minorBidi" w:hAnsiTheme="minorBidi"/>
+                <w:sz w:val="22"/>
+                <w:szCs w:val="22"/>
               </w:rPr>
               <w:t xml:space="preserve">4- </w:t>
             </w:r>
             <w:r>
               <w:rPr>
                 <w:rFonts w:asciiTheme="minorBidi" w:hAnsiTheme="minorBidi"/>
-              </w:rPr>
-              <w:t xml:space="preserve">Bij correcte gegevens krijgt de speler toegang tot het hoofdmenu van </w:t>
-            </w:r>
-            <w:r>
-              <w:rPr>
-                <w:rFonts w:asciiTheme="minorBidi" w:hAnsiTheme="minorBidi"/>
-              </w:rPr>
-              <w:t>het spel</w:t>
-            </w:r>
-            <w:r>
-              <w:rPr>
-                <w:rFonts w:asciiTheme="minorBidi" w:hAnsiTheme="minorBidi"/>
+                <w:sz w:val="22"/>
+                <w:szCs w:val="22"/>
+              </w:rPr>
+              <w:t>De speler wordt ingelogd</w:t>
+            </w:r>
+            <w:r>
+              <w:rPr>
+                <w:rFonts w:asciiTheme="minorBidi" w:hAnsiTheme="minorBidi"/>
+                <w:sz w:val="22"/>
+                <w:szCs w:val="22"/>
               </w:rPr>
               <w:t>.</w:t>
             </w:r>
@@ -13910,6 +14388,7 @@
               <w:pStyle w:val="NormalWeb"/>
               <w:jc w:val="center"/>
               <w:rPr>
+                <w:rFonts w:asciiTheme="minorHAnsi" w:hAnsiTheme="minorHAnsi" w:cstheme="minorHAnsi"/>
                 <w:sz w:val="22"/>
                 <w:szCs w:val="22"/>
               </w:rPr>
@@ -13918,6 +14397,7 @@
             <w:r>
               <w:rPr>
                 <w:rStyle w:val="Strong"/>
+                <w:rFonts w:asciiTheme="minorHAnsi" w:hAnsiTheme="minorHAnsi" w:cstheme="minorHAnsi"/>
                 <w:sz w:val="22"/>
                 <w:szCs w:val="22"/>
               </w:rPr>
@@ -13927,17 +14407,22 @@
             <w:r>
               <w:rPr>
                 <w:rStyle w:val="Strong"/>
+                <w:rFonts w:asciiTheme="minorHAnsi" w:hAnsiTheme="minorHAnsi" w:cstheme="minorHAnsi"/>
                 <w:sz w:val="22"/>
                 <w:szCs w:val="22"/>
               </w:rPr>
               <w:t xml:space="preserve"> flow:</w:t>
             </w:r>
             <w:r>
+              <w:rPr>
+                <w:rFonts w:asciiTheme="minorHAnsi" w:hAnsiTheme="minorHAnsi" w:cstheme="minorHAnsi"/>
+              </w:rPr>
               <w:t xml:space="preserve"> </w:t>
             </w:r>
             <w:r>
               <w:rPr>
                 <w:rStyle w:val="Strong"/>
+                <w:rFonts w:asciiTheme="minorHAnsi" w:hAnsiTheme="minorHAnsi" w:cstheme="minorHAnsi"/>
                 <w:sz w:val="22"/>
                 <w:szCs w:val="22"/>
               </w:rPr>
@@ -13946,6 +14431,7 @@
             <w:r>
               <w:rPr>
                 <w:rStyle w:val="Strong"/>
+                <w:rFonts w:asciiTheme="minorHAnsi" w:hAnsiTheme="minorHAnsi" w:cstheme="minorHAnsi"/>
                 <w:sz w:val="22"/>
                 <w:szCs w:val="22"/>
               </w:rPr>
@@ -13976,6 +14462,8 @@
               <w:pStyle w:val="NormalWeb"/>
               <w:rPr>
                 <w:rFonts w:asciiTheme="minorBidi" w:hAnsiTheme="minorBidi"/>
+                <w:sz w:val="22"/>
+                <w:szCs w:val="22"/>
               </w:rPr>
             </w:pPr>
           </w:p>
@@ -14001,25 +14489,17 @@
               <w:pStyle w:val="NormalWeb"/>
               <w:rPr>
                 <w:rFonts w:asciiTheme="minorBidi" w:hAnsiTheme="minorBidi"/>
-              </w:rPr>
-            </w:pPr>
-            <w:r>
-              <w:rPr>
-                <w:rFonts w:asciiTheme="minorBidi" w:hAnsiTheme="minorBidi"/>
-              </w:rPr>
-              <w:t xml:space="preserve">4a- </w:t>
-            </w:r>
-            <w:r>
-              <w:rPr>
-                <w:rFonts w:asciiTheme="minorBidi" w:hAnsiTheme="minorBidi"/>
-              </w:rPr>
-              <w:t>Het systeem geeft een foutmelding aan in de console</w:t>
-            </w:r>
-            <w:r>
-              <w:rPr>
-                <w:rFonts w:asciiTheme="minorBidi" w:hAnsiTheme="minorBidi"/>
-              </w:rPr>
-              <w:t>.</w:t>
+                <w:sz w:val="22"/>
+                <w:szCs w:val="22"/>
+              </w:rPr>
+            </w:pPr>
+            <w:r>
+              <w:rPr>
+                <w:rFonts w:asciiTheme="minorBidi" w:hAnsiTheme="minorBidi"/>
+                <w:sz w:val="22"/>
+                <w:szCs w:val="22"/>
+              </w:rPr>
+              <w:t>4a- Het systeem geeft een foutmelding aan.</w:t>
             </w:r>
           </w:p>
         </w:tc>
@@ -14046,37 +14526,17 @@
               <w:pStyle w:val="NormalWeb"/>
               <w:rPr>
                 <w:rFonts w:asciiTheme="minorBidi" w:hAnsiTheme="minorBidi"/>
-              </w:rPr>
-            </w:pPr>
-            <w:r>
-              <w:rPr>
-                <w:rFonts w:asciiTheme="minorBidi" w:hAnsiTheme="minorBidi"/>
-              </w:rPr>
-              <w:t xml:space="preserve">5a- </w:t>
-            </w:r>
-            <w:r>
-              <w:rPr>
-                <w:rFonts w:asciiTheme="minorBidi" w:hAnsiTheme="minorBidi"/>
-              </w:rPr>
-              <w:t>De speler voert</w:t>
-            </w:r>
-            <w:r>
-              <w:rPr>
-                <w:rFonts w:asciiTheme="minorBidi" w:hAnsiTheme="minorBidi"/>
-              </w:rPr>
-              <w:t xml:space="preserve"> opnieuw</w:t>
-            </w:r>
-            <w:r>
-              <w:rPr>
-                <w:rFonts w:asciiTheme="minorBidi" w:hAnsiTheme="minorBidi"/>
-              </w:rPr>
-              <w:t xml:space="preserve"> zijn/haar gebruikersnaam en wachtwoord in</w:t>
-            </w:r>
-            <w:r>
-              <w:rPr>
-                <w:rFonts w:asciiTheme="minorBidi" w:hAnsiTheme="minorBidi"/>
-              </w:rPr>
-              <w:t xml:space="preserve">. </w:t>
+                <w:sz w:val="22"/>
+                <w:szCs w:val="22"/>
+              </w:rPr>
+            </w:pPr>
+            <w:r>
+              <w:rPr>
+                <w:rFonts w:asciiTheme="minorBidi" w:hAnsiTheme="minorBidi"/>
+                <w:sz w:val="22"/>
+                <w:szCs w:val="22"/>
+              </w:rPr>
+              <w:t xml:space="preserve">5a- De speler voert opnieuw zijn/haar gebruikersnaam en wachtwoord in. </w:t>
             </w:r>
           </w:p>
         </w:tc>
@@ -14101,6 +14561,8 @@
               <w:pStyle w:val="NormalWeb"/>
               <w:rPr>
                 <w:rFonts w:asciiTheme="minorBidi" w:hAnsiTheme="minorBidi"/>
+                <w:sz w:val="22"/>
+                <w:szCs w:val="22"/>
               </w:rPr>
             </w:pPr>
           </w:p>
@@ -14116,12 +14578,14 @@
         </w:numPr>
         <w:rPr>
           <w:rFonts w:eastAsia="Times New Roman"/>
+          <w:lang w:val="en-US"/>
         </w:rPr>
       </w:pPr>
       <w:r>
         <w:rPr>
           <w:rFonts w:eastAsia="Times New Roman"/>
           <w:color w:val="5E6C84"/>
+          <w:lang w:val="en-US"/>
         </w:rPr>
         <w:t xml:space="preserve">Tabel </w:t>
       </w:r>
@@ -14129,6 +14593,7 @@
         <w:rPr>
           <w:rFonts w:eastAsia="Times New Roman"/>
           <w:color w:val="5E6C84"/>
+          <w:lang w:val="en-US"/>
         </w:rPr>
         <w:t>6</w:t>
       </w:r>
@@ -14136,67 +14601,68 @@
         <w:rPr>
           <w:rFonts w:eastAsia="Times New Roman"/>
           <w:color w:val="5E6C84"/>
+          <w:lang w:val="en-US"/>
         </w:rPr>
         <w:t xml:space="preserve">: </w:t>
       </w:r>
       <w:r>
         <w:rPr>
           <w:rFonts w:eastAsia="Times New Roman"/>
+          <w:lang w:val="en-US"/>
         </w:rPr>
         <w:t>UC</w:t>
       </w:r>
       <w:r>
         <w:rPr>
           <w:rFonts w:eastAsia="Times New Roman"/>
+          <w:lang w:val="en-US"/>
         </w:rPr>
         <w:t>6</w:t>
       </w:r>
       <w:r>
         <w:rPr>
           <w:rFonts w:eastAsia="Times New Roman"/>
+          <w:lang w:val="en-US"/>
         </w:rPr>
         <w:t xml:space="preserve"> </w:t>
       </w:r>
+      <w:proofErr w:type="spellStart"/>
       <w:r>
         <w:rPr>
           <w:rFonts w:eastAsia="Times New Roman"/>
+          <w:lang w:val="en-US"/>
         </w:rPr>
         <w:t>Inloggen</w:t>
       </w:r>
+      <w:proofErr w:type="spellEnd"/>
       <w:r>
         <w:rPr>
           <w:rFonts w:eastAsia="Times New Roman"/>
-        </w:rPr>
-        <w:t xml:space="preserve"> </w:t>
-      </w:r>
-      <w:proofErr w:type="spellStart"/>
-      <w:r>
-        <w:rPr>
-          <w:rFonts w:eastAsia="Times New Roman"/>
-        </w:rPr>
-        <w:t>fully</w:t>
-      </w:r>
-      <w:proofErr w:type="spellEnd"/>
-      <w:r>
-        <w:rPr>
-          <w:rFonts w:eastAsia="Times New Roman"/>
-        </w:rPr>
-        <w:t xml:space="preserve"> </w:t>
-      </w:r>
-      <w:proofErr w:type="spellStart"/>
-      <w:r>
-        <w:rPr>
-          <w:rFonts w:eastAsia="Times New Roman"/>
-        </w:rPr>
-        <w:t>dressed</w:t>
-      </w:r>
-      <w:proofErr w:type="spellEnd"/>
-      <w:r>
-        <w:rPr>
-          <w:rFonts w:eastAsia="Times New Roman"/>
-        </w:rPr>
-        <w:t xml:space="preserve"> format</w:t>
-      </w:r>
+          <w:lang w:val="en-US"/>
+        </w:rPr>
+        <w:t xml:space="preserve"> fully dressed format</w:t>
+      </w:r>
+    </w:p>
+    <w:p>
+      <w:pPr>
+        <w:rPr>
+          <w:lang w:val="en-US"/>
+        </w:rPr>
+      </w:pPr>
+    </w:p>
+    <w:p>
+      <w:pPr>
+        <w:rPr>
+          <w:lang w:val="en-US"/>
+        </w:rPr>
+      </w:pPr>
+    </w:p>
+    <w:p>
+      <w:pPr>
+        <w:rPr>
+          <w:lang w:val="en-US"/>
+        </w:rPr>
+      </w:pPr>
     </w:p>
     <w:p>
       <w:pPr>
@@ -14267,8 +14733,8 @@
         <w:tblLook w:val="04A0" w:firstRow="1" w:lastRow="0" w:firstColumn="1" w:lastColumn="0" w:noHBand="0" w:noVBand="1"/>
       </w:tblPr>
       <w:tblGrid>
-        <w:gridCol w:w="3289"/>
-        <w:gridCol w:w="6086"/>
+        <w:gridCol w:w="3656"/>
+        <w:gridCol w:w="5719"/>
       </w:tblGrid>
       <w:tr>
         <w:trPr>
@@ -14436,11 +14902,15 @@
               <w:pStyle w:val="NormalWeb"/>
               <w:rPr>
                 <w:rFonts w:asciiTheme="minorBidi" w:hAnsiTheme="minorBidi"/>
-              </w:rPr>
-            </w:pPr>
-            <w:r>
-              <w:rPr>
-                <w:rFonts w:asciiTheme="minorBidi" w:hAnsiTheme="minorBidi"/>
+                <w:sz w:val="22"/>
+                <w:szCs w:val="22"/>
+              </w:rPr>
+            </w:pPr>
+            <w:r>
+              <w:rPr>
+                <w:rFonts w:asciiTheme="minorBidi" w:hAnsiTheme="minorBidi"/>
+                <w:sz w:val="22"/>
+                <w:szCs w:val="22"/>
               </w:rPr>
               <w:t>Inloggen</w:t>
             </w:r>
@@ -14504,6 +14974,8 @@
               <w:pStyle w:val="NormalWeb"/>
               <w:rPr>
                 <w:rFonts w:asciiTheme="minorBidi" w:hAnsiTheme="minorBidi"/>
+                <w:sz w:val="22"/>
+                <w:szCs w:val="22"/>
               </w:rPr>
             </w:pPr>
             <w:r>
@@ -14530,7 +15002,7 @@
                 <w:sz w:val="22"/>
                 <w:szCs w:val="22"/>
               </w:rPr>
-              <w:t>-inloggegevens in om toegang te krijgen tot het beheerdersgedeelte van de applicatie, waar hij/zij de vragenlijst en andere instellingen kan beheren.</w:t>
+              <w:t>-inloggegevens in om toegang te krijgen tot het beheerdersgedeelte van de applicatie.</w:t>
             </w:r>
           </w:p>
         </w:tc>
@@ -14592,16 +15064,12 @@
             <w:pPr>
               <w:rPr>
                 <w:rFonts w:asciiTheme="minorBidi" w:eastAsiaTheme="minorEastAsia" w:hAnsiTheme="minorBidi" w:cs="Times New Roman"/>
-                <w:sz w:val="24"/>
-                <w:szCs w:val="24"/>
                 <w:lang w:val="en-US"/>
               </w:rPr>
             </w:pPr>
             <w:r>
               <w:rPr>
                 <w:rFonts w:asciiTheme="minorBidi" w:eastAsiaTheme="minorEastAsia" w:hAnsiTheme="minorBidi" w:cs="Times New Roman"/>
-                <w:sz w:val="24"/>
-                <w:szCs w:val="24"/>
               </w:rPr>
               <w:t>MEC Medewerker</w:t>
             </w:r>
@@ -14667,15 +15135,11 @@
               <w:spacing w:before="100" w:beforeAutospacing="1" w:after="100" w:afterAutospacing="1" w:line="240" w:lineRule="auto"/>
               <w:rPr>
                 <w:rFonts w:asciiTheme="minorBidi" w:eastAsiaTheme="minorEastAsia" w:hAnsiTheme="minorBidi" w:cs="Times New Roman"/>
-                <w:sz w:val="24"/>
-                <w:szCs w:val="24"/>
               </w:rPr>
             </w:pPr>
             <w:r>
               <w:rPr>
                 <w:rFonts w:asciiTheme="minorBidi" w:eastAsiaTheme="minorEastAsia" w:hAnsiTheme="minorBidi" w:cs="Times New Roman"/>
-                <w:sz w:val="24"/>
-                <w:szCs w:val="24"/>
               </w:rPr>
               <w:t>De medewerker heeft toestemming en de benodigde gegevens om in te loggen.</w:t>
             </w:r>
@@ -14744,17 +15208,13 @@
               <w:spacing w:before="100" w:beforeAutospacing="1" w:after="100" w:afterAutospacing="1" w:line="240" w:lineRule="auto"/>
               <w:rPr>
                 <w:rFonts w:asciiTheme="minorBidi" w:eastAsiaTheme="minorEastAsia" w:hAnsiTheme="minorBidi" w:cs="Times New Roman"/>
-                <w:sz w:val="24"/>
-                <w:szCs w:val="24"/>
               </w:rPr>
             </w:pPr>
             <w:r>
               <w:rPr>
                 <w:rFonts w:asciiTheme="minorBidi" w:eastAsiaTheme="minorEastAsia" w:hAnsiTheme="minorBidi" w:cs="Times New Roman"/>
-                <w:sz w:val="24"/>
-                <w:szCs w:val="24"/>
-              </w:rPr>
-              <w:t>De medewerker heeft toegang tot het beheerderspaneel van de console-applicatie.</w:t>
+              </w:rPr>
+              <w:t>De medewerker heeft toegang tot het beheerderspaneel.</w:t>
             </w:r>
           </w:p>
         </w:tc>
@@ -14887,6 +15347,8 @@
               <w:pStyle w:val="NormalWeb"/>
               <w:rPr>
                 <w:rFonts w:asciiTheme="minorBidi" w:hAnsiTheme="minorBidi"/>
+                <w:sz w:val="22"/>
+                <w:szCs w:val="22"/>
               </w:rPr>
             </w:pPr>
           </w:p>
@@ -14912,25 +15374,33 @@
               <w:pStyle w:val="NormalWeb"/>
               <w:rPr>
                 <w:rFonts w:asciiTheme="minorBidi" w:hAnsiTheme="minorBidi"/>
-              </w:rPr>
-            </w:pPr>
-            <w:r>
-              <w:rPr>
-                <w:rFonts w:asciiTheme="minorBidi" w:hAnsiTheme="minorBidi"/>
-              </w:rPr>
-              <w:t xml:space="preserve">1- </w:t>
-            </w:r>
-            <w:r>
-              <w:rPr>
-                <w:rFonts w:asciiTheme="minorBidi" w:hAnsiTheme="minorBidi"/>
-              </w:rPr>
-              <w:t xml:space="preserve">Het systeem </w:t>
-            </w:r>
-            <w:r>
-              <w:rPr>
-                <w:rFonts w:asciiTheme="minorBidi" w:hAnsiTheme="minorBidi"/>
-              </w:rPr>
-              <w:t>vraagt de speler naar zijn/haar inloggegevens</w:t>
+                <w:sz w:val="22"/>
+                <w:szCs w:val="22"/>
+              </w:rPr>
+            </w:pPr>
+            <w:r>
+              <w:rPr>
+                <w:rFonts w:asciiTheme="minorBidi" w:hAnsiTheme="minorBidi"/>
+                <w:sz w:val="22"/>
+                <w:szCs w:val="22"/>
+              </w:rPr>
+              <w:t xml:space="preserve">1- Het systeem vraagt de </w:t>
+            </w:r>
+            <w:r>
+              <w:rPr>
+                <w:rFonts w:asciiTheme="minorBidi" w:hAnsiTheme="minorBidi"/>
+                <w:sz w:val="22"/>
+                <w:szCs w:val="22"/>
+              </w:rPr>
+              <w:t xml:space="preserve">medewerker </w:t>
+            </w:r>
+            <w:r>
+              <w:rPr>
+                <w:rFonts w:asciiTheme="minorBidi" w:hAnsiTheme="minorBidi"/>
+                <w:sz w:val="22"/>
+                <w:szCs w:val="22"/>
+              </w:rPr>
+              <w:t>naar zijn/haar inloggegevens</w:t>
             </w:r>
           </w:p>
         </w:tc>
@@ -14957,19 +15427,17 @@
               <w:pStyle w:val="NormalWeb"/>
               <w:rPr>
                 <w:rFonts w:asciiTheme="minorBidi" w:hAnsiTheme="minorBidi"/>
-              </w:rPr>
-            </w:pPr>
-            <w:r>
-              <w:rPr>
-                <w:rFonts w:asciiTheme="minorBidi" w:hAnsiTheme="minorBidi"/>
-              </w:rPr>
-              <w:t xml:space="preserve">2- </w:t>
-            </w:r>
-            <w:r>
-              <w:rPr>
-                <w:rFonts w:asciiTheme="minorBidi" w:hAnsiTheme="minorBidi"/>
-              </w:rPr>
-              <w:t>De medewerker voert zijn/haar gebruikersnaam en wachtwoord in.</w:t>
+                <w:sz w:val="22"/>
+                <w:szCs w:val="22"/>
+              </w:rPr>
+            </w:pPr>
+            <w:r>
+              <w:rPr>
+                <w:rFonts w:asciiTheme="minorBidi" w:hAnsiTheme="minorBidi"/>
+                <w:sz w:val="22"/>
+                <w:szCs w:val="22"/>
+              </w:rPr>
+              <w:t>2- De medewerker voert zijn/haar gebruikersnaam en wachtwoord in.</w:t>
             </w:r>
           </w:p>
         </w:tc>
@@ -14994,19 +15462,17 @@
               <w:pStyle w:val="NormalWeb"/>
               <w:rPr>
                 <w:rFonts w:asciiTheme="minorBidi" w:hAnsiTheme="minorBidi"/>
-              </w:rPr>
-            </w:pPr>
-            <w:r>
-              <w:rPr>
-                <w:rFonts w:asciiTheme="minorBidi" w:hAnsiTheme="minorBidi"/>
-              </w:rPr>
-              <w:t xml:space="preserve">3- </w:t>
-            </w:r>
-            <w:r>
-              <w:rPr>
-                <w:rFonts w:asciiTheme="minorBidi" w:hAnsiTheme="minorBidi"/>
-              </w:rPr>
-              <w:t>Het systeem valideert de inloggegevens.</w:t>
+                <w:sz w:val="22"/>
+                <w:szCs w:val="22"/>
+              </w:rPr>
+            </w:pPr>
+            <w:r>
+              <w:rPr>
+                <w:rFonts w:asciiTheme="minorBidi" w:hAnsiTheme="minorBidi"/>
+                <w:sz w:val="22"/>
+                <w:szCs w:val="22"/>
+              </w:rPr>
+              <w:t>3- Het systeem valideert de inloggegevens.</w:t>
             </w:r>
           </w:p>
         </w:tc>
@@ -15033,6 +15499,8 @@
               <w:pStyle w:val="NormalWeb"/>
               <w:rPr>
                 <w:rFonts w:asciiTheme="minorBidi" w:hAnsiTheme="minorBidi"/>
+                <w:sz w:val="22"/>
+                <w:szCs w:val="22"/>
               </w:rPr>
             </w:pPr>
           </w:p>
@@ -15058,31 +15526,33 @@
               <w:pStyle w:val="NormalWeb"/>
               <w:rPr>
                 <w:rFonts w:asciiTheme="minorBidi" w:hAnsiTheme="minorBidi"/>
-              </w:rPr>
-            </w:pPr>
-            <w:r>
-              <w:rPr>
-                <w:rFonts w:asciiTheme="minorBidi" w:hAnsiTheme="minorBidi"/>
-              </w:rPr>
-              <w:t xml:space="preserve">4- </w:t>
-            </w:r>
-            <w:r>
-              <w:rPr>
-                <w:rFonts w:asciiTheme="minorBidi" w:hAnsiTheme="minorBidi"/>
-              </w:rPr>
-              <w:t xml:space="preserve">Bij correcte gegevens krijgt de speler toegang tot het beheerderspaneel van </w:t>
-            </w:r>
-            <w:r>
-              <w:rPr>
-                <w:rFonts w:asciiTheme="minorBidi" w:hAnsiTheme="minorBidi"/>
-              </w:rPr>
-              <w:t>het spel</w:t>
-            </w:r>
-            <w:r>
-              <w:rPr>
-                <w:rFonts w:asciiTheme="minorBidi" w:hAnsiTheme="minorBidi"/>
-              </w:rPr>
-              <w:t>.</w:t>
+                <w:sz w:val="22"/>
+                <w:szCs w:val="22"/>
+              </w:rPr>
+            </w:pPr>
+            <w:r>
+              <w:rPr>
+                <w:rFonts w:asciiTheme="minorBidi" w:hAnsiTheme="minorBidi"/>
+                <w:sz w:val="22"/>
+                <w:szCs w:val="22"/>
+              </w:rPr>
+              <w:t xml:space="preserve">4- Bij correcte gegevens krijgt </w:t>
+            </w:r>
+            <w:r>
+              <w:rPr>
+                <w:rFonts w:asciiTheme="minorBidi" w:hAnsiTheme="minorBidi"/>
+                <w:sz w:val="22"/>
+                <w:szCs w:val="22"/>
+              </w:rPr>
+              <w:t>de medewerker</w:t>
+            </w:r>
+            <w:r>
+              <w:rPr>
+                <w:rFonts w:asciiTheme="minorBidi" w:hAnsiTheme="minorBidi"/>
+                <w:sz w:val="22"/>
+                <w:szCs w:val="22"/>
+              </w:rPr>
+              <w:t xml:space="preserve"> toegang tot het beheerderspaneel van het spel.</w:t>
             </w:r>
           </w:p>
         </w:tc>
@@ -15111,6 +15581,7 @@
               <w:pStyle w:val="NormalWeb"/>
               <w:jc w:val="center"/>
               <w:rPr>
+                <w:rFonts w:asciiTheme="minorHAnsi" w:hAnsiTheme="minorHAnsi" w:cstheme="minorHAnsi"/>
                 <w:sz w:val="22"/>
                 <w:szCs w:val="22"/>
               </w:rPr>
@@ -15119,6 +15590,7 @@
             <w:r>
               <w:rPr>
                 <w:rStyle w:val="Strong"/>
+                <w:rFonts w:asciiTheme="minorHAnsi" w:hAnsiTheme="minorHAnsi" w:cstheme="minorHAnsi"/>
                 <w:sz w:val="22"/>
                 <w:szCs w:val="22"/>
               </w:rPr>
@@ -15128,29 +15600,26 @@
             <w:r>
               <w:rPr>
                 <w:rStyle w:val="Strong"/>
+                <w:rFonts w:asciiTheme="minorHAnsi" w:hAnsiTheme="minorHAnsi" w:cstheme="minorHAnsi"/>
                 <w:sz w:val="22"/>
                 <w:szCs w:val="22"/>
               </w:rPr>
               <w:t xml:space="preserve"> flow:</w:t>
             </w:r>
             <w:r>
+              <w:rPr>
+                <w:rFonts w:asciiTheme="minorHAnsi" w:hAnsiTheme="minorHAnsi" w:cstheme="minorHAnsi"/>
+              </w:rPr>
               <w:t xml:space="preserve"> </w:t>
             </w:r>
             <w:r>
               <w:rPr>
                 <w:rStyle w:val="Strong"/>
-                <w:sz w:val="22"/>
-                <w:szCs w:val="22"/>
-              </w:rPr>
-              <w:t>Als de inloggegevens onjuist zijn</w:t>
-            </w:r>
-            <w:r>
-              <w:rPr>
-                <w:rStyle w:val="Strong"/>
-                <w:sz w:val="22"/>
-                <w:szCs w:val="22"/>
-              </w:rPr>
-              <w:t>.</w:t>
+                <w:rFonts w:asciiTheme="minorHAnsi" w:hAnsiTheme="minorHAnsi" w:cstheme="minorHAnsi"/>
+                <w:sz w:val="22"/>
+                <w:szCs w:val="22"/>
+              </w:rPr>
+              <w:t>Als de inloggegevens onjuist zijn.</w:t>
             </w:r>
           </w:p>
         </w:tc>
@@ -15177,6 +15646,8 @@
               <w:pStyle w:val="NormalWeb"/>
               <w:rPr>
                 <w:rFonts w:asciiTheme="minorBidi" w:hAnsiTheme="minorBidi"/>
+                <w:sz w:val="22"/>
+                <w:szCs w:val="22"/>
               </w:rPr>
             </w:pPr>
           </w:p>
@@ -15202,25 +15673,17 @@
               <w:pStyle w:val="NormalWeb"/>
               <w:rPr>
                 <w:rFonts w:asciiTheme="minorBidi" w:hAnsiTheme="minorBidi"/>
-              </w:rPr>
-            </w:pPr>
-            <w:r>
-              <w:rPr>
-                <w:rFonts w:asciiTheme="minorBidi" w:hAnsiTheme="minorBidi"/>
-              </w:rPr>
-              <w:t xml:space="preserve">4a- </w:t>
-            </w:r>
-            <w:r>
-              <w:rPr>
-                <w:rFonts w:asciiTheme="minorBidi" w:hAnsiTheme="minorBidi"/>
-              </w:rPr>
-              <w:t>Het systeem geeft een foutmelding aan in de console</w:t>
-            </w:r>
-            <w:r>
-              <w:rPr>
-                <w:rFonts w:asciiTheme="minorBidi" w:hAnsiTheme="minorBidi"/>
-              </w:rPr>
-              <w:t>.</w:t>
+                <w:sz w:val="22"/>
+                <w:szCs w:val="22"/>
+              </w:rPr>
+            </w:pPr>
+            <w:r>
+              <w:rPr>
+                <w:rFonts w:asciiTheme="minorBidi" w:hAnsiTheme="minorBidi"/>
+                <w:sz w:val="22"/>
+                <w:szCs w:val="22"/>
+              </w:rPr>
+              <w:t>4a- Het systeem geeft een foutmelding aan in de console.</w:t>
             </w:r>
           </w:p>
         </w:tc>
@@ -15247,37 +15710,17 @@
               <w:pStyle w:val="NormalWeb"/>
               <w:rPr>
                 <w:rFonts w:asciiTheme="minorBidi" w:hAnsiTheme="minorBidi"/>
-              </w:rPr>
-            </w:pPr>
-            <w:r>
-              <w:rPr>
-                <w:rFonts w:asciiTheme="minorBidi" w:hAnsiTheme="minorBidi"/>
-              </w:rPr>
-              <w:t xml:space="preserve">5a- </w:t>
-            </w:r>
-            <w:r>
-              <w:rPr>
-                <w:rFonts w:asciiTheme="minorBidi" w:hAnsiTheme="minorBidi"/>
-              </w:rPr>
-              <w:t>De medewerker voert</w:t>
-            </w:r>
-            <w:r>
-              <w:rPr>
-                <w:rFonts w:asciiTheme="minorBidi" w:hAnsiTheme="minorBidi"/>
-              </w:rPr>
-              <w:t xml:space="preserve"> opnieuw</w:t>
-            </w:r>
-            <w:r>
-              <w:rPr>
-                <w:rFonts w:asciiTheme="minorBidi" w:hAnsiTheme="minorBidi"/>
-              </w:rPr>
-              <w:t xml:space="preserve"> zijn/haar gebruikersnaam en wachtwoord in</w:t>
-            </w:r>
-            <w:r>
-              <w:rPr>
-                <w:rFonts w:asciiTheme="minorBidi" w:hAnsiTheme="minorBidi"/>
-              </w:rPr>
-              <w:t xml:space="preserve">. </w:t>
+                <w:sz w:val="22"/>
+                <w:szCs w:val="22"/>
+              </w:rPr>
+            </w:pPr>
+            <w:r>
+              <w:rPr>
+                <w:rFonts w:asciiTheme="minorBidi" w:hAnsiTheme="minorBidi"/>
+                <w:sz w:val="22"/>
+                <w:szCs w:val="22"/>
+              </w:rPr>
+              <w:t xml:space="preserve">5a- De medewerker voert opnieuw zijn/haar gebruikersnaam en wachtwoord in. </w:t>
             </w:r>
           </w:p>
         </w:tc>
@@ -15302,6 +15745,8 @@
               <w:pStyle w:val="NormalWeb"/>
               <w:rPr>
                 <w:rFonts w:asciiTheme="minorBidi" w:hAnsiTheme="minorBidi"/>
+                <w:sz w:val="22"/>
+                <w:szCs w:val="22"/>
               </w:rPr>
             </w:pPr>
           </w:p>
@@ -15317,63 +15762,48 @@
         </w:numPr>
         <w:rPr>
           <w:rFonts w:eastAsia="Times New Roman"/>
+          <w:lang w:val="en-US"/>
         </w:rPr>
       </w:pPr>
       <w:r>
         <w:rPr>
           <w:rFonts w:eastAsia="Times New Roman"/>
           <w:color w:val="5E6C84"/>
+          <w:lang w:val="en-US"/>
         </w:rPr>
         <w:t xml:space="preserve">Tabel 7: </w:t>
       </w:r>
       <w:r>
         <w:rPr>
           <w:rFonts w:eastAsia="Times New Roman"/>
+          <w:lang w:val="en-US"/>
         </w:rPr>
         <w:t xml:space="preserve">UC6 </w:t>
       </w:r>
+      <w:proofErr w:type="spellStart"/>
       <w:r>
         <w:rPr>
           <w:rFonts w:eastAsia="Times New Roman"/>
+          <w:lang w:val="en-US"/>
         </w:rPr>
         <w:t>Inloggen</w:t>
       </w:r>
+      <w:proofErr w:type="spellEnd"/>
       <w:r>
         <w:rPr>
           <w:rFonts w:eastAsia="Times New Roman"/>
-        </w:rPr>
-        <w:t xml:space="preserve"> </w:t>
-      </w:r>
-      <w:proofErr w:type="spellStart"/>
-      <w:r>
-        <w:rPr>
-          <w:rFonts w:eastAsia="Times New Roman"/>
-        </w:rPr>
-        <w:t>fully</w:t>
-      </w:r>
-      <w:proofErr w:type="spellEnd"/>
-      <w:r>
-        <w:rPr>
-          <w:rFonts w:eastAsia="Times New Roman"/>
-        </w:rPr>
-        <w:t xml:space="preserve"> </w:t>
-      </w:r>
-      <w:proofErr w:type="spellStart"/>
-      <w:r>
-        <w:rPr>
-          <w:rFonts w:eastAsia="Times New Roman"/>
-        </w:rPr>
-        <w:t>dressed</w:t>
-      </w:r>
-      <w:proofErr w:type="spellEnd"/>
-      <w:r>
-        <w:rPr>
-          <w:rFonts w:eastAsia="Times New Roman"/>
-        </w:rPr>
-        <w:t xml:space="preserve"> format</w:t>
+          <w:lang w:val="en-US"/>
+        </w:rPr>
+        <w:t xml:space="preserve"> fully dressed format</w:t>
       </w:r>
     </w:p>
-    <w:p/>
+    <w:p>
+      <w:pPr>
+        <w:rPr>
+          <w:lang w:val="en-US"/>
+        </w:rPr>
+      </w:pPr>
+    </w:p>
     <w:p>
       <w:pPr>
         <w:pStyle w:val="Heading1"/>
@@ -15406,76 +15836,84 @@
       <w:proofErr w:type="spellEnd"/>
     </w:p>
     <w:p>
-      <w:r>
-        <w:rPr>
-          <w:color w:val="172B4D"/>
+      <w:pPr>
+        <w:rPr>
+          <w:rFonts w:asciiTheme="minorBidi" w:hAnsiTheme="minorBidi"/>
+        </w:rPr>
+      </w:pPr>
+      <w:r>
+        <w:rPr>
+          <w:rFonts w:asciiTheme="minorBidi" w:hAnsiTheme="minorBidi"/>
         </w:rPr>
         <w:t xml:space="preserve">De </w:t>
       </w:r>
       <w:proofErr w:type="spellStart"/>
       <w:r>
+        <w:rPr>
+          <w:rFonts w:asciiTheme="minorBidi" w:hAnsiTheme="minorBidi"/>
+        </w:rPr>
         <w:t>Other</w:t>
       </w:r>
       <w:proofErr w:type="spellEnd"/>
       <w:r>
         <w:rPr>
-          <w:color w:val="172B4D"/>
+          <w:rFonts w:asciiTheme="minorBidi" w:hAnsiTheme="minorBidi"/>
         </w:rPr>
         <w:t xml:space="preserve"> </w:t>
       </w:r>
       <w:proofErr w:type="spellStart"/>
       <w:r>
         <w:rPr>
-          <w:color w:val="172B4D"/>
+          <w:rFonts w:asciiTheme="minorBidi" w:hAnsiTheme="minorBidi"/>
         </w:rPr>
         <w:t>functional</w:t>
       </w:r>
       <w:proofErr w:type="spellEnd"/>
       <w:r>
         <w:rPr>
-          <w:color w:val="172B4D"/>
+          <w:rFonts w:asciiTheme="minorBidi" w:hAnsiTheme="minorBidi"/>
         </w:rPr>
         <w:t xml:space="preserve"> </w:t>
       </w:r>
       <w:proofErr w:type="spellStart"/>
       <w:r>
         <w:rPr>
-          <w:color w:val="172B4D"/>
+          <w:rFonts w:asciiTheme="minorBidi" w:hAnsiTheme="minorBidi"/>
         </w:rPr>
         <w:t>Requirements</w:t>
       </w:r>
       <w:proofErr w:type="spellEnd"/>
       <w:r>
         <w:rPr>
-          <w:color w:val="172B4D"/>
+          <w:rFonts w:asciiTheme="minorBidi" w:hAnsiTheme="minorBidi"/>
         </w:rPr>
         <w:t xml:space="preserve"> zijn de </w:t>
       </w:r>
       <w:proofErr w:type="spellStart"/>
       <w:r>
         <w:rPr>
-          <w:color w:val="172B4D"/>
+          <w:rFonts w:asciiTheme="minorBidi" w:hAnsiTheme="minorBidi"/>
         </w:rPr>
         <w:t>requirements</w:t>
       </w:r>
       <w:proofErr w:type="spellEnd"/>
       <w:r>
         <w:rPr>
-          <w:color w:val="172B4D"/>
+          <w:rFonts w:asciiTheme="minorBidi" w:hAnsiTheme="minorBidi"/>
         </w:rPr>
         <w:t xml:space="preserve"> waaraan het systeem moet voldoen die niet direct onder </w:t>
       </w:r>
       <w:proofErr w:type="spellStart"/>
       <w:r>
         <w:rPr>
-          <w:color w:val="172B4D"/>
+          <w:rFonts w:asciiTheme="minorBidi" w:hAnsiTheme="minorBidi"/>
         </w:rPr>
         <w:t>Use</w:t>
       </w:r>
       <w:proofErr w:type="spellEnd"/>
       <w:r>
         <w:rPr>
-          <w:color w:val="172B4D"/>
+          <w:rFonts w:asciiTheme="minorBidi" w:hAnsiTheme="minorBidi"/>
         </w:rPr>
         <w:t xml:space="preserve"> cases vallen of een specifieke actie nodig hebben om behaald te worden.</w:t>
       </w:r>
@@ -15562,8 +16000,8 @@
         <w:pStyle w:val="Heading1"/>
       </w:pPr>
       <w:bookmarkStart w:id="53" w:name="_Toc336096363"/>
-      <w:bookmarkStart w:id="54" w:name="_Hlk146106067"/>
-      <w:bookmarkStart w:id="55" w:name="_Toc146107030"/>
+      <w:bookmarkStart w:id="54" w:name="_Toc146107030"/>
+      <w:bookmarkStart w:id="55" w:name="_Hlk146106067"/>
       <w:r>
         <w:lastRenderedPageBreak/>
         <w:t>Non-</w:t>
@@ -15581,89 +16019,89 @@
         <w:t>Requirements</w:t>
       </w:r>
       <w:bookmarkEnd w:id="53"/>
-      <w:bookmarkEnd w:id="55"/>
+      <w:bookmarkEnd w:id="54"/>
       <w:proofErr w:type="spellEnd"/>
     </w:p>
-    <w:bookmarkEnd w:id="54"/>
+    <w:bookmarkEnd w:id="55"/>
     <w:p>
       <w:pPr>
         <w:rPr>
-          <w:color w:val="172B4D"/>
-        </w:rPr>
-      </w:pPr>
-      <w:r>
-        <w:rPr>
-          <w:color w:val="172B4D"/>
+          <w:rFonts w:asciiTheme="minorBidi" w:hAnsiTheme="minorBidi"/>
+        </w:rPr>
+      </w:pPr>
+      <w:r>
+        <w:rPr>
+          <w:rFonts w:asciiTheme="minorBidi" w:hAnsiTheme="minorBidi"/>
         </w:rPr>
         <w:t>De Non-</w:t>
       </w:r>
       <w:proofErr w:type="spellStart"/>
       <w:r>
         <w:rPr>
-          <w:color w:val="172B4D"/>
+          <w:rFonts w:asciiTheme="minorBidi" w:hAnsiTheme="minorBidi"/>
         </w:rPr>
         <w:t>functional</w:t>
       </w:r>
       <w:proofErr w:type="spellEnd"/>
       <w:r>
         <w:rPr>
-          <w:color w:val="172B4D"/>
+          <w:rFonts w:asciiTheme="minorBidi" w:hAnsiTheme="minorBidi"/>
         </w:rPr>
         <w:t xml:space="preserve"> </w:t>
       </w:r>
       <w:proofErr w:type="spellStart"/>
       <w:r>
         <w:rPr>
-          <w:color w:val="172B4D"/>
+          <w:rFonts w:asciiTheme="minorBidi" w:hAnsiTheme="minorBidi"/>
         </w:rPr>
         <w:t>Requirements</w:t>
       </w:r>
       <w:proofErr w:type="spellEnd"/>
       <w:r>
         <w:rPr>
-          <w:color w:val="172B4D"/>
+          <w:rFonts w:asciiTheme="minorBidi" w:hAnsiTheme="minorBidi"/>
         </w:rPr>
         <w:t xml:space="preserve"> zijn de </w:t>
       </w:r>
       <w:proofErr w:type="spellStart"/>
       <w:r>
         <w:rPr>
-          <w:color w:val="172B4D"/>
+          <w:rFonts w:asciiTheme="minorBidi" w:hAnsiTheme="minorBidi"/>
         </w:rPr>
         <w:t>requirements</w:t>
       </w:r>
       <w:proofErr w:type="spellEnd"/>
       <w:r>
         <w:rPr>
-          <w:color w:val="172B4D"/>
+          <w:rFonts w:asciiTheme="minorBidi" w:hAnsiTheme="minorBidi"/>
         </w:rPr>
         <w:t xml:space="preserve"> waaraan het systeem moet voldoen die niet direct onder </w:t>
       </w:r>
       <w:proofErr w:type="spellStart"/>
       <w:r>
         <w:rPr>
-          <w:color w:val="172B4D"/>
+          <w:rFonts w:asciiTheme="minorBidi" w:hAnsiTheme="minorBidi"/>
         </w:rPr>
         <w:t>Use</w:t>
       </w:r>
       <w:proofErr w:type="spellEnd"/>
       <w:r>
         <w:rPr>
-          <w:color w:val="172B4D"/>
+          <w:rFonts w:asciiTheme="minorBidi" w:hAnsiTheme="minorBidi"/>
         </w:rPr>
         <w:t xml:space="preserve"> cases vallen of een specifieke actie nodig hebben om behaald te worden. Deze </w:t>
       </w:r>
       <w:proofErr w:type="spellStart"/>
       <w:r>
         <w:rPr>
-          <w:color w:val="172B4D"/>
+          <w:rFonts w:asciiTheme="minorBidi" w:hAnsiTheme="minorBidi"/>
         </w:rPr>
         <w:t>requirements</w:t>
       </w:r>
       <w:proofErr w:type="spellEnd"/>
       <w:r>
         <w:rPr>
-          <w:color w:val="172B4D"/>
+          <w:rFonts w:asciiTheme="minorBidi" w:hAnsiTheme="minorBidi"/>
         </w:rPr>
         <w:t xml:space="preserve"> worden hieronder onderverdeeld volgens het principe van FURPS+.</w:t>
       </w:r>

</xml_diff>

<commit_message>
update de use cases
</commit_message>
<xml_diff>
--- a/SRS.docx
+++ b/SRS.docx
@@ -5684,17 +5684,17 @@
             <w:r>
               <w:rPr>
                 <w:rFonts w:asciiTheme="minorBidi" w:hAnsiTheme="minorBidi"/>
-                <w:color w:val="FF0000"/>
-                <w:sz w:val="22"/>
-                <w:szCs w:val="22"/>
-              </w:rPr>
-              <w:t xml:space="preserve">Als de speler onvoldoende </w:t>
+                <w:color w:val="000000" w:themeColor="text1"/>
+                <w:sz w:val="22"/>
+                <w:szCs w:val="22"/>
+              </w:rPr>
+              <w:t xml:space="preserve">Voor het straten of aan het eind van de quiz kan de speler aangeven dat hij/zij </w:t>
             </w:r>
             <w:proofErr w:type="spellStart"/>
             <w:r>
               <w:rPr>
                 <w:rFonts w:asciiTheme="minorBidi" w:hAnsiTheme="minorBidi"/>
-                <w:color w:val="FF0000"/>
+                <w:color w:val="000000" w:themeColor="text1"/>
                 <w:sz w:val="22"/>
                 <w:szCs w:val="22"/>
               </w:rPr>
@@ -5704,31 +5704,11 @@
             <w:r>
               <w:rPr>
                 <w:rFonts w:asciiTheme="minorBidi" w:hAnsiTheme="minorBidi"/>
-                <w:color w:val="FF0000"/>
-                <w:sz w:val="22"/>
-                <w:szCs w:val="22"/>
-              </w:rPr>
-              <w:t xml:space="preserve"> heeft, kan hij/zij de optie krijgen om meer </w:t>
-            </w:r>
-            <w:proofErr w:type="spellStart"/>
-            <w:r>
-              <w:rPr>
-                <w:rFonts w:asciiTheme="minorBidi" w:hAnsiTheme="minorBidi"/>
-                <w:color w:val="FF0000"/>
-                <w:sz w:val="22"/>
-                <w:szCs w:val="22"/>
-              </w:rPr>
-              <w:t>credits</w:t>
-            </w:r>
-            <w:proofErr w:type="spellEnd"/>
-            <w:r>
-              <w:rPr>
-                <w:rFonts w:asciiTheme="minorBidi" w:hAnsiTheme="minorBidi"/>
-                <w:color w:val="FF0000"/>
-                <w:sz w:val="22"/>
-                <w:szCs w:val="22"/>
-              </w:rPr>
-              <w:t xml:space="preserve"> te kopen. Het systeem leidt de speler om door het aankoopproces.</w:t>
+                <w:color w:val="000000" w:themeColor="text1"/>
+                <w:sz w:val="22"/>
+                <w:szCs w:val="22"/>
+              </w:rPr>
+              <w:t xml:space="preserve"> wil kopen.</w:t>
             </w:r>
           </w:p>
         </w:tc>
@@ -7621,7 +7601,7 @@
           </w:tcPr>
           <w:p>
             <w:pPr>
-              <w:spacing w:line="240" w:lineRule="auto"/>
+              <w:spacing w:after="0" w:line="240" w:lineRule="auto"/>
               <w:jc w:val="center"/>
               <w:rPr>
                 <w:rFonts w:eastAsia="Times New Roman"/>
@@ -7667,6 +7647,7 @@
           <w:p>
             <w:pPr>
               <w:pStyle w:val="NormalWeb"/>
+              <w:spacing w:after="0" w:afterAutospacing="0"/>
               <w:jc w:val="center"/>
               <w:rPr>
                 <w:sz w:val="22"/>
@@ -7704,6 +7685,7 @@
           <w:p>
             <w:pPr>
               <w:pStyle w:val="NormalWeb"/>
+              <w:spacing w:after="0" w:afterAutospacing="0"/>
               <w:rPr>
                 <w:sz w:val="22"/>
                 <w:szCs w:val="22"/>
@@ -7747,6 +7729,7 @@
           <w:p>
             <w:pPr>
               <w:pStyle w:val="NormalWeb"/>
+              <w:spacing w:after="0" w:afterAutospacing="0"/>
               <w:rPr>
                 <w:rFonts w:asciiTheme="minorBidi" w:hAnsiTheme="minorBidi" w:cstheme="minorBidi"/>
                 <w:sz w:val="22"/>
@@ -7784,6 +7767,7 @@
           <w:p>
             <w:pPr>
               <w:pStyle w:val="NormalWeb"/>
+              <w:spacing w:after="0" w:afterAutospacing="0"/>
               <w:rPr>
                 <w:rStyle w:val="Strong"/>
                 <w:sz w:val="22"/>
@@ -7819,6 +7803,7 @@
           <w:p>
             <w:pPr>
               <w:pStyle w:val="NormalWeb"/>
+              <w:spacing w:after="0" w:afterAutospacing="0"/>
               <w:rPr>
                 <w:rFonts w:asciiTheme="minorBidi" w:hAnsiTheme="minorBidi" w:cstheme="minorBidi"/>
                 <w:sz w:val="22"/>
@@ -7881,6 +7866,7 @@
           <w:p>
             <w:pPr>
               <w:pStyle w:val="NormalWeb"/>
+              <w:spacing w:after="0" w:afterAutospacing="0"/>
               <w:rPr>
                 <w:sz w:val="22"/>
                 <w:szCs w:val="22"/>
@@ -7915,6 +7901,7 @@
           </w:tcPr>
           <w:p>
             <w:pPr>
+              <w:spacing w:after="0"/>
               <w:rPr>
                 <w:rFonts w:asciiTheme="minorBidi" w:eastAsiaTheme="minorEastAsia" w:hAnsiTheme="minorBidi"/>
               </w:rPr>
@@ -7948,6 +7935,7 @@
           </w:tcPr>
           <w:p>
             <w:pPr>
+              <w:spacing w:after="0"/>
               <w:rPr>
                 <w:rFonts w:eastAsia="Times New Roman"/>
               </w:rPr>
@@ -7984,7 +7972,7 @@
                 <w:ilvl w:val="0"/>
                 <w:numId w:val="11"/>
               </w:numPr>
-              <w:spacing w:before="100" w:beforeAutospacing="1" w:after="100" w:afterAutospacing="1" w:line="240" w:lineRule="auto"/>
+              <w:spacing w:before="100" w:beforeAutospacing="1" w:after="0" w:line="240" w:lineRule="auto"/>
               <w:rPr>
                 <w:rFonts w:asciiTheme="minorBidi" w:eastAsiaTheme="minorEastAsia" w:hAnsiTheme="minorBidi"/>
               </w:rPr>
@@ -8057,7 +8045,7 @@
                 <w:ilvl w:val="0"/>
                 <w:numId w:val="12"/>
               </w:numPr>
-              <w:spacing w:before="100" w:beforeAutospacing="1" w:after="100" w:afterAutospacing="1" w:line="240" w:lineRule="auto"/>
+              <w:spacing w:before="100" w:beforeAutospacing="1" w:after="0" w:line="240" w:lineRule="auto"/>
               <w:rPr>
                 <w:rFonts w:asciiTheme="minorBidi" w:eastAsiaTheme="minorEastAsia" w:hAnsiTheme="minorBidi"/>
               </w:rPr>
@@ -8075,7 +8063,7 @@
                 <w:ilvl w:val="0"/>
                 <w:numId w:val="12"/>
               </w:numPr>
-              <w:spacing w:before="100" w:beforeAutospacing="1" w:after="100" w:afterAutospacing="1" w:line="240" w:lineRule="auto"/>
+              <w:spacing w:before="100" w:beforeAutospacing="1" w:after="0" w:line="240" w:lineRule="auto"/>
               <w:rPr>
                 <w:rFonts w:asciiTheme="minorBidi" w:eastAsiaTheme="minorEastAsia" w:hAnsiTheme="minorBidi"/>
               </w:rPr>
@@ -8155,6 +8143,7 @@
           </w:tcPr>
           <w:p>
             <w:pPr>
+              <w:spacing w:after="0"/>
               <w:rPr>
                 <w:rFonts w:eastAsia="Times New Roman"/>
               </w:rPr>
@@ -8187,6 +8176,7 @@
           </w:tcPr>
           <w:p>
             <w:pPr>
+              <w:spacing w:after="0"/>
               <w:rPr>
                 <w:rFonts w:eastAsia="Times New Roman"/>
               </w:rPr>
@@ -8224,6 +8214,7 @@
           <w:p>
             <w:pPr>
               <w:pStyle w:val="NormalWeb"/>
+              <w:spacing w:after="0" w:afterAutospacing="0"/>
               <w:rPr>
                 <w:rFonts w:asciiTheme="minorBidi" w:hAnsiTheme="minorBidi" w:cstheme="minorBidi"/>
                 <w:sz w:val="22"/>
@@ -8234,6 +8225,7 @@
           <w:p>
             <w:pPr>
               <w:pStyle w:val="NormalWeb"/>
+              <w:spacing w:after="0" w:afterAutospacing="0"/>
               <w:rPr>
                 <w:rFonts w:asciiTheme="minorBidi" w:hAnsiTheme="minorBidi" w:cstheme="minorBidi"/>
                 <w:sz w:val="22"/>
@@ -8261,6 +8253,7 @@
           <w:p>
             <w:pPr>
               <w:pStyle w:val="NormalWeb"/>
+              <w:spacing w:after="0" w:afterAutospacing="0"/>
               <w:rPr>
                 <w:rFonts w:asciiTheme="minorBidi" w:hAnsiTheme="minorBidi" w:cstheme="minorBidi"/>
                 <w:sz w:val="22"/>
@@ -8301,6 +8294,7 @@
           <w:p>
             <w:pPr>
               <w:pStyle w:val="NormalWeb"/>
+              <w:spacing w:after="0" w:afterAutospacing="0"/>
               <w:rPr>
                 <w:rFonts w:asciiTheme="minorBidi" w:hAnsiTheme="minorBidi" w:cstheme="minorBidi"/>
                 <w:sz w:val="22"/>
@@ -8336,6 +8330,7 @@
           <w:p>
             <w:pPr>
               <w:pStyle w:val="NormalWeb"/>
+              <w:spacing w:after="0" w:afterAutospacing="0"/>
               <w:rPr>
                 <w:rFonts w:asciiTheme="minorBidi" w:hAnsiTheme="minorBidi" w:cstheme="minorBidi"/>
                 <w:sz w:val="22"/>
@@ -8376,6 +8371,7 @@
           <w:p>
             <w:pPr>
               <w:pStyle w:val="NormalWeb"/>
+              <w:spacing w:after="0" w:afterAutospacing="0"/>
               <w:rPr>
                 <w:rFonts w:asciiTheme="minorBidi" w:hAnsiTheme="minorBidi" w:cstheme="minorBidi"/>
                 <w:sz w:val="22"/>
@@ -8403,6 +8399,7 @@
           <w:p>
             <w:pPr>
               <w:pStyle w:val="NormalWeb"/>
+              <w:spacing w:after="0" w:afterAutospacing="0"/>
               <w:rPr>
                 <w:rFonts w:asciiTheme="minorBidi" w:hAnsiTheme="minorBidi" w:cstheme="minorBidi"/>
                 <w:sz w:val="22"/>
@@ -8442,6 +8439,7 @@
           <w:p>
             <w:pPr>
               <w:pStyle w:val="NormalWeb"/>
+              <w:spacing w:after="0" w:afterAutospacing="0"/>
               <w:jc w:val="center"/>
               <w:rPr>
                 <w:rFonts w:asciiTheme="minorHAnsi" w:hAnsiTheme="minorHAnsi" w:cstheme="minorHAnsi"/>
@@ -8510,6 +8508,7 @@
           <w:p>
             <w:pPr>
               <w:pStyle w:val="NormalWeb"/>
+              <w:spacing w:after="0" w:afterAutospacing="0"/>
               <w:rPr>
                 <w:rFonts w:asciiTheme="minorBidi" w:hAnsiTheme="minorBidi" w:cstheme="minorBidi"/>
                 <w:sz w:val="22"/>
@@ -8537,6 +8536,7 @@
           <w:p>
             <w:pPr>
               <w:pStyle w:val="NormalWeb"/>
+              <w:spacing w:after="0" w:afterAutospacing="0"/>
               <w:rPr>
                 <w:rFonts w:asciiTheme="minorBidi" w:hAnsiTheme="minorBidi"/>
                 <w:sz w:val="22"/>
@@ -8580,6 +8580,7 @@
           <w:p>
             <w:pPr>
               <w:pStyle w:val="NormalWeb"/>
+              <w:spacing w:after="0" w:afterAutospacing="0"/>
               <w:rPr>
                 <w:rFonts w:asciiTheme="minorBidi" w:hAnsiTheme="minorBidi" w:cstheme="minorBidi"/>
                 <w:sz w:val="22"/>
@@ -8615,6 +8616,7 @@
           <w:p>
             <w:pPr>
               <w:pStyle w:val="NormalWeb"/>
+              <w:spacing w:after="0" w:afterAutospacing="0"/>
               <w:rPr>
                 <w:rFonts w:asciiTheme="minorBidi" w:hAnsiTheme="minorBidi" w:cstheme="minorBidi"/>
                 <w:sz w:val="22"/>
@@ -8713,13 +8715,6 @@
     </w:p>
     <w:p>
       <w:pPr>
-        <w:rPr>
-          <w:lang w:val="en-US"/>
-        </w:rPr>
-      </w:pPr>
-    </w:p>
-    <w:p>
-      <w:pPr>
         <w:pStyle w:val="Heading2"/>
         <w:rPr>
           <w:rFonts w:eastAsia="Times New Roman"/>
@@ -8730,6 +8725,7 @@
         <w:rPr>
           <w:rFonts w:eastAsia="Times New Roman"/>
         </w:rPr>
+        <w:lastRenderedPageBreak/>
         <w:t>Quiz spelen</w:t>
       </w:r>
       <w:bookmarkEnd w:id="40"/>
@@ -8752,8 +8748,8 @@
         <w:tblLook w:val="04A0" w:firstRow="1" w:lastRow="0" w:firstColumn="1" w:lastColumn="0" w:noHBand="0" w:noVBand="1"/>
       </w:tblPr>
       <w:tblGrid>
-        <w:gridCol w:w="3562"/>
-        <w:gridCol w:w="5813"/>
+        <w:gridCol w:w="3578"/>
+        <w:gridCol w:w="5797"/>
       </w:tblGrid>
       <w:tr>
         <w:trPr>
@@ -8779,6 +8775,7 @@
           </w:tcPr>
           <w:p>
             <w:pPr>
+              <w:spacing w:after="0"/>
               <w:jc w:val="center"/>
               <w:rPr>
                 <w:rFonts w:eastAsia="Times New Roman"/>
@@ -8824,6 +8821,7 @@
           <w:p>
             <w:pPr>
               <w:pStyle w:val="NormalWeb"/>
+              <w:spacing w:after="0" w:afterAutospacing="0"/>
               <w:jc w:val="center"/>
               <w:rPr>
                 <w:b/>
@@ -8876,6 +8874,7 @@
           <w:p>
             <w:pPr>
               <w:pStyle w:val="NormalWeb"/>
+              <w:spacing w:after="0" w:afterAutospacing="0"/>
               <w:rPr>
                 <w:sz w:val="22"/>
                 <w:szCs w:val="22"/>
@@ -8919,6 +8918,7 @@
           <w:p>
             <w:pPr>
               <w:pStyle w:val="NormalWeb"/>
+              <w:spacing w:after="0" w:afterAutospacing="0"/>
               <w:rPr>
                 <w:rFonts w:asciiTheme="minorBidi" w:hAnsiTheme="minorBidi"/>
                 <w:sz w:val="22"/>
@@ -8958,6 +8958,7 @@
           <w:p>
             <w:pPr>
               <w:pStyle w:val="NormalWeb"/>
+              <w:spacing w:after="0" w:afterAutospacing="0"/>
               <w:rPr>
                 <w:rStyle w:val="Strong"/>
                 <w:sz w:val="22"/>
@@ -8993,6 +8994,7 @@
           <w:p>
             <w:pPr>
               <w:pStyle w:val="NormalWeb"/>
+              <w:spacing w:after="0" w:afterAutospacing="0"/>
               <w:rPr>
                 <w:rFonts w:asciiTheme="minorBidi" w:hAnsiTheme="minorBidi"/>
                 <w:sz w:val="22"/>
@@ -9031,6 +9033,7 @@
           <w:p>
             <w:pPr>
               <w:pStyle w:val="NormalWeb"/>
+              <w:spacing w:after="0" w:afterAutospacing="0"/>
               <w:rPr>
                 <w:sz w:val="22"/>
                 <w:szCs w:val="22"/>
@@ -9065,6 +9068,7 @@
           </w:tcPr>
           <w:p>
             <w:pPr>
+              <w:spacing w:after="0"/>
               <w:rPr>
                 <w:rFonts w:asciiTheme="minorBidi" w:eastAsiaTheme="minorEastAsia" w:hAnsiTheme="minorBidi" w:cs="Times New Roman"/>
                 <w:lang w:val="en-US"/>
@@ -9099,6 +9103,7 @@
           </w:tcPr>
           <w:p>
             <w:pPr>
+              <w:spacing w:after="0"/>
               <w:rPr>
                 <w:rFonts w:eastAsia="Times New Roman"/>
               </w:rPr>
@@ -9135,7 +9140,7 @@
                 <w:ilvl w:val="0"/>
                 <w:numId w:val="11"/>
               </w:numPr>
-              <w:spacing w:before="100" w:beforeAutospacing="1" w:after="100" w:afterAutospacing="1" w:line="240" w:lineRule="auto"/>
+              <w:spacing w:before="100" w:beforeAutospacing="1" w:after="0" w:line="240" w:lineRule="auto"/>
               <w:rPr>
                 <w:rFonts w:asciiTheme="minorBidi" w:eastAsiaTheme="minorEastAsia" w:hAnsiTheme="minorBidi" w:cs="Times New Roman"/>
               </w:rPr>
@@ -9208,7 +9213,7 @@
                 <w:ilvl w:val="0"/>
                 <w:numId w:val="12"/>
               </w:numPr>
-              <w:spacing w:before="100" w:beforeAutospacing="1" w:after="100" w:afterAutospacing="1" w:line="240" w:lineRule="auto"/>
+              <w:spacing w:before="100" w:beforeAutospacing="1" w:after="0" w:line="240" w:lineRule="auto"/>
               <w:rPr>
                 <w:rFonts w:asciiTheme="minorBidi" w:eastAsiaTheme="minorEastAsia" w:hAnsiTheme="minorBidi" w:cs="Times New Roman"/>
               </w:rPr>
@@ -9308,6 +9313,7 @@
           </w:tcPr>
           <w:p>
             <w:pPr>
+              <w:spacing w:after="0"/>
               <w:rPr>
                 <w:rFonts w:eastAsia="Times New Roman"/>
               </w:rPr>
@@ -9340,6 +9346,7 @@
           </w:tcPr>
           <w:p>
             <w:pPr>
+              <w:spacing w:after="0"/>
               <w:rPr>
                 <w:rFonts w:eastAsia="Times New Roman"/>
               </w:rPr>
@@ -9355,6 +9362,9 @@
         </w:tc>
       </w:tr>
       <w:tr>
+        <w:trPr>
+          <w:trHeight w:val="765"/>
+        </w:trPr>
         <w:tc>
           <w:tcPr>
             <w:tcW w:w="0" w:type="auto"/>
@@ -9374,6 +9384,7 @@
           <w:p>
             <w:pPr>
               <w:pStyle w:val="NormalWeb"/>
+              <w:spacing w:after="0" w:afterAutospacing="0"/>
               <w:rPr>
                 <w:rFonts w:asciiTheme="minorBidi" w:hAnsiTheme="minorBidi"/>
                 <w:sz w:val="22"/>
@@ -9388,37 +9399,36 @@
               </w:rPr>
               <w:t>1- De speler kiest de optie "Start Quiz" uit de consolemenu-opties</w:t>
             </w:r>
-          </w:p>
+            <w:r>
+              <w:rPr>
+                <w:rFonts w:asciiTheme="minorBidi" w:hAnsiTheme="minorBidi"/>
+                <w:sz w:val="22"/>
+                <w:szCs w:val="22"/>
+              </w:rPr>
+              <w:t>.</w:t>
+            </w:r>
+          </w:p>
+        </w:tc>
+        <w:tc>
+          <w:tcPr>
+            <w:tcW w:w="0" w:type="auto"/>
+            <w:tcBorders>
+              <w:top w:val="single" w:sz="6" w:space="0" w:color="auto"/>
+              <w:left w:val="single" w:sz="6" w:space="0" w:color="auto"/>
+              <w:bottom w:val="single" w:sz="6" w:space="0" w:color="auto"/>
+              <w:right w:val="single" w:sz="6" w:space="0" w:color="auto"/>
+            </w:tcBorders>
+            <w:tcMar>
+              <w:top w:w="75" w:type="dxa"/>
+              <w:left w:w="75" w:type="dxa"/>
+              <w:bottom w:w="75" w:type="dxa"/>
+              <w:right w:w="75" w:type="dxa"/>
+            </w:tcMar>
+          </w:tcPr>
           <w:p>
             <w:pPr>
               <w:pStyle w:val="NormalWeb"/>
-              <w:rPr>
-                <w:rFonts w:asciiTheme="minorBidi" w:hAnsiTheme="minorBidi"/>
-                <w:sz w:val="22"/>
-                <w:szCs w:val="22"/>
-              </w:rPr>
-            </w:pPr>
-          </w:p>
-        </w:tc>
-        <w:tc>
-          <w:tcPr>
-            <w:tcW w:w="0" w:type="auto"/>
-            <w:tcBorders>
-              <w:top w:val="single" w:sz="6" w:space="0" w:color="auto"/>
-              <w:left w:val="single" w:sz="6" w:space="0" w:color="auto"/>
-              <w:bottom w:val="single" w:sz="6" w:space="0" w:color="auto"/>
-              <w:right w:val="single" w:sz="6" w:space="0" w:color="auto"/>
-            </w:tcBorders>
-            <w:tcMar>
-              <w:top w:w="75" w:type="dxa"/>
-              <w:left w:w="75" w:type="dxa"/>
-              <w:bottom w:w="75" w:type="dxa"/>
-              <w:right w:w="75" w:type="dxa"/>
-            </w:tcMar>
-          </w:tcPr>
-          <w:p>
-            <w:pPr>
-              <w:pStyle w:val="NormalWeb"/>
+              <w:spacing w:after="0" w:afterAutospacing="0"/>
               <w:rPr>
                 <w:rFonts w:asciiTheme="minorBidi" w:hAnsiTheme="minorBidi"/>
                 <w:sz w:val="22"/>
@@ -9435,6 +9445,7 @@
             </w:r>
             <w:r>
               <w:rPr>
+                <w:rFonts w:asciiTheme="minorBidi" w:hAnsiTheme="minorBidi"/>
                 <w:sz w:val="22"/>
                 <w:szCs w:val="22"/>
               </w:rPr>
@@ -9465,6 +9476,14 @@
                 <w:szCs w:val="22"/>
               </w:rPr>
               <w:t xml:space="preserve"> heeft om deel te nemen</w:t>
+            </w:r>
+            <w:r>
+              <w:rPr>
+                <w:rFonts w:asciiTheme="minorBidi" w:hAnsiTheme="minorBidi"/>
+                <w:sz w:val="22"/>
+                <w:szCs w:val="22"/>
+              </w:rPr>
+              <w:t>.</w:t>
             </w:r>
           </w:p>
         </w:tc>
@@ -9489,6 +9508,7 @@
           <w:p>
             <w:pPr>
               <w:pStyle w:val="NormalWeb"/>
+              <w:spacing w:after="0" w:afterAutospacing="0"/>
               <w:rPr>
                 <w:rFonts w:asciiTheme="minorBidi" w:hAnsiTheme="minorBidi"/>
                 <w:sz w:val="22"/>
@@ -9516,6 +9536,7 @@
           <w:p>
             <w:pPr>
               <w:pStyle w:val="NormalWeb"/>
+              <w:spacing w:after="0" w:afterAutospacing="0"/>
               <w:rPr>
                 <w:rFonts w:asciiTheme="minorBidi" w:hAnsiTheme="minorBidi"/>
                 <w:sz w:val="22"/>
@@ -9571,28 +9592,13 @@
           <w:p>
             <w:pPr>
               <w:pStyle w:val="NormalWeb"/>
-              <w:rPr>
-                <w:rFonts w:asciiTheme="minorBidi" w:hAnsiTheme="minorBidi"/>
-                <w:sz w:val="22"/>
-                <w:szCs w:val="22"/>
-              </w:rPr>
-            </w:pPr>
-            <w:r>
-              <w:rPr>
-                <w:rFonts w:asciiTheme="minorBidi" w:hAnsiTheme="minorBidi"/>
-                <w:sz w:val="22"/>
-                <w:szCs w:val="22"/>
-              </w:rPr>
-              <w:t>4- De speler beantwoord de vraag</w:t>
-            </w:r>
-            <w:r>
-              <w:rPr>
-                <w:rFonts w:asciiTheme="minorBidi" w:hAnsiTheme="minorBidi"/>
-                <w:sz w:val="22"/>
-                <w:szCs w:val="22"/>
-              </w:rPr>
-              <w:t>.</w:t>
-            </w:r>
+              <w:spacing w:after="0" w:afterAutospacing="0"/>
+              <w:rPr>
+                <w:rFonts w:asciiTheme="minorBidi" w:hAnsiTheme="minorBidi"/>
+                <w:sz w:val="22"/>
+                <w:szCs w:val="22"/>
+              </w:rPr>
+            </w:pPr>
           </w:p>
         </w:tc>
         <w:tc>
@@ -9614,27 +9620,36 @@
           <w:p>
             <w:pPr>
               <w:pStyle w:val="NormalWeb"/>
-              <w:rPr>
-                <w:rFonts w:asciiTheme="minorBidi" w:hAnsiTheme="minorBidi"/>
-                <w:sz w:val="22"/>
-                <w:szCs w:val="22"/>
-              </w:rPr>
-            </w:pPr>
-            <w:r>
-              <w:rPr>
-                <w:rFonts w:asciiTheme="minorBidi" w:hAnsiTheme="minorBidi"/>
-                <w:sz w:val="22"/>
-                <w:szCs w:val="22"/>
-              </w:rPr>
-              <w:t>5- Het systeem</w:t>
-            </w:r>
-            <w:r>
-              <w:rPr>
-                <w:rFonts w:asciiTheme="minorBidi" w:hAnsiTheme="minorBidi"/>
-                <w:sz w:val="22"/>
-                <w:szCs w:val="22"/>
-              </w:rPr>
-              <w:t xml:space="preserve"> toont de volgende vraag.</w:t>
+              <w:spacing w:after="0" w:afterAutospacing="0"/>
+              <w:rPr>
+                <w:rFonts w:asciiTheme="minorBidi" w:hAnsiTheme="minorBidi"/>
+                <w:sz w:val="22"/>
+                <w:szCs w:val="22"/>
+              </w:rPr>
+            </w:pPr>
+            <w:r>
+              <w:rPr>
+                <w:rFonts w:asciiTheme="minorBidi" w:hAnsiTheme="minorBidi"/>
+                <w:sz w:val="22"/>
+                <w:szCs w:val="22"/>
+              </w:rPr>
+              <w:t xml:space="preserve">4- Het </w:t>
+            </w:r>
+            <w:r>
+              <w:rPr>
+                <w:rFonts w:asciiTheme="minorBidi" w:hAnsiTheme="minorBidi"/>
+                <w:sz w:val="22"/>
+                <w:szCs w:val="22"/>
+              </w:rPr>
+              <w:t>systeem</w:t>
+            </w:r>
+            <w:r>
+              <w:rPr>
+                <w:rFonts w:asciiTheme="minorBidi" w:hAnsiTheme="minorBidi"/>
+                <w:sz w:val="22"/>
+                <w:szCs w:val="22"/>
+              </w:rPr>
+              <w:t xml:space="preserve"> toont de eerste vraag van de quiz.</w:t>
             </w:r>
           </w:p>
         </w:tc>
@@ -9643,7 +9658,6 @@
         <w:tc>
           <w:tcPr>
             <w:tcW w:w="0" w:type="auto"/>
-            <w:gridSpan w:val="2"/>
             <w:tcBorders>
               <w:top w:val="single" w:sz="6" w:space="0" w:color="auto"/>
               <w:left w:val="single" w:sz="6" w:space="0" w:color="auto"/>
@@ -9660,28 +9674,65 @@
           <w:p>
             <w:pPr>
               <w:pStyle w:val="NormalWeb"/>
-              <w:rPr>
-                <w:rFonts w:asciiTheme="minorBidi" w:hAnsiTheme="minorBidi"/>
-                <w:sz w:val="22"/>
-                <w:szCs w:val="22"/>
-              </w:rPr>
-            </w:pPr>
-            <w:r>
-              <w:rPr>
-                <w:rFonts w:asciiTheme="minorBidi" w:hAnsiTheme="minorBidi"/>
-                <w:sz w:val="22"/>
-                <w:szCs w:val="22"/>
-              </w:rPr>
-              <w:t>Herhaal stap 4</w:t>
-            </w:r>
-            <w:r>
-              <w:rPr>
-                <w:rFonts w:asciiTheme="minorBidi" w:hAnsiTheme="minorBidi"/>
-                <w:sz w:val="22"/>
-                <w:szCs w:val="22"/>
-              </w:rPr>
-              <w:t xml:space="preserve"> t/m 5 precies </w:t>
-            </w:r>
+              <w:spacing w:after="0" w:afterAutospacing="0"/>
+              <w:rPr>
+                <w:rFonts w:asciiTheme="minorBidi" w:hAnsiTheme="minorBidi"/>
+                <w:sz w:val="22"/>
+                <w:szCs w:val="22"/>
+              </w:rPr>
+            </w:pPr>
+            <w:r>
+              <w:rPr>
+                <w:rFonts w:asciiTheme="minorBidi" w:hAnsiTheme="minorBidi"/>
+                <w:sz w:val="22"/>
+                <w:szCs w:val="22"/>
+              </w:rPr>
+              <w:t>5</w:t>
+            </w:r>
+            <w:r>
+              <w:rPr>
+                <w:rFonts w:asciiTheme="minorBidi" w:hAnsiTheme="minorBidi"/>
+                <w:sz w:val="22"/>
+                <w:szCs w:val="22"/>
+              </w:rPr>
+              <w:t>- De speler beantwoord de vraag</w:t>
+            </w:r>
+            <w:r>
+              <w:rPr>
+                <w:rFonts w:asciiTheme="minorBidi" w:hAnsiTheme="minorBidi"/>
+                <w:sz w:val="22"/>
+                <w:szCs w:val="22"/>
+              </w:rPr>
+              <w:t>.</w:t>
+            </w:r>
+          </w:p>
+        </w:tc>
+        <w:tc>
+          <w:tcPr>
+            <w:tcW w:w="0" w:type="auto"/>
+            <w:tcBorders>
+              <w:top w:val="single" w:sz="6" w:space="0" w:color="auto"/>
+              <w:left w:val="single" w:sz="6" w:space="0" w:color="auto"/>
+              <w:bottom w:val="single" w:sz="6" w:space="0" w:color="auto"/>
+              <w:right w:val="single" w:sz="6" w:space="0" w:color="auto"/>
+            </w:tcBorders>
+            <w:tcMar>
+              <w:top w:w="75" w:type="dxa"/>
+              <w:left w:w="75" w:type="dxa"/>
+              <w:bottom w:w="75" w:type="dxa"/>
+              <w:right w:w="75" w:type="dxa"/>
+            </w:tcMar>
+          </w:tcPr>
+          <w:p>
+            <w:pPr>
+              <w:pStyle w:val="NormalWeb"/>
+              <w:spacing w:after="0" w:afterAutospacing="0"/>
+              <w:rPr>
+                <w:rFonts w:asciiTheme="minorBidi" w:hAnsiTheme="minorBidi"/>
+                <w:sz w:val="22"/>
+                <w:szCs w:val="22"/>
+              </w:rPr>
+            </w:pPr>
             <w:r>
               <w:rPr>
                 <w:rFonts w:asciiTheme="minorBidi" w:hAnsiTheme="minorBidi"/>
@@ -9696,7 +9747,15 @@
                 <w:sz w:val="22"/>
                 <w:szCs w:val="22"/>
               </w:rPr>
-              <w:t xml:space="preserve"> keer</w:t>
+              <w:t xml:space="preserve">- </w:t>
+            </w:r>
+            <w:r>
+              <w:rPr>
+                <w:rFonts w:asciiTheme="minorBidi" w:hAnsiTheme="minorBidi"/>
+                <w:sz w:val="22"/>
+                <w:szCs w:val="22"/>
+              </w:rPr>
+              <w:t>Het systeem valideert het antwoord.</w:t>
             </w:r>
           </w:p>
         </w:tc>
@@ -9721,20 +9780,13 @@
           <w:p>
             <w:pPr>
               <w:pStyle w:val="NormalWeb"/>
-              <w:rPr>
-                <w:rFonts w:asciiTheme="minorBidi" w:hAnsiTheme="minorBidi"/>
-                <w:sz w:val="22"/>
-                <w:szCs w:val="22"/>
-              </w:rPr>
-            </w:pPr>
-            <w:r>
-              <w:rPr>
-                <w:rFonts w:asciiTheme="minorBidi" w:hAnsiTheme="minorBidi"/>
-                <w:sz w:val="22"/>
-                <w:szCs w:val="22"/>
-              </w:rPr>
-              <w:t>6- De speler beantwoord de vraag.</w:t>
-            </w:r>
+              <w:spacing w:after="0" w:afterAutospacing="0"/>
+              <w:rPr>
+                <w:rFonts w:asciiTheme="minorBidi" w:hAnsiTheme="minorBidi"/>
+                <w:sz w:val="22"/>
+                <w:szCs w:val="22"/>
+              </w:rPr>
+            </w:pPr>
           </w:p>
         </w:tc>
         <w:tc>
@@ -9746,38 +9798,43 @@
               <w:bottom w:val="single" w:sz="6" w:space="0" w:color="auto"/>
               <w:right w:val="single" w:sz="6" w:space="0" w:color="auto"/>
             </w:tcBorders>
+            <w:tcMar>
+              <w:top w:w="75" w:type="dxa"/>
+              <w:left w:w="75" w:type="dxa"/>
+              <w:bottom w:w="75" w:type="dxa"/>
+              <w:right w:w="75" w:type="dxa"/>
+            </w:tcMar>
           </w:tcPr>
           <w:p>
             <w:pPr>
               <w:pStyle w:val="NormalWeb"/>
-              <w:rPr>
-                <w:rFonts w:asciiTheme="minorBidi" w:hAnsiTheme="minorBidi"/>
-                <w:sz w:val="22"/>
-                <w:szCs w:val="22"/>
-              </w:rPr>
-            </w:pPr>
-            <w:r>
-              <w:rPr>
-                <w:rFonts w:asciiTheme="minorBidi" w:hAnsiTheme="minorBidi"/>
-                <w:sz w:val="22"/>
-                <w:szCs w:val="22"/>
-              </w:rPr>
-              <w:t xml:space="preserve">7- </w:t>
-            </w:r>
-            <w:r>
-              <w:rPr>
-                <w:rFonts w:asciiTheme="minorBidi" w:hAnsiTheme="minorBidi"/>
-                <w:color w:val="FF0000"/>
-                <w:sz w:val="22"/>
-                <w:szCs w:val="22"/>
-              </w:rPr>
-              <w:t xml:space="preserve">Het systeem geeft een letter van het </w:t>
+              <w:spacing w:after="0" w:afterAutospacing="0"/>
+              <w:rPr>
+                <w:rFonts w:asciiTheme="minorBidi" w:hAnsiTheme="minorBidi"/>
+                <w:sz w:val="22"/>
+                <w:szCs w:val="22"/>
+              </w:rPr>
+            </w:pPr>
+            <w:r>
+              <w:rPr>
+                <w:rFonts w:asciiTheme="minorBidi" w:hAnsiTheme="minorBidi"/>
+                <w:sz w:val="22"/>
+                <w:szCs w:val="22"/>
+              </w:rPr>
+              <w:t>7</w:t>
+            </w:r>
+            <w:r>
+              <w:rPr>
+                <w:rFonts w:asciiTheme="minorBidi" w:hAnsiTheme="minorBidi"/>
+                <w:sz w:val="22"/>
+                <w:szCs w:val="22"/>
+              </w:rPr>
+              <w:t xml:space="preserve">- Het systeem toont een letter van het </w:t>
             </w:r>
             <w:proofErr w:type="spellStart"/>
             <w:r>
               <w:rPr>
                 <w:rFonts w:asciiTheme="minorBidi" w:hAnsiTheme="minorBidi"/>
-                <w:color w:val="FF0000"/>
                 <w:sz w:val="22"/>
                 <w:szCs w:val="22"/>
               </w:rPr>
@@ -9787,11 +9844,10 @@
             <w:r>
               <w:rPr>
                 <w:rFonts w:asciiTheme="minorBidi" w:hAnsiTheme="minorBidi"/>
-                <w:color w:val="FF0000"/>
-                <w:sz w:val="22"/>
-                <w:szCs w:val="22"/>
-              </w:rPr>
-              <w:t xml:space="preserve"> woord voor elke correcte vraag</w:t>
+                <w:sz w:val="22"/>
+                <w:szCs w:val="22"/>
+              </w:rPr>
+              <w:t xml:space="preserve"> woord.</w:t>
             </w:r>
           </w:p>
         </w:tc>
@@ -9800,6 +9856,72 @@
         <w:tc>
           <w:tcPr>
             <w:tcW w:w="0" w:type="auto"/>
+            <w:tcBorders>
+              <w:top w:val="single" w:sz="6" w:space="0" w:color="auto"/>
+              <w:left w:val="single" w:sz="6" w:space="0" w:color="auto"/>
+              <w:bottom w:val="single" w:sz="6" w:space="0" w:color="auto"/>
+              <w:right w:val="single" w:sz="6" w:space="0" w:color="auto"/>
+            </w:tcBorders>
+            <w:tcMar>
+              <w:top w:w="75" w:type="dxa"/>
+              <w:left w:w="75" w:type="dxa"/>
+              <w:bottom w:w="75" w:type="dxa"/>
+              <w:right w:w="75" w:type="dxa"/>
+            </w:tcMar>
+          </w:tcPr>
+          <w:p>
+            <w:pPr>
+              <w:pStyle w:val="NormalWeb"/>
+              <w:spacing w:after="0" w:afterAutospacing="0"/>
+              <w:rPr>
+                <w:rFonts w:asciiTheme="minorBidi" w:hAnsiTheme="minorBidi"/>
+                <w:sz w:val="22"/>
+                <w:szCs w:val="22"/>
+              </w:rPr>
+            </w:pPr>
+          </w:p>
+        </w:tc>
+        <w:tc>
+          <w:tcPr>
+            <w:tcW w:w="0" w:type="auto"/>
+            <w:tcBorders>
+              <w:top w:val="single" w:sz="6" w:space="0" w:color="auto"/>
+              <w:left w:val="single" w:sz="6" w:space="0" w:color="auto"/>
+              <w:bottom w:val="single" w:sz="6" w:space="0" w:color="auto"/>
+              <w:right w:val="single" w:sz="6" w:space="0" w:color="auto"/>
+            </w:tcBorders>
+            <w:tcMar>
+              <w:top w:w="75" w:type="dxa"/>
+              <w:left w:w="75" w:type="dxa"/>
+              <w:bottom w:w="75" w:type="dxa"/>
+              <w:right w:w="75" w:type="dxa"/>
+            </w:tcMar>
+          </w:tcPr>
+          <w:p>
+            <w:pPr>
+              <w:pStyle w:val="NormalWeb"/>
+              <w:spacing w:after="0" w:afterAutospacing="0"/>
+              <w:rPr>
+                <w:rFonts w:asciiTheme="minorBidi" w:hAnsiTheme="minorBidi"/>
+                <w:sz w:val="22"/>
+                <w:szCs w:val="22"/>
+              </w:rPr>
+            </w:pPr>
+            <w:r>
+              <w:rPr>
+                <w:rFonts w:asciiTheme="minorBidi" w:hAnsiTheme="minorBidi"/>
+                <w:sz w:val="22"/>
+                <w:szCs w:val="22"/>
+              </w:rPr>
+              <w:t>8- Het systeem toont de volgende vraag</w:t>
+            </w:r>
+          </w:p>
+        </w:tc>
+      </w:tr>
+      <w:tr>
+        <w:tc>
+          <w:tcPr>
+            <w:tcW w:w="0" w:type="auto"/>
             <w:gridSpan w:val="2"/>
             <w:tcBorders>
               <w:top w:val="single" w:sz="6" w:space="0" w:color="auto"/>
@@ -9813,11 +9935,277 @@
               <w:bottom w:w="75" w:type="dxa"/>
               <w:right w:w="75" w:type="dxa"/>
             </w:tcMar>
+          </w:tcPr>
+          <w:p>
+            <w:pPr>
+              <w:pStyle w:val="NormalWeb"/>
+              <w:spacing w:after="0" w:afterAutospacing="0"/>
+              <w:rPr>
+                <w:rFonts w:asciiTheme="minorBidi" w:hAnsiTheme="minorBidi"/>
+                <w:sz w:val="22"/>
+                <w:szCs w:val="22"/>
+              </w:rPr>
+            </w:pPr>
+            <w:r>
+              <w:rPr>
+                <w:rFonts w:asciiTheme="minorBidi" w:hAnsiTheme="minorBidi"/>
+                <w:sz w:val="22"/>
+                <w:szCs w:val="22"/>
+              </w:rPr>
+              <w:t xml:space="preserve">Herhaal stap </w:t>
+            </w:r>
+            <w:r>
+              <w:rPr>
+                <w:rFonts w:asciiTheme="minorBidi" w:hAnsiTheme="minorBidi" w:hint="cs"/>
+                <w:sz w:val="22"/>
+                <w:szCs w:val="22"/>
+                <w:rtl/>
+              </w:rPr>
+              <w:t>5</w:t>
+            </w:r>
+            <w:r>
+              <w:rPr>
+                <w:rFonts w:asciiTheme="minorBidi" w:hAnsiTheme="minorBidi"/>
+                <w:sz w:val="22"/>
+                <w:szCs w:val="22"/>
+              </w:rPr>
+              <w:t xml:space="preserve"> t/m </w:t>
+            </w:r>
+            <w:r>
+              <w:rPr>
+                <w:rFonts w:asciiTheme="minorBidi" w:hAnsiTheme="minorBidi" w:hint="cs"/>
+                <w:sz w:val="22"/>
+                <w:szCs w:val="22"/>
+                <w:rtl/>
+              </w:rPr>
+              <w:t>8</w:t>
+            </w:r>
+            <w:r>
+              <w:rPr>
+                <w:rFonts w:asciiTheme="minorBidi" w:hAnsiTheme="minorBidi"/>
+                <w:sz w:val="22"/>
+                <w:szCs w:val="22"/>
+              </w:rPr>
+              <w:t xml:space="preserve"> precies </w:t>
+            </w:r>
+            <w:r>
+              <w:rPr>
+                <w:rFonts w:asciiTheme="minorBidi" w:hAnsiTheme="minorBidi"/>
+                <w:sz w:val="22"/>
+                <w:szCs w:val="22"/>
+              </w:rPr>
+              <w:t>6</w:t>
+            </w:r>
+            <w:r>
+              <w:rPr>
+                <w:rFonts w:asciiTheme="minorBidi" w:hAnsiTheme="minorBidi"/>
+                <w:sz w:val="22"/>
+                <w:szCs w:val="22"/>
+              </w:rPr>
+              <w:t xml:space="preserve"> keer</w:t>
+            </w:r>
+          </w:p>
+        </w:tc>
+      </w:tr>
+      <w:tr>
+        <w:tc>
+          <w:tcPr>
+            <w:tcW w:w="0" w:type="auto"/>
+            <w:tcBorders>
+              <w:top w:val="single" w:sz="6" w:space="0" w:color="auto"/>
+              <w:left w:val="single" w:sz="6" w:space="0" w:color="auto"/>
+              <w:bottom w:val="single" w:sz="6" w:space="0" w:color="auto"/>
+              <w:right w:val="single" w:sz="6" w:space="0" w:color="auto"/>
+            </w:tcBorders>
+            <w:tcMar>
+              <w:top w:w="75" w:type="dxa"/>
+              <w:left w:w="75" w:type="dxa"/>
+              <w:bottom w:w="75" w:type="dxa"/>
+              <w:right w:w="75" w:type="dxa"/>
+            </w:tcMar>
+          </w:tcPr>
+          <w:p>
+            <w:pPr>
+              <w:pStyle w:val="NormalWeb"/>
+              <w:spacing w:after="0" w:afterAutospacing="0"/>
+              <w:rPr>
+                <w:rFonts w:asciiTheme="minorBidi" w:hAnsiTheme="minorBidi"/>
+                <w:sz w:val="22"/>
+                <w:szCs w:val="22"/>
+              </w:rPr>
+            </w:pPr>
+            <w:r>
+              <w:rPr>
+                <w:rFonts w:asciiTheme="minorBidi" w:hAnsiTheme="minorBidi" w:hint="cs"/>
+                <w:sz w:val="22"/>
+                <w:szCs w:val="22"/>
+                <w:rtl/>
+              </w:rPr>
+              <w:t>9</w:t>
+            </w:r>
+            <w:r>
+              <w:rPr>
+                <w:rFonts w:asciiTheme="minorBidi" w:hAnsiTheme="minorBidi"/>
+                <w:sz w:val="22"/>
+                <w:szCs w:val="22"/>
+              </w:rPr>
+              <w:t xml:space="preserve">- De speler beantwoord de </w:t>
+            </w:r>
+            <w:r>
+              <w:rPr>
+                <w:rFonts w:asciiTheme="minorBidi" w:hAnsiTheme="minorBidi"/>
+                <w:sz w:val="22"/>
+                <w:szCs w:val="22"/>
+              </w:rPr>
+              <w:t xml:space="preserve">laatste </w:t>
+            </w:r>
+            <w:r>
+              <w:rPr>
+                <w:rFonts w:asciiTheme="minorBidi" w:hAnsiTheme="minorBidi"/>
+                <w:sz w:val="22"/>
+                <w:szCs w:val="22"/>
+              </w:rPr>
+              <w:t>vraag.</w:t>
+            </w:r>
+          </w:p>
+        </w:tc>
+        <w:tc>
+          <w:tcPr>
+            <w:tcW w:w="0" w:type="auto"/>
+            <w:tcBorders>
+              <w:top w:val="single" w:sz="6" w:space="0" w:color="auto"/>
+              <w:left w:val="single" w:sz="6" w:space="0" w:color="auto"/>
+              <w:bottom w:val="single" w:sz="6" w:space="0" w:color="auto"/>
+              <w:right w:val="single" w:sz="6" w:space="0" w:color="auto"/>
+            </w:tcBorders>
+          </w:tcPr>
+          <w:p>
+            <w:pPr>
+              <w:pStyle w:val="NormalWeb"/>
+              <w:spacing w:after="0" w:afterAutospacing="0"/>
+              <w:rPr>
+                <w:rFonts w:asciiTheme="minorBidi" w:hAnsiTheme="minorBidi"/>
+                <w:sz w:val="22"/>
+                <w:szCs w:val="22"/>
+              </w:rPr>
+            </w:pPr>
+            <w:r>
+              <w:rPr>
+                <w:rFonts w:asciiTheme="minorBidi" w:hAnsiTheme="minorBidi" w:hint="cs"/>
+                <w:sz w:val="22"/>
+                <w:szCs w:val="22"/>
+                <w:rtl/>
+              </w:rPr>
+              <w:t>10</w:t>
+            </w:r>
+            <w:r>
+              <w:rPr>
+                <w:rFonts w:asciiTheme="minorBidi" w:hAnsiTheme="minorBidi"/>
+                <w:sz w:val="22"/>
+                <w:szCs w:val="22"/>
+              </w:rPr>
+              <w:t xml:space="preserve">- </w:t>
+            </w:r>
+            <w:r>
+              <w:rPr>
+                <w:rFonts w:asciiTheme="minorBidi" w:hAnsiTheme="minorBidi"/>
+                <w:color w:val="000000" w:themeColor="text1"/>
+                <w:sz w:val="22"/>
+                <w:szCs w:val="22"/>
+              </w:rPr>
+              <w:t xml:space="preserve">Het systeem geeft </w:t>
+            </w:r>
+            <w:r>
+              <w:rPr>
+                <w:rFonts w:asciiTheme="minorBidi" w:hAnsiTheme="minorBidi"/>
+                <w:color w:val="000000" w:themeColor="text1"/>
+                <w:sz w:val="22"/>
+                <w:szCs w:val="22"/>
+              </w:rPr>
+              <w:t>alle verdiende</w:t>
+            </w:r>
+            <w:r>
+              <w:rPr>
+                <w:rFonts w:asciiTheme="minorBidi" w:hAnsiTheme="minorBidi"/>
+                <w:color w:val="000000" w:themeColor="text1"/>
+                <w:sz w:val="22"/>
+                <w:szCs w:val="22"/>
+              </w:rPr>
+              <w:t xml:space="preserve"> letter</w:t>
+            </w:r>
+            <w:r>
+              <w:rPr>
+                <w:rFonts w:asciiTheme="minorBidi" w:hAnsiTheme="minorBidi"/>
+                <w:color w:val="000000" w:themeColor="text1"/>
+                <w:sz w:val="22"/>
+                <w:szCs w:val="22"/>
+              </w:rPr>
+              <w:t>s</w:t>
+            </w:r>
+            <w:r>
+              <w:rPr>
+                <w:rFonts w:asciiTheme="minorBidi" w:hAnsiTheme="minorBidi"/>
+                <w:color w:val="000000" w:themeColor="text1"/>
+                <w:sz w:val="22"/>
+                <w:szCs w:val="22"/>
+              </w:rPr>
+              <w:t xml:space="preserve"> van het </w:t>
+            </w:r>
+            <w:proofErr w:type="spellStart"/>
+            <w:r>
+              <w:rPr>
+                <w:rFonts w:asciiTheme="minorBidi" w:hAnsiTheme="minorBidi"/>
+                <w:color w:val="000000" w:themeColor="text1"/>
+                <w:sz w:val="22"/>
+                <w:szCs w:val="22"/>
+              </w:rPr>
+              <w:t>magic</w:t>
+            </w:r>
+            <w:proofErr w:type="spellEnd"/>
+            <w:r>
+              <w:rPr>
+                <w:rFonts w:asciiTheme="minorBidi" w:hAnsiTheme="minorBidi"/>
+                <w:color w:val="000000" w:themeColor="text1"/>
+                <w:sz w:val="22"/>
+                <w:szCs w:val="22"/>
+              </w:rPr>
+              <w:t xml:space="preserve"> woord</w:t>
+            </w:r>
+            <w:r>
+              <w:rPr>
+                <w:rFonts w:asciiTheme="minorBidi" w:hAnsiTheme="minorBidi"/>
+                <w:color w:val="000000" w:themeColor="text1"/>
+                <w:sz w:val="22"/>
+                <w:szCs w:val="22"/>
+              </w:rPr>
+              <w:t>.</w:t>
+            </w:r>
+          </w:p>
+        </w:tc>
+      </w:tr>
+      <w:tr>
+        <w:tc>
+          <w:tcPr>
+            <w:tcW w:w="0" w:type="auto"/>
+            <w:gridSpan w:val="2"/>
+            <w:tcBorders>
+              <w:top w:val="single" w:sz="6" w:space="0" w:color="auto"/>
+              <w:left w:val="single" w:sz="6" w:space="0" w:color="auto"/>
+              <w:bottom w:val="single" w:sz="6" w:space="0" w:color="auto"/>
+              <w:right w:val="single" w:sz="6" w:space="0" w:color="auto"/>
+            </w:tcBorders>
+            <w:tcMar>
+              <w:top w:w="75" w:type="dxa"/>
+              <w:left w:w="75" w:type="dxa"/>
+              <w:bottom w:w="75" w:type="dxa"/>
+              <w:right w:w="75" w:type="dxa"/>
+            </w:tcMar>
             <w:hideMark/>
           </w:tcPr>
           <w:p>
             <w:pPr>
               <w:pStyle w:val="NormalWeb"/>
+              <w:spacing w:after="0" w:afterAutospacing="0"/>
               <w:jc w:val="center"/>
               <w:rPr>
                 <w:rFonts w:asciiTheme="minorHAnsi" w:hAnsiTheme="minorHAnsi" w:cstheme="minorHAnsi"/>
@@ -9904,6 +10292,7 @@
           <w:p>
             <w:pPr>
               <w:pStyle w:val="NormalWeb"/>
+              <w:spacing w:after="0" w:afterAutospacing="0"/>
               <w:rPr>
                 <w:rFonts w:asciiTheme="minorBidi" w:hAnsiTheme="minorBidi"/>
               </w:rPr>
@@ -9929,6 +10318,7 @@
           <w:p>
             <w:pPr>
               <w:pStyle w:val="NormalWeb"/>
+              <w:spacing w:after="0" w:afterAutospacing="0"/>
               <w:rPr>
                 <w:rFonts w:asciiTheme="minorBidi" w:hAnsiTheme="minorBidi"/>
                 <w:sz w:val="22"/>
@@ -9984,6 +10374,7 @@
           <w:p>
             <w:pPr>
               <w:pStyle w:val="NormalWeb"/>
+              <w:spacing w:after="0" w:afterAutospacing="0"/>
               <w:rPr>
                 <w:rFonts w:asciiTheme="minorBidi" w:hAnsiTheme="minorBidi"/>
               </w:rPr>
@@ -10009,6 +10400,7 @@
           <w:p>
             <w:pPr>
               <w:pStyle w:val="NormalWeb"/>
+              <w:spacing w:after="0" w:afterAutospacing="0"/>
               <w:rPr>
                 <w:rFonts w:asciiTheme="minorBidi" w:hAnsiTheme="minorBidi"/>
                 <w:sz w:val="22"/>
@@ -10040,6 +10432,209 @@
                 <w:szCs w:val="22"/>
               </w:rPr>
               <w:t xml:space="preserve"> bij te kopen.</w:t>
+            </w:r>
+          </w:p>
+        </w:tc>
+      </w:tr>
+      <w:tr>
+        <w:tc>
+          <w:tcPr>
+            <w:tcW w:w="0" w:type="auto"/>
+            <w:gridSpan w:val="2"/>
+            <w:tcBorders>
+              <w:top w:val="single" w:sz="6" w:space="0" w:color="auto"/>
+              <w:left w:val="single" w:sz="6" w:space="0" w:color="auto"/>
+              <w:bottom w:val="single" w:sz="6" w:space="0" w:color="auto"/>
+              <w:right w:val="single" w:sz="6" w:space="0" w:color="auto"/>
+            </w:tcBorders>
+            <w:tcMar>
+              <w:top w:w="75" w:type="dxa"/>
+              <w:left w:w="75" w:type="dxa"/>
+              <w:bottom w:w="75" w:type="dxa"/>
+              <w:right w:w="75" w:type="dxa"/>
+            </w:tcMar>
+            <w:hideMark/>
+          </w:tcPr>
+          <w:p>
+            <w:pPr>
+              <w:pStyle w:val="NormalWeb"/>
+              <w:spacing w:after="0" w:afterAutospacing="0"/>
+              <w:jc w:val="center"/>
+              <w:rPr>
+                <w:rFonts w:asciiTheme="minorHAnsi" w:hAnsiTheme="minorHAnsi" w:cstheme="minorHAnsi"/>
+                <w:sz w:val="22"/>
+                <w:szCs w:val="22"/>
+              </w:rPr>
+            </w:pPr>
+            <w:proofErr w:type="spellStart"/>
+            <w:r>
+              <w:rPr>
+                <w:rStyle w:val="Strong"/>
+                <w:rFonts w:asciiTheme="minorHAnsi" w:hAnsiTheme="minorHAnsi" w:cstheme="minorHAnsi"/>
+                <w:sz w:val="22"/>
+                <w:szCs w:val="22"/>
+              </w:rPr>
+              <w:t>Alternative</w:t>
+            </w:r>
+            <w:proofErr w:type="spellEnd"/>
+            <w:r>
+              <w:rPr>
+                <w:rStyle w:val="Strong"/>
+                <w:rFonts w:asciiTheme="minorHAnsi" w:hAnsiTheme="minorHAnsi" w:cstheme="minorHAnsi"/>
+                <w:sz w:val="22"/>
+                <w:szCs w:val="22"/>
+              </w:rPr>
+              <w:t xml:space="preserve"> flow: De speler </w:t>
+            </w:r>
+            <w:proofErr w:type="spellStart"/>
+            <w:r>
+              <w:rPr>
+                <w:rStyle w:val="Strong"/>
+                <w:rFonts w:asciiTheme="minorHAnsi" w:hAnsiTheme="minorHAnsi" w:cstheme="minorHAnsi"/>
+                <w:sz w:val="22"/>
+                <w:szCs w:val="22"/>
+                <w:lang w:val="en-US"/>
+              </w:rPr>
+              <w:t>geeft</w:t>
+            </w:r>
+            <w:proofErr w:type="spellEnd"/>
+            <w:r>
+              <w:rPr>
+                <w:rStyle w:val="Strong"/>
+                <w:rFonts w:asciiTheme="minorHAnsi" w:hAnsiTheme="minorHAnsi" w:cstheme="minorHAnsi"/>
+                <w:sz w:val="22"/>
+                <w:szCs w:val="22"/>
+                <w:lang w:val="en-US"/>
+              </w:rPr>
+              <w:t xml:space="preserve"> een </w:t>
+            </w:r>
+            <w:r>
+              <w:rPr>
+                <w:rStyle w:val="Strong"/>
+                <w:rFonts w:asciiTheme="minorHAnsi" w:hAnsiTheme="minorHAnsi" w:cstheme="minorHAnsi"/>
+                <w:sz w:val="22"/>
+                <w:szCs w:val="22"/>
+                <w:lang w:val="en-US"/>
+              </w:rPr>
+              <w:t>f</w:t>
+            </w:r>
+            <w:r>
+              <w:rPr>
+                <w:rStyle w:val="Strong"/>
+                <w:rFonts w:asciiTheme="minorHAnsi" w:hAnsiTheme="minorHAnsi" w:cstheme="minorHAnsi"/>
+              </w:rPr>
+              <w:t>out</w:t>
+            </w:r>
+            <w:r>
+              <w:rPr>
+                <w:rStyle w:val="Strong"/>
+                <w:rFonts w:asciiTheme="minorHAnsi" w:hAnsiTheme="minorHAnsi" w:cstheme="minorHAnsi"/>
+                <w:sz w:val="22"/>
+                <w:szCs w:val="22"/>
+                <w:lang w:val="en-US"/>
+              </w:rPr>
+              <w:t xml:space="preserve"> </w:t>
+            </w:r>
+            <w:proofErr w:type="spellStart"/>
+            <w:r>
+              <w:rPr>
+                <w:rStyle w:val="Strong"/>
+                <w:rFonts w:asciiTheme="minorHAnsi" w:hAnsiTheme="minorHAnsi" w:cstheme="minorHAnsi"/>
+                <w:sz w:val="22"/>
+                <w:szCs w:val="22"/>
+                <w:lang w:val="en-US"/>
+              </w:rPr>
+              <w:t>antwoord</w:t>
+            </w:r>
+            <w:proofErr w:type="spellEnd"/>
+            <w:r>
+              <w:rPr>
+                <w:rStyle w:val="Strong"/>
+                <w:rFonts w:asciiTheme="minorHAnsi" w:hAnsiTheme="minorHAnsi" w:cstheme="minorHAnsi"/>
+                <w:sz w:val="22"/>
+                <w:szCs w:val="22"/>
+              </w:rPr>
+              <w:t>.</w:t>
+            </w:r>
+          </w:p>
+        </w:tc>
+      </w:tr>
+      <w:tr>
+        <w:tc>
+          <w:tcPr>
+            <w:tcW w:w="0" w:type="auto"/>
+            <w:tcBorders>
+              <w:top w:val="single" w:sz="6" w:space="0" w:color="auto"/>
+              <w:left w:val="single" w:sz="6" w:space="0" w:color="auto"/>
+              <w:bottom w:val="single" w:sz="6" w:space="0" w:color="auto"/>
+              <w:right w:val="single" w:sz="6" w:space="0" w:color="auto"/>
+            </w:tcBorders>
+            <w:tcMar>
+              <w:top w:w="75" w:type="dxa"/>
+              <w:left w:w="75" w:type="dxa"/>
+              <w:bottom w:w="75" w:type="dxa"/>
+              <w:right w:w="75" w:type="dxa"/>
+            </w:tcMar>
+          </w:tcPr>
+          <w:p>
+            <w:pPr>
+              <w:pStyle w:val="NormalWeb"/>
+              <w:spacing w:after="0" w:afterAutospacing="0"/>
+              <w:rPr>
+                <w:rFonts w:asciiTheme="minorBidi" w:hAnsiTheme="minorBidi"/>
+              </w:rPr>
+            </w:pPr>
+          </w:p>
+        </w:tc>
+        <w:tc>
+          <w:tcPr>
+            <w:tcW w:w="0" w:type="auto"/>
+            <w:tcBorders>
+              <w:top w:val="single" w:sz="6" w:space="0" w:color="auto"/>
+              <w:left w:val="single" w:sz="6" w:space="0" w:color="auto"/>
+              <w:bottom w:val="single" w:sz="6" w:space="0" w:color="auto"/>
+              <w:right w:val="single" w:sz="6" w:space="0" w:color="auto"/>
+            </w:tcBorders>
+            <w:tcMar>
+              <w:top w:w="75" w:type="dxa"/>
+              <w:left w:w="75" w:type="dxa"/>
+              <w:bottom w:w="75" w:type="dxa"/>
+              <w:right w:w="75" w:type="dxa"/>
+            </w:tcMar>
+          </w:tcPr>
+          <w:p>
+            <w:pPr>
+              <w:pStyle w:val="NormalWeb"/>
+              <w:spacing w:after="0" w:afterAutospacing="0"/>
+              <w:rPr>
+                <w:rFonts w:asciiTheme="minorBidi" w:hAnsiTheme="minorBidi"/>
+                <w:sz w:val="22"/>
+                <w:szCs w:val="22"/>
+              </w:rPr>
+            </w:pPr>
+            <w:r>
+              <w:rPr>
+                <w:rFonts w:asciiTheme="minorBidi" w:hAnsiTheme="minorBidi"/>
+                <w:sz w:val="22"/>
+                <w:szCs w:val="22"/>
+              </w:rPr>
+              <w:t>7</w:t>
+            </w:r>
+            <w:r>
+              <w:rPr>
+                <w:rFonts w:asciiTheme="minorBidi" w:hAnsiTheme="minorBidi"/>
+                <w:sz w:val="22"/>
+                <w:szCs w:val="22"/>
+              </w:rPr>
+              <w:t xml:space="preserve">a- </w:t>
+            </w:r>
+            <w:r>
+              <w:rPr>
+                <w:rFonts w:asciiTheme="minorBidi" w:hAnsiTheme="minorBidi"/>
+                <w:sz w:val="22"/>
+                <w:szCs w:val="22"/>
+              </w:rPr>
+              <w:t>Het systeem toont de volgende vraag</w:t>
             </w:r>
           </w:p>
         </w:tc>
@@ -10149,55 +10744,6 @@
     </w:p>
     <w:p>
       <w:pPr>
-        <w:rPr>
-          <w:lang w:val="en-US"/>
-        </w:rPr>
-      </w:pPr>
-    </w:p>
-    <w:p>
-      <w:pPr>
-        <w:rPr>
-          <w:lang w:val="en-US"/>
-        </w:rPr>
-      </w:pPr>
-    </w:p>
-    <w:p>
-      <w:pPr>
-        <w:rPr>
-          <w:lang w:val="en-US"/>
-        </w:rPr>
-      </w:pPr>
-    </w:p>
-    <w:p>
-      <w:pPr>
-        <w:rPr>
-          <w:lang w:val="en-US"/>
-        </w:rPr>
-      </w:pPr>
-    </w:p>
-    <w:p>
-      <w:pPr>
-        <w:rPr>
-          <w:lang w:val="en-US"/>
-        </w:rPr>
-      </w:pPr>
-    </w:p>
-    <w:p>
-      <w:pPr>
-        <w:rPr>
-          <w:lang w:val="en-US"/>
-        </w:rPr>
-      </w:pPr>
-    </w:p>
-    <w:p>
-      <w:pPr>
-        <w:rPr>
-          <w:lang w:val="en-US"/>
-        </w:rPr>
-      </w:pPr>
-    </w:p>
-    <w:p>
-      <w:pPr>
         <w:pStyle w:val="Heading2"/>
         <w:rPr>
           <w:rFonts w:eastAsia="Times New Roman"/>
@@ -10208,6 +10754,7 @@
         <w:rPr>
           <w:rFonts w:eastAsia="Times New Roman"/>
         </w:rPr>
+        <w:lastRenderedPageBreak/>
         <w:t>Vraag beantwoorden</w:t>
       </w:r>
       <w:bookmarkEnd w:id="42"/>
@@ -10230,8 +10777,8 @@
         <w:tblLook w:val="04A0" w:firstRow="1" w:lastRow="0" w:firstColumn="1" w:lastColumn="0" w:noHBand="0" w:noVBand="1"/>
       </w:tblPr>
       <w:tblGrid>
-        <w:gridCol w:w="1338"/>
-        <w:gridCol w:w="8037"/>
+        <w:gridCol w:w="3232"/>
+        <w:gridCol w:w="6143"/>
       </w:tblGrid>
       <w:tr>
         <w:trPr>
@@ -10240,7 +10787,7 @@
         </w:trPr>
         <w:tc>
           <w:tcPr>
-            <w:tcW w:w="0" w:type="auto"/>
+            <w:tcW w:w="3232" w:type="dxa"/>
             <w:tcBorders>
               <w:top w:val="single" w:sz="6" w:space="0" w:color="auto"/>
               <w:left w:val="single" w:sz="6" w:space="0" w:color="auto"/>
@@ -10257,378 +10804,353 @@
           </w:tcPr>
           <w:p>
             <w:pPr>
+              <w:spacing w:after="0"/>
               <w:jc w:val="center"/>
               <w:rPr>
+                <w:rStyle w:val="Strong"/>
+                <w:rFonts w:eastAsiaTheme="minorEastAsia" w:cstheme="minorHAnsi"/>
+                <w:b w:val="0"/>
+                <w:bCs w:val="0"/>
+                <w:lang w:val="en-US"/>
+              </w:rPr>
+            </w:pPr>
+            <w:r>
+              <w:rPr>
+                <w:rStyle w:val="Strong"/>
+                <w:rFonts w:eastAsiaTheme="minorEastAsia" w:cstheme="minorHAnsi"/>
+                <w:lang w:val="en-US"/>
+              </w:rPr>
+              <w:t>Use case ID</w:t>
+            </w:r>
+          </w:p>
+        </w:tc>
+        <w:tc>
+          <w:tcPr>
+            <w:tcW w:w="6143" w:type="dxa"/>
+            <w:tcBorders>
+              <w:top w:val="single" w:sz="6" w:space="0" w:color="auto"/>
+              <w:left w:val="single" w:sz="6" w:space="0" w:color="auto"/>
+              <w:bottom w:val="single" w:sz="6" w:space="0" w:color="auto"/>
+              <w:right w:val="single" w:sz="6" w:space="0" w:color="auto"/>
+            </w:tcBorders>
+            <w:tcMar>
+              <w:top w:w="75" w:type="dxa"/>
+              <w:left w:w="75" w:type="dxa"/>
+              <w:bottom w:w="75" w:type="dxa"/>
+              <w:right w:w="75" w:type="dxa"/>
+            </w:tcMar>
+            <w:hideMark/>
+          </w:tcPr>
+          <w:p>
+            <w:pPr>
+              <w:pStyle w:val="NormalWeb"/>
+              <w:spacing w:after="0" w:afterAutospacing="0"/>
+              <w:jc w:val="center"/>
+              <w:rPr>
+                <w:rStyle w:val="Strong"/>
+                <w:rFonts w:asciiTheme="minorHAnsi" w:hAnsiTheme="minorHAnsi" w:cstheme="minorHAnsi"/>
+                <w:b w:val="0"/>
+                <w:bCs w:val="0"/>
+                <w:lang w:val="en-US"/>
+              </w:rPr>
+            </w:pPr>
+            <w:r>
+              <w:rPr>
+                <w:rStyle w:val="Strong"/>
+                <w:rFonts w:asciiTheme="minorHAnsi" w:hAnsiTheme="minorHAnsi" w:cstheme="minorHAnsi"/>
+                <w:b w:val="0"/>
+                <w:bCs w:val="0"/>
+                <w:lang w:val="en-US"/>
+              </w:rPr>
+              <w:t>UC3</w:t>
+            </w:r>
+          </w:p>
+        </w:tc>
+      </w:tr>
+      <w:tr>
+        <w:tc>
+          <w:tcPr>
+            <w:tcW w:w="3232" w:type="dxa"/>
+            <w:tcBorders>
+              <w:top w:val="single" w:sz="6" w:space="0" w:color="auto"/>
+              <w:left w:val="single" w:sz="6" w:space="0" w:color="auto"/>
+              <w:bottom w:val="single" w:sz="6" w:space="0" w:color="auto"/>
+              <w:right w:val="single" w:sz="6" w:space="0" w:color="auto"/>
+            </w:tcBorders>
+            <w:tcMar>
+              <w:top w:w="75" w:type="dxa"/>
+              <w:left w:w="75" w:type="dxa"/>
+              <w:bottom w:w="75" w:type="dxa"/>
+              <w:right w:w="75" w:type="dxa"/>
+            </w:tcMar>
+            <w:hideMark/>
+          </w:tcPr>
+          <w:p>
+            <w:pPr>
+              <w:pStyle w:val="NormalWeb"/>
+              <w:spacing w:after="0" w:afterAutospacing="0"/>
+              <w:rPr>
+                <w:sz w:val="22"/>
+                <w:szCs w:val="22"/>
+              </w:rPr>
+            </w:pPr>
+            <w:r>
+              <w:rPr>
+                <w:rStyle w:val="Strong"/>
+                <w:sz w:val="22"/>
+                <w:szCs w:val="22"/>
+              </w:rPr>
+              <w:t>N</w:t>
+            </w:r>
+            <w:r>
+              <w:rPr>
+                <w:rStyle w:val="Strong"/>
+                <w:sz w:val="22"/>
+                <w:szCs w:val="22"/>
+              </w:rPr>
+              <w:t>aam</w:t>
+            </w:r>
+          </w:p>
+        </w:tc>
+        <w:tc>
+          <w:tcPr>
+            <w:tcW w:w="6143" w:type="dxa"/>
+            <w:tcBorders>
+              <w:top w:val="single" w:sz="6" w:space="0" w:color="auto"/>
+              <w:left w:val="single" w:sz="6" w:space="0" w:color="auto"/>
+              <w:bottom w:val="single" w:sz="6" w:space="0" w:color="auto"/>
+              <w:right w:val="single" w:sz="6" w:space="0" w:color="auto"/>
+            </w:tcBorders>
+            <w:tcMar>
+              <w:top w:w="75" w:type="dxa"/>
+              <w:left w:w="75" w:type="dxa"/>
+              <w:bottom w:w="75" w:type="dxa"/>
+              <w:right w:w="75" w:type="dxa"/>
+            </w:tcMar>
+            <w:hideMark/>
+          </w:tcPr>
+          <w:p>
+            <w:pPr>
+              <w:pStyle w:val="NormalWeb"/>
+              <w:spacing w:after="0" w:afterAutospacing="0"/>
+              <w:rPr>
+                <w:rFonts w:asciiTheme="minorBidi" w:hAnsiTheme="minorBidi"/>
+                <w:sz w:val="22"/>
+                <w:szCs w:val="22"/>
+              </w:rPr>
+            </w:pPr>
+            <w:bookmarkStart w:id="43" w:name="_Hlk146102543"/>
+            <w:r>
+              <w:rPr>
+                <w:rFonts w:asciiTheme="minorBidi" w:hAnsiTheme="minorBidi"/>
+                <w:sz w:val="22"/>
+                <w:szCs w:val="22"/>
+              </w:rPr>
+              <w:t>Vraag beantwoorden</w:t>
+            </w:r>
+            <w:bookmarkEnd w:id="43"/>
+          </w:p>
+        </w:tc>
+      </w:tr>
+      <w:tr>
+        <w:tc>
+          <w:tcPr>
+            <w:tcW w:w="3232" w:type="dxa"/>
+            <w:tcBorders>
+              <w:top w:val="single" w:sz="6" w:space="0" w:color="auto"/>
+              <w:left w:val="single" w:sz="6" w:space="0" w:color="auto"/>
+              <w:bottom w:val="single" w:sz="6" w:space="0" w:color="auto"/>
+              <w:right w:val="single" w:sz="6" w:space="0" w:color="auto"/>
+            </w:tcBorders>
+            <w:tcMar>
+              <w:top w:w="75" w:type="dxa"/>
+              <w:left w:w="75" w:type="dxa"/>
+              <w:bottom w:w="75" w:type="dxa"/>
+              <w:right w:w="75" w:type="dxa"/>
+            </w:tcMar>
+          </w:tcPr>
+          <w:p>
+            <w:pPr>
+              <w:pStyle w:val="NormalWeb"/>
+              <w:spacing w:after="0" w:afterAutospacing="0"/>
+              <w:rPr>
+                <w:rStyle w:val="Strong"/>
+                <w:sz w:val="22"/>
+                <w:szCs w:val="22"/>
+              </w:rPr>
+            </w:pPr>
+            <w:r>
+              <w:rPr>
+                <w:rStyle w:val="Strong"/>
+                <w:sz w:val="22"/>
+                <w:szCs w:val="22"/>
+              </w:rPr>
+              <w:t>Beschrijving</w:t>
+            </w:r>
+          </w:p>
+        </w:tc>
+        <w:tc>
+          <w:tcPr>
+            <w:tcW w:w="6143" w:type="dxa"/>
+            <w:tcBorders>
+              <w:top w:val="single" w:sz="6" w:space="0" w:color="auto"/>
+              <w:left w:val="single" w:sz="6" w:space="0" w:color="auto"/>
+              <w:bottom w:val="single" w:sz="6" w:space="0" w:color="auto"/>
+              <w:right w:val="single" w:sz="6" w:space="0" w:color="auto"/>
+            </w:tcBorders>
+            <w:tcMar>
+              <w:top w:w="75" w:type="dxa"/>
+              <w:left w:w="75" w:type="dxa"/>
+              <w:bottom w:w="75" w:type="dxa"/>
+              <w:right w:w="75" w:type="dxa"/>
+            </w:tcMar>
+          </w:tcPr>
+          <w:p>
+            <w:pPr>
+              <w:pStyle w:val="NormalWeb"/>
+              <w:spacing w:after="0" w:afterAutospacing="0"/>
+              <w:rPr>
+                <w:rFonts w:asciiTheme="minorBidi" w:hAnsiTheme="minorBidi"/>
+                <w:sz w:val="22"/>
+                <w:szCs w:val="22"/>
+              </w:rPr>
+            </w:pPr>
+            <w:r>
+              <w:rPr>
+                <w:rFonts w:asciiTheme="minorBidi" w:hAnsiTheme="minorBidi"/>
+                <w:sz w:val="22"/>
+                <w:szCs w:val="22"/>
+              </w:rPr>
+              <w:t>Nadat de speler een vraag heeft ontvangen, geeft/</w:t>
+            </w:r>
+            <w:proofErr w:type="spellStart"/>
+            <w:r>
+              <w:rPr>
+                <w:rFonts w:asciiTheme="minorBidi" w:hAnsiTheme="minorBidi"/>
+                <w:sz w:val="22"/>
+                <w:szCs w:val="22"/>
+              </w:rPr>
+              <w:t>keist</w:t>
+            </w:r>
+            <w:proofErr w:type="spellEnd"/>
+            <w:r>
+              <w:rPr>
+                <w:rFonts w:asciiTheme="minorBidi" w:hAnsiTheme="minorBidi"/>
+                <w:sz w:val="22"/>
+                <w:szCs w:val="22"/>
+              </w:rPr>
+              <w:t xml:space="preserve"> hij/zij een antwoord uit de gegeven opties. </w:t>
+            </w:r>
+          </w:p>
+        </w:tc>
+      </w:tr>
+      <w:tr>
+        <w:tc>
+          <w:tcPr>
+            <w:tcW w:w="3232" w:type="dxa"/>
+            <w:tcBorders>
+              <w:top w:val="single" w:sz="6" w:space="0" w:color="auto"/>
+              <w:left w:val="single" w:sz="6" w:space="0" w:color="auto"/>
+              <w:bottom w:val="single" w:sz="6" w:space="0" w:color="auto"/>
+              <w:right w:val="single" w:sz="6" w:space="0" w:color="auto"/>
+            </w:tcBorders>
+            <w:tcMar>
+              <w:top w:w="75" w:type="dxa"/>
+              <w:left w:w="75" w:type="dxa"/>
+              <w:bottom w:w="75" w:type="dxa"/>
+              <w:right w:w="75" w:type="dxa"/>
+            </w:tcMar>
+            <w:hideMark/>
+          </w:tcPr>
+          <w:p>
+            <w:pPr>
+              <w:pStyle w:val="NormalWeb"/>
+              <w:spacing w:after="0" w:afterAutospacing="0"/>
+              <w:rPr>
+                <w:sz w:val="22"/>
+                <w:szCs w:val="22"/>
+              </w:rPr>
+            </w:pPr>
+            <w:r>
+              <w:rPr>
+                <w:rStyle w:val="Strong"/>
+                <w:sz w:val="22"/>
+                <w:szCs w:val="22"/>
+              </w:rPr>
+              <w:t>Actor(s)</w:t>
+            </w:r>
+          </w:p>
+        </w:tc>
+        <w:tc>
+          <w:tcPr>
+            <w:tcW w:w="6143" w:type="dxa"/>
+            <w:tcBorders>
+              <w:top w:val="single" w:sz="6" w:space="0" w:color="auto"/>
+              <w:left w:val="single" w:sz="6" w:space="0" w:color="auto"/>
+              <w:bottom w:val="single" w:sz="6" w:space="0" w:color="auto"/>
+              <w:right w:val="single" w:sz="6" w:space="0" w:color="auto"/>
+            </w:tcBorders>
+            <w:tcMar>
+              <w:top w:w="75" w:type="dxa"/>
+              <w:left w:w="75" w:type="dxa"/>
+              <w:bottom w:w="75" w:type="dxa"/>
+              <w:right w:w="75" w:type="dxa"/>
+            </w:tcMar>
+            <w:hideMark/>
+          </w:tcPr>
+          <w:p>
+            <w:pPr>
+              <w:spacing w:after="0"/>
+              <w:rPr>
+                <w:rFonts w:asciiTheme="minorBidi" w:eastAsiaTheme="minorEastAsia" w:hAnsiTheme="minorBidi" w:cs="Times New Roman"/>
+              </w:rPr>
+            </w:pPr>
+            <w:r>
+              <w:rPr>
+                <w:rFonts w:asciiTheme="minorBidi" w:eastAsiaTheme="minorEastAsia" w:hAnsiTheme="minorBidi" w:cs="Times New Roman"/>
+              </w:rPr>
+              <w:t>Speler</w:t>
+            </w:r>
+          </w:p>
+        </w:tc>
+      </w:tr>
+      <w:tr>
+        <w:tc>
+          <w:tcPr>
+            <w:tcW w:w="3232" w:type="dxa"/>
+            <w:tcBorders>
+              <w:top w:val="single" w:sz="6" w:space="0" w:color="auto"/>
+              <w:left w:val="single" w:sz="6" w:space="0" w:color="auto"/>
+              <w:bottom w:val="single" w:sz="6" w:space="0" w:color="auto"/>
+              <w:right w:val="single" w:sz="6" w:space="0" w:color="auto"/>
+            </w:tcBorders>
+            <w:tcMar>
+              <w:top w:w="75" w:type="dxa"/>
+              <w:left w:w="75" w:type="dxa"/>
+              <w:bottom w:w="75" w:type="dxa"/>
+              <w:right w:w="75" w:type="dxa"/>
+            </w:tcMar>
+            <w:hideMark/>
+          </w:tcPr>
+          <w:p>
+            <w:pPr>
+              <w:spacing w:after="0"/>
+              <w:rPr>
                 <w:rFonts w:eastAsia="Times New Roman"/>
-                <w:b/>
-                <w:bCs/>
-              </w:rPr>
-            </w:pPr>
-            <w:proofErr w:type="spellStart"/>
+              </w:rPr>
+            </w:pPr>
             <w:r>
               <w:rPr>
                 <w:rStyle w:val="Strong"/>
                 <w:rFonts w:eastAsia="Times New Roman"/>
               </w:rPr>
-              <w:t>Use</w:t>
-            </w:r>
-            <w:proofErr w:type="spellEnd"/>
-            <w:r>
-              <w:rPr>
-                <w:rStyle w:val="Strong"/>
-                <w:rFonts w:eastAsia="Times New Roman"/>
-              </w:rPr>
-              <w:t xml:space="preserve"> case ID</w:t>
-            </w:r>
-          </w:p>
-        </w:tc>
-        <w:tc>
-          <w:tcPr>
-            <w:tcW w:w="0" w:type="auto"/>
-            <w:tcBorders>
-              <w:top w:val="single" w:sz="6" w:space="0" w:color="auto"/>
-              <w:left w:val="single" w:sz="6" w:space="0" w:color="auto"/>
-              <w:bottom w:val="single" w:sz="6" w:space="0" w:color="auto"/>
-              <w:right w:val="single" w:sz="6" w:space="0" w:color="auto"/>
-            </w:tcBorders>
-            <w:tcMar>
-              <w:top w:w="75" w:type="dxa"/>
-              <w:left w:w="75" w:type="dxa"/>
-              <w:bottom w:w="75" w:type="dxa"/>
-              <w:right w:w="75" w:type="dxa"/>
-            </w:tcMar>
-            <w:hideMark/>
-          </w:tcPr>
-          <w:p>
-            <w:pPr>
-              <w:pStyle w:val="NormalWeb"/>
-              <w:jc w:val="center"/>
-              <w:rPr>
-                <w:b/>
-                <w:bCs/>
-                <w:sz w:val="22"/>
-                <w:szCs w:val="22"/>
-              </w:rPr>
-            </w:pPr>
-            <w:r>
-              <w:rPr>
-                <w:b/>
-                <w:bCs/>
-                <w:color w:val="172B4D"/>
-                <w:sz w:val="22"/>
-                <w:szCs w:val="22"/>
-              </w:rPr>
-              <w:t>UC</w:t>
-            </w:r>
-            <w:r>
-              <w:rPr>
-                <w:b/>
-                <w:bCs/>
-                <w:color w:val="172B4D"/>
-                <w:sz w:val="22"/>
-                <w:szCs w:val="22"/>
-              </w:rPr>
-              <w:t>3</w:t>
-            </w:r>
-          </w:p>
-        </w:tc>
-      </w:tr>
-      <w:tr>
-        <w:tc>
-          <w:tcPr>
-            <w:tcW w:w="0" w:type="auto"/>
-            <w:tcBorders>
-              <w:top w:val="single" w:sz="6" w:space="0" w:color="auto"/>
-              <w:left w:val="single" w:sz="6" w:space="0" w:color="auto"/>
-              <w:bottom w:val="single" w:sz="6" w:space="0" w:color="auto"/>
-              <w:right w:val="single" w:sz="6" w:space="0" w:color="auto"/>
-            </w:tcBorders>
-            <w:tcMar>
-              <w:top w:w="75" w:type="dxa"/>
-              <w:left w:w="75" w:type="dxa"/>
-              <w:bottom w:w="75" w:type="dxa"/>
-              <w:right w:w="75" w:type="dxa"/>
-            </w:tcMar>
-            <w:hideMark/>
-          </w:tcPr>
-          <w:p>
-            <w:pPr>
-              <w:pStyle w:val="NormalWeb"/>
-              <w:rPr>
-                <w:sz w:val="22"/>
-                <w:szCs w:val="22"/>
-              </w:rPr>
-            </w:pPr>
-            <w:r>
-              <w:rPr>
-                <w:rStyle w:val="Strong"/>
-                <w:sz w:val="22"/>
-                <w:szCs w:val="22"/>
-              </w:rPr>
-              <w:t>N</w:t>
-            </w:r>
-            <w:r>
-              <w:rPr>
-                <w:rStyle w:val="Strong"/>
-                <w:sz w:val="22"/>
-                <w:szCs w:val="22"/>
-              </w:rPr>
-              <w:t>aam</w:t>
-            </w:r>
-          </w:p>
-        </w:tc>
-        <w:tc>
-          <w:tcPr>
-            <w:tcW w:w="0" w:type="auto"/>
-            <w:tcBorders>
-              <w:top w:val="single" w:sz="6" w:space="0" w:color="auto"/>
-              <w:left w:val="single" w:sz="6" w:space="0" w:color="auto"/>
-              <w:bottom w:val="single" w:sz="6" w:space="0" w:color="auto"/>
-              <w:right w:val="single" w:sz="6" w:space="0" w:color="auto"/>
-            </w:tcBorders>
-            <w:tcMar>
-              <w:top w:w="75" w:type="dxa"/>
-              <w:left w:w="75" w:type="dxa"/>
-              <w:bottom w:w="75" w:type="dxa"/>
-              <w:right w:w="75" w:type="dxa"/>
-            </w:tcMar>
-            <w:hideMark/>
-          </w:tcPr>
-          <w:p>
-            <w:pPr>
-              <w:pStyle w:val="NormalWeb"/>
-              <w:rPr>
-                <w:rFonts w:asciiTheme="minorBidi" w:hAnsiTheme="minorBidi"/>
-                <w:sz w:val="22"/>
-                <w:szCs w:val="22"/>
-              </w:rPr>
-            </w:pPr>
-            <w:bookmarkStart w:id="43" w:name="_Hlk146102543"/>
-            <w:r>
-              <w:rPr>
-                <w:rFonts w:asciiTheme="minorBidi" w:hAnsiTheme="minorBidi"/>
-                <w:sz w:val="22"/>
-                <w:szCs w:val="22"/>
-              </w:rPr>
-              <w:t>Vraag beantwoorden</w:t>
-            </w:r>
-            <w:bookmarkEnd w:id="43"/>
-          </w:p>
-        </w:tc>
-      </w:tr>
-      <w:tr>
-        <w:tc>
-          <w:tcPr>
-            <w:tcW w:w="0" w:type="auto"/>
-            <w:tcBorders>
-              <w:top w:val="single" w:sz="6" w:space="0" w:color="auto"/>
-              <w:left w:val="single" w:sz="6" w:space="0" w:color="auto"/>
-              <w:bottom w:val="single" w:sz="6" w:space="0" w:color="auto"/>
-              <w:right w:val="single" w:sz="6" w:space="0" w:color="auto"/>
-            </w:tcBorders>
-            <w:tcMar>
-              <w:top w:w="75" w:type="dxa"/>
-              <w:left w:w="75" w:type="dxa"/>
-              <w:bottom w:w="75" w:type="dxa"/>
-              <w:right w:w="75" w:type="dxa"/>
-            </w:tcMar>
-          </w:tcPr>
-          <w:p>
-            <w:pPr>
-              <w:pStyle w:val="NormalWeb"/>
-              <w:rPr>
-                <w:rStyle w:val="Strong"/>
-                <w:sz w:val="22"/>
-                <w:szCs w:val="22"/>
-              </w:rPr>
-            </w:pPr>
-            <w:r>
-              <w:rPr>
-                <w:rStyle w:val="Strong"/>
-                <w:sz w:val="22"/>
-                <w:szCs w:val="22"/>
-              </w:rPr>
-              <w:t>Beschrijving</w:t>
-            </w:r>
-          </w:p>
-        </w:tc>
-        <w:tc>
-          <w:tcPr>
-            <w:tcW w:w="0" w:type="auto"/>
-            <w:tcBorders>
-              <w:top w:val="single" w:sz="6" w:space="0" w:color="auto"/>
-              <w:left w:val="single" w:sz="6" w:space="0" w:color="auto"/>
-              <w:bottom w:val="single" w:sz="6" w:space="0" w:color="auto"/>
-              <w:right w:val="single" w:sz="6" w:space="0" w:color="auto"/>
-            </w:tcBorders>
-            <w:tcMar>
-              <w:top w:w="75" w:type="dxa"/>
-              <w:left w:w="75" w:type="dxa"/>
-              <w:bottom w:w="75" w:type="dxa"/>
-              <w:right w:w="75" w:type="dxa"/>
-            </w:tcMar>
-          </w:tcPr>
-          <w:p>
-            <w:pPr>
-              <w:pStyle w:val="NormalWeb"/>
-              <w:rPr>
-                <w:rFonts w:asciiTheme="minorBidi" w:hAnsiTheme="minorBidi"/>
-                <w:sz w:val="22"/>
-                <w:szCs w:val="22"/>
-              </w:rPr>
-            </w:pPr>
-            <w:r>
-              <w:rPr>
-                <w:rFonts w:asciiTheme="minorBidi" w:hAnsiTheme="minorBidi"/>
-                <w:sz w:val="22"/>
-                <w:szCs w:val="22"/>
-              </w:rPr>
-              <w:t>Nadat de speler een vraag heeft ontvangen, geeft/</w:t>
-            </w:r>
-            <w:proofErr w:type="spellStart"/>
-            <w:r>
-              <w:rPr>
-                <w:rFonts w:asciiTheme="minorBidi" w:hAnsiTheme="minorBidi"/>
-                <w:sz w:val="22"/>
-                <w:szCs w:val="22"/>
-              </w:rPr>
-              <w:t>keist</w:t>
-            </w:r>
-            <w:proofErr w:type="spellEnd"/>
-            <w:r>
-              <w:rPr>
-                <w:rFonts w:asciiTheme="minorBidi" w:hAnsiTheme="minorBidi"/>
-                <w:sz w:val="22"/>
-                <w:szCs w:val="22"/>
-              </w:rPr>
-              <w:t xml:space="preserve"> hij/zij een antwoord uit de gegeven opties. Het systeem valideert het antwoord en geeft de speler een letter van het </w:t>
-            </w:r>
-            <w:proofErr w:type="spellStart"/>
-            <w:r>
-              <w:rPr>
-                <w:rFonts w:asciiTheme="minorBidi" w:hAnsiTheme="minorBidi"/>
-                <w:sz w:val="22"/>
-                <w:szCs w:val="22"/>
-              </w:rPr>
-              <w:t>magic</w:t>
-            </w:r>
-            <w:proofErr w:type="spellEnd"/>
-            <w:r>
-              <w:rPr>
-                <w:rFonts w:asciiTheme="minorBidi" w:hAnsiTheme="minorBidi"/>
-                <w:sz w:val="22"/>
-                <w:szCs w:val="22"/>
-              </w:rPr>
-              <w:t xml:space="preserve"> woord.</w:t>
-            </w:r>
-          </w:p>
-        </w:tc>
-      </w:tr>
-      <w:tr>
-        <w:tc>
-          <w:tcPr>
-            <w:tcW w:w="0" w:type="auto"/>
-            <w:tcBorders>
-              <w:top w:val="single" w:sz="6" w:space="0" w:color="auto"/>
-              <w:left w:val="single" w:sz="6" w:space="0" w:color="auto"/>
-              <w:bottom w:val="single" w:sz="6" w:space="0" w:color="auto"/>
-              <w:right w:val="single" w:sz="6" w:space="0" w:color="auto"/>
-            </w:tcBorders>
-            <w:tcMar>
-              <w:top w:w="75" w:type="dxa"/>
-              <w:left w:w="75" w:type="dxa"/>
-              <w:bottom w:w="75" w:type="dxa"/>
-              <w:right w:w="75" w:type="dxa"/>
-            </w:tcMar>
-            <w:hideMark/>
-          </w:tcPr>
-          <w:p>
-            <w:pPr>
-              <w:pStyle w:val="NormalWeb"/>
-              <w:rPr>
-                <w:sz w:val="22"/>
-                <w:szCs w:val="22"/>
-              </w:rPr>
-            </w:pPr>
-            <w:r>
-              <w:rPr>
-                <w:rStyle w:val="Strong"/>
-                <w:sz w:val="22"/>
-                <w:szCs w:val="22"/>
-              </w:rPr>
-              <w:t>Actor(s)</w:t>
-            </w:r>
-          </w:p>
-        </w:tc>
-        <w:tc>
-          <w:tcPr>
-            <w:tcW w:w="0" w:type="auto"/>
-            <w:tcBorders>
-              <w:top w:val="single" w:sz="6" w:space="0" w:color="auto"/>
-              <w:left w:val="single" w:sz="6" w:space="0" w:color="auto"/>
-              <w:bottom w:val="single" w:sz="6" w:space="0" w:color="auto"/>
-              <w:right w:val="single" w:sz="6" w:space="0" w:color="auto"/>
-            </w:tcBorders>
-            <w:tcMar>
-              <w:top w:w="75" w:type="dxa"/>
-              <w:left w:w="75" w:type="dxa"/>
-              <w:bottom w:w="75" w:type="dxa"/>
-              <w:right w:w="75" w:type="dxa"/>
-            </w:tcMar>
-            <w:hideMark/>
-          </w:tcPr>
-          <w:p>
-            <w:pPr>
-              <w:rPr>
-                <w:rFonts w:asciiTheme="minorBidi" w:eastAsiaTheme="minorEastAsia" w:hAnsiTheme="minorBidi" w:cs="Times New Roman"/>
-                <w:lang w:val="en-US"/>
-              </w:rPr>
-            </w:pPr>
-            <w:r>
-              <w:rPr>
-                <w:rFonts w:asciiTheme="minorBidi" w:eastAsiaTheme="minorEastAsia" w:hAnsiTheme="minorBidi" w:cs="Times New Roman"/>
-              </w:rPr>
-              <w:t>Speler</w:t>
-            </w:r>
-          </w:p>
-        </w:tc>
-      </w:tr>
-      <w:tr>
-        <w:tc>
-          <w:tcPr>
-            <w:tcW w:w="0" w:type="auto"/>
-            <w:tcBorders>
-              <w:top w:val="single" w:sz="6" w:space="0" w:color="auto"/>
-              <w:left w:val="single" w:sz="6" w:space="0" w:color="auto"/>
-              <w:bottom w:val="single" w:sz="6" w:space="0" w:color="auto"/>
-              <w:right w:val="single" w:sz="6" w:space="0" w:color="auto"/>
-            </w:tcBorders>
-            <w:tcMar>
-              <w:top w:w="75" w:type="dxa"/>
-              <w:left w:w="75" w:type="dxa"/>
-              <w:bottom w:w="75" w:type="dxa"/>
-              <w:right w:w="75" w:type="dxa"/>
-            </w:tcMar>
-            <w:hideMark/>
-          </w:tcPr>
-          <w:p>
-            <w:pPr>
-              <w:rPr>
-                <w:rFonts w:eastAsia="Times New Roman"/>
-              </w:rPr>
-            </w:pPr>
-            <w:r>
-              <w:rPr>
-                <w:rStyle w:val="Strong"/>
-                <w:rFonts w:eastAsia="Times New Roman"/>
-              </w:rPr>
               <w:t>Pre conditie</w:t>
             </w:r>
           </w:p>
         </w:tc>
         <w:tc>
           <w:tcPr>
-            <w:tcW w:w="0" w:type="auto"/>
+            <w:tcW w:w="6143" w:type="dxa"/>
             <w:tcBorders>
               <w:top w:val="single" w:sz="6" w:space="0" w:color="auto"/>
               <w:left w:val="single" w:sz="6" w:space="0" w:color="auto"/>
@@ -10649,7 +11171,7 @@
                 <w:ilvl w:val="0"/>
                 <w:numId w:val="11"/>
               </w:numPr>
-              <w:spacing w:before="100" w:beforeAutospacing="1" w:after="100" w:afterAutospacing="1" w:line="240" w:lineRule="auto"/>
+              <w:spacing w:before="100" w:beforeAutospacing="1" w:after="0" w:line="240" w:lineRule="auto"/>
               <w:rPr>
                 <w:rFonts w:asciiTheme="minorBidi" w:eastAsiaTheme="minorEastAsia" w:hAnsiTheme="minorBidi" w:cs="Times New Roman"/>
               </w:rPr>
@@ -10658,7 +11180,19 @@
               <w:rPr>
                 <w:rFonts w:asciiTheme="minorBidi" w:eastAsiaTheme="minorEastAsia" w:hAnsiTheme="minorBidi" w:cs="Times New Roman"/>
               </w:rPr>
-              <w:t>De speler heeft een vraag voor zich in de console.</w:t>
+              <w:t>De speler heeft</w:t>
+            </w:r>
+            <w:r>
+              <w:rPr>
+                <w:rFonts w:asciiTheme="minorBidi" w:eastAsiaTheme="minorEastAsia" w:hAnsiTheme="minorBidi" w:cs="Times New Roman"/>
+              </w:rPr>
+              <w:t xml:space="preserve"> de quiz gestaart</w:t>
+            </w:r>
+            <w:r>
+              <w:rPr>
+                <w:rFonts w:asciiTheme="minorBidi" w:eastAsiaTheme="minorEastAsia" w:hAnsiTheme="minorBidi" w:cs="Times New Roman"/>
+              </w:rPr>
+              <w:t>.</w:t>
             </w:r>
           </w:p>
         </w:tc>
@@ -10666,7 +11200,7 @@
       <w:tr>
         <w:tc>
           <w:tcPr>
-            <w:tcW w:w="0" w:type="auto"/>
+            <w:tcW w:w="3232" w:type="dxa"/>
             <w:tcBorders>
               <w:top w:val="single" w:sz="6" w:space="0" w:color="auto"/>
               <w:left w:val="single" w:sz="6" w:space="0" w:color="auto"/>
@@ -10701,7 +11235,7 @@
         </w:tc>
         <w:tc>
           <w:tcPr>
-            <w:tcW w:w="0" w:type="auto"/>
+            <w:tcW w:w="6143" w:type="dxa"/>
             <w:tcBorders>
               <w:top w:val="single" w:sz="6" w:space="0" w:color="auto"/>
               <w:left w:val="single" w:sz="6" w:space="0" w:color="auto"/>
@@ -10722,15 +11256,36 @@
                 <w:ilvl w:val="0"/>
                 <w:numId w:val="12"/>
               </w:numPr>
-              <w:spacing w:before="100" w:beforeAutospacing="1" w:after="100" w:afterAutospacing="1" w:line="240" w:lineRule="auto"/>
+              <w:spacing w:before="100" w:beforeAutospacing="1" w:after="0" w:line="240" w:lineRule="auto"/>
               <w:rPr>
                 <w:rFonts w:asciiTheme="minorBidi" w:eastAsiaTheme="minorEastAsia" w:hAnsiTheme="minorBidi" w:cs="Times New Roman"/>
               </w:rPr>
             </w:pPr>
+            <w:r>
+              <w:rPr>
+                <w:rFonts w:asciiTheme="minorBidi" w:eastAsiaTheme="minorEastAsia" w:hAnsiTheme="minorBidi" w:cs="Times New Roman"/>
+              </w:rPr>
+              <w:t xml:space="preserve">De speler </w:t>
+            </w:r>
+            <w:r>
+              <w:rPr>
+                <w:rFonts w:asciiTheme="minorBidi" w:eastAsiaTheme="minorEastAsia" w:hAnsiTheme="minorBidi" w:cs="Times New Roman"/>
+              </w:rPr>
+              <w:t>heeft de vraag beantwoord</w:t>
+            </w:r>
+            <w:r>
+              <w:rPr>
+                <w:rFonts w:asciiTheme="minorBidi" w:eastAsiaTheme="minorEastAsia" w:hAnsiTheme="minorBidi" w:cs="Times New Roman"/>
+              </w:rPr>
+              <w:t>.</w:t>
+            </w:r>
           </w:p>
         </w:tc>
       </w:tr>
       <w:tr>
+        <w:trPr>
+          <w:trHeight w:val="315"/>
+        </w:trPr>
         <w:tc>
           <w:tcPr>
             <w:tcW w:w="0" w:type="auto"/>
@@ -10754,13 +11309,16 @@
               <w:spacing w:after="0"/>
               <w:jc w:val="center"/>
               <w:rPr>
-                <w:rFonts w:eastAsia="Times New Roman"/>
-              </w:rPr>
-            </w:pPr>
-            <w:r>
-              <w:rPr>
                 <w:rStyle w:val="Strong"/>
-                <w:rFonts w:eastAsia="Times New Roman"/>
+                <w:rFonts w:eastAsiaTheme="minorEastAsia" w:cstheme="minorHAnsi"/>
+                <w:lang w:val="en-US"/>
+              </w:rPr>
+            </w:pPr>
+            <w:r>
+              <w:rPr>
+                <w:rStyle w:val="Strong"/>
+                <w:rFonts w:eastAsiaTheme="minorEastAsia" w:cstheme="minorHAnsi"/>
+                <w:lang w:val="en-US"/>
               </w:rPr>
               <w:t>Happy flow:</w:t>
             </w:r>
@@ -10773,7 +11331,7 @@
         </w:trPr>
         <w:tc>
           <w:tcPr>
-            <w:tcW w:w="0" w:type="auto"/>
+            <w:tcW w:w="3232" w:type="dxa"/>
             <w:tcBorders>
               <w:top w:val="single" w:sz="6" w:space="0" w:color="auto"/>
               <w:left w:val="single" w:sz="6" w:space="0" w:color="auto"/>
@@ -10790,6 +11348,7 @@
           </w:tcPr>
           <w:p>
             <w:pPr>
+              <w:spacing w:after="0"/>
               <w:rPr>
                 <w:rFonts w:eastAsia="Times New Roman"/>
               </w:rPr>
@@ -10805,7 +11364,7 @@
         </w:tc>
         <w:tc>
           <w:tcPr>
-            <w:tcW w:w="0" w:type="auto"/>
+            <w:tcW w:w="6143" w:type="dxa"/>
             <w:tcBorders>
               <w:top w:val="single" w:sz="6" w:space="0" w:color="auto"/>
               <w:left w:val="single" w:sz="6" w:space="0" w:color="auto"/>
@@ -10822,6 +11381,7 @@
           </w:tcPr>
           <w:p>
             <w:pPr>
+              <w:spacing w:after="0"/>
               <w:rPr>
                 <w:rFonts w:eastAsia="Times New Roman"/>
               </w:rPr>
@@ -10839,7 +11399,7 @@
       <w:tr>
         <w:tc>
           <w:tcPr>
-            <w:tcW w:w="0" w:type="auto"/>
+            <w:tcW w:w="3232" w:type="dxa"/>
             <w:tcBorders>
               <w:top w:val="single" w:sz="6" w:space="0" w:color="auto"/>
               <w:left w:val="single" w:sz="6" w:space="0" w:color="auto"/>
@@ -10856,15 +11416,18 @@
           <w:p>
             <w:pPr>
               <w:pStyle w:val="NormalWeb"/>
-              <w:rPr>
-                <w:rFonts w:asciiTheme="minorBidi" w:hAnsiTheme="minorBidi"/>
-              </w:rPr>
-            </w:pPr>
-          </w:p>
-        </w:tc>
-        <w:tc>
-          <w:tcPr>
-            <w:tcW w:w="0" w:type="auto"/>
+              <w:spacing w:after="0" w:afterAutospacing="0"/>
+              <w:rPr>
+                <w:rFonts w:asciiTheme="minorBidi" w:hAnsiTheme="minorBidi"/>
+                <w:sz w:val="22"/>
+                <w:szCs w:val="22"/>
+              </w:rPr>
+            </w:pPr>
+          </w:p>
+        </w:tc>
+        <w:tc>
+          <w:tcPr>
+            <w:tcW w:w="6143" w:type="dxa"/>
             <w:tcBorders>
               <w:top w:val="single" w:sz="6" w:space="0" w:color="auto"/>
               <w:left w:val="single" w:sz="6" w:space="0" w:color="auto"/>
@@ -10881,17 +11444,28 @@
           <w:p>
             <w:pPr>
               <w:pStyle w:val="NormalWeb"/>
-              <w:rPr>
-                <w:rFonts w:asciiTheme="minorBidi" w:hAnsiTheme="minorBidi"/>
-              </w:rPr>
-            </w:pPr>
+              <w:spacing w:after="0" w:afterAutospacing="0"/>
+              <w:rPr>
+                <w:rFonts w:asciiTheme="minorBidi" w:hAnsiTheme="minorBidi"/>
+                <w:sz w:val="22"/>
+                <w:szCs w:val="22"/>
+              </w:rPr>
+            </w:pPr>
+            <w:r>
+              <w:rPr>
+                <w:rFonts w:asciiTheme="minorBidi" w:hAnsiTheme="minorBidi"/>
+                <w:sz w:val="22"/>
+                <w:szCs w:val="22"/>
+              </w:rPr>
+              <w:t>1-Het systeem toont een kort antwoord vraag.</w:t>
+            </w:r>
           </w:p>
         </w:tc>
       </w:tr>
       <w:tr>
         <w:tc>
           <w:tcPr>
-            <w:tcW w:w="0" w:type="auto"/>
+            <w:tcW w:w="3232" w:type="dxa"/>
             <w:tcBorders>
               <w:top w:val="single" w:sz="6" w:space="0" w:color="auto"/>
               <w:left w:val="single" w:sz="6" w:space="0" w:color="auto"/>
@@ -10908,15 +11482,26 @@
           <w:p>
             <w:pPr>
               <w:pStyle w:val="NormalWeb"/>
-              <w:rPr>
-                <w:rFonts w:asciiTheme="minorBidi" w:hAnsiTheme="minorBidi"/>
-              </w:rPr>
-            </w:pPr>
-          </w:p>
-        </w:tc>
-        <w:tc>
-          <w:tcPr>
-            <w:tcW w:w="0" w:type="auto"/>
+              <w:spacing w:after="0" w:afterAutospacing="0"/>
+              <w:rPr>
+                <w:rFonts w:asciiTheme="minorBidi" w:hAnsiTheme="minorBidi"/>
+                <w:sz w:val="22"/>
+                <w:szCs w:val="22"/>
+              </w:rPr>
+            </w:pPr>
+            <w:r>
+              <w:rPr>
+                <w:rFonts w:asciiTheme="minorBidi" w:hAnsiTheme="minorBidi"/>
+                <w:sz w:val="22"/>
+                <w:szCs w:val="22"/>
+              </w:rPr>
+              <w:t>2-De speler voert zijn/haar antwoord in.</w:t>
+            </w:r>
+          </w:p>
+        </w:tc>
+        <w:tc>
+          <w:tcPr>
+            <w:tcW w:w="6143" w:type="dxa"/>
             <w:tcBorders>
               <w:top w:val="single" w:sz="6" w:space="0" w:color="auto"/>
               <w:left w:val="single" w:sz="6" w:space="0" w:color="auto"/>
@@ -10933,14 +11518,28 @@
           <w:p>
             <w:pPr>
               <w:pStyle w:val="NormalWeb"/>
-              <w:rPr>
-                <w:rFonts w:asciiTheme="minorBidi" w:hAnsiTheme="minorBidi"/>
-              </w:rPr>
-            </w:pPr>
+              <w:spacing w:after="0" w:afterAutospacing="0"/>
+              <w:rPr>
+                <w:rFonts w:asciiTheme="minorBidi" w:hAnsiTheme="minorBidi"/>
+                <w:sz w:val="22"/>
+                <w:szCs w:val="22"/>
+              </w:rPr>
+            </w:pPr>
+            <w:r>
+              <w:rPr>
+                <w:rFonts w:asciiTheme="minorBidi" w:hAnsiTheme="minorBidi"/>
+                <w:sz w:val="22"/>
+                <w:szCs w:val="22"/>
+              </w:rPr>
+              <w:t>3-Het systeem toon de volgende vraag.</w:t>
+            </w:r>
           </w:p>
         </w:tc>
       </w:tr>
       <w:tr>
+        <w:trPr>
+          <w:trHeight w:val="432"/>
+        </w:trPr>
         <w:tc>
           <w:tcPr>
             <w:tcW w:w="0" w:type="auto"/>
@@ -10961,38 +11560,57 @@
           </w:tcPr>
           <w:p>
             <w:pPr>
-              <w:pStyle w:val="NormalWeb"/>
+              <w:spacing w:after="0"/>
               <w:jc w:val="center"/>
               <w:rPr>
-                <w:sz w:val="22"/>
-                <w:szCs w:val="22"/>
-              </w:rPr>
-            </w:pPr>
+                <w:rStyle w:val="Strong"/>
+                <w:rFonts w:eastAsiaTheme="minorEastAsia" w:cstheme="minorHAnsi"/>
+                <w:lang w:val="en-US"/>
+              </w:rPr>
+            </w:pPr>
+            <w:r>
+              <w:rPr>
+                <w:rStyle w:val="Strong"/>
+                <w:rFonts w:eastAsiaTheme="minorEastAsia" w:cstheme="minorHAnsi"/>
+                <w:lang w:val="en-US"/>
+              </w:rPr>
+              <w:t xml:space="preserve">Alternative flow: </w:t>
+            </w:r>
             <w:proofErr w:type="spellStart"/>
             <w:r>
               <w:rPr>
                 <w:rStyle w:val="Strong"/>
-                <w:sz w:val="22"/>
-                <w:szCs w:val="22"/>
-              </w:rPr>
-              <w:t>Alternative</w:t>
+                <w:rFonts w:eastAsiaTheme="minorEastAsia" w:cstheme="minorHAnsi"/>
+                <w:lang w:val="en-US"/>
+              </w:rPr>
+              <w:t>Meerkeuze</w:t>
             </w:r>
             <w:proofErr w:type="spellEnd"/>
             <w:r>
               <w:rPr>
                 <w:rStyle w:val="Strong"/>
-                <w:sz w:val="22"/>
-                <w:szCs w:val="22"/>
-              </w:rPr>
-              <w:t xml:space="preserve"> flow: </w:t>
-            </w:r>
+                <w:rFonts w:eastAsiaTheme="minorEastAsia" w:cstheme="minorHAnsi"/>
+                <w:lang w:val="en-US"/>
+              </w:rPr>
+              <w:t xml:space="preserve"> </w:t>
+            </w:r>
+            <w:proofErr w:type="spellStart"/>
+            <w:r>
+              <w:rPr>
+                <w:rStyle w:val="Strong"/>
+                <w:rFonts w:eastAsiaTheme="minorEastAsia" w:cstheme="minorHAnsi"/>
+                <w:lang w:val="en-US"/>
+              </w:rPr>
+              <w:t>vraag</w:t>
+            </w:r>
+            <w:proofErr w:type="spellEnd"/>
           </w:p>
         </w:tc>
       </w:tr>
       <w:tr>
         <w:tc>
           <w:tcPr>
-            <w:tcW w:w="0" w:type="auto"/>
+            <w:tcW w:w="3232" w:type="dxa"/>
             <w:tcBorders>
               <w:top w:val="single" w:sz="6" w:space="0" w:color="auto"/>
               <w:left w:val="single" w:sz="6" w:space="0" w:color="auto"/>
@@ -11009,15 +11627,18 @@
           <w:p>
             <w:pPr>
               <w:pStyle w:val="NormalWeb"/>
-              <w:rPr>
-                <w:rFonts w:asciiTheme="minorBidi" w:hAnsiTheme="minorBidi"/>
-              </w:rPr>
-            </w:pPr>
-          </w:p>
-        </w:tc>
-        <w:tc>
-          <w:tcPr>
-            <w:tcW w:w="0" w:type="auto"/>
+              <w:spacing w:after="0" w:afterAutospacing="0"/>
+              <w:rPr>
+                <w:rFonts w:asciiTheme="minorBidi" w:hAnsiTheme="minorBidi"/>
+                <w:sz w:val="22"/>
+                <w:szCs w:val="22"/>
+              </w:rPr>
+            </w:pPr>
+          </w:p>
+        </w:tc>
+        <w:tc>
+          <w:tcPr>
+            <w:tcW w:w="6143" w:type="dxa"/>
             <w:tcBorders>
               <w:top w:val="single" w:sz="6" w:space="0" w:color="auto"/>
               <w:left w:val="single" w:sz="6" w:space="0" w:color="auto"/>
@@ -11034,17 +11655,36 @@
           <w:p>
             <w:pPr>
               <w:pStyle w:val="NormalWeb"/>
-              <w:rPr>
-                <w:rFonts w:asciiTheme="minorBidi" w:hAnsiTheme="minorBidi"/>
-              </w:rPr>
-            </w:pPr>
+              <w:spacing w:after="0" w:afterAutospacing="0"/>
+              <w:rPr>
+                <w:rFonts w:asciiTheme="minorBidi" w:hAnsiTheme="minorBidi"/>
+                <w:sz w:val="22"/>
+                <w:szCs w:val="22"/>
+              </w:rPr>
+            </w:pPr>
+            <w:r>
+              <w:rPr>
+                <w:rFonts w:asciiTheme="minorBidi" w:hAnsiTheme="minorBidi"/>
+                <w:sz w:val="22"/>
+                <w:szCs w:val="22"/>
+              </w:rPr>
+              <w:t>1a-Het systeem toont een meerkeuze vraag</w:t>
+            </w:r>
+            <w:r>
+              <w:rPr>
+                <w:rFonts w:asciiTheme="minorBidi" w:hAnsiTheme="minorBidi"/>
+                <w:sz w:val="22"/>
+                <w:szCs w:val="22"/>
+              </w:rPr>
+              <w:t>.</w:t>
+            </w:r>
           </w:p>
         </w:tc>
       </w:tr>
       <w:tr>
         <w:tc>
           <w:tcPr>
-            <w:tcW w:w="0" w:type="auto"/>
+            <w:tcW w:w="3232" w:type="dxa"/>
             <w:tcBorders>
               <w:top w:val="single" w:sz="6" w:space="0" w:color="auto"/>
               <w:left w:val="single" w:sz="6" w:space="0" w:color="auto"/>
@@ -11061,15 +11701,26 @@
           <w:p>
             <w:pPr>
               <w:pStyle w:val="NormalWeb"/>
-              <w:rPr>
-                <w:rFonts w:asciiTheme="minorBidi" w:hAnsiTheme="minorBidi"/>
-              </w:rPr>
-            </w:pPr>
-          </w:p>
-        </w:tc>
-        <w:tc>
-          <w:tcPr>
-            <w:tcW w:w="0" w:type="auto"/>
+              <w:spacing w:after="0" w:afterAutospacing="0"/>
+              <w:rPr>
+                <w:rFonts w:asciiTheme="minorBidi" w:hAnsiTheme="minorBidi"/>
+                <w:sz w:val="22"/>
+                <w:szCs w:val="22"/>
+              </w:rPr>
+            </w:pPr>
+            <w:r>
+              <w:rPr>
+                <w:rFonts w:asciiTheme="minorBidi" w:hAnsiTheme="minorBidi"/>
+                <w:sz w:val="22"/>
+                <w:szCs w:val="22"/>
+              </w:rPr>
+              <w:t xml:space="preserve">2a-De speler kiest zijn/haar antwoord van het keuzemenu. </w:t>
+            </w:r>
+          </w:p>
+        </w:tc>
+        <w:tc>
+          <w:tcPr>
+            <w:tcW w:w="6143" w:type="dxa"/>
             <w:tcBorders>
               <w:top w:val="single" w:sz="6" w:space="0" w:color="auto"/>
               <w:left w:val="single" w:sz="6" w:space="0" w:color="auto"/>
@@ -11086,10 +11737,21 @@
           <w:p>
             <w:pPr>
               <w:pStyle w:val="NormalWeb"/>
-              <w:rPr>
-                <w:rFonts w:asciiTheme="minorBidi" w:hAnsiTheme="minorBidi"/>
-              </w:rPr>
-            </w:pPr>
+              <w:spacing w:after="0" w:afterAutospacing="0"/>
+              <w:rPr>
+                <w:rFonts w:asciiTheme="minorBidi" w:hAnsiTheme="minorBidi"/>
+                <w:sz w:val="22"/>
+                <w:szCs w:val="22"/>
+              </w:rPr>
+            </w:pPr>
+            <w:r>
+              <w:rPr>
+                <w:rFonts w:asciiTheme="minorBidi" w:hAnsiTheme="minorBidi"/>
+                <w:sz w:val="22"/>
+                <w:szCs w:val="22"/>
+              </w:rPr>
+              <w:t>3a-Het systeem toont de volgende vraag.</w:t>
+            </w:r>
           </w:p>
         </w:tc>
       </w:tr>
@@ -11186,6 +11848,9 @@
     <w:p/>
     <w:p/>
     <w:p/>
+    <w:p/>
+    <w:p/>
+    <w:p/>
     <w:p>
       <w:pPr>
         <w:pStyle w:val="Heading2"/>
@@ -11198,6 +11863,7 @@
         <w:rPr>
           <w:rFonts w:eastAsia="Times New Roman"/>
         </w:rPr>
+        <w:lastRenderedPageBreak/>
         <w:t>Woord controleren</w:t>
       </w:r>
       <w:bookmarkEnd w:id="44"/>
@@ -11220,8 +11886,8 @@
         <w:tblLook w:val="04A0" w:firstRow="1" w:lastRow="0" w:firstColumn="1" w:lastColumn="0" w:noHBand="0" w:noVBand="1"/>
       </w:tblPr>
       <w:tblGrid>
-        <w:gridCol w:w="2545"/>
-        <w:gridCol w:w="6830"/>
+        <w:gridCol w:w="3412"/>
+        <w:gridCol w:w="5963"/>
       </w:tblGrid>
       <w:tr>
         <w:trPr>
@@ -11230,7 +11896,7 @@
         </w:trPr>
         <w:tc>
           <w:tcPr>
-            <w:tcW w:w="0" w:type="auto"/>
+            <w:tcW w:w="3412" w:type="dxa"/>
             <w:tcBorders>
               <w:top w:val="single" w:sz="6" w:space="0" w:color="auto"/>
               <w:left w:val="single" w:sz="6" w:space="0" w:color="auto"/>
@@ -11247,6 +11913,7 @@
           </w:tcPr>
           <w:p>
             <w:pPr>
+              <w:spacing w:after="0"/>
               <w:jc w:val="center"/>
               <w:rPr>
                 <w:rFonts w:eastAsia="Times New Roman"/>
@@ -11274,7 +11941,7 @@
         </w:tc>
         <w:tc>
           <w:tcPr>
-            <w:tcW w:w="0" w:type="auto"/>
+            <w:tcW w:w="5963" w:type="dxa"/>
             <w:tcBorders>
               <w:top w:val="single" w:sz="6" w:space="0" w:color="auto"/>
               <w:left w:val="single" w:sz="6" w:space="0" w:color="auto"/>
@@ -11292,6 +11959,7 @@
           <w:p>
             <w:pPr>
               <w:pStyle w:val="NormalWeb"/>
+              <w:spacing w:after="0" w:afterAutospacing="0"/>
               <w:jc w:val="center"/>
               <w:rPr>
                 <w:b/>
@@ -11326,7 +11994,7 @@
       <w:tr>
         <w:tc>
           <w:tcPr>
-            <w:tcW w:w="0" w:type="auto"/>
+            <w:tcW w:w="3412" w:type="dxa"/>
             <w:tcBorders>
               <w:top w:val="single" w:sz="6" w:space="0" w:color="auto"/>
               <w:left w:val="single" w:sz="6" w:space="0" w:color="auto"/>
@@ -11344,6 +12012,7 @@
           <w:p>
             <w:pPr>
               <w:pStyle w:val="NormalWeb"/>
+              <w:spacing w:after="0" w:afterAutospacing="0"/>
               <w:rPr>
                 <w:sz w:val="22"/>
                 <w:szCs w:val="22"/>
@@ -11369,7 +12038,7 @@
         </w:tc>
         <w:tc>
           <w:tcPr>
-            <w:tcW w:w="0" w:type="auto"/>
+            <w:tcW w:w="5963" w:type="dxa"/>
             <w:tcBorders>
               <w:top w:val="single" w:sz="6" w:space="0" w:color="auto"/>
               <w:left w:val="single" w:sz="6" w:space="0" w:color="auto"/>
@@ -11387,6 +12056,7 @@
           <w:p>
             <w:pPr>
               <w:pStyle w:val="NormalWeb"/>
+              <w:spacing w:after="0" w:afterAutospacing="0"/>
               <w:rPr>
                 <w:rFonts w:asciiTheme="minorBidi" w:hAnsiTheme="minorBidi"/>
                 <w:sz w:val="22"/>
@@ -11409,7 +12079,7 @@
       <w:tr>
         <w:tc>
           <w:tcPr>
-            <w:tcW w:w="0" w:type="auto"/>
+            <w:tcW w:w="3412" w:type="dxa"/>
             <w:tcBorders>
               <w:top w:val="single" w:sz="6" w:space="0" w:color="auto"/>
               <w:left w:val="single" w:sz="6" w:space="0" w:color="auto"/>
@@ -11426,6 +12096,7 @@
           <w:p>
             <w:pPr>
               <w:pStyle w:val="NormalWeb"/>
+              <w:spacing w:after="0" w:afterAutospacing="0"/>
               <w:rPr>
                 <w:rStyle w:val="Strong"/>
                 <w:sz w:val="22"/>
@@ -11436,7 +12107,7 @@
         </w:tc>
         <w:tc>
           <w:tcPr>
-            <w:tcW w:w="0" w:type="auto"/>
+            <w:tcW w:w="5963" w:type="dxa"/>
             <w:tcBorders>
               <w:top w:val="single" w:sz="6" w:space="0" w:color="auto"/>
               <w:left w:val="single" w:sz="6" w:space="0" w:color="auto"/>
@@ -11453,6 +12124,7 @@
           <w:p>
             <w:pPr>
               <w:pStyle w:val="NormalWeb"/>
+              <w:spacing w:after="0" w:afterAutospacing="0"/>
               <w:rPr>
                 <w:rFonts w:asciiTheme="minorBidi" w:hAnsiTheme="minorBidi"/>
                 <w:sz w:val="22"/>
@@ -11465,7 +12137,7 @@
       <w:tr>
         <w:tc>
           <w:tcPr>
-            <w:tcW w:w="0" w:type="auto"/>
+            <w:tcW w:w="3412" w:type="dxa"/>
             <w:tcBorders>
               <w:top w:val="single" w:sz="6" w:space="0" w:color="auto"/>
               <w:left w:val="single" w:sz="6" w:space="0" w:color="auto"/>
@@ -11483,6 +12155,7 @@
           <w:p>
             <w:pPr>
               <w:pStyle w:val="NormalWeb"/>
+              <w:spacing w:after="0" w:afterAutospacing="0"/>
               <w:rPr>
                 <w:sz w:val="22"/>
                 <w:szCs w:val="22"/>
@@ -11500,7 +12173,7 @@
         </w:tc>
         <w:tc>
           <w:tcPr>
-            <w:tcW w:w="0" w:type="auto"/>
+            <w:tcW w:w="5963" w:type="dxa"/>
             <w:tcBorders>
               <w:top w:val="single" w:sz="6" w:space="0" w:color="auto"/>
               <w:left w:val="single" w:sz="6" w:space="0" w:color="auto"/>
@@ -11517,6 +12190,7 @@
           </w:tcPr>
           <w:p>
             <w:pPr>
+              <w:spacing w:after="0"/>
               <w:rPr>
                 <w:rFonts w:asciiTheme="minorBidi" w:eastAsiaTheme="minorEastAsia" w:hAnsiTheme="minorBidi" w:cs="Times New Roman"/>
                 <w:lang w:val="en-US"/>
@@ -11534,7 +12208,7 @@
       <w:tr>
         <w:tc>
           <w:tcPr>
-            <w:tcW w:w="0" w:type="auto"/>
+            <w:tcW w:w="3412" w:type="dxa"/>
             <w:tcBorders>
               <w:top w:val="single" w:sz="6" w:space="0" w:color="auto"/>
               <w:left w:val="single" w:sz="6" w:space="0" w:color="auto"/>
@@ -11551,6 +12225,7 @@
           </w:tcPr>
           <w:p>
             <w:pPr>
+              <w:spacing w:after="0"/>
               <w:rPr>
                 <w:rFonts w:eastAsia="Times New Roman"/>
               </w:rPr>
@@ -11566,7 +12241,7 @@
         </w:tc>
         <w:tc>
           <w:tcPr>
-            <w:tcW w:w="0" w:type="auto"/>
+            <w:tcW w:w="5963" w:type="dxa"/>
             <w:tcBorders>
               <w:top w:val="single" w:sz="6" w:space="0" w:color="auto"/>
               <w:left w:val="single" w:sz="6" w:space="0" w:color="auto"/>
@@ -11587,7 +12262,7 @@
                 <w:ilvl w:val="0"/>
                 <w:numId w:val="11"/>
               </w:numPr>
-              <w:spacing w:before="100" w:beforeAutospacing="1" w:after="100" w:afterAutospacing="1" w:line="240" w:lineRule="auto"/>
+              <w:spacing w:before="100" w:beforeAutospacing="1" w:after="0" w:line="240" w:lineRule="auto"/>
               <w:rPr>
                 <w:rFonts w:asciiTheme="minorBidi" w:eastAsiaTheme="minorEastAsia" w:hAnsiTheme="minorBidi" w:cs="Times New Roman"/>
               </w:rPr>
@@ -11609,6 +12284,24 @@
                 <w:rFonts w:asciiTheme="minorBidi" w:eastAsiaTheme="minorEastAsia" w:hAnsiTheme="minorBidi" w:cs="Times New Roman"/>
               </w:rPr>
               <w:t>.</w:t>
+            </w:r>
+          </w:p>
+          <w:p>
+            <w:pPr>
+              <w:numPr>
+                <w:ilvl w:val="0"/>
+                <w:numId w:val="11"/>
+              </w:numPr>
+              <w:spacing w:before="100" w:beforeAutospacing="1" w:after="0" w:line="240" w:lineRule="auto"/>
+              <w:rPr>
+                <w:rFonts w:asciiTheme="minorBidi" w:eastAsiaTheme="minorEastAsia" w:hAnsiTheme="minorBidi" w:cs="Times New Roman"/>
+              </w:rPr>
+            </w:pPr>
+            <w:r>
+              <w:rPr>
+                <w:rFonts w:asciiTheme="minorBidi" w:eastAsiaTheme="minorEastAsia" w:hAnsiTheme="minorBidi" w:cs="Times New Roman"/>
+              </w:rPr>
+              <w:t>De speler ziet alle verdiende letters voor zich.</w:t>
             </w:r>
           </w:p>
         </w:tc>
@@ -11616,7 +12309,7 @@
       <w:tr>
         <w:tc>
           <w:tcPr>
-            <w:tcW w:w="0" w:type="auto"/>
+            <w:tcW w:w="3412" w:type="dxa"/>
             <w:tcBorders>
               <w:top w:val="single" w:sz="6" w:space="0" w:color="auto"/>
               <w:left w:val="single" w:sz="6" w:space="0" w:color="auto"/>
@@ -11651,7 +12344,7 @@
         </w:tc>
         <w:tc>
           <w:tcPr>
-            <w:tcW w:w="0" w:type="auto"/>
+            <w:tcW w:w="5963" w:type="dxa"/>
             <w:tcBorders>
               <w:top w:val="single" w:sz="6" w:space="0" w:color="auto"/>
               <w:left w:val="single" w:sz="6" w:space="0" w:color="auto"/>
@@ -11672,11 +12365,17 @@
                 <w:ilvl w:val="0"/>
                 <w:numId w:val="12"/>
               </w:numPr>
-              <w:spacing w:before="100" w:beforeAutospacing="1" w:after="100" w:afterAutospacing="1" w:line="240" w:lineRule="auto"/>
+              <w:spacing w:before="100" w:beforeAutospacing="1" w:after="0" w:line="240" w:lineRule="auto"/>
               <w:rPr>
                 <w:rFonts w:asciiTheme="minorBidi" w:eastAsiaTheme="minorEastAsia" w:hAnsiTheme="minorBidi" w:cs="Times New Roman"/>
               </w:rPr>
             </w:pPr>
+            <w:r>
+              <w:rPr>
+                <w:rFonts w:asciiTheme="minorBidi" w:eastAsiaTheme="minorEastAsia" w:hAnsiTheme="minorBidi" w:cs="Times New Roman"/>
+              </w:rPr>
+              <w:t>De speler weet of hij het goede woord aangegeven heeft.</w:t>
+            </w:r>
           </w:p>
         </w:tc>
       </w:tr>
@@ -11723,7 +12422,7 @@
         </w:trPr>
         <w:tc>
           <w:tcPr>
-            <w:tcW w:w="0" w:type="auto"/>
+            <w:tcW w:w="3412" w:type="dxa"/>
             <w:tcBorders>
               <w:top w:val="single" w:sz="6" w:space="0" w:color="auto"/>
               <w:left w:val="single" w:sz="6" w:space="0" w:color="auto"/>
@@ -11740,6 +12439,7 @@
           </w:tcPr>
           <w:p>
             <w:pPr>
+              <w:spacing w:after="0"/>
               <w:rPr>
                 <w:rFonts w:eastAsia="Times New Roman"/>
               </w:rPr>
@@ -11755,7 +12455,7 @@
         </w:tc>
         <w:tc>
           <w:tcPr>
-            <w:tcW w:w="0" w:type="auto"/>
+            <w:tcW w:w="5963" w:type="dxa"/>
             <w:tcBorders>
               <w:top w:val="single" w:sz="6" w:space="0" w:color="auto"/>
               <w:left w:val="single" w:sz="6" w:space="0" w:color="auto"/>
@@ -11772,6 +12472,7 @@
           </w:tcPr>
           <w:p>
             <w:pPr>
+              <w:spacing w:after="0"/>
               <w:rPr>
                 <w:rFonts w:eastAsia="Times New Roman"/>
               </w:rPr>
@@ -11789,7 +12490,7 @@
       <w:tr>
         <w:tc>
           <w:tcPr>
-            <w:tcW w:w="0" w:type="auto"/>
+            <w:tcW w:w="3412" w:type="dxa"/>
             <w:tcBorders>
               <w:top w:val="single" w:sz="6" w:space="0" w:color="auto"/>
               <w:left w:val="single" w:sz="6" w:space="0" w:color="auto"/>
@@ -11806,15 +12507,60 @@
           <w:p>
             <w:pPr>
               <w:pStyle w:val="NormalWeb"/>
-              <w:rPr>
-                <w:rFonts w:asciiTheme="minorBidi" w:hAnsiTheme="minorBidi"/>
-              </w:rPr>
-            </w:pPr>
-          </w:p>
-        </w:tc>
-        <w:tc>
-          <w:tcPr>
-            <w:tcW w:w="0" w:type="auto"/>
+              <w:spacing w:after="0" w:afterAutospacing="0"/>
+              <w:rPr>
+                <w:rFonts w:asciiTheme="minorBidi" w:hAnsiTheme="minorBidi"/>
+                <w:sz w:val="22"/>
+                <w:szCs w:val="22"/>
+              </w:rPr>
+            </w:pPr>
+            <w:r>
+              <w:rPr>
+                <w:rFonts w:asciiTheme="minorBidi" w:hAnsiTheme="minorBidi"/>
+                <w:sz w:val="22"/>
+                <w:szCs w:val="22"/>
+              </w:rPr>
+              <w:t xml:space="preserve">1-De voert zijn/haar </w:t>
+            </w:r>
+            <w:proofErr w:type="spellStart"/>
+            <w:r>
+              <w:rPr>
+                <w:rFonts w:asciiTheme="minorBidi" w:hAnsiTheme="minorBidi"/>
+                <w:sz w:val="22"/>
+                <w:szCs w:val="22"/>
+              </w:rPr>
+              <w:t>magic</w:t>
+            </w:r>
+            <w:proofErr w:type="spellEnd"/>
+            <w:r>
+              <w:rPr>
+                <w:rFonts w:asciiTheme="minorBidi" w:hAnsiTheme="minorBidi"/>
+                <w:sz w:val="22"/>
+                <w:szCs w:val="22"/>
+              </w:rPr>
+              <w:t xml:space="preserve"> woord</w:t>
+            </w:r>
+            <w:r>
+              <w:rPr>
+                <w:rFonts w:asciiTheme="minorBidi" w:hAnsiTheme="minorBidi"/>
+                <w:sz w:val="22"/>
+                <w:szCs w:val="22"/>
+              </w:rPr>
+              <w:t xml:space="preserve"> in</w:t>
+            </w:r>
+            <w:r>
+              <w:rPr>
+                <w:rFonts w:asciiTheme="minorBidi" w:hAnsiTheme="minorBidi"/>
+                <w:sz w:val="22"/>
+                <w:szCs w:val="22"/>
+              </w:rPr>
+              <w:t xml:space="preserve">. </w:t>
+            </w:r>
+          </w:p>
+        </w:tc>
+        <w:tc>
+          <w:tcPr>
+            <w:tcW w:w="5963" w:type="dxa"/>
             <w:tcBorders>
               <w:top w:val="single" w:sz="6" w:space="0" w:color="auto"/>
               <w:left w:val="single" w:sz="6" w:space="0" w:color="auto"/>
@@ -11831,17 +12577,62 @@
           <w:p>
             <w:pPr>
               <w:pStyle w:val="NormalWeb"/>
-              <w:rPr>
-                <w:rFonts w:asciiTheme="minorBidi" w:hAnsiTheme="minorBidi"/>
-              </w:rPr>
-            </w:pPr>
+              <w:spacing w:after="0" w:afterAutospacing="0"/>
+              <w:rPr>
+                <w:rFonts w:asciiTheme="minorBidi" w:hAnsiTheme="minorBidi"/>
+                <w:sz w:val="22"/>
+                <w:szCs w:val="22"/>
+              </w:rPr>
+            </w:pPr>
+            <w:r>
+              <w:rPr>
+                <w:rFonts w:asciiTheme="minorBidi" w:hAnsiTheme="minorBidi"/>
+                <w:sz w:val="22"/>
+                <w:szCs w:val="22"/>
+              </w:rPr>
+              <w:t xml:space="preserve">2-Het systeem checkt alle letters van het </w:t>
+            </w:r>
+            <w:proofErr w:type="spellStart"/>
+            <w:r>
+              <w:rPr>
+                <w:rFonts w:asciiTheme="minorBidi" w:hAnsiTheme="minorBidi"/>
+                <w:sz w:val="22"/>
+                <w:szCs w:val="22"/>
+              </w:rPr>
+              <w:t>magic</w:t>
+            </w:r>
+            <w:proofErr w:type="spellEnd"/>
+            <w:r>
+              <w:rPr>
+                <w:rFonts w:asciiTheme="minorBidi" w:hAnsiTheme="minorBidi"/>
+                <w:sz w:val="22"/>
+                <w:szCs w:val="22"/>
+              </w:rPr>
+              <w:t xml:space="preserve"> woord op basis van alle </w:t>
+            </w:r>
+            <w:r>
+              <w:rPr>
+                <w:rFonts w:asciiTheme="minorBidi" w:hAnsiTheme="minorBidi"/>
+                <w:sz w:val="22"/>
+                <w:szCs w:val="22"/>
+              </w:rPr>
+              <w:t>verdiende letters</w:t>
+            </w:r>
+            <w:r>
+              <w:rPr>
+                <w:rFonts w:asciiTheme="minorBidi" w:hAnsiTheme="minorBidi"/>
+                <w:sz w:val="22"/>
+                <w:szCs w:val="22"/>
+              </w:rPr>
+              <w:t>.</w:t>
+            </w:r>
           </w:p>
         </w:tc>
       </w:tr>
       <w:tr>
         <w:tc>
           <w:tcPr>
-            <w:tcW w:w="0" w:type="auto"/>
+            <w:tcW w:w="3412" w:type="dxa"/>
             <w:tcBorders>
               <w:top w:val="single" w:sz="6" w:space="0" w:color="auto"/>
               <w:left w:val="single" w:sz="6" w:space="0" w:color="auto"/>
@@ -11858,15 +12649,18 @@
           <w:p>
             <w:pPr>
               <w:pStyle w:val="NormalWeb"/>
-              <w:rPr>
-                <w:rFonts w:asciiTheme="minorBidi" w:hAnsiTheme="minorBidi"/>
-              </w:rPr>
-            </w:pPr>
-          </w:p>
-        </w:tc>
-        <w:tc>
-          <w:tcPr>
-            <w:tcW w:w="0" w:type="auto"/>
+              <w:spacing w:after="0" w:afterAutospacing="0"/>
+              <w:rPr>
+                <w:rFonts w:asciiTheme="minorBidi" w:hAnsiTheme="minorBidi"/>
+                <w:sz w:val="22"/>
+                <w:szCs w:val="22"/>
+              </w:rPr>
+            </w:pPr>
+          </w:p>
+        </w:tc>
+        <w:tc>
+          <w:tcPr>
+            <w:tcW w:w="5963" w:type="dxa"/>
             <w:tcBorders>
               <w:top w:val="single" w:sz="6" w:space="0" w:color="auto"/>
               <w:left w:val="single" w:sz="6" w:space="0" w:color="auto"/>
@@ -11883,16 +12677,151 @@
           <w:p>
             <w:pPr>
               <w:pStyle w:val="NormalWeb"/>
-              <w:rPr>
-                <w:rFonts w:asciiTheme="minorBidi" w:hAnsiTheme="minorBidi"/>
-              </w:rPr>
-            </w:pPr>
+              <w:spacing w:after="0" w:afterAutospacing="0"/>
+              <w:rPr>
+                <w:rFonts w:asciiTheme="minorBidi" w:hAnsiTheme="minorBidi"/>
+                <w:sz w:val="22"/>
+                <w:szCs w:val="22"/>
+              </w:rPr>
+            </w:pPr>
+            <w:r>
+              <w:rPr>
+                <w:rFonts w:asciiTheme="minorBidi" w:hAnsiTheme="minorBidi"/>
+                <w:sz w:val="22"/>
+                <w:szCs w:val="22"/>
+              </w:rPr>
+              <w:t xml:space="preserve">3- Het systeem checkt of het </w:t>
+            </w:r>
+            <w:r>
+              <w:rPr>
+                <w:rFonts w:asciiTheme="minorBidi" w:hAnsiTheme="minorBidi"/>
+                <w:sz w:val="22"/>
+                <w:szCs w:val="22"/>
+              </w:rPr>
+              <w:t>ingevoerde woord</w:t>
+            </w:r>
+            <w:r>
+              <w:rPr>
+                <w:rFonts w:asciiTheme="minorBidi" w:hAnsiTheme="minorBidi"/>
+                <w:sz w:val="22"/>
+                <w:szCs w:val="22"/>
+              </w:rPr>
+              <w:t xml:space="preserve"> bestaat.</w:t>
+            </w:r>
           </w:p>
         </w:tc>
       </w:tr>
       <w:tr>
         <w:tc>
           <w:tcPr>
+            <w:tcW w:w="3412" w:type="dxa"/>
+            <w:tcBorders>
+              <w:top w:val="single" w:sz="6" w:space="0" w:color="auto"/>
+              <w:left w:val="single" w:sz="6" w:space="0" w:color="auto"/>
+              <w:bottom w:val="single" w:sz="6" w:space="0" w:color="auto"/>
+              <w:right w:val="single" w:sz="6" w:space="0" w:color="auto"/>
+            </w:tcBorders>
+            <w:tcMar>
+              <w:top w:w="75" w:type="dxa"/>
+              <w:left w:w="75" w:type="dxa"/>
+              <w:bottom w:w="75" w:type="dxa"/>
+              <w:right w:w="75" w:type="dxa"/>
+            </w:tcMar>
+          </w:tcPr>
+          <w:p>
+            <w:pPr>
+              <w:pStyle w:val="NormalWeb"/>
+              <w:spacing w:after="0" w:afterAutospacing="0"/>
+              <w:rPr>
+                <w:rFonts w:asciiTheme="minorBidi" w:hAnsiTheme="minorBidi"/>
+                <w:sz w:val="22"/>
+                <w:szCs w:val="22"/>
+              </w:rPr>
+            </w:pPr>
+          </w:p>
+        </w:tc>
+        <w:tc>
+          <w:tcPr>
+            <w:tcW w:w="5963" w:type="dxa"/>
+            <w:tcBorders>
+              <w:top w:val="single" w:sz="6" w:space="0" w:color="auto"/>
+              <w:left w:val="single" w:sz="6" w:space="0" w:color="auto"/>
+              <w:bottom w:val="single" w:sz="6" w:space="0" w:color="auto"/>
+              <w:right w:val="single" w:sz="6" w:space="0" w:color="auto"/>
+            </w:tcBorders>
+            <w:tcMar>
+              <w:top w:w="75" w:type="dxa"/>
+              <w:left w:w="75" w:type="dxa"/>
+              <w:bottom w:w="75" w:type="dxa"/>
+              <w:right w:w="75" w:type="dxa"/>
+            </w:tcMar>
+          </w:tcPr>
+          <w:p>
+            <w:pPr>
+              <w:pStyle w:val="NormalWeb"/>
+              <w:spacing w:after="0" w:afterAutospacing="0"/>
+              <w:rPr>
+                <w:rFonts w:asciiTheme="minorBidi" w:hAnsiTheme="minorBidi"/>
+                <w:sz w:val="22"/>
+                <w:szCs w:val="22"/>
+              </w:rPr>
+            </w:pPr>
+            <w:r>
+              <w:rPr>
+                <w:rFonts w:asciiTheme="minorBidi" w:hAnsiTheme="minorBidi"/>
+                <w:sz w:val="22"/>
+                <w:szCs w:val="22"/>
+              </w:rPr>
+              <w:t>4</w:t>
+            </w:r>
+            <w:r>
+              <w:rPr>
+                <w:rFonts w:asciiTheme="minorBidi" w:hAnsiTheme="minorBidi"/>
+                <w:sz w:val="22"/>
+                <w:szCs w:val="22"/>
+              </w:rPr>
+              <w:t xml:space="preserve">- Het systeem checkt het </w:t>
+            </w:r>
+            <w:r>
+              <w:rPr>
+                <w:rFonts w:asciiTheme="minorBidi" w:hAnsiTheme="minorBidi"/>
+                <w:sz w:val="22"/>
+                <w:szCs w:val="22"/>
+              </w:rPr>
+              <w:t xml:space="preserve">ingevoerde woord gelijk aan het </w:t>
+            </w:r>
+            <w:proofErr w:type="spellStart"/>
+            <w:r>
+              <w:rPr>
+                <w:rFonts w:asciiTheme="minorBidi" w:hAnsiTheme="minorBidi"/>
+                <w:sz w:val="22"/>
+                <w:szCs w:val="22"/>
+              </w:rPr>
+              <w:t>magic</w:t>
+            </w:r>
+            <w:proofErr w:type="spellEnd"/>
+            <w:r>
+              <w:rPr>
+                <w:rFonts w:asciiTheme="minorBidi" w:hAnsiTheme="minorBidi"/>
+                <w:sz w:val="22"/>
+                <w:szCs w:val="22"/>
+              </w:rPr>
+              <w:t xml:space="preserve"> woord</w:t>
+            </w:r>
+            <w:r>
+              <w:rPr>
+                <w:rFonts w:asciiTheme="minorBidi" w:hAnsiTheme="minorBidi"/>
+                <w:sz w:val="22"/>
+                <w:szCs w:val="22"/>
+              </w:rPr>
+              <w:t>.</w:t>
+            </w:r>
+          </w:p>
+        </w:tc>
+      </w:tr>
+      <w:tr>
+        <w:tc>
+          <w:tcPr>
             <w:tcW w:w="0" w:type="auto"/>
             <w:gridSpan w:val="2"/>
             <w:tcBorders>
@@ -11912,8 +12841,11 @@
           <w:p>
             <w:pPr>
               <w:pStyle w:val="NormalWeb"/>
+              <w:spacing w:after="0" w:afterAutospacing="0"/>
               <w:jc w:val="center"/>
               <w:rPr>
+                <w:rStyle w:val="Strong"/>
+                <w:rFonts w:asciiTheme="minorHAnsi" w:eastAsia="Times New Roman" w:hAnsiTheme="minorHAnsi" w:cstheme="minorBidi"/>
                 <w:sz w:val="22"/>
                 <w:szCs w:val="22"/>
               </w:rPr>
@@ -11922,6 +12854,7 @@
             <w:r>
               <w:rPr>
                 <w:rStyle w:val="Strong"/>
+                <w:rFonts w:asciiTheme="minorHAnsi" w:eastAsia="Times New Roman" w:hAnsiTheme="minorHAnsi" w:cstheme="minorBidi"/>
                 <w:sz w:val="22"/>
                 <w:szCs w:val="22"/>
               </w:rPr>
@@ -11931,28 +12864,73 @@
             <w:r>
               <w:rPr>
                 <w:rStyle w:val="Strong"/>
+                <w:rFonts w:asciiTheme="minorHAnsi" w:eastAsia="Times New Roman" w:hAnsiTheme="minorHAnsi" w:cstheme="minorBidi"/>
+                <w:sz w:val="22"/>
+                <w:szCs w:val="22"/>
+              </w:rPr>
+              <w:t xml:space="preserve"> flow:</w:t>
+            </w:r>
+            <w:r>
+              <w:rPr>
+                <w:rStyle w:val="Strong"/>
+                <w:rFonts w:asciiTheme="minorHAnsi" w:eastAsia="Times New Roman" w:hAnsiTheme="minorHAnsi" w:cstheme="minorBidi"/>
                 <w:sz w:val="22"/>
                 <w:szCs w:val="22"/>
               </w:rPr>
               <w:t xml:space="preserve"> </w:t>
             </w:r>
-            <w:proofErr w:type="gramStart"/>
             <w:r>
               <w:rPr>
                 <w:rStyle w:val="Strong"/>
-                <w:sz w:val="22"/>
-                <w:szCs w:val="22"/>
-              </w:rPr>
-              <w:t>flow:.</w:t>
-            </w:r>
-            <w:proofErr w:type="gramEnd"/>
+                <w:rFonts w:asciiTheme="minorHAnsi" w:eastAsia="Times New Roman" w:hAnsiTheme="minorHAnsi" w:cstheme="minorBidi"/>
+                <w:sz w:val="22"/>
+                <w:szCs w:val="22"/>
+              </w:rPr>
+              <w:t>H</w:t>
+            </w:r>
+            <w:r>
+              <w:rPr>
+                <w:rStyle w:val="Strong"/>
+                <w:rFonts w:asciiTheme="minorHAnsi" w:eastAsia="Times New Roman" w:hAnsiTheme="minorHAnsi" w:cstheme="minorBidi"/>
+                <w:sz w:val="22"/>
+                <w:szCs w:val="22"/>
+              </w:rPr>
+              <w:t>et ingevoerde</w:t>
+            </w:r>
+            <w:r>
+              <w:rPr>
+                <w:rStyle w:val="Strong"/>
+                <w:rFonts w:asciiTheme="minorHAnsi" w:eastAsia="Times New Roman" w:hAnsiTheme="minorHAnsi" w:cstheme="minorBidi"/>
+                <w:sz w:val="22"/>
+                <w:szCs w:val="22"/>
+              </w:rPr>
+              <w:t xml:space="preserve"> woord bestaat niet uit alle </w:t>
+            </w:r>
+            <w:r>
+              <w:rPr>
+                <w:rStyle w:val="Strong"/>
+                <w:rFonts w:asciiTheme="minorHAnsi" w:eastAsia="Times New Roman" w:hAnsiTheme="minorHAnsi" w:cstheme="minorBidi"/>
+                <w:sz w:val="22"/>
+                <w:szCs w:val="22"/>
+              </w:rPr>
+              <w:t>verdiende letters</w:t>
+            </w:r>
+            <w:r>
+              <w:rPr>
+                <w:rStyle w:val="Strong"/>
+                <w:rFonts w:asciiTheme="minorHAnsi" w:eastAsia="Times New Roman" w:hAnsiTheme="minorHAnsi" w:cstheme="minorBidi"/>
+                <w:sz w:val="22"/>
+                <w:szCs w:val="22"/>
+              </w:rPr>
+              <w:t>.</w:t>
+            </w:r>
           </w:p>
         </w:tc>
       </w:tr>
       <w:tr>
         <w:tc>
           <w:tcPr>
-            <w:tcW w:w="0" w:type="auto"/>
+            <w:tcW w:w="3412" w:type="dxa"/>
             <w:tcBorders>
               <w:top w:val="single" w:sz="6" w:space="0" w:color="auto"/>
               <w:left w:val="single" w:sz="6" w:space="0" w:color="auto"/>
@@ -11969,15 +12947,16 @@
           <w:p>
             <w:pPr>
               <w:pStyle w:val="NormalWeb"/>
-              <w:rPr>
-                <w:rFonts w:asciiTheme="minorBidi" w:hAnsiTheme="minorBidi"/>
-              </w:rPr>
-            </w:pPr>
-          </w:p>
-        </w:tc>
-        <w:tc>
-          <w:tcPr>
-            <w:tcW w:w="0" w:type="auto"/>
+              <w:spacing w:after="0" w:afterAutospacing="0"/>
+              <w:rPr>
+                <w:rFonts w:asciiTheme="minorBidi" w:hAnsiTheme="minorBidi"/>
+              </w:rPr>
+            </w:pPr>
+          </w:p>
+        </w:tc>
+        <w:tc>
+          <w:tcPr>
+            <w:tcW w:w="5963" w:type="dxa"/>
             <w:tcBorders>
               <w:top w:val="single" w:sz="6" w:space="0" w:color="auto"/>
               <w:left w:val="single" w:sz="6" w:space="0" w:color="auto"/>
@@ -11994,17 +12973,40 @@
           <w:p>
             <w:pPr>
               <w:pStyle w:val="NormalWeb"/>
-              <w:rPr>
-                <w:rFonts w:asciiTheme="minorBidi" w:hAnsiTheme="minorBidi"/>
-              </w:rPr>
-            </w:pPr>
+              <w:spacing w:after="0" w:afterAutospacing="0"/>
+              <w:rPr>
+                <w:rFonts w:asciiTheme="minorBidi" w:hAnsiTheme="minorBidi"/>
+              </w:rPr>
+            </w:pPr>
+            <w:r>
+              <w:rPr>
+                <w:rFonts w:asciiTheme="minorBidi" w:hAnsiTheme="minorBidi"/>
+                <w:sz w:val="22"/>
+                <w:szCs w:val="22"/>
+              </w:rPr>
+              <w:t xml:space="preserve">3a- het systeem geeft aan dat het woord bestaat niet uit </w:t>
+            </w:r>
+            <w:r>
+              <w:rPr>
+                <w:rFonts w:asciiTheme="minorBidi" w:hAnsiTheme="minorBidi"/>
+                <w:sz w:val="22"/>
+                <w:szCs w:val="22"/>
+              </w:rPr>
+              <w:t>alle verdiende</w:t>
+            </w:r>
+            <w:r>
+              <w:rPr>
+                <w:rFonts w:asciiTheme="minorBidi" w:hAnsiTheme="minorBidi"/>
+              </w:rPr>
+              <w:t>.</w:t>
+            </w:r>
           </w:p>
         </w:tc>
       </w:tr>
       <w:tr>
         <w:tc>
           <w:tcPr>
-            <w:tcW w:w="0" w:type="auto"/>
+            <w:tcW w:w="3412" w:type="dxa"/>
             <w:tcBorders>
               <w:top w:val="single" w:sz="6" w:space="0" w:color="auto"/>
               <w:left w:val="single" w:sz="6" w:space="0" w:color="auto"/>
@@ -12021,15 +13023,68 @@
           <w:p>
             <w:pPr>
               <w:pStyle w:val="NormalWeb"/>
-              <w:rPr>
-                <w:rFonts w:asciiTheme="minorBidi" w:hAnsiTheme="minorBidi"/>
-              </w:rPr>
-            </w:pPr>
-          </w:p>
-        </w:tc>
-        <w:tc>
-          <w:tcPr>
-            <w:tcW w:w="0" w:type="auto"/>
+              <w:spacing w:after="0" w:afterAutospacing="0"/>
+              <w:rPr>
+                <w:rFonts w:asciiTheme="minorBidi" w:hAnsiTheme="minorBidi"/>
+                <w:sz w:val="22"/>
+                <w:szCs w:val="22"/>
+              </w:rPr>
+            </w:pPr>
+            <w:r>
+              <w:rPr>
+                <w:rFonts w:asciiTheme="minorBidi" w:hAnsiTheme="minorBidi"/>
+                <w:sz w:val="22"/>
+                <w:szCs w:val="22"/>
+              </w:rPr>
+              <w:t xml:space="preserve">4a- De speler voert </w:t>
+            </w:r>
+            <w:r>
+              <w:rPr>
+                <w:rFonts w:asciiTheme="minorBidi" w:hAnsiTheme="minorBidi"/>
+                <w:sz w:val="22"/>
+                <w:szCs w:val="22"/>
+              </w:rPr>
+              <w:t xml:space="preserve">zijn/haar </w:t>
+            </w:r>
+            <w:proofErr w:type="spellStart"/>
+            <w:r>
+              <w:rPr>
+                <w:rFonts w:asciiTheme="minorBidi" w:hAnsiTheme="minorBidi"/>
+                <w:sz w:val="22"/>
+                <w:szCs w:val="22"/>
+              </w:rPr>
+              <w:t>magic</w:t>
+            </w:r>
+            <w:proofErr w:type="spellEnd"/>
+            <w:r>
+              <w:rPr>
+                <w:rFonts w:asciiTheme="minorBidi" w:hAnsiTheme="minorBidi"/>
+                <w:sz w:val="22"/>
+                <w:szCs w:val="22"/>
+              </w:rPr>
+              <w:t xml:space="preserve"> woord</w:t>
+            </w:r>
+            <w:r>
+              <w:rPr>
+                <w:rFonts w:asciiTheme="minorBidi" w:hAnsiTheme="minorBidi"/>
+                <w:sz w:val="22"/>
+                <w:szCs w:val="22"/>
+              </w:rPr>
+              <w:t xml:space="preserve"> in opnieuw</w:t>
+            </w:r>
+            <w:r>
+              <w:rPr>
+                <w:rFonts w:asciiTheme="minorBidi" w:hAnsiTheme="minorBidi"/>
+                <w:sz w:val="22"/>
+                <w:szCs w:val="22"/>
+              </w:rPr>
+              <w:t>.</w:t>
+            </w:r>
+          </w:p>
+        </w:tc>
+        <w:tc>
+          <w:tcPr>
+            <w:tcW w:w="5963" w:type="dxa"/>
             <w:tcBorders>
               <w:top w:val="single" w:sz="6" w:space="0" w:color="auto"/>
               <w:left w:val="single" w:sz="6" w:space="0" w:color="auto"/>
@@ -12046,14 +13101,215 @@
           <w:p>
             <w:pPr>
               <w:pStyle w:val="NormalWeb"/>
-              <w:rPr>
-                <w:rFonts w:asciiTheme="minorBidi" w:hAnsiTheme="minorBidi"/>
-              </w:rPr>
-            </w:pPr>
+              <w:spacing w:after="0" w:afterAutospacing="0"/>
+              <w:rPr>
+                <w:rFonts w:asciiTheme="minorBidi" w:hAnsiTheme="minorBidi"/>
+              </w:rPr>
+            </w:pPr>
+          </w:p>
+        </w:tc>
+      </w:tr>
+      <w:tr>
+        <w:tc>
+          <w:tcPr>
+            <w:tcW w:w="9375" w:type="dxa"/>
+            <w:gridSpan w:val="2"/>
+            <w:tcBorders>
+              <w:top w:val="single" w:sz="6" w:space="0" w:color="auto"/>
+              <w:left w:val="single" w:sz="6" w:space="0" w:color="auto"/>
+              <w:bottom w:val="single" w:sz="6" w:space="0" w:color="auto"/>
+              <w:right w:val="single" w:sz="6" w:space="0" w:color="auto"/>
+            </w:tcBorders>
+            <w:tcMar>
+              <w:top w:w="75" w:type="dxa"/>
+              <w:left w:w="75" w:type="dxa"/>
+              <w:bottom w:w="75" w:type="dxa"/>
+              <w:right w:w="75" w:type="dxa"/>
+            </w:tcMar>
+          </w:tcPr>
+          <w:p>
+            <w:pPr>
+              <w:pStyle w:val="NormalWeb"/>
+              <w:spacing w:after="0" w:afterAutospacing="0"/>
+              <w:rPr>
+                <w:rFonts w:asciiTheme="minorBidi" w:hAnsiTheme="minorBidi"/>
+                <w:sz w:val="22"/>
+                <w:szCs w:val="22"/>
+              </w:rPr>
+            </w:pPr>
+            <w:r>
+              <w:rPr>
+                <w:rFonts w:asciiTheme="minorBidi" w:hAnsiTheme="minorBidi"/>
+                <w:sz w:val="22"/>
+                <w:szCs w:val="22"/>
+              </w:rPr>
+              <w:t>Deze stappen zijn max 2 keer te herhalen</w:t>
+            </w:r>
+          </w:p>
+        </w:tc>
+      </w:tr>
+      <w:tr>
+        <w:tc>
+          <w:tcPr>
+            <w:tcW w:w="9375" w:type="dxa"/>
+            <w:gridSpan w:val="2"/>
+            <w:tcBorders>
+              <w:top w:val="single" w:sz="6" w:space="0" w:color="auto"/>
+              <w:left w:val="single" w:sz="6" w:space="0" w:color="auto"/>
+              <w:bottom w:val="single" w:sz="6" w:space="0" w:color="auto"/>
+              <w:right w:val="single" w:sz="6" w:space="0" w:color="auto"/>
+            </w:tcBorders>
+            <w:tcMar>
+              <w:top w:w="75" w:type="dxa"/>
+              <w:left w:w="75" w:type="dxa"/>
+              <w:bottom w:w="75" w:type="dxa"/>
+              <w:right w:w="75" w:type="dxa"/>
+            </w:tcMar>
+          </w:tcPr>
+          <w:p>
+            <w:pPr>
+              <w:pStyle w:val="NormalWeb"/>
+              <w:spacing w:after="0" w:afterAutospacing="0"/>
+              <w:jc w:val="center"/>
+              <w:rPr>
+                <w:rStyle w:val="Strong"/>
+                <w:rFonts w:asciiTheme="minorHAnsi" w:eastAsia="Times New Roman" w:hAnsiTheme="minorHAnsi" w:cstheme="minorBidi"/>
+                <w:sz w:val="22"/>
+                <w:szCs w:val="22"/>
+              </w:rPr>
+            </w:pPr>
+            <w:proofErr w:type="spellStart"/>
+            <w:r>
+              <w:rPr>
+                <w:rStyle w:val="Strong"/>
+                <w:rFonts w:asciiTheme="minorHAnsi" w:eastAsia="Times New Roman" w:hAnsiTheme="minorHAnsi" w:cstheme="minorBidi"/>
+                <w:sz w:val="22"/>
+                <w:szCs w:val="22"/>
+              </w:rPr>
+              <w:t>Alternative</w:t>
+            </w:r>
+            <w:proofErr w:type="spellEnd"/>
+            <w:r>
+              <w:rPr>
+                <w:rStyle w:val="Strong"/>
+                <w:rFonts w:asciiTheme="minorHAnsi" w:eastAsia="Times New Roman" w:hAnsiTheme="minorHAnsi" w:cstheme="minorBidi"/>
+                <w:sz w:val="22"/>
+                <w:szCs w:val="22"/>
+              </w:rPr>
+              <w:t xml:space="preserve"> flow: </w:t>
+            </w:r>
+            <w:r>
+              <w:rPr>
+                <w:rStyle w:val="Strong"/>
+                <w:rFonts w:asciiTheme="minorHAnsi" w:eastAsia="Times New Roman" w:hAnsiTheme="minorHAnsi" w:cstheme="minorBidi"/>
+                <w:sz w:val="22"/>
+                <w:szCs w:val="22"/>
+              </w:rPr>
+              <w:t>H</w:t>
+            </w:r>
+            <w:r>
+              <w:rPr>
+                <w:rStyle w:val="Strong"/>
+                <w:rFonts w:asciiTheme="minorHAnsi" w:eastAsia="Times New Roman" w:hAnsiTheme="minorHAnsi" w:cstheme="minorBidi"/>
+                <w:sz w:val="22"/>
+                <w:szCs w:val="22"/>
+              </w:rPr>
+              <w:t>et ingevoerde woord bestaat niet.</w:t>
+            </w:r>
+          </w:p>
+        </w:tc>
+      </w:tr>
+      <w:tr>
+        <w:tc>
+          <w:tcPr>
+            <w:tcW w:w="3412" w:type="dxa"/>
+            <w:tcBorders>
+              <w:top w:val="single" w:sz="6" w:space="0" w:color="auto"/>
+              <w:left w:val="single" w:sz="6" w:space="0" w:color="auto"/>
+              <w:bottom w:val="single" w:sz="6" w:space="0" w:color="auto"/>
+              <w:right w:val="single" w:sz="6" w:space="0" w:color="auto"/>
+            </w:tcBorders>
+            <w:tcMar>
+              <w:top w:w="75" w:type="dxa"/>
+              <w:left w:w="75" w:type="dxa"/>
+              <w:bottom w:w="75" w:type="dxa"/>
+              <w:right w:w="75" w:type="dxa"/>
+            </w:tcMar>
+          </w:tcPr>
+          <w:p>
+            <w:pPr>
+              <w:pStyle w:val="NormalWeb"/>
+              <w:spacing w:after="0" w:afterAutospacing="0"/>
+              <w:rPr>
+                <w:rFonts w:asciiTheme="minorBidi" w:hAnsiTheme="minorBidi"/>
+              </w:rPr>
+            </w:pPr>
+          </w:p>
+        </w:tc>
+        <w:tc>
+          <w:tcPr>
+            <w:tcW w:w="5963" w:type="dxa"/>
+            <w:tcBorders>
+              <w:top w:val="single" w:sz="6" w:space="0" w:color="auto"/>
+              <w:left w:val="single" w:sz="6" w:space="0" w:color="auto"/>
+              <w:bottom w:val="single" w:sz="6" w:space="0" w:color="auto"/>
+              <w:right w:val="single" w:sz="6" w:space="0" w:color="auto"/>
+            </w:tcBorders>
+            <w:tcMar>
+              <w:top w:w="75" w:type="dxa"/>
+              <w:left w:w="75" w:type="dxa"/>
+              <w:bottom w:w="75" w:type="dxa"/>
+              <w:right w:w="75" w:type="dxa"/>
+            </w:tcMar>
+          </w:tcPr>
+          <w:p>
+            <w:pPr>
+              <w:pStyle w:val="NormalWeb"/>
+              <w:spacing w:after="0" w:afterAutospacing="0"/>
+              <w:rPr>
+                <w:rFonts w:asciiTheme="minorBidi" w:hAnsiTheme="minorBidi"/>
+              </w:rPr>
+            </w:pPr>
+            <w:r>
+              <w:rPr>
+                <w:rFonts w:asciiTheme="minorBidi" w:hAnsiTheme="minorBidi"/>
+                <w:sz w:val="22"/>
+                <w:szCs w:val="22"/>
+              </w:rPr>
+              <w:t>4</w:t>
+            </w:r>
+            <w:r>
+              <w:rPr>
+                <w:rFonts w:asciiTheme="minorBidi" w:hAnsiTheme="minorBidi"/>
+                <w:sz w:val="22"/>
+                <w:szCs w:val="22"/>
+              </w:rPr>
+              <w:t>a- het systeem geeft aan dat het woord bestaat niet uit</w:t>
+            </w:r>
+            <w:r>
+              <w:rPr>
+                <w:rFonts w:asciiTheme="minorBidi" w:hAnsiTheme="minorBidi"/>
+              </w:rPr>
+              <w:t>.</w:t>
+            </w:r>
           </w:p>
         </w:tc>
       </w:tr>
     </w:tbl>
+    <w:p>
+      <w:pPr>
+        <w:pStyle w:val="Heading6"/>
+        <w:numPr>
+          <w:ilvl w:val="0"/>
+          <w:numId w:val="0"/>
+        </w:numPr>
+        <w:rPr>
+          <w:rFonts w:eastAsia="Times New Roman"/>
+          <w:color w:val="5E6C84"/>
+          <w:lang w:val="en-US"/>
+        </w:rPr>
+      </w:pPr>
+    </w:p>
     <w:p>
       <w:pPr>
         <w:pStyle w:val="Heading6"/>
@@ -13530,7 +14786,6 @@
         <w:rPr>
           <w:rFonts w:eastAsia="Times New Roman"/>
         </w:rPr>
-        <w:lastRenderedPageBreak/>
         <w:t>Inloggen (Voor Spelers)</w:t>
       </w:r>
       <w:bookmarkEnd w:id="48"/>
@@ -14697,7 +15952,6 @@
         <w:rPr>
           <w:rFonts w:eastAsia="Times New Roman"/>
         </w:rPr>
-        <w:lastRenderedPageBreak/>
         <w:t>Inloggen (</w:t>
       </w:r>
       <w:r>
@@ -17862,6 +19116,95 @@
     </w:lvl>
   </w:abstractNum>
   <w:abstractNum w:abstractNumId="13" w15:restartNumberingAfterBreak="0">
+    <w:nsid w:val="6B183CD6"/>
+    <w:multiLevelType w:val="hybridMultilevel"/>
+    <w:tmpl w:val="27404D4C"/>
+    <w:lvl w:ilvl="0" w:tplc="D8CE099C">
+      <w:start w:val="1"/>
+      <w:numFmt w:val="decimal"/>
+      <w:lvlText w:val="%1-"/>
+      <w:lvlJc w:val="left"/>
+      <w:pPr>
+        <w:ind w:left="720" w:hanging="360"/>
+      </w:pPr>
+      <w:rPr>
+        <w:rFonts w:hint="default"/>
+      </w:rPr>
+    </w:lvl>
+    <w:lvl w:ilvl="1" w:tplc="04090019" w:tentative="1">
+      <w:start w:val="1"/>
+      <w:numFmt w:val="lowerLetter"/>
+      <w:lvlText w:val="%2."/>
+      <w:lvlJc w:val="left"/>
+      <w:pPr>
+        <w:ind w:left="1440" w:hanging="360"/>
+      </w:pPr>
+    </w:lvl>
+    <w:lvl w:ilvl="2" w:tplc="0409001B" w:tentative="1">
+      <w:start w:val="1"/>
+      <w:numFmt w:val="lowerRoman"/>
+      <w:lvlText w:val="%3."/>
+      <w:lvlJc w:val="right"/>
+      <w:pPr>
+        <w:ind w:left="2160" w:hanging="180"/>
+      </w:pPr>
+    </w:lvl>
+    <w:lvl w:ilvl="3" w:tplc="0409000F" w:tentative="1">
+      <w:start w:val="1"/>
+      <w:numFmt w:val="decimal"/>
+      <w:lvlText w:val="%4."/>
+      <w:lvlJc w:val="left"/>
+      <w:pPr>
+        <w:ind w:left="2880" w:hanging="360"/>
+      </w:pPr>
+    </w:lvl>
+    <w:lvl w:ilvl="4" w:tplc="04090019" w:tentative="1">
+      <w:start w:val="1"/>
+      <w:numFmt w:val="lowerLetter"/>
+      <w:lvlText w:val="%5."/>
+      <w:lvlJc w:val="left"/>
+      <w:pPr>
+        <w:ind w:left="3600" w:hanging="360"/>
+      </w:pPr>
+    </w:lvl>
+    <w:lvl w:ilvl="5" w:tplc="0409001B" w:tentative="1">
+      <w:start w:val="1"/>
+      <w:numFmt w:val="lowerRoman"/>
+      <w:lvlText w:val="%6."/>
+      <w:lvlJc w:val="right"/>
+      <w:pPr>
+        <w:ind w:left="4320" w:hanging="180"/>
+      </w:pPr>
+    </w:lvl>
+    <w:lvl w:ilvl="6" w:tplc="0409000F" w:tentative="1">
+      <w:start w:val="1"/>
+      <w:numFmt w:val="decimal"/>
+      <w:lvlText w:val="%7."/>
+      <w:lvlJc w:val="left"/>
+      <w:pPr>
+        <w:ind w:left="5040" w:hanging="360"/>
+      </w:pPr>
+    </w:lvl>
+    <w:lvl w:ilvl="7" w:tplc="04090019" w:tentative="1">
+      <w:start w:val="1"/>
+      <w:numFmt w:val="lowerLetter"/>
+      <w:lvlText w:val="%8."/>
+      <w:lvlJc w:val="left"/>
+      <w:pPr>
+        <w:ind w:left="5760" w:hanging="360"/>
+      </w:pPr>
+    </w:lvl>
+    <w:lvl w:ilvl="8" w:tplc="0409001B" w:tentative="1">
+      <w:start w:val="1"/>
+      <w:numFmt w:val="lowerRoman"/>
+      <w:lvlText w:val="%9."/>
+      <w:lvlJc w:val="right"/>
+      <w:pPr>
+        <w:ind w:left="6480" w:hanging="180"/>
+      </w:pPr>
+    </w:lvl>
+  </w:abstractNum>
+  <w:abstractNum w:abstractNumId="14" w15:restartNumberingAfterBreak="0">
     <w:nsid w:val="6F9A36CA"/>
     <w:multiLevelType w:val="hybridMultilevel"/>
     <w:tmpl w:val="4C5CD0CE"/>
@@ -17944,6 +19287,184 @@
       <w:lvlJc w:val="right"/>
       <w:pPr>
         <w:ind w:left="6120" w:hanging="180"/>
+      </w:pPr>
+    </w:lvl>
+  </w:abstractNum>
+  <w:abstractNum w:abstractNumId="15" w15:restartNumberingAfterBreak="0">
+    <w:nsid w:val="73985169"/>
+    <w:multiLevelType w:val="hybridMultilevel"/>
+    <w:tmpl w:val="542450F4"/>
+    <w:lvl w:ilvl="0" w:tplc="6F3E1F0C">
+      <w:start w:val="1"/>
+      <w:numFmt w:val="decimal"/>
+      <w:lvlText w:val="%1-"/>
+      <w:lvlJc w:val="left"/>
+      <w:pPr>
+        <w:ind w:left="720" w:hanging="360"/>
+      </w:pPr>
+      <w:rPr>
+        <w:rFonts w:hint="default"/>
+      </w:rPr>
+    </w:lvl>
+    <w:lvl w:ilvl="1" w:tplc="04090019" w:tentative="1">
+      <w:start w:val="1"/>
+      <w:numFmt w:val="lowerLetter"/>
+      <w:lvlText w:val="%2."/>
+      <w:lvlJc w:val="left"/>
+      <w:pPr>
+        <w:ind w:left="1440" w:hanging="360"/>
+      </w:pPr>
+    </w:lvl>
+    <w:lvl w:ilvl="2" w:tplc="0409001B" w:tentative="1">
+      <w:start w:val="1"/>
+      <w:numFmt w:val="lowerRoman"/>
+      <w:lvlText w:val="%3."/>
+      <w:lvlJc w:val="right"/>
+      <w:pPr>
+        <w:ind w:left="2160" w:hanging="180"/>
+      </w:pPr>
+    </w:lvl>
+    <w:lvl w:ilvl="3" w:tplc="0409000F" w:tentative="1">
+      <w:start w:val="1"/>
+      <w:numFmt w:val="decimal"/>
+      <w:lvlText w:val="%4."/>
+      <w:lvlJc w:val="left"/>
+      <w:pPr>
+        <w:ind w:left="2880" w:hanging="360"/>
+      </w:pPr>
+    </w:lvl>
+    <w:lvl w:ilvl="4" w:tplc="04090019" w:tentative="1">
+      <w:start w:val="1"/>
+      <w:numFmt w:val="lowerLetter"/>
+      <w:lvlText w:val="%5."/>
+      <w:lvlJc w:val="left"/>
+      <w:pPr>
+        <w:ind w:left="3600" w:hanging="360"/>
+      </w:pPr>
+    </w:lvl>
+    <w:lvl w:ilvl="5" w:tplc="0409001B" w:tentative="1">
+      <w:start w:val="1"/>
+      <w:numFmt w:val="lowerRoman"/>
+      <w:lvlText w:val="%6."/>
+      <w:lvlJc w:val="right"/>
+      <w:pPr>
+        <w:ind w:left="4320" w:hanging="180"/>
+      </w:pPr>
+    </w:lvl>
+    <w:lvl w:ilvl="6" w:tplc="0409000F" w:tentative="1">
+      <w:start w:val="1"/>
+      <w:numFmt w:val="decimal"/>
+      <w:lvlText w:val="%7."/>
+      <w:lvlJc w:val="left"/>
+      <w:pPr>
+        <w:ind w:left="5040" w:hanging="360"/>
+      </w:pPr>
+    </w:lvl>
+    <w:lvl w:ilvl="7" w:tplc="04090019" w:tentative="1">
+      <w:start w:val="1"/>
+      <w:numFmt w:val="lowerLetter"/>
+      <w:lvlText w:val="%8."/>
+      <w:lvlJc w:val="left"/>
+      <w:pPr>
+        <w:ind w:left="5760" w:hanging="360"/>
+      </w:pPr>
+    </w:lvl>
+    <w:lvl w:ilvl="8" w:tplc="0409001B" w:tentative="1">
+      <w:start w:val="1"/>
+      <w:numFmt w:val="lowerRoman"/>
+      <w:lvlText w:val="%9."/>
+      <w:lvlJc w:val="right"/>
+      <w:pPr>
+        <w:ind w:left="6480" w:hanging="180"/>
+      </w:pPr>
+    </w:lvl>
+  </w:abstractNum>
+  <w:abstractNum w:abstractNumId="16" w15:restartNumberingAfterBreak="0">
+    <w:nsid w:val="757E3FB0"/>
+    <w:multiLevelType w:val="hybridMultilevel"/>
+    <w:tmpl w:val="5A4C88C4"/>
+    <w:lvl w:ilvl="0" w:tplc="231EB4AA">
+      <w:start w:val="1"/>
+      <w:numFmt w:val="decimal"/>
+      <w:lvlText w:val="%1-"/>
+      <w:lvlJc w:val="left"/>
+      <w:pPr>
+        <w:ind w:left="720" w:hanging="360"/>
+      </w:pPr>
+      <w:rPr>
+        <w:rFonts w:hint="default"/>
+      </w:rPr>
+    </w:lvl>
+    <w:lvl w:ilvl="1" w:tplc="04090019" w:tentative="1">
+      <w:start w:val="1"/>
+      <w:numFmt w:val="lowerLetter"/>
+      <w:lvlText w:val="%2."/>
+      <w:lvlJc w:val="left"/>
+      <w:pPr>
+        <w:ind w:left="1440" w:hanging="360"/>
+      </w:pPr>
+    </w:lvl>
+    <w:lvl w:ilvl="2" w:tplc="0409001B" w:tentative="1">
+      <w:start w:val="1"/>
+      <w:numFmt w:val="lowerRoman"/>
+      <w:lvlText w:val="%3."/>
+      <w:lvlJc w:val="right"/>
+      <w:pPr>
+        <w:ind w:left="2160" w:hanging="180"/>
+      </w:pPr>
+    </w:lvl>
+    <w:lvl w:ilvl="3" w:tplc="0409000F" w:tentative="1">
+      <w:start w:val="1"/>
+      <w:numFmt w:val="decimal"/>
+      <w:lvlText w:val="%4."/>
+      <w:lvlJc w:val="left"/>
+      <w:pPr>
+        <w:ind w:left="2880" w:hanging="360"/>
+      </w:pPr>
+    </w:lvl>
+    <w:lvl w:ilvl="4" w:tplc="04090019" w:tentative="1">
+      <w:start w:val="1"/>
+      <w:numFmt w:val="lowerLetter"/>
+      <w:lvlText w:val="%5."/>
+      <w:lvlJc w:val="left"/>
+      <w:pPr>
+        <w:ind w:left="3600" w:hanging="360"/>
+      </w:pPr>
+    </w:lvl>
+    <w:lvl w:ilvl="5" w:tplc="0409001B" w:tentative="1">
+      <w:start w:val="1"/>
+      <w:numFmt w:val="lowerRoman"/>
+      <w:lvlText w:val="%6."/>
+      <w:lvlJc w:val="right"/>
+      <w:pPr>
+        <w:ind w:left="4320" w:hanging="180"/>
+      </w:pPr>
+    </w:lvl>
+    <w:lvl w:ilvl="6" w:tplc="0409000F" w:tentative="1">
+      <w:start w:val="1"/>
+      <w:numFmt w:val="decimal"/>
+      <w:lvlText w:val="%7."/>
+      <w:lvlJc w:val="left"/>
+      <w:pPr>
+        <w:ind w:left="5040" w:hanging="360"/>
+      </w:pPr>
+    </w:lvl>
+    <w:lvl w:ilvl="7" w:tplc="04090019" w:tentative="1">
+      <w:start w:val="1"/>
+      <w:numFmt w:val="lowerLetter"/>
+      <w:lvlText w:val="%8."/>
+      <w:lvlJc w:val="left"/>
+      <w:pPr>
+        <w:ind w:left="5760" w:hanging="360"/>
+      </w:pPr>
+    </w:lvl>
+    <w:lvl w:ilvl="8" w:tplc="0409001B" w:tentative="1">
+      <w:start w:val="1"/>
+      <w:numFmt w:val="lowerRoman"/>
+      <w:lvlText w:val="%9."/>
+      <w:lvlJc w:val="right"/>
+      <w:pPr>
+        <w:ind w:left="6480" w:hanging="180"/>
       </w:pPr>
     </w:lvl>
   </w:abstractNum>
@@ -17957,7 +19478,7 @@
     <w:abstractNumId w:val="4"/>
   </w:num>
   <w:num w:numId="4" w16cid:durableId="1590310995">
-    <w:abstractNumId w:val="13"/>
+    <w:abstractNumId w:val="14"/>
   </w:num>
   <w:num w:numId="5" w16cid:durableId="197090063">
     <w:abstractNumId w:val="12"/>
@@ -17988,6 +19509,15 @@
   </w:num>
   <w:num w:numId="14" w16cid:durableId="624821749">
     <w:abstractNumId w:val="5"/>
+  </w:num>
+  <w:num w:numId="15" w16cid:durableId="1802265574">
+    <w:abstractNumId w:val="15"/>
+  </w:num>
+  <w:num w:numId="16" w16cid:durableId="759519855">
+    <w:abstractNumId w:val="16"/>
+  </w:num>
+  <w:num w:numId="17" w16cid:durableId="1436826166">
+    <w:abstractNumId w:val="13"/>
   </w:num>
 </w:numbering>
 </file>

</xml_diff>

<commit_message>
update png of domain model in SRS
</commit_message>
<xml_diff>
--- a/SRS.docx
+++ b/SRS.docx
@@ -975,7 +975,7 @@
       <w:sdtContent>
         <w:p>
           <w:pPr>
-            <w:pStyle w:val="Kopvaninhoudsopgave"/>
+            <w:pStyle w:val="TOCHeading"/>
             <w:numPr>
               <w:ilvl w:val="0"/>
               <w:numId w:val="0"/>
@@ -994,7 +994,7 @@
         </w:p>
         <w:p>
           <w:pPr>
-            <w:pStyle w:val="Inhopg1"/>
+            <w:pStyle w:val="TOC1"/>
             <w:tabs>
               <w:tab w:val="left" w:pos="440"/>
               <w:tab w:val="right" w:leader="dot" w:pos="9350"/>
@@ -1093,7 +1093,7 @@
         </w:p>
         <w:p>
           <w:pPr>
-            <w:pStyle w:val="Inhopg2"/>
+            <w:pStyle w:val="TOC2"/>
             <w:tabs>
               <w:tab w:val="left" w:pos="880"/>
               <w:tab w:val="right" w:leader="dot" w:pos="9350"/>
@@ -1183,7 +1183,7 @@
         </w:p>
         <w:p>
           <w:pPr>
-            <w:pStyle w:val="Inhopg2"/>
+            <w:pStyle w:val="TOC2"/>
             <w:tabs>
               <w:tab w:val="right" w:leader="dot" w:pos="9350"/>
             </w:tabs>
@@ -1256,7 +1256,7 @@
         </w:p>
         <w:p>
           <w:pPr>
-            <w:pStyle w:val="Inhopg2"/>
+            <w:pStyle w:val="TOC2"/>
             <w:tabs>
               <w:tab w:val="left" w:pos="880"/>
               <w:tab w:val="right" w:leader="dot" w:pos="9350"/>
@@ -1346,7 +1346,7 @@
         </w:p>
         <w:p>
           <w:pPr>
-            <w:pStyle w:val="Inhopg2"/>
+            <w:pStyle w:val="TOC2"/>
             <w:tabs>
               <w:tab w:val="left" w:pos="880"/>
               <w:tab w:val="right" w:leader="dot" w:pos="9350"/>
@@ -1436,7 +1436,7 @@
         </w:p>
         <w:p>
           <w:pPr>
-            <w:pStyle w:val="Inhopg2"/>
+            <w:pStyle w:val="TOC2"/>
             <w:tabs>
               <w:tab w:val="left" w:pos="880"/>
               <w:tab w:val="right" w:leader="dot" w:pos="9350"/>
@@ -1526,7 +1526,7 @@
         </w:p>
         <w:p>
           <w:pPr>
-            <w:pStyle w:val="Inhopg2"/>
+            <w:pStyle w:val="TOC2"/>
             <w:tabs>
               <w:tab w:val="left" w:pos="880"/>
               <w:tab w:val="right" w:leader="dot" w:pos="9350"/>
@@ -1616,7 +1616,7 @@
         </w:p>
         <w:p>
           <w:pPr>
-            <w:pStyle w:val="Inhopg3"/>
+            <w:pStyle w:val="TOC3"/>
             <w:tabs>
               <w:tab w:val="left" w:pos="1320"/>
               <w:tab w:val="right" w:leader="dot" w:pos="9350"/>
@@ -1706,7 +1706,7 @@
         </w:p>
         <w:p>
           <w:pPr>
-            <w:pStyle w:val="Inhopg3"/>
+            <w:pStyle w:val="TOC3"/>
             <w:tabs>
               <w:tab w:val="left" w:pos="1320"/>
               <w:tab w:val="right" w:leader="dot" w:pos="9350"/>
@@ -1796,7 +1796,7 @@
         </w:p>
         <w:p>
           <w:pPr>
-            <w:pStyle w:val="Inhopg1"/>
+            <w:pStyle w:val="TOC1"/>
             <w:tabs>
               <w:tab w:val="left" w:pos="440"/>
               <w:tab w:val="right" w:leader="dot" w:pos="9350"/>
@@ -1886,7 +1886,7 @@
         </w:p>
         <w:p>
           <w:pPr>
-            <w:pStyle w:val="Inhopg1"/>
+            <w:pStyle w:val="TOC1"/>
             <w:tabs>
               <w:tab w:val="left" w:pos="440"/>
               <w:tab w:val="right" w:leader="dot" w:pos="9350"/>
@@ -1976,7 +1976,7 @@
         </w:p>
         <w:p>
           <w:pPr>
-            <w:pStyle w:val="Inhopg2"/>
+            <w:pStyle w:val="TOC2"/>
             <w:tabs>
               <w:tab w:val="left" w:pos="880"/>
               <w:tab w:val="right" w:leader="dot" w:pos="9350"/>
@@ -2068,7 +2068,7 @@
         </w:p>
         <w:p>
           <w:pPr>
-            <w:pStyle w:val="Inhopg2"/>
+            <w:pStyle w:val="TOC2"/>
             <w:tabs>
               <w:tab w:val="left" w:pos="880"/>
               <w:tab w:val="right" w:leader="dot" w:pos="9350"/>
@@ -2160,7 +2160,7 @@
         </w:p>
         <w:p>
           <w:pPr>
-            <w:pStyle w:val="Inhopg2"/>
+            <w:pStyle w:val="TOC2"/>
             <w:tabs>
               <w:tab w:val="left" w:pos="880"/>
               <w:tab w:val="right" w:leader="dot" w:pos="9350"/>
@@ -2252,7 +2252,7 @@
         </w:p>
         <w:p>
           <w:pPr>
-            <w:pStyle w:val="Inhopg2"/>
+            <w:pStyle w:val="TOC2"/>
             <w:tabs>
               <w:tab w:val="left" w:pos="880"/>
               <w:tab w:val="right" w:leader="dot" w:pos="9350"/>
@@ -2344,7 +2344,7 @@
         </w:p>
         <w:p>
           <w:pPr>
-            <w:pStyle w:val="Inhopg2"/>
+            <w:pStyle w:val="TOC2"/>
             <w:tabs>
               <w:tab w:val="left" w:pos="880"/>
               <w:tab w:val="right" w:leader="dot" w:pos="9350"/>
@@ -2436,7 +2436,7 @@
         </w:p>
         <w:p>
           <w:pPr>
-            <w:pStyle w:val="Inhopg2"/>
+            <w:pStyle w:val="TOC2"/>
             <w:tabs>
               <w:tab w:val="left" w:pos="880"/>
               <w:tab w:val="right" w:leader="dot" w:pos="9350"/>
@@ -2528,7 +2528,7 @@
         </w:p>
         <w:p>
           <w:pPr>
-            <w:pStyle w:val="Inhopg2"/>
+            <w:pStyle w:val="TOC2"/>
             <w:tabs>
               <w:tab w:val="left" w:pos="880"/>
               <w:tab w:val="right" w:leader="dot" w:pos="9350"/>
@@ -2620,7 +2620,7 @@
         </w:p>
         <w:p>
           <w:pPr>
-            <w:pStyle w:val="Inhopg1"/>
+            <w:pStyle w:val="TOC1"/>
             <w:tabs>
               <w:tab w:val="left" w:pos="440"/>
               <w:tab w:val="right" w:leader="dot" w:pos="9350"/>
@@ -2710,7 +2710,7 @@
         </w:p>
         <w:p>
           <w:pPr>
-            <w:pStyle w:val="Inhopg1"/>
+            <w:pStyle w:val="TOC1"/>
             <w:tabs>
               <w:tab w:val="left" w:pos="440"/>
               <w:tab w:val="right" w:leader="dot" w:pos="9350"/>
@@ -2813,7 +2813,7 @@
     <w:p/>
     <w:p>
       <w:pPr>
-        <w:pStyle w:val="Kop1"/>
+        <w:pStyle w:val="Heading1"/>
       </w:pPr>
       <w:bookmarkStart w:id="11" w:name="_Toc336096349"/>
       <w:bookmarkStart w:id="12" w:name="_Toc146107011"/>
@@ -2828,7 +2828,7 @@
     </w:p>
     <w:p>
       <w:pPr>
-        <w:pStyle w:val="Kop2"/>
+        <w:pStyle w:val="Heading2"/>
       </w:pPr>
       <w:bookmarkStart w:id="13" w:name="_Toc336096350"/>
       <w:bookmarkStart w:id="14" w:name="_Toc146107012"/>
@@ -3260,7 +3260,7 @@
     </w:p>
     <w:p>
       <w:pPr>
-        <w:pStyle w:val="Kop2"/>
+        <w:pStyle w:val="Heading2"/>
         <w:numPr>
           <w:ilvl w:val="0"/>
           <w:numId w:val="0"/>
@@ -3333,7 +3333,7 @@
     </w:p>
     <w:p>
       <w:pPr>
-        <w:pStyle w:val="Normaalweb"/>
+        <w:pStyle w:val="NormalWeb"/>
         <w:jc w:val="both"/>
         <w:rPr>
           <w:rFonts w:asciiTheme="minorBidi" w:hAnsiTheme="minorBidi" w:cstheme="minorBidi"/>
@@ -3468,7 +3468,7 @@
           </w:tcPr>
           <w:p>
             <w:pPr>
-              <w:pStyle w:val="Normaalweb"/>
+              <w:pStyle w:val="NormalWeb"/>
               <w:rPr>
                 <w:b/>
                 <w:bCs/>
@@ -3503,7 +3503,7 @@
           </w:tcPr>
           <w:p>
             <w:pPr>
-              <w:pStyle w:val="Normaalweb"/>
+              <w:pStyle w:val="NormalWeb"/>
               <w:rPr>
                 <w:b/>
                 <w:bCs/>
@@ -3674,8 +3674,16 @@
               <w:rPr>
                 <w:rFonts w:asciiTheme="minorBidi" w:eastAsiaTheme="minorEastAsia" w:hAnsiTheme="minorBidi"/>
               </w:rPr>
-              <w:t xml:space="preserve"> Requirements</w:t>
-            </w:r>
+              <w:t xml:space="preserve"> </w:t>
+            </w:r>
+            <w:proofErr w:type="spellStart"/>
+            <w:r>
+              <w:rPr>
+                <w:rFonts w:asciiTheme="minorBidi" w:eastAsiaTheme="minorEastAsia" w:hAnsiTheme="minorBidi"/>
+              </w:rPr>
+              <w:t>Requirements</w:t>
+            </w:r>
+            <w:proofErr w:type="spellEnd"/>
           </w:p>
         </w:tc>
       </w:tr>
@@ -3750,15 +3758,23 @@
               <w:rPr>
                 <w:rFonts w:asciiTheme="minorBidi" w:eastAsiaTheme="minorEastAsia" w:hAnsiTheme="minorBidi"/>
               </w:rPr>
-              <w:t xml:space="preserve"> Requirements</w:t>
-            </w:r>
+              <w:t xml:space="preserve"> </w:t>
+            </w:r>
+            <w:proofErr w:type="spellStart"/>
+            <w:r>
+              <w:rPr>
+                <w:rFonts w:asciiTheme="minorBidi" w:eastAsiaTheme="minorEastAsia" w:hAnsiTheme="minorBidi"/>
+              </w:rPr>
+              <w:t>Requirements</w:t>
+            </w:r>
+            <w:proofErr w:type="spellEnd"/>
           </w:p>
         </w:tc>
       </w:tr>
     </w:tbl>
     <w:p>
       <w:pPr>
-        <w:pStyle w:val="Lijstalinea"/>
+        <w:pStyle w:val="ListParagraph"/>
         <w:numPr>
           <w:ilvl w:val="0"/>
           <w:numId w:val="4"/>
@@ -3817,7 +3833,7 @@
     <w:p/>
     <w:p>
       <w:pPr>
-        <w:pStyle w:val="Kop2"/>
+        <w:pStyle w:val="Heading2"/>
       </w:pPr>
       <w:bookmarkStart w:id="16" w:name="_Toc439994676"/>
       <w:bookmarkStart w:id="17" w:name="_Toc441230981"/>
@@ -3899,7 +3915,7 @@
           </w:tcPr>
           <w:p>
             <w:pPr>
-              <w:pStyle w:val="Normaalweb"/>
+              <w:pStyle w:val="NormalWeb"/>
               <w:rPr>
                 <w:b/>
                 <w:bCs/>
@@ -3935,7 +3951,7 @@
           </w:tcPr>
           <w:p>
             <w:pPr>
-              <w:pStyle w:val="Normaalweb"/>
+              <w:pStyle w:val="NormalWeb"/>
               <w:rPr>
                 <w:b/>
                 <w:bCs/>
@@ -4283,7 +4299,7 @@
     </w:tbl>
     <w:p>
       <w:pPr>
-        <w:pStyle w:val="Lijstalinea"/>
+        <w:pStyle w:val="ListParagraph"/>
         <w:numPr>
           <w:ilvl w:val="0"/>
           <w:numId w:val="4"/>
@@ -4315,7 +4331,7 @@
     </w:p>
     <w:p>
       <w:pPr>
-        <w:pStyle w:val="Lijstalinea"/>
+        <w:pStyle w:val="ListParagraph"/>
         <w:ind w:left="360"/>
         <w:jc w:val="both"/>
       </w:pPr>
@@ -4329,7 +4345,7 @@
     </w:p>
     <w:p>
       <w:pPr>
-        <w:pStyle w:val="Kop2"/>
+        <w:pStyle w:val="Heading2"/>
       </w:pPr>
       <w:bookmarkStart w:id="21" w:name="_Toc439994677"/>
       <w:bookmarkStart w:id="22" w:name="_Toc441230982"/>
@@ -4410,7 +4426,7 @@
     </w:p>
     <w:p>
       <w:pPr>
-        <w:pStyle w:val="Kop2"/>
+        <w:pStyle w:val="Heading2"/>
       </w:pPr>
       <w:bookmarkStart w:id="25" w:name="_Toc439994678"/>
       <w:bookmarkStart w:id="26" w:name="_Toc441230983"/>
@@ -4460,7 +4476,7 @@
     </w:p>
     <w:p>
       <w:pPr>
-        <w:pStyle w:val="Kop2"/>
+        <w:pStyle w:val="Heading2"/>
       </w:pPr>
       <w:bookmarkStart w:id="29" w:name="_Ref336093627"/>
       <w:bookmarkStart w:id="30" w:name="_Toc336096354"/>
@@ -4480,7 +4496,7 @@
     </w:p>
     <w:p>
       <w:pPr>
-        <w:pStyle w:val="Kop3"/>
+        <w:pStyle w:val="Heading3"/>
       </w:pPr>
       <w:bookmarkStart w:id="32" w:name="_Toc146107018"/>
       <w:proofErr w:type="spellStart"/>
@@ -4546,7 +4562,7 @@
     </w:p>
     <w:p>
       <w:pPr>
-        <w:pStyle w:val="Bijschrift"/>
+        <w:pStyle w:val="Caption"/>
       </w:pPr>
       <w:proofErr w:type="spellStart"/>
       <w:r>
@@ -4596,7 +4612,7 @@
     </w:p>
     <w:p>
       <w:pPr>
-        <w:pStyle w:val="Kop3"/>
+        <w:pStyle w:val="Heading3"/>
       </w:pPr>
       <w:bookmarkStart w:id="33" w:name="_Toc146107019"/>
       <w:r>
@@ -4658,7 +4674,7 @@
     </w:p>
     <w:tbl>
       <w:tblPr>
-        <w:tblStyle w:val="Tabelraster"/>
+        <w:tblStyle w:val="TableGrid"/>
         <w:tblW w:w="0" w:type="auto"/>
         <w:tblLook w:val="04A0" w:firstRow="1" w:lastRow="0" w:firstColumn="1" w:lastColumn="0" w:noHBand="0" w:noVBand="1"/>
       </w:tblPr>
@@ -4857,7 +4873,7 @@
     </w:p>
     <w:tbl>
       <w:tblPr>
-        <w:tblStyle w:val="Tabelraster"/>
+        <w:tblStyle w:val="TableGrid"/>
         <w:tblW w:w="0" w:type="auto"/>
         <w:tblLook w:val="04A0" w:firstRow="1" w:lastRow="0" w:firstColumn="1" w:lastColumn="0" w:noHBand="0" w:noVBand="1"/>
       </w:tblPr>
@@ -5048,7 +5064,7 @@
     </w:p>
     <w:tbl>
       <w:tblPr>
-        <w:tblStyle w:val="Tabelraster"/>
+        <w:tblStyle w:val="TableGrid"/>
         <w:tblW w:w="0" w:type="auto"/>
         <w:tblLook w:val="04A0" w:firstRow="1" w:lastRow="0" w:firstColumn="1" w:lastColumn="0" w:noHBand="0" w:noVBand="1"/>
       </w:tblPr>
@@ -5282,7 +5298,7 @@
     </w:p>
     <w:tbl>
       <w:tblPr>
-        <w:tblStyle w:val="Tabelraster"/>
+        <w:tblStyle w:val="TableGrid"/>
         <w:tblW w:w="0" w:type="auto"/>
         <w:tblLook w:val="04A0" w:firstRow="1" w:lastRow="0" w:firstColumn="1" w:lastColumn="0" w:noHBand="0" w:noVBand="1"/>
       </w:tblPr>
@@ -5499,7 +5515,7 @@
     </w:p>
     <w:tbl>
       <w:tblPr>
-        <w:tblStyle w:val="Tabelraster"/>
+        <w:tblStyle w:val="TableGrid"/>
         <w:tblW w:w="0" w:type="auto"/>
         <w:tblLook w:val="04A0" w:firstRow="1" w:lastRow="0" w:firstColumn="1" w:lastColumn="0" w:noHBand="0" w:noVBand="1"/>
       </w:tblPr>
@@ -5705,7 +5721,7 @@
     </w:p>
     <w:tbl>
       <w:tblPr>
-        <w:tblStyle w:val="Tabelraster"/>
+        <w:tblStyle w:val="TableGrid"/>
         <w:tblW w:w="0" w:type="auto"/>
         <w:tblLook w:val="04A0" w:firstRow="1" w:lastRow="0" w:firstColumn="1" w:lastColumn="0" w:noHBand="0" w:noVBand="1"/>
       </w:tblPr>
@@ -5884,7 +5900,7 @@
     <w:p/>
     <w:tbl>
       <w:tblPr>
-        <w:tblStyle w:val="Tabelraster"/>
+        <w:tblStyle w:val="TableGrid"/>
         <w:tblW w:w="0" w:type="auto"/>
         <w:tblLook w:val="04A0" w:firstRow="1" w:lastRow="0" w:firstColumn="1" w:lastColumn="0" w:noHBand="0" w:noVBand="1"/>
       </w:tblPr>
@@ -6085,7 +6101,7 @@
     </w:p>
     <w:tbl>
       <w:tblPr>
-        <w:tblStyle w:val="Tabelraster"/>
+        <w:tblStyle w:val="TableGrid"/>
         <w:tblW w:w="0" w:type="auto"/>
         <w:tblLook w:val="04A0" w:firstRow="1" w:lastRow="0" w:firstColumn="1" w:lastColumn="0" w:noHBand="0" w:noVBand="1"/>
       </w:tblPr>
@@ -6288,7 +6304,7 @@
     <w:p/>
     <w:p>
       <w:pPr>
-        <w:pStyle w:val="Kop1"/>
+        <w:pStyle w:val="Heading1"/>
       </w:pPr>
       <w:bookmarkStart w:id="34" w:name="_Toc336096355"/>
       <w:bookmarkStart w:id="35" w:name="_Toc146107020"/>
@@ -6337,9 +6353,9 @@
           <w:noProof/>
         </w:rPr>
         <w:drawing>
-          <wp:inline distT="0" distB="0" distL="0" distR="0" wp14:anchorId="25A344BA" wp14:editId="12065BC5">
-            <wp:extent cx="5943333" cy="4963795"/>
-            <wp:effectExtent l="0" t="0" r="635" b="8255"/>
+          <wp:inline distT="0" distB="0" distL="0" distR="0" wp14:anchorId="25A344BA" wp14:editId="1A14F614">
+            <wp:extent cx="5943333" cy="4963794"/>
+            <wp:effectExtent l="0" t="0" r="635" b="8890"/>
             <wp:docPr id="78483590" name="Picture 1"/>
             <wp:cNvGraphicFramePr>
               <a:graphicFrameLocks xmlns:a="http://schemas.openxmlformats.org/drawingml/2006/main" noChangeAspect="1"/>
@@ -6366,7 +6382,7 @@
                   <pic:spPr>
                     <a:xfrm>
                       <a:off x="0" y="0"/>
-                      <a:ext cx="5943333" cy="4963795"/>
+                      <a:ext cx="5943333" cy="4963794"/>
                     </a:xfrm>
                     <a:prstGeom prst="rect">
                       <a:avLst/>
@@ -6381,7 +6397,7 @@
     </w:p>
     <w:p>
       <w:pPr>
-        <w:pStyle w:val="Bijschrift"/>
+        <w:pStyle w:val="Caption"/>
         <w:rPr>
           <w:lang w:val="en-US"/>
         </w:rPr>
@@ -6617,6 +6633,7 @@
               </w:rPr>
             </w:pPr>
             <w:proofErr w:type="spellStart"/>
+            <w:proofErr w:type="gramStart"/>
             <w:r>
               <w:rPr>
                 <w:rFonts w:asciiTheme="minorBidi" w:eastAsiaTheme="minorEastAsia" w:hAnsiTheme="minorBidi"/>
@@ -6624,6 +6641,7 @@
               <w:t>magicWord</w:t>
             </w:r>
             <w:proofErr w:type="spellEnd"/>
+            <w:proofErr w:type="gramEnd"/>
           </w:p>
         </w:tc>
         <w:tc>
@@ -7333,18 +7351,18 @@
     <w:p/>
     <w:p>
       <w:pPr>
-        <w:pStyle w:val="Kop1"/>
+        <w:pStyle w:val="Heading1"/>
       </w:pPr>
       <w:bookmarkStart w:id="37" w:name="_Toc336096356"/>
       <w:bookmarkStart w:id="38" w:name="_Toc146107021"/>
       <w:proofErr w:type="spellStart"/>
       <w:r>
         <w:lastRenderedPageBreak/>
-        <w:t>Use-case</w:t>
+        <w:t>Use</w:t>
       </w:r>
       <w:proofErr w:type="spellEnd"/>
       <w:r>
-        <w:t xml:space="preserve"> </w:t>
+        <w:t xml:space="preserve">-case </w:t>
       </w:r>
       <w:proofErr w:type="spellStart"/>
       <w:r>
@@ -7356,7 +7374,7 @@
     </w:p>
     <w:p>
       <w:pPr>
-        <w:pStyle w:val="Normaalweb"/>
+        <w:pStyle w:val="NormalWeb"/>
         <w:jc w:val="both"/>
         <w:rPr>
           <w:rFonts w:asciiTheme="minorBidi" w:hAnsiTheme="minorBidi" w:cstheme="minorBidi"/>
@@ -7519,7 +7537,7 @@
     </w:p>
     <w:p>
       <w:pPr>
-        <w:pStyle w:val="Kop2"/>
+        <w:pStyle w:val="Heading2"/>
         <w:rPr>
           <w:rFonts w:eastAsia="Times New Roman"/>
         </w:rPr>
@@ -7596,7 +7614,7 @@
             <w:proofErr w:type="spellStart"/>
             <w:r>
               <w:rPr>
-                <w:rStyle w:val="Zwaar"/>
+                <w:rStyle w:val="Strong"/>
                 <w:rFonts w:eastAsia="Times New Roman"/>
               </w:rPr>
               <w:t>Use</w:t>
@@ -7604,7 +7622,7 @@
             <w:proofErr w:type="spellEnd"/>
             <w:r>
               <w:rPr>
-                <w:rStyle w:val="Zwaar"/>
+                <w:rStyle w:val="Strong"/>
                 <w:rFonts w:eastAsia="Times New Roman"/>
               </w:rPr>
               <w:t xml:space="preserve"> case ID</w:t>
@@ -7630,7 +7648,7 @@
           </w:tcPr>
           <w:p>
             <w:pPr>
-              <w:pStyle w:val="Normaalweb"/>
+              <w:pStyle w:val="NormalWeb"/>
               <w:spacing w:after="0" w:afterAutospacing="0"/>
               <w:jc w:val="center"/>
               <w:rPr>
@@ -7640,7 +7658,7 @@
             </w:pPr>
             <w:r>
               <w:rPr>
-                <w:rStyle w:val="Zwaar"/>
+                <w:rStyle w:val="Strong"/>
                 <w:rFonts w:asciiTheme="minorHAnsi" w:eastAsia="Times New Roman" w:hAnsiTheme="minorHAnsi" w:cstheme="minorBidi"/>
               </w:rPr>
               <w:t>UC1</w:t>
@@ -7668,7 +7686,7 @@
           </w:tcPr>
           <w:p>
             <w:pPr>
-              <w:pStyle w:val="Normaalweb"/>
+              <w:pStyle w:val="NormalWeb"/>
               <w:spacing w:after="0" w:afterAutospacing="0"/>
               <w:rPr>
                 <w:sz w:val="22"/>
@@ -7677,7 +7695,7 @@
             </w:pPr>
             <w:r>
               <w:rPr>
-                <w:rStyle w:val="Zwaar"/>
+                <w:rStyle w:val="Strong"/>
                 <w:sz w:val="22"/>
                 <w:szCs w:val="22"/>
               </w:rPr>
@@ -7685,7 +7703,7 @@
             </w:r>
             <w:r>
               <w:rPr>
-                <w:rStyle w:val="Zwaar"/>
+                <w:rStyle w:val="Strong"/>
                 <w:sz w:val="22"/>
                 <w:szCs w:val="22"/>
               </w:rPr>
@@ -7712,7 +7730,7 @@
           </w:tcPr>
           <w:p>
             <w:pPr>
-              <w:pStyle w:val="Normaalweb"/>
+              <w:pStyle w:val="NormalWeb"/>
               <w:spacing w:after="0" w:afterAutospacing="0"/>
               <w:rPr>
                 <w:rFonts w:asciiTheme="minorBidi" w:hAnsiTheme="minorBidi" w:cstheme="minorBidi"/>
@@ -7750,17 +7768,17 @@
           </w:tcPr>
           <w:p>
             <w:pPr>
-              <w:pStyle w:val="Normaalweb"/>
+              <w:pStyle w:val="NormalWeb"/>
               <w:spacing w:after="0" w:afterAutospacing="0"/>
               <w:rPr>
-                <w:rStyle w:val="Zwaar"/>
-                <w:sz w:val="22"/>
-                <w:szCs w:val="22"/>
-              </w:rPr>
-            </w:pPr>
-            <w:r>
-              <w:rPr>
-                <w:rStyle w:val="Zwaar"/>
+                <w:rStyle w:val="Strong"/>
+                <w:sz w:val="22"/>
+                <w:szCs w:val="22"/>
+              </w:rPr>
+            </w:pPr>
+            <w:r>
+              <w:rPr>
+                <w:rStyle w:val="Strong"/>
                 <w:sz w:val="22"/>
                 <w:szCs w:val="22"/>
               </w:rPr>
@@ -7786,7 +7804,7 @@
           </w:tcPr>
           <w:p>
             <w:pPr>
-              <w:pStyle w:val="Normaalweb"/>
+              <w:pStyle w:val="NormalWeb"/>
               <w:spacing w:after="0" w:afterAutospacing="0"/>
               <w:rPr>
                 <w:rFonts w:asciiTheme="minorBidi" w:hAnsiTheme="minorBidi" w:cstheme="minorBidi"/>
@@ -7849,7 +7867,7 @@
           </w:tcPr>
           <w:p>
             <w:pPr>
-              <w:pStyle w:val="Normaalweb"/>
+              <w:pStyle w:val="NormalWeb"/>
               <w:spacing w:after="0" w:afterAutospacing="0"/>
               <w:rPr>
                 <w:sz w:val="22"/>
@@ -7858,7 +7876,7 @@
             </w:pPr>
             <w:r>
               <w:rPr>
-                <w:rStyle w:val="Zwaar"/>
+                <w:rStyle w:val="Strong"/>
                 <w:sz w:val="22"/>
                 <w:szCs w:val="22"/>
               </w:rPr>
@@ -7926,7 +7944,7 @@
             </w:pPr>
             <w:r>
               <w:rPr>
-                <w:rStyle w:val="Zwaar"/>
+                <w:rStyle w:val="Strong"/>
                 <w:rFonts w:eastAsia="Times New Roman"/>
               </w:rPr>
               <w:t>Pre conditie</w:t>
@@ -8096,7 +8114,7 @@
             </w:pPr>
             <w:r>
               <w:rPr>
-                <w:rStyle w:val="Zwaar"/>
+                <w:rStyle w:val="Strong"/>
                 <w:rFonts w:eastAsia="Times New Roman"/>
               </w:rPr>
               <w:t>Happy flow:</w:t>
@@ -8134,7 +8152,7 @@
             </w:pPr>
             <w:r>
               <w:rPr>
-                <w:rStyle w:val="Zwaar"/>
+                <w:rStyle w:val="Strong"/>
                 <w:rFonts w:eastAsia="Times New Roman"/>
               </w:rPr>
               <w:t>Actor</w:t>
@@ -8167,7 +8185,7 @@
             </w:pPr>
             <w:r>
               <w:rPr>
-                <w:rStyle w:val="Zwaar"/>
+                <w:rStyle w:val="Strong"/>
                 <w:rFonts w:eastAsia="Times New Roman"/>
               </w:rPr>
               <w:t>Systeem</w:t>
@@ -8197,7 +8215,7 @@
           </w:tcPr>
           <w:p>
             <w:pPr>
-              <w:pStyle w:val="Normaalweb"/>
+              <w:pStyle w:val="NormalWeb"/>
               <w:spacing w:after="0" w:afterAutospacing="0"/>
               <w:rPr>
                 <w:rFonts w:asciiTheme="minorBidi" w:hAnsiTheme="minorBidi" w:cstheme="minorBidi"/>
@@ -8265,7 +8283,7 @@
           </w:tcPr>
           <w:p>
             <w:pPr>
-              <w:pStyle w:val="Normaalweb"/>
+              <w:pStyle w:val="NormalWeb"/>
               <w:spacing w:after="0" w:afterAutospacing="0"/>
               <w:rPr>
                 <w:rFonts w:asciiTheme="minorBidi" w:hAnsiTheme="minorBidi" w:cstheme="minorBidi"/>
@@ -8321,7 +8339,7 @@
           </w:tcPr>
           <w:p>
             <w:pPr>
-              <w:pStyle w:val="Normaalweb"/>
+              <w:pStyle w:val="NormalWeb"/>
               <w:spacing w:after="0" w:afterAutospacing="0"/>
               <w:jc w:val="center"/>
               <w:rPr>
@@ -8333,7 +8351,7 @@
             <w:proofErr w:type="spellStart"/>
             <w:r>
               <w:rPr>
-                <w:rStyle w:val="Zwaar"/>
+                <w:rStyle w:val="Strong"/>
                 <w:rFonts w:asciiTheme="minorHAnsi" w:hAnsiTheme="minorHAnsi" w:cstheme="minorHAnsi"/>
                 <w:sz w:val="22"/>
                 <w:szCs w:val="22"/>
@@ -8343,7 +8361,7 @@
             <w:proofErr w:type="spellEnd"/>
             <w:r>
               <w:rPr>
-                <w:rStyle w:val="Zwaar"/>
+                <w:rStyle w:val="Strong"/>
                 <w:rFonts w:asciiTheme="minorHAnsi" w:hAnsiTheme="minorHAnsi" w:cstheme="minorHAnsi"/>
                 <w:sz w:val="22"/>
                 <w:szCs w:val="22"/>
@@ -8352,7 +8370,7 @@
             </w:r>
             <w:r>
               <w:rPr>
-                <w:rStyle w:val="Zwaar"/>
+                <w:rStyle w:val="Strong"/>
                 <w:rFonts w:asciiTheme="minorHAnsi" w:hAnsiTheme="minorHAnsi" w:cstheme="minorHAnsi"/>
                 <w:sz w:val="22"/>
                 <w:szCs w:val="22"/>
@@ -8361,7 +8379,7 @@
             </w:r>
             <w:r>
               <w:rPr>
-                <w:rStyle w:val="Zwaar"/>
+                <w:rStyle w:val="Strong"/>
                 <w:rFonts w:asciiTheme="minorHAnsi" w:hAnsiTheme="minorHAnsi" w:cstheme="minorHAnsi"/>
                 <w:sz w:val="22"/>
                 <w:szCs w:val="22"/>
@@ -8390,7 +8408,7 @@
           </w:tcPr>
           <w:p>
             <w:pPr>
-              <w:pStyle w:val="Normaalweb"/>
+              <w:pStyle w:val="NormalWeb"/>
               <w:spacing w:after="0" w:afterAutospacing="0"/>
               <w:rPr>
                 <w:rFonts w:asciiTheme="minorBidi" w:hAnsiTheme="minorBidi" w:cstheme="minorBidi"/>
@@ -8418,7 +8436,7 @@
           </w:tcPr>
           <w:p>
             <w:pPr>
-              <w:pStyle w:val="Normaalweb"/>
+              <w:pStyle w:val="NormalWeb"/>
               <w:spacing w:after="0" w:afterAutospacing="0"/>
               <w:rPr>
                 <w:rFonts w:asciiTheme="minorBidi" w:hAnsiTheme="minorBidi"/>
@@ -8460,7 +8478,7 @@
           </w:tcPr>
           <w:p>
             <w:pPr>
-              <w:pStyle w:val="Normaalweb"/>
+              <w:pStyle w:val="NormalWeb"/>
               <w:spacing w:after="0" w:afterAutospacing="0"/>
               <w:rPr>
                 <w:rFonts w:asciiTheme="minorBidi" w:hAnsiTheme="minorBidi" w:cstheme="minorBidi"/>
@@ -8504,7 +8522,7 @@
           </w:tcPr>
           <w:p>
             <w:pPr>
-              <w:pStyle w:val="Normaalweb"/>
+              <w:pStyle w:val="NormalWeb"/>
               <w:spacing w:after="0" w:afterAutospacing="0"/>
               <w:rPr>
                 <w:rFonts w:asciiTheme="minorBidi" w:hAnsiTheme="minorBidi" w:cstheme="minorBidi"/>
@@ -8518,7 +8536,7 @@
     </w:tbl>
     <w:p>
       <w:pPr>
-        <w:pStyle w:val="Kop6"/>
+        <w:pStyle w:val="Heading6"/>
         <w:numPr>
           <w:ilvl w:val="0"/>
           <w:numId w:val="0"/>
@@ -8625,7 +8643,7 @@
     </w:p>
     <w:p>
       <w:pPr>
-        <w:pStyle w:val="Kop2"/>
+        <w:pStyle w:val="Heading2"/>
         <w:rPr>
           <w:rFonts w:eastAsia="Times New Roman"/>
         </w:rPr>
@@ -8696,7 +8714,7 @@
             <w:proofErr w:type="spellStart"/>
             <w:r>
               <w:rPr>
-                <w:rStyle w:val="Zwaar"/>
+                <w:rStyle w:val="Strong"/>
                 <w:rFonts w:eastAsia="Times New Roman"/>
               </w:rPr>
               <w:t>Use</w:t>
@@ -8704,7 +8722,7 @@
             <w:proofErr w:type="spellEnd"/>
             <w:r>
               <w:rPr>
-                <w:rStyle w:val="Zwaar"/>
+                <w:rStyle w:val="Strong"/>
                 <w:rFonts w:eastAsia="Times New Roman"/>
               </w:rPr>
               <w:t xml:space="preserve"> case ID</w:t>
@@ -8730,7 +8748,7 @@
           </w:tcPr>
           <w:p>
             <w:pPr>
-              <w:pStyle w:val="Normaalweb"/>
+              <w:pStyle w:val="NormalWeb"/>
               <w:spacing w:after="0" w:afterAutospacing="0"/>
               <w:jc w:val="center"/>
               <w:rPr>
@@ -8783,7 +8801,7 @@
           </w:tcPr>
           <w:p>
             <w:pPr>
-              <w:pStyle w:val="Normaalweb"/>
+              <w:pStyle w:val="NormalWeb"/>
               <w:spacing w:after="0" w:afterAutospacing="0"/>
               <w:rPr>
                 <w:sz w:val="22"/>
@@ -8792,7 +8810,7 @@
             </w:pPr>
             <w:r>
               <w:rPr>
-                <w:rStyle w:val="Zwaar"/>
+                <w:rStyle w:val="Strong"/>
                 <w:sz w:val="22"/>
                 <w:szCs w:val="22"/>
               </w:rPr>
@@ -8800,7 +8818,7 @@
             </w:r>
             <w:r>
               <w:rPr>
-                <w:rStyle w:val="Zwaar"/>
+                <w:rStyle w:val="Strong"/>
                 <w:sz w:val="22"/>
                 <w:szCs w:val="22"/>
               </w:rPr>
@@ -8827,7 +8845,7 @@
           </w:tcPr>
           <w:p>
             <w:pPr>
-              <w:pStyle w:val="Normaalweb"/>
+              <w:pStyle w:val="NormalWeb"/>
               <w:spacing w:after="0" w:afterAutospacing="0"/>
               <w:rPr>
                 <w:rFonts w:asciiTheme="minorBidi" w:hAnsiTheme="minorBidi"/>
@@ -8867,17 +8885,17 @@
           </w:tcPr>
           <w:p>
             <w:pPr>
-              <w:pStyle w:val="Normaalweb"/>
+              <w:pStyle w:val="NormalWeb"/>
               <w:spacing w:after="0" w:afterAutospacing="0"/>
               <w:rPr>
-                <w:rStyle w:val="Zwaar"/>
-                <w:sz w:val="22"/>
-                <w:szCs w:val="22"/>
-              </w:rPr>
-            </w:pPr>
-            <w:r>
-              <w:rPr>
-                <w:rStyle w:val="Zwaar"/>
+                <w:rStyle w:val="Strong"/>
+                <w:sz w:val="22"/>
+                <w:szCs w:val="22"/>
+              </w:rPr>
+            </w:pPr>
+            <w:r>
+              <w:rPr>
+                <w:rStyle w:val="Strong"/>
                 <w:sz w:val="22"/>
                 <w:szCs w:val="22"/>
               </w:rPr>
@@ -8903,7 +8921,7 @@
           </w:tcPr>
           <w:p>
             <w:pPr>
-              <w:pStyle w:val="Normaalweb"/>
+              <w:pStyle w:val="NormalWeb"/>
               <w:spacing w:after="0" w:afterAutospacing="0"/>
               <w:rPr>
                 <w:rFonts w:asciiTheme="minorBidi" w:hAnsiTheme="minorBidi"/>
@@ -8942,7 +8960,7 @@
           </w:tcPr>
           <w:p>
             <w:pPr>
-              <w:pStyle w:val="Normaalweb"/>
+              <w:pStyle w:val="NormalWeb"/>
               <w:spacing w:after="0" w:afterAutospacing="0"/>
               <w:rPr>
                 <w:sz w:val="22"/>
@@ -8951,7 +8969,7 @@
             </w:pPr>
             <w:r>
               <w:rPr>
-                <w:rStyle w:val="Zwaar"/>
+                <w:rStyle w:val="Strong"/>
                 <w:sz w:val="22"/>
                 <w:szCs w:val="22"/>
               </w:rPr>
@@ -9020,7 +9038,7 @@
             </w:pPr>
             <w:r>
               <w:rPr>
-                <w:rStyle w:val="Zwaar"/>
+                <w:rStyle w:val="Strong"/>
                 <w:rFonts w:eastAsia="Times New Roman"/>
               </w:rPr>
               <w:t>Pre conditie</w:t>
@@ -9192,7 +9210,7 @@
             </w:pPr>
             <w:r>
               <w:rPr>
-                <w:rStyle w:val="Zwaar"/>
+                <w:rStyle w:val="Strong"/>
                 <w:rFonts w:eastAsia="Times New Roman"/>
               </w:rPr>
               <w:t>Happy flow:</w:t>
@@ -9230,7 +9248,7 @@
             </w:pPr>
             <w:r>
               <w:rPr>
-                <w:rStyle w:val="Zwaar"/>
+                <w:rStyle w:val="Strong"/>
                 <w:rFonts w:eastAsia="Times New Roman"/>
               </w:rPr>
               <w:t>Actor</w:t>
@@ -9263,7 +9281,7 @@
             </w:pPr>
             <w:r>
               <w:rPr>
-                <w:rStyle w:val="Zwaar"/>
+                <w:rStyle w:val="Strong"/>
                 <w:rFonts w:eastAsia="Times New Roman"/>
               </w:rPr>
               <w:t>Systeem</w:t>
@@ -9293,7 +9311,7 @@
           </w:tcPr>
           <w:p>
             <w:pPr>
-              <w:pStyle w:val="Normaalweb"/>
+              <w:pStyle w:val="NormalWeb"/>
               <w:spacing w:after="0" w:afterAutospacing="0"/>
               <w:rPr>
                 <w:rFonts w:asciiTheme="minorBidi" w:hAnsiTheme="minorBidi"/>
@@ -9337,7 +9355,7 @@
           </w:tcPr>
           <w:p>
             <w:pPr>
-              <w:pStyle w:val="Normaalweb"/>
+              <w:pStyle w:val="NormalWeb"/>
               <w:spacing w:after="0" w:afterAutospacing="0"/>
               <w:rPr>
                 <w:rFonts w:asciiTheme="minorBidi" w:hAnsiTheme="minorBidi"/>
@@ -9417,7 +9435,7 @@
           </w:tcPr>
           <w:p>
             <w:pPr>
-              <w:pStyle w:val="Normaalweb"/>
+              <w:pStyle w:val="NormalWeb"/>
               <w:spacing w:after="0" w:afterAutospacing="0"/>
               <w:rPr>
                 <w:rFonts w:asciiTheme="minorBidi" w:hAnsiTheme="minorBidi"/>
@@ -9445,7 +9463,7 @@
           </w:tcPr>
           <w:p>
             <w:pPr>
-              <w:pStyle w:val="Normaalweb"/>
+              <w:pStyle w:val="NormalWeb"/>
               <w:spacing w:after="0" w:afterAutospacing="0"/>
               <w:rPr>
                 <w:rFonts w:asciiTheme="minorBidi" w:hAnsiTheme="minorBidi"/>
@@ -9501,7 +9519,7 @@
           </w:tcPr>
           <w:p>
             <w:pPr>
-              <w:pStyle w:val="Normaalweb"/>
+              <w:pStyle w:val="NormalWeb"/>
               <w:spacing w:after="0" w:afterAutospacing="0"/>
               <w:rPr>
                 <w:rFonts w:asciiTheme="minorBidi" w:hAnsiTheme="minorBidi"/>
@@ -9529,7 +9547,7 @@
           </w:tcPr>
           <w:p>
             <w:pPr>
-              <w:pStyle w:val="Normaalweb"/>
+              <w:pStyle w:val="NormalWeb"/>
               <w:spacing w:after="0" w:afterAutospacing="0"/>
               <w:rPr>
                 <w:rFonts w:asciiTheme="minorBidi" w:hAnsiTheme="minorBidi"/>
@@ -9567,7 +9585,7 @@
           </w:tcPr>
           <w:p>
             <w:pPr>
-              <w:pStyle w:val="Normaalweb"/>
+              <w:pStyle w:val="NormalWeb"/>
               <w:spacing w:after="0" w:afterAutospacing="0"/>
               <w:rPr>
                 <w:rFonts w:asciiTheme="minorBidi" w:hAnsiTheme="minorBidi"/>
@@ -9619,7 +9637,7 @@
           </w:tcPr>
           <w:p>
             <w:pPr>
-              <w:pStyle w:val="Normaalweb"/>
+              <w:pStyle w:val="NormalWeb"/>
               <w:spacing w:after="0" w:afterAutospacing="0"/>
               <w:rPr>
                 <w:rFonts w:asciiTheme="minorBidi" w:hAnsiTheme="minorBidi"/>
@@ -9673,7 +9691,7 @@
           </w:tcPr>
           <w:p>
             <w:pPr>
-              <w:pStyle w:val="Normaalweb"/>
+              <w:pStyle w:val="NormalWeb"/>
               <w:spacing w:after="0" w:afterAutospacing="0"/>
               <w:rPr>
                 <w:rFonts w:asciiTheme="minorBidi" w:hAnsiTheme="minorBidi"/>
@@ -9701,7 +9719,7 @@
           </w:tcPr>
           <w:p>
             <w:pPr>
-              <w:pStyle w:val="Normaalweb"/>
+              <w:pStyle w:val="NormalWeb"/>
               <w:spacing w:after="0" w:afterAutospacing="0"/>
               <w:rPr>
                 <w:rFonts w:asciiTheme="minorBidi" w:hAnsiTheme="minorBidi"/>
@@ -9765,7 +9783,7 @@
           </w:tcPr>
           <w:p>
             <w:pPr>
-              <w:pStyle w:val="Normaalweb"/>
+              <w:pStyle w:val="NormalWeb"/>
               <w:spacing w:after="0" w:afterAutospacing="0"/>
               <w:rPr>
                 <w:rFonts w:asciiTheme="minorBidi" w:hAnsiTheme="minorBidi"/>
@@ -9793,7 +9811,7 @@
           </w:tcPr>
           <w:p>
             <w:pPr>
-              <w:pStyle w:val="Normaalweb"/>
+              <w:pStyle w:val="NormalWeb"/>
               <w:spacing w:after="0" w:afterAutospacing="0"/>
               <w:rPr>
                 <w:rFonts w:asciiTheme="minorBidi" w:hAnsiTheme="minorBidi"/>
@@ -9832,7 +9850,7 @@
           </w:tcPr>
           <w:p>
             <w:pPr>
-              <w:pStyle w:val="Normaalweb"/>
+              <w:pStyle w:val="NormalWeb"/>
               <w:spacing w:after="0" w:afterAutospacing="0"/>
               <w:rPr>
                 <w:rFonts w:asciiTheme="minorBidi" w:hAnsiTheme="minorBidi"/>
@@ -9920,7 +9938,7 @@
           </w:tcPr>
           <w:p>
             <w:pPr>
-              <w:pStyle w:val="Normaalweb"/>
+              <w:pStyle w:val="NormalWeb"/>
               <w:spacing w:after="0" w:afterAutospacing="0"/>
               <w:rPr>
                 <w:rFonts w:asciiTheme="minorBidi" w:hAnsiTheme="minorBidi"/>
@@ -9975,7 +9993,7 @@
           </w:tcPr>
           <w:p>
             <w:pPr>
-              <w:pStyle w:val="Normaalweb"/>
+              <w:pStyle w:val="NormalWeb"/>
               <w:spacing w:after="0" w:afterAutospacing="0"/>
               <w:rPr>
                 <w:rFonts w:asciiTheme="minorBidi" w:hAnsiTheme="minorBidi"/>
@@ -10098,7 +10116,7 @@
           </w:tcPr>
           <w:p>
             <w:pPr>
-              <w:pStyle w:val="Normaalweb"/>
+              <w:pStyle w:val="NormalWeb"/>
               <w:spacing w:after="0" w:afterAutospacing="0"/>
               <w:jc w:val="center"/>
               <w:rPr>
@@ -10110,7 +10128,7 @@
             <w:proofErr w:type="spellStart"/>
             <w:r>
               <w:rPr>
-                <w:rStyle w:val="Zwaar"/>
+                <w:rStyle w:val="Strong"/>
                 <w:rFonts w:asciiTheme="minorHAnsi" w:hAnsiTheme="minorHAnsi" w:cstheme="minorHAnsi"/>
                 <w:sz w:val="22"/>
                 <w:szCs w:val="22"/>
@@ -10120,7 +10138,7 @@
             <w:proofErr w:type="spellEnd"/>
             <w:r>
               <w:rPr>
-                <w:rStyle w:val="Zwaar"/>
+                <w:rStyle w:val="Strong"/>
                 <w:rFonts w:asciiTheme="minorHAnsi" w:hAnsiTheme="minorHAnsi" w:cstheme="minorHAnsi"/>
                 <w:sz w:val="22"/>
                 <w:szCs w:val="22"/>
@@ -10129,14 +10147,14 @@
             </w:r>
             <w:r>
               <w:rPr>
-                <w:rStyle w:val="Zwaar"/>
+                <w:rStyle w:val="Strong"/>
                 <w:rFonts w:asciiTheme="minorHAnsi" w:hAnsiTheme="minorHAnsi" w:cstheme="minorHAnsi"/>
               </w:rPr>
               <w:t xml:space="preserve"> </w:t>
             </w:r>
             <w:r>
               <w:rPr>
-                <w:rStyle w:val="Zwaar"/>
+                <w:rStyle w:val="Strong"/>
                 <w:rFonts w:asciiTheme="minorHAnsi" w:hAnsiTheme="minorHAnsi" w:cstheme="minorHAnsi"/>
                 <w:sz w:val="22"/>
                 <w:szCs w:val="22"/>
@@ -10146,7 +10164,7 @@
             <w:proofErr w:type="spellStart"/>
             <w:r>
               <w:rPr>
-                <w:rStyle w:val="Zwaar"/>
+                <w:rStyle w:val="Strong"/>
                 <w:rFonts w:asciiTheme="minorHAnsi" w:hAnsiTheme="minorHAnsi" w:cstheme="minorHAnsi"/>
                 <w:sz w:val="22"/>
                 <w:szCs w:val="22"/>
@@ -10156,7 +10174,7 @@
             <w:proofErr w:type="spellEnd"/>
             <w:r>
               <w:rPr>
-                <w:rStyle w:val="Zwaar"/>
+                <w:rStyle w:val="Strong"/>
                 <w:rFonts w:asciiTheme="minorHAnsi" w:hAnsiTheme="minorHAnsi" w:cstheme="minorHAnsi"/>
                 <w:sz w:val="22"/>
                 <w:szCs w:val="22"/>
@@ -10185,7 +10203,7 @@
           </w:tcPr>
           <w:p>
             <w:pPr>
-              <w:pStyle w:val="Normaalweb"/>
+              <w:pStyle w:val="NormalWeb"/>
               <w:spacing w:after="0" w:afterAutospacing="0"/>
               <w:rPr>
                 <w:rFonts w:asciiTheme="minorBidi" w:hAnsiTheme="minorBidi"/>
@@ -10211,7 +10229,7 @@
           </w:tcPr>
           <w:p>
             <w:pPr>
-              <w:pStyle w:val="Normaalweb"/>
+              <w:pStyle w:val="NormalWeb"/>
               <w:spacing w:after="0" w:afterAutospacing="0"/>
               <w:rPr>
                 <w:rFonts w:asciiTheme="minorBidi" w:hAnsiTheme="minorBidi"/>
@@ -10267,7 +10285,7 @@
           </w:tcPr>
           <w:p>
             <w:pPr>
-              <w:pStyle w:val="Normaalweb"/>
+              <w:pStyle w:val="NormalWeb"/>
               <w:spacing w:after="0" w:afterAutospacing="0"/>
               <w:rPr>
                 <w:rFonts w:asciiTheme="minorBidi" w:hAnsiTheme="minorBidi"/>
@@ -10293,7 +10311,7 @@
           </w:tcPr>
           <w:p>
             <w:pPr>
-              <w:pStyle w:val="Normaalweb"/>
+              <w:pStyle w:val="NormalWeb"/>
               <w:spacing w:after="0" w:afterAutospacing="0"/>
               <w:rPr>
                 <w:rFonts w:asciiTheme="minorBidi" w:hAnsiTheme="minorBidi"/>
@@ -10351,7 +10369,7 @@
           </w:tcPr>
           <w:p>
             <w:pPr>
-              <w:pStyle w:val="Normaalweb"/>
+              <w:pStyle w:val="NormalWeb"/>
               <w:spacing w:after="0" w:afterAutospacing="0"/>
               <w:jc w:val="center"/>
               <w:rPr>
@@ -10363,7 +10381,7 @@
             <w:proofErr w:type="spellStart"/>
             <w:r>
               <w:rPr>
-                <w:rStyle w:val="Zwaar"/>
+                <w:rStyle w:val="Strong"/>
                 <w:rFonts w:asciiTheme="minorHAnsi" w:hAnsiTheme="minorHAnsi" w:cstheme="minorHAnsi"/>
                 <w:sz w:val="22"/>
                 <w:szCs w:val="22"/>
@@ -10373,7 +10391,7 @@
             <w:proofErr w:type="spellEnd"/>
             <w:r>
               <w:rPr>
-                <w:rStyle w:val="Zwaar"/>
+                <w:rStyle w:val="Strong"/>
                 <w:rFonts w:asciiTheme="minorHAnsi" w:hAnsiTheme="minorHAnsi" w:cstheme="minorHAnsi"/>
                 <w:sz w:val="22"/>
                 <w:szCs w:val="22"/>
@@ -10382,7 +10400,7 @@
             </w:r>
             <w:r>
               <w:rPr>
-                <w:rStyle w:val="Zwaar"/>
+                <w:rStyle w:val="Strong"/>
                 <w:rFonts w:asciiTheme="minorHAnsi" w:hAnsiTheme="minorHAnsi" w:cstheme="minorHAnsi"/>
                 <w:sz w:val="22"/>
                 <w:szCs w:val="22"/>
@@ -10391,7 +10409,7 @@
             </w:r>
             <w:r>
               <w:rPr>
-                <w:rStyle w:val="Zwaar"/>
+                <w:rStyle w:val="Strong"/>
                 <w:rFonts w:asciiTheme="minorHAnsi" w:hAnsiTheme="minorHAnsi" w:cstheme="minorHAnsi"/>
                 <w:sz w:val="22"/>
                 <w:szCs w:val="22"/>
@@ -10400,14 +10418,14 @@
             </w:r>
             <w:r>
               <w:rPr>
-                <w:rStyle w:val="Zwaar"/>
+                <w:rStyle w:val="Strong"/>
                 <w:rFonts w:asciiTheme="minorHAnsi" w:hAnsiTheme="minorHAnsi" w:cstheme="minorHAnsi"/>
               </w:rPr>
               <w:t>out</w:t>
             </w:r>
             <w:r>
               <w:rPr>
-                <w:rStyle w:val="Zwaar"/>
+                <w:rStyle w:val="Strong"/>
                 <w:rFonts w:asciiTheme="minorHAnsi" w:hAnsiTheme="minorHAnsi" w:cstheme="minorHAnsi"/>
                 <w:sz w:val="22"/>
                 <w:szCs w:val="22"/>
@@ -10416,7 +10434,7 @@
             </w:r>
             <w:r>
               <w:rPr>
-                <w:rStyle w:val="Zwaar"/>
+                <w:rStyle w:val="Strong"/>
                 <w:rFonts w:asciiTheme="minorHAnsi" w:hAnsiTheme="minorHAnsi" w:cstheme="minorHAnsi"/>
                 <w:sz w:val="22"/>
                 <w:szCs w:val="22"/>
@@ -10445,7 +10463,7 @@
           </w:tcPr>
           <w:p>
             <w:pPr>
-              <w:pStyle w:val="Normaalweb"/>
+              <w:pStyle w:val="NormalWeb"/>
               <w:spacing w:after="0" w:afterAutospacing="0"/>
               <w:rPr>
                 <w:rFonts w:asciiTheme="minorBidi" w:hAnsiTheme="minorBidi"/>
@@ -10471,7 +10489,7 @@
           </w:tcPr>
           <w:p>
             <w:pPr>
-              <w:pStyle w:val="Normaalweb"/>
+              <w:pStyle w:val="NormalWeb"/>
               <w:spacing w:after="0" w:afterAutospacing="0"/>
               <w:rPr>
                 <w:rFonts w:asciiTheme="minorBidi" w:hAnsiTheme="minorBidi"/>
@@ -10509,7 +10527,7 @@
     </w:tbl>
     <w:p>
       <w:pPr>
-        <w:pStyle w:val="Kop6"/>
+        <w:pStyle w:val="Heading6"/>
         <w:numPr>
           <w:ilvl w:val="0"/>
           <w:numId w:val="0"/>
@@ -10611,7 +10629,7 @@
     </w:p>
     <w:p>
       <w:pPr>
-        <w:pStyle w:val="Kop2"/>
+        <w:pStyle w:val="Heading2"/>
         <w:rPr>
           <w:rFonts w:eastAsia="Times New Roman"/>
         </w:rPr>
@@ -10673,7 +10691,7 @@
               <w:spacing w:after="0"/>
               <w:jc w:val="center"/>
               <w:rPr>
-                <w:rStyle w:val="Zwaar"/>
+                <w:rStyle w:val="Strong"/>
                 <w:rFonts w:eastAsiaTheme="minorEastAsia" w:cstheme="minorHAnsi"/>
                 <w:b w:val="0"/>
                 <w:bCs w:val="0"/>
@@ -10682,7 +10700,7 @@
             </w:pPr>
             <w:r>
               <w:rPr>
-                <w:rStyle w:val="Zwaar"/>
+                <w:rStyle w:val="Strong"/>
                 <w:rFonts w:eastAsiaTheme="minorEastAsia" w:cstheme="minorHAnsi"/>
                 <w:lang w:val="en-US"/>
               </w:rPr>
@@ -10709,11 +10727,11 @@
           </w:tcPr>
           <w:p>
             <w:pPr>
-              <w:pStyle w:val="Normaalweb"/>
+              <w:pStyle w:val="NormalWeb"/>
               <w:spacing w:after="0" w:afterAutospacing="0"/>
               <w:jc w:val="center"/>
               <w:rPr>
-                <w:rStyle w:val="Zwaar"/>
+                <w:rStyle w:val="Strong"/>
                 <w:rFonts w:asciiTheme="minorHAnsi" w:hAnsiTheme="minorHAnsi" w:cstheme="minorHAnsi"/>
                 <w:b w:val="0"/>
                 <w:bCs w:val="0"/>
@@ -10722,7 +10740,7 @@
             </w:pPr>
             <w:r>
               <w:rPr>
-                <w:rStyle w:val="Zwaar"/>
+                <w:rStyle w:val="Strong"/>
                 <w:rFonts w:asciiTheme="minorHAnsi" w:hAnsiTheme="minorHAnsi" w:cstheme="minorHAnsi"/>
                 <w:b w:val="0"/>
                 <w:bCs w:val="0"/>
@@ -10753,7 +10771,7 @@
           </w:tcPr>
           <w:p>
             <w:pPr>
-              <w:pStyle w:val="Normaalweb"/>
+              <w:pStyle w:val="NormalWeb"/>
               <w:spacing w:after="0" w:afterAutospacing="0"/>
               <w:rPr>
                 <w:sz w:val="22"/>
@@ -10762,7 +10780,7 @@
             </w:pPr>
             <w:r>
               <w:rPr>
-                <w:rStyle w:val="Zwaar"/>
+                <w:rStyle w:val="Strong"/>
                 <w:sz w:val="22"/>
                 <w:szCs w:val="22"/>
               </w:rPr>
@@ -10770,7 +10788,7 @@
             </w:r>
             <w:r>
               <w:rPr>
-                <w:rStyle w:val="Zwaar"/>
+                <w:rStyle w:val="Strong"/>
                 <w:sz w:val="22"/>
                 <w:szCs w:val="22"/>
               </w:rPr>
@@ -10797,7 +10815,7 @@
           </w:tcPr>
           <w:p>
             <w:pPr>
-              <w:pStyle w:val="Normaalweb"/>
+              <w:pStyle w:val="NormalWeb"/>
               <w:spacing w:after="0" w:afterAutospacing="0"/>
               <w:rPr>
                 <w:rFonts w:asciiTheme="minorBidi" w:hAnsiTheme="minorBidi"/>
@@ -10837,17 +10855,17 @@
           </w:tcPr>
           <w:p>
             <w:pPr>
-              <w:pStyle w:val="Normaalweb"/>
+              <w:pStyle w:val="NormalWeb"/>
               <w:spacing w:after="0" w:afterAutospacing="0"/>
               <w:rPr>
-                <w:rStyle w:val="Zwaar"/>
-                <w:sz w:val="22"/>
-                <w:szCs w:val="22"/>
-              </w:rPr>
-            </w:pPr>
-            <w:r>
-              <w:rPr>
-                <w:rStyle w:val="Zwaar"/>
+                <w:rStyle w:val="Strong"/>
+                <w:sz w:val="22"/>
+                <w:szCs w:val="22"/>
+              </w:rPr>
+            </w:pPr>
+            <w:r>
+              <w:rPr>
+                <w:rStyle w:val="Strong"/>
                 <w:sz w:val="22"/>
                 <w:szCs w:val="22"/>
               </w:rPr>
@@ -10873,7 +10891,7 @@
           </w:tcPr>
           <w:p>
             <w:pPr>
-              <w:pStyle w:val="Normaalweb"/>
+              <w:pStyle w:val="NormalWeb"/>
               <w:spacing w:after="0" w:afterAutospacing="0"/>
               <w:rPr>
                 <w:rFonts w:asciiTheme="minorBidi" w:hAnsiTheme="minorBidi"/>
@@ -10930,7 +10948,7 @@
           </w:tcPr>
           <w:p>
             <w:pPr>
-              <w:pStyle w:val="Normaalweb"/>
+              <w:pStyle w:val="NormalWeb"/>
               <w:spacing w:after="0" w:afterAutospacing="0"/>
               <w:rPr>
                 <w:sz w:val="22"/>
@@ -10939,7 +10957,7 @@
             </w:pPr>
             <w:r>
               <w:rPr>
-                <w:rStyle w:val="Zwaar"/>
+                <w:rStyle w:val="Strong"/>
                 <w:sz w:val="22"/>
                 <w:szCs w:val="22"/>
               </w:rPr>
@@ -11007,7 +11025,7 @@
             </w:pPr>
             <w:r>
               <w:rPr>
-                <w:rStyle w:val="Zwaar"/>
+                <w:rStyle w:val="Strong"/>
                 <w:rFonts w:eastAsia="Times New Roman"/>
               </w:rPr>
               <w:t>Pre conditie</w:t>
@@ -11175,14 +11193,14 @@
               <w:spacing w:after="0"/>
               <w:jc w:val="center"/>
               <w:rPr>
-                <w:rStyle w:val="Zwaar"/>
+                <w:rStyle w:val="Strong"/>
                 <w:rFonts w:eastAsiaTheme="minorEastAsia" w:cstheme="minorHAnsi"/>
                 <w:lang w:val="en-US"/>
               </w:rPr>
             </w:pPr>
             <w:r>
               <w:rPr>
-                <w:rStyle w:val="Zwaar"/>
+                <w:rStyle w:val="Strong"/>
                 <w:rFonts w:eastAsiaTheme="minorEastAsia" w:cstheme="minorHAnsi"/>
                 <w:lang w:val="en-US"/>
               </w:rPr>
@@ -11221,7 +11239,7 @@
             </w:pPr>
             <w:r>
               <w:rPr>
-                <w:rStyle w:val="Zwaar"/>
+                <w:rStyle w:val="Strong"/>
                 <w:rFonts w:eastAsia="Times New Roman"/>
               </w:rPr>
               <w:t>Actor</w:t>
@@ -11254,7 +11272,7 @@
             </w:pPr>
             <w:r>
               <w:rPr>
-                <w:rStyle w:val="Zwaar"/>
+                <w:rStyle w:val="Strong"/>
                 <w:rFonts w:eastAsia="Times New Roman"/>
               </w:rPr>
               <w:t>Systeem</w:t>
@@ -11281,7 +11299,7 @@
           </w:tcPr>
           <w:p>
             <w:pPr>
-              <w:pStyle w:val="Normaalweb"/>
+              <w:pStyle w:val="NormalWeb"/>
               <w:spacing w:after="0" w:afterAutospacing="0"/>
               <w:rPr>
                 <w:rFonts w:asciiTheme="minorBidi" w:hAnsiTheme="minorBidi"/>
@@ -11309,7 +11327,7 @@
           </w:tcPr>
           <w:p>
             <w:pPr>
-              <w:pStyle w:val="Normaalweb"/>
+              <w:pStyle w:val="NormalWeb"/>
               <w:spacing w:after="0" w:afterAutospacing="0"/>
               <w:rPr>
                 <w:rFonts w:asciiTheme="minorBidi" w:hAnsiTheme="minorBidi"/>
@@ -11347,7 +11365,7 @@
           </w:tcPr>
           <w:p>
             <w:pPr>
-              <w:pStyle w:val="Normaalweb"/>
+              <w:pStyle w:val="NormalWeb"/>
               <w:spacing w:after="0" w:afterAutospacing="0"/>
               <w:rPr>
                 <w:rFonts w:asciiTheme="minorBidi" w:hAnsiTheme="minorBidi"/>
@@ -11383,7 +11401,7 @@
           </w:tcPr>
           <w:p>
             <w:pPr>
-              <w:pStyle w:val="Normaalweb"/>
+              <w:pStyle w:val="NormalWeb"/>
               <w:spacing w:after="0" w:afterAutospacing="0"/>
               <w:rPr>
                 <w:rFonts w:asciiTheme="minorBidi" w:hAnsiTheme="minorBidi"/>
@@ -11429,14 +11447,14 @@
               <w:spacing w:after="0"/>
               <w:jc w:val="center"/>
               <w:rPr>
-                <w:rStyle w:val="Zwaar"/>
+                <w:rStyle w:val="Strong"/>
                 <w:rFonts w:eastAsiaTheme="minorEastAsia" w:cstheme="minorHAnsi"/>
                 <w:lang w:val="en-US"/>
               </w:rPr>
             </w:pPr>
             <w:r>
               <w:rPr>
-                <w:rStyle w:val="Zwaar"/>
+                <w:rStyle w:val="Strong"/>
                 <w:rFonts w:eastAsiaTheme="minorEastAsia" w:cstheme="minorHAnsi"/>
                 <w:lang w:val="en-US"/>
               </w:rPr>
@@ -11445,7 +11463,7 @@
             <w:proofErr w:type="spellStart"/>
             <w:r>
               <w:rPr>
-                <w:rStyle w:val="Zwaar"/>
+                <w:rStyle w:val="Strong"/>
                 <w:rFonts w:eastAsiaTheme="minorEastAsia" w:cstheme="minorHAnsi"/>
                 <w:lang w:val="en-US"/>
               </w:rPr>
@@ -11454,7 +11472,7 @@
             <w:proofErr w:type="spellEnd"/>
             <w:r>
               <w:rPr>
-                <w:rStyle w:val="Zwaar"/>
+                <w:rStyle w:val="Strong"/>
                 <w:rFonts w:eastAsiaTheme="minorEastAsia" w:cstheme="minorHAnsi"/>
                 <w:lang w:val="en-US"/>
               </w:rPr>
@@ -11463,7 +11481,7 @@
             <w:proofErr w:type="spellStart"/>
             <w:r>
               <w:rPr>
-                <w:rStyle w:val="Zwaar"/>
+                <w:rStyle w:val="Strong"/>
                 <w:rFonts w:eastAsiaTheme="minorEastAsia" w:cstheme="minorHAnsi"/>
                 <w:lang w:val="en-US"/>
               </w:rPr>
@@ -11492,7 +11510,7 @@
           </w:tcPr>
           <w:p>
             <w:pPr>
-              <w:pStyle w:val="Normaalweb"/>
+              <w:pStyle w:val="NormalWeb"/>
               <w:spacing w:after="0" w:afterAutospacing="0"/>
               <w:rPr>
                 <w:rFonts w:asciiTheme="minorBidi" w:hAnsiTheme="minorBidi"/>
@@ -11520,7 +11538,7 @@
           </w:tcPr>
           <w:p>
             <w:pPr>
-              <w:pStyle w:val="Normaalweb"/>
+              <w:pStyle w:val="NormalWeb"/>
               <w:spacing w:after="0" w:afterAutospacing="0"/>
               <w:rPr>
                 <w:rFonts w:asciiTheme="minorBidi" w:hAnsiTheme="minorBidi"/>
@@ -11566,7 +11584,7 @@
           </w:tcPr>
           <w:p>
             <w:pPr>
-              <w:pStyle w:val="Normaalweb"/>
+              <w:pStyle w:val="NormalWeb"/>
               <w:spacing w:after="0" w:afterAutospacing="0"/>
               <w:rPr>
                 <w:rFonts w:asciiTheme="minorBidi" w:hAnsiTheme="minorBidi"/>
@@ -11602,7 +11620,7 @@
           </w:tcPr>
           <w:p>
             <w:pPr>
-              <w:pStyle w:val="Normaalweb"/>
+              <w:pStyle w:val="NormalWeb"/>
               <w:spacing w:after="0" w:afterAutospacing="0"/>
               <w:rPr>
                 <w:rFonts w:asciiTheme="minorBidi" w:hAnsiTheme="minorBidi"/>
@@ -11624,7 +11642,7 @@
     </w:tbl>
     <w:p>
       <w:pPr>
-        <w:pStyle w:val="Kop6"/>
+        <w:pStyle w:val="Heading6"/>
         <w:numPr>
           <w:ilvl w:val="0"/>
           <w:numId w:val="0"/>
@@ -11719,7 +11737,7 @@
     <w:p/>
     <w:p>
       <w:pPr>
-        <w:pStyle w:val="Kop2"/>
+        <w:pStyle w:val="Heading2"/>
         <w:rPr>
           <w:rFonts w:eastAsia="Times New Roman"/>
         </w:rPr>
@@ -11790,7 +11808,7 @@
             <w:proofErr w:type="spellStart"/>
             <w:r>
               <w:rPr>
-                <w:rStyle w:val="Zwaar"/>
+                <w:rStyle w:val="Strong"/>
                 <w:rFonts w:eastAsia="Times New Roman"/>
               </w:rPr>
               <w:t>Use</w:t>
@@ -11798,7 +11816,7 @@
             <w:proofErr w:type="spellEnd"/>
             <w:r>
               <w:rPr>
-                <w:rStyle w:val="Zwaar"/>
+                <w:rStyle w:val="Strong"/>
                 <w:rFonts w:eastAsia="Times New Roman"/>
               </w:rPr>
               <w:t xml:space="preserve"> case ID</w:t>
@@ -11824,7 +11842,7 @@
           </w:tcPr>
           <w:p>
             <w:pPr>
-              <w:pStyle w:val="Normaalweb"/>
+              <w:pStyle w:val="NormalWeb"/>
               <w:spacing w:after="0" w:afterAutospacing="0"/>
               <w:jc w:val="center"/>
               <w:rPr>
@@ -11877,7 +11895,7 @@
           </w:tcPr>
           <w:p>
             <w:pPr>
-              <w:pStyle w:val="Normaalweb"/>
+              <w:pStyle w:val="NormalWeb"/>
               <w:spacing w:after="0" w:afterAutospacing="0"/>
               <w:rPr>
                 <w:sz w:val="22"/>
@@ -11886,7 +11904,7 @@
             </w:pPr>
             <w:r>
               <w:rPr>
-                <w:rStyle w:val="Zwaar"/>
+                <w:rStyle w:val="Strong"/>
                 <w:sz w:val="22"/>
                 <w:szCs w:val="22"/>
               </w:rPr>
@@ -11894,7 +11912,7 @@
             </w:r>
             <w:r>
               <w:rPr>
-                <w:rStyle w:val="Zwaar"/>
+                <w:rStyle w:val="Strong"/>
                 <w:sz w:val="22"/>
                 <w:szCs w:val="22"/>
               </w:rPr>
@@ -11921,7 +11939,7 @@
           </w:tcPr>
           <w:p>
             <w:pPr>
-              <w:pStyle w:val="Normaalweb"/>
+              <w:pStyle w:val="NormalWeb"/>
               <w:spacing w:after="0" w:afterAutospacing="0"/>
               <w:rPr>
                 <w:rFonts w:asciiTheme="minorBidi" w:hAnsiTheme="minorBidi"/>
@@ -11961,10 +11979,10 @@
           </w:tcPr>
           <w:p>
             <w:pPr>
-              <w:pStyle w:val="Normaalweb"/>
+              <w:pStyle w:val="NormalWeb"/>
               <w:spacing w:after="0" w:afterAutospacing="0"/>
               <w:rPr>
-                <w:rStyle w:val="Zwaar"/>
+                <w:rStyle w:val="Strong"/>
                 <w:sz w:val="22"/>
                 <w:szCs w:val="22"/>
               </w:rPr>
@@ -11989,7 +12007,7 @@
           </w:tcPr>
           <w:p>
             <w:pPr>
-              <w:pStyle w:val="Normaalweb"/>
+              <w:pStyle w:val="NormalWeb"/>
               <w:spacing w:after="0" w:afterAutospacing="0"/>
               <w:rPr>
                 <w:rFonts w:asciiTheme="minorBidi" w:hAnsiTheme="minorBidi"/>
@@ -12020,7 +12038,7 @@
           </w:tcPr>
           <w:p>
             <w:pPr>
-              <w:pStyle w:val="Normaalweb"/>
+              <w:pStyle w:val="NormalWeb"/>
               <w:spacing w:after="0" w:afterAutospacing="0"/>
               <w:rPr>
                 <w:sz w:val="22"/>
@@ -12029,7 +12047,7 @@
             </w:pPr>
             <w:r>
               <w:rPr>
-                <w:rStyle w:val="Zwaar"/>
+                <w:rStyle w:val="Strong"/>
                 <w:sz w:val="22"/>
                 <w:szCs w:val="22"/>
               </w:rPr>
@@ -12098,7 +12116,7 @@
             </w:pPr>
             <w:r>
               <w:rPr>
-                <w:rStyle w:val="Zwaar"/>
+                <w:rStyle w:val="Strong"/>
                 <w:rFonts w:eastAsia="Times New Roman"/>
               </w:rPr>
               <w:t>Pre conditie</w:t>
@@ -12274,7 +12292,7 @@
             </w:pPr>
             <w:r>
               <w:rPr>
-                <w:rStyle w:val="Zwaar"/>
+                <w:rStyle w:val="Strong"/>
                 <w:rFonts w:eastAsia="Times New Roman"/>
               </w:rPr>
               <w:t>Happy flow:</w:t>
@@ -12312,7 +12330,7 @@
             </w:pPr>
             <w:r>
               <w:rPr>
-                <w:rStyle w:val="Zwaar"/>
+                <w:rStyle w:val="Strong"/>
                 <w:rFonts w:eastAsia="Times New Roman"/>
               </w:rPr>
               <w:t>Actor</w:t>
@@ -12345,7 +12363,7 @@
             </w:pPr>
             <w:r>
               <w:rPr>
-                <w:rStyle w:val="Zwaar"/>
+                <w:rStyle w:val="Strong"/>
                 <w:rFonts w:eastAsia="Times New Roman"/>
               </w:rPr>
               <w:t>Systeem</w:t>
@@ -12372,7 +12390,7 @@
           </w:tcPr>
           <w:p>
             <w:pPr>
-              <w:pStyle w:val="Normaalweb"/>
+              <w:pStyle w:val="NormalWeb"/>
               <w:spacing w:after="0" w:afterAutospacing="0"/>
               <w:rPr>
                 <w:rFonts w:asciiTheme="minorBidi" w:hAnsiTheme="minorBidi"/>
@@ -12442,7 +12460,7 @@
           </w:tcPr>
           <w:p>
             <w:pPr>
-              <w:pStyle w:val="Normaalweb"/>
+              <w:pStyle w:val="NormalWeb"/>
               <w:spacing w:after="0" w:afterAutospacing="0"/>
               <w:rPr>
                 <w:rFonts w:asciiTheme="minorBidi" w:hAnsiTheme="minorBidi"/>
@@ -12498,7 +12516,7 @@
           </w:tcPr>
           <w:p>
             <w:pPr>
-              <w:pStyle w:val="Normaalweb"/>
+              <w:pStyle w:val="NormalWeb"/>
               <w:spacing w:after="0" w:afterAutospacing="0"/>
               <w:rPr>
                 <w:rFonts w:asciiTheme="minorBidi" w:hAnsiTheme="minorBidi"/>
@@ -12526,7 +12544,7 @@
           </w:tcPr>
           <w:p>
             <w:pPr>
-              <w:pStyle w:val="Normaalweb"/>
+              <w:pStyle w:val="NormalWeb"/>
               <w:spacing w:after="0" w:afterAutospacing="0"/>
               <w:rPr>
                 <w:rFonts w:asciiTheme="minorBidi" w:hAnsiTheme="minorBidi"/>
@@ -12564,7 +12582,7 @@
           </w:tcPr>
           <w:p>
             <w:pPr>
-              <w:pStyle w:val="Normaalweb"/>
+              <w:pStyle w:val="NormalWeb"/>
               <w:spacing w:after="0" w:afterAutospacing="0"/>
               <w:rPr>
                 <w:rFonts w:asciiTheme="minorBidi" w:hAnsiTheme="minorBidi"/>
@@ -12592,7 +12610,7 @@
           </w:tcPr>
           <w:p>
             <w:pPr>
-              <w:pStyle w:val="Normaalweb"/>
+              <w:pStyle w:val="NormalWeb"/>
               <w:spacing w:after="0" w:afterAutospacing="0"/>
               <w:rPr>
                 <w:rFonts w:asciiTheme="minorBidi" w:hAnsiTheme="minorBidi"/>
@@ -12674,11 +12692,11 @@
           </w:tcPr>
           <w:p>
             <w:pPr>
-              <w:pStyle w:val="Normaalweb"/>
+              <w:pStyle w:val="NormalWeb"/>
               <w:spacing w:after="0" w:afterAutospacing="0"/>
               <w:jc w:val="center"/>
               <w:rPr>
-                <w:rStyle w:val="Zwaar"/>
+                <w:rStyle w:val="Strong"/>
                 <w:rFonts w:asciiTheme="minorHAnsi" w:eastAsia="Times New Roman" w:hAnsiTheme="minorHAnsi" w:cstheme="minorBidi"/>
                 <w:sz w:val="22"/>
                 <w:szCs w:val="22"/>
@@ -12687,7 +12705,7 @@
             <w:proofErr w:type="spellStart"/>
             <w:r>
               <w:rPr>
-                <w:rStyle w:val="Zwaar"/>
+                <w:rStyle w:val="Strong"/>
                 <w:rFonts w:asciiTheme="minorHAnsi" w:eastAsia="Times New Roman" w:hAnsiTheme="minorHAnsi" w:cstheme="minorBidi"/>
                 <w:sz w:val="22"/>
                 <w:szCs w:val="22"/>
@@ -12697,7 +12715,7 @@
             <w:proofErr w:type="spellEnd"/>
             <w:r>
               <w:rPr>
-                <w:rStyle w:val="Zwaar"/>
+                <w:rStyle w:val="Strong"/>
                 <w:rFonts w:asciiTheme="minorHAnsi" w:eastAsia="Times New Roman" w:hAnsiTheme="minorHAnsi" w:cstheme="minorBidi"/>
                 <w:sz w:val="22"/>
                 <w:szCs w:val="22"/>
@@ -12706,7 +12724,7 @@
             </w:r>
             <w:r>
               <w:rPr>
-                <w:rStyle w:val="Zwaar"/>
+                <w:rStyle w:val="Strong"/>
                 <w:rFonts w:asciiTheme="minorHAnsi" w:eastAsia="Times New Roman" w:hAnsiTheme="minorHAnsi" w:cstheme="minorBidi"/>
                 <w:sz w:val="22"/>
                 <w:szCs w:val="22"/>
@@ -12715,7 +12733,7 @@
             </w:r>
             <w:r>
               <w:rPr>
-                <w:rStyle w:val="Zwaar"/>
+                <w:rStyle w:val="Strong"/>
                 <w:rFonts w:asciiTheme="minorHAnsi" w:eastAsia="Times New Roman" w:hAnsiTheme="minorHAnsi" w:cstheme="minorBidi"/>
                 <w:sz w:val="22"/>
                 <w:szCs w:val="22"/>
@@ -12724,7 +12742,7 @@
             </w:r>
             <w:r>
               <w:rPr>
-                <w:rStyle w:val="Zwaar"/>
+                <w:rStyle w:val="Strong"/>
                 <w:rFonts w:asciiTheme="minorHAnsi" w:eastAsia="Times New Roman" w:hAnsiTheme="minorHAnsi" w:cstheme="minorBidi"/>
                 <w:sz w:val="22"/>
                 <w:szCs w:val="22"/>
@@ -12733,7 +12751,7 @@
             </w:r>
             <w:r>
               <w:rPr>
-                <w:rStyle w:val="Zwaar"/>
+                <w:rStyle w:val="Strong"/>
                 <w:rFonts w:asciiTheme="minorHAnsi" w:eastAsia="Times New Roman" w:hAnsiTheme="minorHAnsi" w:cstheme="minorBidi"/>
                 <w:sz w:val="22"/>
                 <w:szCs w:val="22"/>
@@ -12742,7 +12760,7 @@
             </w:r>
             <w:r>
               <w:rPr>
-                <w:rStyle w:val="Zwaar"/>
+                <w:rStyle w:val="Strong"/>
                 <w:rFonts w:asciiTheme="minorHAnsi" w:eastAsia="Times New Roman" w:hAnsiTheme="minorHAnsi" w:cstheme="minorBidi"/>
                 <w:sz w:val="22"/>
                 <w:szCs w:val="22"/>
@@ -12771,7 +12789,7 @@
           </w:tcPr>
           <w:p>
             <w:pPr>
-              <w:pStyle w:val="Normaalweb"/>
+              <w:pStyle w:val="NormalWeb"/>
               <w:spacing w:after="0" w:afterAutospacing="0"/>
               <w:rPr>
                 <w:rFonts w:asciiTheme="minorBidi" w:hAnsiTheme="minorBidi"/>
@@ -12797,7 +12815,7 @@
           </w:tcPr>
           <w:p>
             <w:pPr>
-              <w:pStyle w:val="Normaalweb"/>
+              <w:pStyle w:val="NormalWeb"/>
               <w:spacing w:after="0" w:afterAutospacing="0"/>
               <w:rPr>
                 <w:rFonts w:asciiTheme="minorBidi" w:hAnsiTheme="minorBidi"/>
@@ -12839,7 +12857,7 @@
           </w:tcPr>
           <w:p>
             <w:pPr>
-              <w:pStyle w:val="Normaalweb"/>
+              <w:pStyle w:val="NormalWeb"/>
               <w:spacing w:after="0" w:afterAutospacing="0"/>
               <w:rPr>
                 <w:rFonts w:asciiTheme="minorBidi" w:hAnsiTheme="minorBidi"/>
@@ -12917,7 +12935,7 @@
           </w:tcPr>
           <w:p>
             <w:pPr>
-              <w:pStyle w:val="Normaalweb"/>
+              <w:pStyle w:val="NormalWeb"/>
               <w:spacing w:after="0" w:afterAutospacing="0"/>
               <w:rPr>
                 <w:rFonts w:asciiTheme="minorBidi" w:hAnsiTheme="minorBidi"/>
@@ -12946,11 +12964,11 @@
           </w:tcPr>
           <w:p>
             <w:pPr>
-              <w:pStyle w:val="Normaalweb"/>
+              <w:pStyle w:val="NormalWeb"/>
               <w:spacing w:after="0" w:afterAutospacing="0"/>
               <w:jc w:val="center"/>
               <w:rPr>
-                <w:rStyle w:val="Zwaar"/>
+                <w:rStyle w:val="Strong"/>
                 <w:rFonts w:asciiTheme="minorHAnsi" w:eastAsia="Times New Roman" w:hAnsiTheme="minorHAnsi" w:cstheme="minorBidi"/>
                 <w:sz w:val="22"/>
                 <w:szCs w:val="22"/>
@@ -12959,7 +12977,7 @@
             <w:proofErr w:type="spellStart"/>
             <w:r>
               <w:rPr>
-                <w:rStyle w:val="Zwaar"/>
+                <w:rStyle w:val="Strong"/>
                 <w:rFonts w:asciiTheme="minorHAnsi" w:eastAsia="Times New Roman" w:hAnsiTheme="minorHAnsi" w:cstheme="minorBidi"/>
                 <w:sz w:val="22"/>
                 <w:szCs w:val="22"/>
@@ -12969,7 +12987,7 @@
             <w:proofErr w:type="spellEnd"/>
             <w:r>
               <w:rPr>
-                <w:rStyle w:val="Zwaar"/>
+                <w:rStyle w:val="Strong"/>
                 <w:rFonts w:asciiTheme="minorHAnsi" w:eastAsia="Times New Roman" w:hAnsiTheme="minorHAnsi" w:cstheme="minorBidi"/>
                 <w:sz w:val="22"/>
                 <w:szCs w:val="22"/>
@@ -12978,7 +12996,7 @@
             </w:r>
             <w:r>
               <w:rPr>
-                <w:rStyle w:val="Zwaar"/>
+                <w:rStyle w:val="Strong"/>
                 <w:rFonts w:asciiTheme="minorHAnsi" w:eastAsia="Times New Roman" w:hAnsiTheme="minorHAnsi" w:cstheme="minorBidi"/>
                 <w:sz w:val="22"/>
                 <w:szCs w:val="22"/>
@@ -12987,7 +13005,7 @@
             </w:r>
             <w:r>
               <w:rPr>
-                <w:rStyle w:val="Zwaar"/>
+                <w:rStyle w:val="Strong"/>
                 <w:rFonts w:asciiTheme="minorHAnsi" w:eastAsia="Times New Roman" w:hAnsiTheme="minorHAnsi" w:cstheme="minorBidi"/>
                 <w:sz w:val="22"/>
                 <w:szCs w:val="22"/>
@@ -13016,7 +13034,7 @@
           </w:tcPr>
           <w:p>
             <w:pPr>
-              <w:pStyle w:val="Normaalweb"/>
+              <w:pStyle w:val="NormalWeb"/>
               <w:spacing w:after="0" w:afterAutospacing="0"/>
               <w:rPr>
                 <w:rFonts w:asciiTheme="minorBidi" w:hAnsiTheme="minorBidi"/>
@@ -13042,7 +13060,7 @@
           </w:tcPr>
           <w:p>
             <w:pPr>
-              <w:pStyle w:val="Normaalweb"/>
+              <w:pStyle w:val="NormalWeb"/>
               <w:spacing w:after="0" w:afterAutospacing="0"/>
               <w:rPr>
                 <w:rFonts w:asciiTheme="minorBidi" w:hAnsiTheme="minorBidi"/>
@@ -13076,7 +13094,7 @@
     </w:tbl>
     <w:p>
       <w:pPr>
-        <w:pStyle w:val="Kop6"/>
+        <w:pStyle w:val="Heading6"/>
         <w:numPr>
           <w:ilvl w:val="0"/>
           <w:numId w:val="0"/>
@@ -13089,7 +13107,7 @@
     </w:p>
     <w:p>
       <w:pPr>
-        <w:pStyle w:val="Kop6"/>
+        <w:pStyle w:val="Heading6"/>
         <w:numPr>
           <w:ilvl w:val="0"/>
           <w:numId w:val="0"/>
@@ -13228,7 +13246,7 @@
     </w:p>
     <w:p>
       <w:pPr>
-        <w:pStyle w:val="Kop2"/>
+        <w:pStyle w:val="Heading2"/>
         <w:rPr>
           <w:rFonts w:eastAsia="Times New Roman"/>
         </w:rPr>
@@ -13306,7 +13324,7 @@
             <w:proofErr w:type="spellStart"/>
             <w:r>
               <w:rPr>
-                <w:rStyle w:val="Zwaar"/>
+                <w:rStyle w:val="Strong"/>
                 <w:rFonts w:eastAsia="Times New Roman"/>
               </w:rPr>
               <w:lastRenderedPageBreak/>
@@ -13315,7 +13333,7 @@
             <w:proofErr w:type="spellEnd"/>
             <w:r>
               <w:rPr>
-                <w:rStyle w:val="Zwaar"/>
+                <w:rStyle w:val="Strong"/>
                 <w:rFonts w:eastAsia="Times New Roman"/>
               </w:rPr>
               <w:t xml:space="preserve"> case ID</w:t>
@@ -13341,7 +13359,7 @@
           </w:tcPr>
           <w:p>
             <w:pPr>
-              <w:pStyle w:val="Normaalweb"/>
+              <w:pStyle w:val="NormalWeb"/>
               <w:jc w:val="center"/>
               <w:rPr>
                 <w:b/>
@@ -13393,15 +13411,15 @@
           </w:tcPr>
           <w:p>
             <w:pPr>
-              <w:pStyle w:val="Normaalweb"/>
-              <w:rPr>
-                <w:sz w:val="22"/>
-                <w:szCs w:val="22"/>
-              </w:rPr>
-            </w:pPr>
-            <w:r>
-              <w:rPr>
-                <w:rStyle w:val="Zwaar"/>
+              <w:pStyle w:val="NormalWeb"/>
+              <w:rPr>
+                <w:sz w:val="22"/>
+                <w:szCs w:val="22"/>
+              </w:rPr>
+            </w:pPr>
+            <w:r>
+              <w:rPr>
+                <w:rStyle w:val="Strong"/>
                 <w:sz w:val="22"/>
                 <w:szCs w:val="22"/>
               </w:rPr>
@@ -13409,7 +13427,7 @@
             </w:r>
             <w:r>
               <w:rPr>
-                <w:rStyle w:val="Zwaar"/>
+                <w:rStyle w:val="Strong"/>
                 <w:sz w:val="22"/>
                 <w:szCs w:val="22"/>
               </w:rPr>
@@ -13436,7 +13454,7 @@
           </w:tcPr>
           <w:p>
             <w:pPr>
-              <w:pStyle w:val="Normaalweb"/>
+              <w:pStyle w:val="NormalWeb"/>
               <w:rPr>
                 <w:rFonts w:asciiTheme="minorBidi" w:hAnsiTheme="minorBidi"/>
                 <w:sz w:val="22"/>
@@ -13485,16 +13503,16 @@
           </w:tcPr>
           <w:p>
             <w:pPr>
-              <w:pStyle w:val="Normaalweb"/>
-              <w:rPr>
-                <w:rStyle w:val="Zwaar"/>
-                <w:sz w:val="22"/>
-                <w:szCs w:val="22"/>
-              </w:rPr>
-            </w:pPr>
-            <w:r>
-              <w:rPr>
-                <w:rStyle w:val="Zwaar"/>
+              <w:pStyle w:val="NormalWeb"/>
+              <w:rPr>
+                <w:rStyle w:val="Strong"/>
+                <w:sz w:val="22"/>
+                <w:szCs w:val="22"/>
+              </w:rPr>
+            </w:pPr>
+            <w:r>
+              <w:rPr>
+                <w:rStyle w:val="Strong"/>
                 <w:sz w:val="22"/>
                 <w:szCs w:val="22"/>
               </w:rPr>
@@ -13520,7 +13538,7 @@
           </w:tcPr>
           <w:p>
             <w:pPr>
-              <w:pStyle w:val="Normaalweb"/>
+              <w:pStyle w:val="NormalWeb"/>
               <w:rPr>
                 <w:rFonts w:asciiTheme="minorBidi" w:hAnsiTheme="minorBidi"/>
                 <w:sz w:val="22"/>
@@ -13594,15 +13612,15 @@
           </w:tcPr>
           <w:p>
             <w:pPr>
-              <w:pStyle w:val="Normaalweb"/>
-              <w:rPr>
-                <w:sz w:val="22"/>
-                <w:szCs w:val="22"/>
-              </w:rPr>
-            </w:pPr>
-            <w:r>
-              <w:rPr>
-                <w:rStyle w:val="Zwaar"/>
+              <w:pStyle w:val="NormalWeb"/>
+              <w:rPr>
+                <w:sz w:val="22"/>
+                <w:szCs w:val="22"/>
+              </w:rPr>
+            </w:pPr>
+            <w:r>
+              <w:rPr>
+                <w:rStyle w:val="Strong"/>
                 <w:sz w:val="22"/>
                 <w:szCs w:val="22"/>
               </w:rPr>
@@ -13669,7 +13687,7 @@
             </w:pPr>
             <w:r>
               <w:rPr>
-                <w:rStyle w:val="Zwaar"/>
+                <w:rStyle w:val="Strong"/>
                 <w:rFonts w:eastAsia="Times New Roman"/>
               </w:rPr>
               <w:t>Pre conditie</w:t>
@@ -13710,11 +13728,19 @@
               </w:rPr>
               <w:t xml:space="preserve">De speler </w:t>
             </w:r>
+            <w:proofErr w:type="gramStart"/>
             <w:r>
               <w:rPr>
                 <w:rFonts w:asciiTheme="minorBidi" w:eastAsiaTheme="minorEastAsia" w:hAnsiTheme="minorBidi" w:cs="Times New Roman"/>
               </w:rPr>
-              <w:t xml:space="preserve">wilt </w:t>
+              <w:t>wilt</w:t>
+            </w:r>
+            <w:proofErr w:type="gramEnd"/>
+            <w:r>
+              <w:rPr>
+                <w:rFonts w:asciiTheme="minorBidi" w:eastAsiaTheme="minorEastAsia" w:hAnsiTheme="minorBidi" w:cs="Times New Roman"/>
+              </w:rPr>
+              <w:t xml:space="preserve"> </w:t>
             </w:r>
             <w:proofErr w:type="spellStart"/>
             <w:r>
@@ -13855,7 +13881,7 @@
             </w:pPr>
             <w:r>
               <w:rPr>
-                <w:rStyle w:val="Zwaar"/>
+                <w:rStyle w:val="Strong"/>
                 <w:rFonts w:eastAsia="Times New Roman"/>
               </w:rPr>
               <w:t>Happy flow:</w:t>
@@ -13892,7 +13918,7 @@
             </w:pPr>
             <w:r>
               <w:rPr>
-                <w:rStyle w:val="Zwaar"/>
+                <w:rStyle w:val="Strong"/>
                 <w:rFonts w:eastAsia="Times New Roman"/>
               </w:rPr>
               <w:t>Actor</w:t>
@@ -13924,7 +13950,7 @@
             </w:pPr>
             <w:r>
               <w:rPr>
-                <w:rStyle w:val="Zwaar"/>
+                <w:rStyle w:val="Strong"/>
                 <w:rFonts w:eastAsia="Times New Roman"/>
               </w:rPr>
               <w:t>Systeem</w:t>
@@ -13951,7 +13977,7 @@
           </w:tcPr>
           <w:p>
             <w:pPr>
-              <w:pStyle w:val="Normaalweb"/>
+              <w:pStyle w:val="NormalWeb"/>
               <w:rPr>
                 <w:rFonts w:asciiTheme="minorBidi" w:hAnsiTheme="minorBidi"/>
                 <w:sz w:val="22"/>
@@ -14004,7 +14030,7 @@
           </w:tcPr>
           <w:p>
             <w:pPr>
-              <w:pStyle w:val="Normaalweb"/>
+              <w:pStyle w:val="NormalWeb"/>
               <w:rPr>
                 <w:rFonts w:asciiTheme="minorBidi" w:hAnsiTheme="minorBidi"/>
                 <w:sz w:val="22"/>
@@ -14075,7 +14101,7 @@
           </w:tcPr>
           <w:p>
             <w:pPr>
-              <w:pStyle w:val="Normaalweb"/>
+              <w:pStyle w:val="NormalWeb"/>
               <w:rPr>
                 <w:rFonts w:asciiTheme="minorBidi" w:hAnsiTheme="minorBidi"/>
                 <w:sz w:val="22"/>
@@ -14126,7 +14152,7 @@
           </w:tcPr>
           <w:p>
             <w:pPr>
-              <w:pStyle w:val="Normaalweb"/>
+              <w:pStyle w:val="NormalWeb"/>
               <w:rPr>
                 <w:rFonts w:asciiTheme="minorBidi" w:hAnsiTheme="minorBidi"/>
                 <w:sz w:val="22"/>
@@ -14163,7 +14189,7 @@
           </w:tcPr>
           <w:p>
             <w:pPr>
-              <w:pStyle w:val="Normaalweb"/>
+              <w:pStyle w:val="NormalWeb"/>
               <w:rPr>
                 <w:rFonts w:asciiTheme="minorBidi" w:hAnsiTheme="minorBidi"/>
                 <w:sz w:val="22"/>
@@ -14190,7 +14216,7 @@
           </w:tcPr>
           <w:p>
             <w:pPr>
-              <w:pStyle w:val="Normaalweb"/>
+              <w:pStyle w:val="NormalWeb"/>
               <w:rPr>
                 <w:rFonts w:asciiTheme="minorBidi" w:hAnsiTheme="minorBidi"/>
                 <w:sz w:val="22"/>
@@ -14247,7 +14273,7 @@
           </w:tcPr>
           <w:p>
             <w:pPr>
-              <w:pStyle w:val="Normaalweb"/>
+              <w:pStyle w:val="NormalWeb"/>
               <w:jc w:val="center"/>
               <w:rPr>
                 <w:rFonts w:asciiTheme="minorHAnsi" w:hAnsiTheme="minorHAnsi" w:cstheme="minorHAnsi"/>
@@ -14258,7 +14284,7 @@
             <w:proofErr w:type="spellStart"/>
             <w:r>
               <w:rPr>
-                <w:rStyle w:val="Zwaar"/>
+                <w:rStyle w:val="Strong"/>
                 <w:rFonts w:asciiTheme="minorHAnsi" w:hAnsiTheme="minorHAnsi" w:cstheme="minorHAnsi"/>
                 <w:sz w:val="22"/>
                 <w:szCs w:val="22"/>
@@ -14268,13 +14294,24 @@
             <w:proofErr w:type="spellEnd"/>
             <w:r>
               <w:rPr>
-                <w:rStyle w:val="Zwaar"/>
+                <w:rStyle w:val="Strong"/>
                 <w:rFonts w:asciiTheme="minorHAnsi" w:hAnsiTheme="minorHAnsi" w:cstheme="minorHAnsi"/>
                 <w:sz w:val="22"/>
                 <w:szCs w:val="22"/>
               </w:rPr>
-              <w:t xml:space="preserve"> flow:.</w:t>
-            </w:r>
+              <w:t xml:space="preserve"> </w:t>
+            </w:r>
+            <w:proofErr w:type="gramStart"/>
+            <w:r>
+              <w:rPr>
+                <w:rStyle w:val="Strong"/>
+                <w:rFonts w:asciiTheme="minorHAnsi" w:hAnsiTheme="minorHAnsi" w:cstheme="minorHAnsi"/>
+                <w:sz w:val="22"/>
+                <w:szCs w:val="22"/>
+              </w:rPr>
+              <w:t>flow:.</w:t>
+            </w:r>
+            <w:proofErr w:type="gramEnd"/>
           </w:p>
         </w:tc>
       </w:tr>
@@ -14297,7 +14334,7 @@
           </w:tcPr>
           <w:p>
             <w:pPr>
-              <w:pStyle w:val="Normaalweb"/>
+              <w:pStyle w:val="NormalWeb"/>
               <w:rPr>
                 <w:rFonts w:asciiTheme="minorBidi" w:hAnsiTheme="minorBidi"/>
               </w:rPr>
@@ -14322,7 +14359,7 @@
           </w:tcPr>
           <w:p>
             <w:pPr>
-              <w:pStyle w:val="Normaalweb"/>
+              <w:pStyle w:val="NormalWeb"/>
               <w:rPr>
                 <w:rFonts w:asciiTheme="minorBidi" w:hAnsiTheme="minorBidi"/>
               </w:rPr>
@@ -14349,7 +14386,7 @@
           </w:tcPr>
           <w:p>
             <w:pPr>
-              <w:pStyle w:val="Normaalweb"/>
+              <w:pStyle w:val="NormalWeb"/>
               <w:rPr>
                 <w:rFonts w:asciiTheme="minorBidi" w:hAnsiTheme="minorBidi"/>
               </w:rPr>
@@ -14374,7 +14411,7 @@
           </w:tcPr>
           <w:p>
             <w:pPr>
-              <w:pStyle w:val="Normaalweb"/>
+              <w:pStyle w:val="NormalWeb"/>
               <w:rPr>
                 <w:rFonts w:asciiTheme="minorBidi" w:hAnsiTheme="minorBidi"/>
               </w:rPr>
@@ -14385,7 +14422,7 @@
     </w:tbl>
     <w:p>
       <w:pPr>
-        <w:pStyle w:val="Kop6"/>
+        <w:pStyle w:val="Heading6"/>
         <w:numPr>
           <w:ilvl w:val="0"/>
           <w:numId w:val="0"/>
@@ -14501,7 +14538,7 @@
     </w:p>
     <w:p>
       <w:pPr>
-        <w:pStyle w:val="Kop2"/>
+        <w:pStyle w:val="Heading2"/>
         <w:rPr>
           <w:rFonts w:eastAsia="Times New Roman"/>
         </w:rPr>
@@ -14571,7 +14608,7 @@
             <w:proofErr w:type="spellStart"/>
             <w:r>
               <w:rPr>
-                <w:rStyle w:val="Zwaar"/>
+                <w:rStyle w:val="Strong"/>
                 <w:rFonts w:eastAsia="Times New Roman"/>
               </w:rPr>
               <w:t>Use</w:t>
@@ -14579,7 +14616,7 @@
             <w:proofErr w:type="spellEnd"/>
             <w:r>
               <w:rPr>
-                <w:rStyle w:val="Zwaar"/>
+                <w:rStyle w:val="Strong"/>
                 <w:rFonts w:eastAsia="Times New Roman"/>
               </w:rPr>
               <w:t xml:space="preserve"> case ID</w:t>
@@ -14605,7 +14642,7 @@
           </w:tcPr>
           <w:p>
             <w:pPr>
-              <w:pStyle w:val="Normaalweb"/>
+              <w:pStyle w:val="NormalWeb"/>
               <w:jc w:val="center"/>
               <w:rPr>
                 <w:b/>
@@ -14657,15 +14694,15 @@
           </w:tcPr>
           <w:p>
             <w:pPr>
-              <w:pStyle w:val="Normaalweb"/>
-              <w:rPr>
-                <w:sz w:val="22"/>
-                <w:szCs w:val="22"/>
-              </w:rPr>
-            </w:pPr>
-            <w:r>
-              <w:rPr>
-                <w:rStyle w:val="Zwaar"/>
+              <w:pStyle w:val="NormalWeb"/>
+              <w:rPr>
+                <w:sz w:val="22"/>
+                <w:szCs w:val="22"/>
+              </w:rPr>
+            </w:pPr>
+            <w:r>
+              <w:rPr>
+                <w:rStyle w:val="Strong"/>
                 <w:sz w:val="22"/>
                 <w:szCs w:val="22"/>
               </w:rPr>
@@ -14673,7 +14710,7 @@
             </w:r>
             <w:r>
               <w:rPr>
-                <w:rStyle w:val="Zwaar"/>
+                <w:rStyle w:val="Strong"/>
                 <w:sz w:val="22"/>
                 <w:szCs w:val="22"/>
               </w:rPr>
@@ -14700,7 +14737,7 @@
           </w:tcPr>
           <w:p>
             <w:pPr>
-              <w:pStyle w:val="Normaalweb"/>
+              <w:pStyle w:val="NormalWeb"/>
               <w:rPr>
                 <w:rFonts w:asciiTheme="minorBidi" w:hAnsiTheme="minorBidi"/>
                 <w:sz w:val="22"/>
@@ -14737,16 +14774,16 @@
           </w:tcPr>
           <w:p>
             <w:pPr>
-              <w:pStyle w:val="Normaalweb"/>
-              <w:rPr>
-                <w:rStyle w:val="Zwaar"/>
-                <w:sz w:val="22"/>
-                <w:szCs w:val="22"/>
-              </w:rPr>
-            </w:pPr>
-            <w:r>
-              <w:rPr>
-                <w:rStyle w:val="Zwaar"/>
+              <w:pStyle w:val="NormalWeb"/>
+              <w:rPr>
+                <w:rStyle w:val="Strong"/>
+                <w:sz w:val="22"/>
+                <w:szCs w:val="22"/>
+              </w:rPr>
+            </w:pPr>
+            <w:r>
+              <w:rPr>
+                <w:rStyle w:val="Strong"/>
                 <w:sz w:val="22"/>
                 <w:szCs w:val="22"/>
               </w:rPr>
@@ -14773,7 +14810,7 @@
           </w:tcPr>
           <w:p>
             <w:pPr>
-              <w:pStyle w:val="Normaalweb"/>
+              <w:pStyle w:val="NormalWeb"/>
               <w:rPr>
                 <w:rFonts w:asciiTheme="minorBidi" w:hAnsiTheme="minorBidi"/>
                 <w:sz w:val="22"/>
@@ -14819,15 +14856,15 @@
           </w:tcPr>
           <w:p>
             <w:pPr>
-              <w:pStyle w:val="Normaalweb"/>
-              <w:rPr>
-                <w:sz w:val="22"/>
-                <w:szCs w:val="22"/>
-              </w:rPr>
-            </w:pPr>
-            <w:r>
-              <w:rPr>
-                <w:rStyle w:val="Zwaar"/>
+              <w:pStyle w:val="NormalWeb"/>
+              <w:rPr>
+                <w:sz w:val="22"/>
+                <w:szCs w:val="22"/>
+              </w:rPr>
+            </w:pPr>
+            <w:r>
+              <w:rPr>
+                <w:rStyle w:val="Strong"/>
                 <w:sz w:val="22"/>
                 <w:szCs w:val="22"/>
               </w:rPr>
@@ -14894,7 +14931,7 @@
             </w:pPr>
             <w:r>
               <w:rPr>
-                <w:rStyle w:val="Zwaar"/>
+                <w:rStyle w:val="Strong"/>
                 <w:rFonts w:eastAsia="Times New Roman"/>
               </w:rPr>
               <w:t>Pre conditie</w:t>
@@ -15052,7 +15089,7 @@
             </w:pPr>
             <w:r>
               <w:rPr>
-                <w:rStyle w:val="Zwaar"/>
+                <w:rStyle w:val="Strong"/>
                 <w:rFonts w:eastAsia="Times New Roman"/>
               </w:rPr>
               <w:t>Happy flow:</w:t>
@@ -15089,7 +15126,7 @@
             </w:pPr>
             <w:r>
               <w:rPr>
-                <w:rStyle w:val="Zwaar"/>
+                <w:rStyle w:val="Strong"/>
                 <w:rFonts w:eastAsia="Times New Roman"/>
               </w:rPr>
               <w:t>Actor</w:t>
@@ -15121,7 +15158,7 @@
             </w:pPr>
             <w:r>
               <w:rPr>
-                <w:rStyle w:val="Zwaar"/>
+                <w:rStyle w:val="Strong"/>
                 <w:rFonts w:eastAsia="Times New Roman"/>
               </w:rPr>
               <w:t>Systeem</w:t>
@@ -15148,7 +15185,7 @@
           </w:tcPr>
           <w:p>
             <w:pPr>
-              <w:pStyle w:val="Normaalweb"/>
+              <w:pStyle w:val="NormalWeb"/>
               <w:rPr>
                 <w:rFonts w:asciiTheme="minorBidi" w:hAnsiTheme="minorBidi"/>
                 <w:sz w:val="22"/>
@@ -15175,7 +15212,7 @@
           </w:tcPr>
           <w:p>
             <w:pPr>
-              <w:pStyle w:val="Normaalweb"/>
+              <w:pStyle w:val="NormalWeb"/>
               <w:rPr>
                 <w:rFonts w:asciiTheme="minorBidi" w:hAnsiTheme="minorBidi"/>
                 <w:sz w:val="22"/>
@@ -15212,7 +15249,7 @@
           </w:tcPr>
           <w:p>
             <w:pPr>
-              <w:pStyle w:val="Normaalweb"/>
+              <w:pStyle w:val="NormalWeb"/>
               <w:rPr>
                 <w:rFonts w:asciiTheme="minorBidi" w:hAnsiTheme="minorBidi"/>
                 <w:sz w:val="22"/>
@@ -15247,7 +15284,7 @@
           </w:tcPr>
           <w:p>
             <w:pPr>
-              <w:pStyle w:val="Normaalweb"/>
+              <w:pStyle w:val="NormalWeb"/>
               <w:rPr>
                 <w:rFonts w:asciiTheme="minorBidi" w:hAnsiTheme="minorBidi"/>
                 <w:sz w:val="22"/>
@@ -15284,7 +15321,7 @@
           </w:tcPr>
           <w:p>
             <w:pPr>
-              <w:pStyle w:val="Normaalweb"/>
+              <w:pStyle w:val="NormalWeb"/>
               <w:rPr>
                 <w:rFonts w:asciiTheme="minorBidi" w:hAnsiTheme="minorBidi"/>
                 <w:sz w:val="22"/>
@@ -15311,7 +15348,7 @@
           </w:tcPr>
           <w:p>
             <w:pPr>
-              <w:pStyle w:val="Normaalweb"/>
+              <w:pStyle w:val="NormalWeb"/>
               <w:rPr>
                 <w:rFonts w:asciiTheme="minorBidi" w:hAnsiTheme="minorBidi"/>
                 <w:sz w:val="22"/>
@@ -15366,7 +15403,7 @@
           </w:tcPr>
           <w:p>
             <w:pPr>
-              <w:pStyle w:val="Normaalweb"/>
+              <w:pStyle w:val="NormalWeb"/>
               <w:jc w:val="center"/>
               <w:rPr>
                 <w:rFonts w:asciiTheme="minorHAnsi" w:hAnsiTheme="minorHAnsi" w:cstheme="minorHAnsi"/>
@@ -15377,7 +15414,7 @@
             <w:proofErr w:type="spellStart"/>
             <w:r>
               <w:rPr>
-                <w:rStyle w:val="Zwaar"/>
+                <w:rStyle w:val="Strong"/>
                 <w:rFonts w:asciiTheme="minorHAnsi" w:hAnsiTheme="minorHAnsi" w:cstheme="minorHAnsi"/>
                 <w:sz w:val="22"/>
                 <w:szCs w:val="22"/>
@@ -15387,7 +15424,7 @@
             <w:proofErr w:type="spellEnd"/>
             <w:r>
               <w:rPr>
-                <w:rStyle w:val="Zwaar"/>
+                <w:rStyle w:val="Strong"/>
                 <w:rFonts w:asciiTheme="minorHAnsi" w:hAnsiTheme="minorHAnsi" w:cstheme="minorHAnsi"/>
                 <w:sz w:val="22"/>
                 <w:szCs w:val="22"/>
@@ -15402,7 +15439,7 @@
             </w:r>
             <w:r>
               <w:rPr>
-                <w:rStyle w:val="Zwaar"/>
+                <w:rStyle w:val="Strong"/>
                 <w:rFonts w:asciiTheme="minorHAnsi" w:hAnsiTheme="minorHAnsi" w:cstheme="minorHAnsi"/>
                 <w:sz w:val="22"/>
                 <w:szCs w:val="22"/>
@@ -15411,7 +15448,7 @@
             </w:r>
             <w:r>
               <w:rPr>
-                <w:rStyle w:val="Zwaar"/>
+                <w:rStyle w:val="Strong"/>
                 <w:rFonts w:asciiTheme="minorHAnsi" w:hAnsiTheme="minorHAnsi" w:cstheme="minorHAnsi"/>
                 <w:sz w:val="22"/>
                 <w:szCs w:val="22"/>
@@ -15440,7 +15477,7 @@
           </w:tcPr>
           <w:p>
             <w:pPr>
-              <w:pStyle w:val="Normaalweb"/>
+              <w:pStyle w:val="NormalWeb"/>
               <w:rPr>
                 <w:rFonts w:asciiTheme="minorBidi" w:hAnsiTheme="minorBidi"/>
                 <w:sz w:val="22"/>
@@ -15467,7 +15504,7 @@
           </w:tcPr>
           <w:p>
             <w:pPr>
-              <w:pStyle w:val="Normaalweb"/>
+              <w:pStyle w:val="NormalWeb"/>
               <w:rPr>
                 <w:rFonts w:asciiTheme="minorBidi" w:hAnsiTheme="minorBidi"/>
                 <w:sz w:val="22"/>
@@ -15504,7 +15541,7 @@
           </w:tcPr>
           <w:p>
             <w:pPr>
-              <w:pStyle w:val="Normaalweb"/>
+              <w:pStyle w:val="NormalWeb"/>
               <w:rPr>
                 <w:rFonts w:asciiTheme="minorBidi" w:hAnsiTheme="minorBidi"/>
                 <w:sz w:val="22"/>
@@ -15539,7 +15576,7 @@
           </w:tcPr>
           <w:p>
             <w:pPr>
-              <w:pStyle w:val="Normaalweb"/>
+              <w:pStyle w:val="NormalWeb"/>
               <w:rPr>
                 <w:rFonts w:asciiTheme="minorBidi" w:hAnsiTheme="minorBidi"/>
                 <w:sz w:val="22"/>
@@ -15552,7 +15589,7 @@
     </w:tbl>
     <w:p>
       <w:pPr>
-        <w:pStyle w:val="Kop6"/>
+        <w:pStyle w:val="Heading6"/>
         <w:numPr>
           <w:ilvl w:val="0"/>
           <w:numId w:val="0"/>
@@ -15668,7 +15705,7 @@
     </w:p>
     <w:p>
       <w:pPr>
-        <w:pStyle w:val="Kop2"/>
+        <w:pStyle w:val="Heading2"/>
         <w:rPr>
           <w:rFonts w:eastAsia="Times New Roman"/>
         </w:rPr>
@@ -15750,7 +15787,7 @@
             <w:proofErr w:type="spellStart"/>
             <w:r>
               <w:rPr>
-                <w:rStyle w:val="Zwaar"/>
+                <w:rStyle w:val="Strong"/>
                 <w:rFonts w:eastAsia="Times New Roman"/>
               </w:rPr>
               <w:lastRenderedPageBreak/>
@@ -15759,7 +15796,7 @@
             <w:proofErr w:type="spellEnd"/>
             <w:r>
               <w:rPr>
-                <w:rStyle w:val="Zwaar"/>
+                <w:rStyle w:val="Strong"/>
                 <w:rFonts w:eastAsia="Times New Roman"/>
               </w:rPr>
               <w:t xml:space="preserve"> case ID</w:t>
@@ -15785,7 +15822,7 @@
           </w:tcPr>
           <w:p>
             <w:pPr>
-              <w:pStyle w:val="Normaalweb"/>
+              <w:pStyle w:val="NormalWeb"/>
               <w:jc w:val="center"/>
               <w:rPr>
                 <w:b/>
@@ -15837,15 +15874,15 @@
           </w:tcPr>
           <w:p>
             <w:pPr>
-              <w:pStyle w:val="Normaalweb"/>
-              <w:rPr>
-                <w:sz w:val="22"/>
-                <w:szCs w:val="22"/>
-              </w:rPr>
-            </w:pPr>
-            <w:r>
-              <w:rPr>
-                <w:rStyle w:val="Zwaar"/>
+              <w:pStyle w:val="NormalWeb"/>
+              <w:rPr>
+                <w:sz w:val="22"/>
+                <w:szCs w:val="22"/>
+              </w:rPr>
+            </w:pPr>
+            <w:r>
+              <w:rPr>
+                <w:rStyle w:val="Strong"/>
                 <w:sz w:val="22"/>
                 <w:szCs w:val="22"/>
               </w:rPr>
@@ -15853,7 +15890,7 @@
             </w:r>
             <w:r>
               <w:rPr>
-                <w:rStyle w:val="Zwaar"/>
+                <w:rStyle w:val="Strong"/>
                 <w:sz w:val="22"/>
                 <w:szCs w:val="22"/>
               </w:rPr>
@@ -15880,7 +15917,7 @@
           </w:tcPr>
           <w:p>
             <w:pPr>
-              <w:pStyle w:val="Normaalweb"/>
+              <w:pStyle w:val="NormalWeb"/>
               <w:rPr>
                 <w:rFonts w:asciiTheme="minorBidi" w:hAnsiTheme="minorBidi"/>
                 <w:sz w:val="22"/>
@@ -15917,16 +15954,16 @@
           </w:tcPr>
           <w:p>
             <w:pPr>
-              <w:pStyle w:val="Normaalweb"/>
-              <w:rPr>
-                <w:rStyle w:val="Zwaar"/>
-                <w:sz w:val="22"/>
-                <w:szCs w:val="22"/>
-              </w:rPr>
-            </w:pPr>
-            <w:r>
-              <w:rPr>
-                <w:rStyle w:val="Zwaar"/>
+              <w:pStyle w:val="NormalWeb"/>
+              <w:rPr>
+                <w:rStyle w:val="Strong"/>
+                <w:sz w:val="22"/>
+                <w:szCs w:val="22"/>
+              </w:rPr>
+            </w:pPr>
+            <w:r>
+              <w:rPr>
+                <w:rStyle w:val="Strong"/>
                 <w:sz w:val="22"/>
                 <w:szCs w:val="22"/>
               </w:rPr>
@@ -15952,7 +15989,7 @@
           </w:tcPr>
           <w:p>
             <w:pPr>
-              <w:pStyle w:val="Normaalweb"/>
+              <w:pStyle w:val="NormalWeb"/>
               <w:rPr>
                 <w:rFonts w:asciiTheme="minorBidi" w:hAnsiTheme="minorBidi"/>
                 <w:sz w:val="22"/>
@@ -16008,15 +16045,15 @@
           </w:tcPr>
           <w:p>
             <w:pPr>
-              <w:pStyle w:val="Normaalweb"/>
-              <w:rPr>
-                <w:sz w:val="22"/>
-                <w:szCs w:val="22"/>
-              </w:rPr>
-            </w:pPr>
-            <w:r>
-              <w:rPr>
-                <w:rStyle w:val="Zwaar"/>
+              <w:pStyle w:val="NormalWeb"/>
+              <w:rPr>
+                <w:sz w:val="22"/>
+                <w:szCs w:val="22"/>
+              </w:rPr>
+            </w:pPr>
+            <w:r>
+              <w:rPr>
+                <w:rStyle w:val="Strong"/>
                 <w:sz w:val="22"/>
                 <w:szCs w:val="22"/>
               </w:rPr>
@@ -16083,7 +16120,7 @@
             </w:pPr>
             <w:r>
               <w:rPr>
-                <w:rStyle w:val="Zwaar"/>
+                <w:rStyle w:val="Strong"/>
                 <w:rFonts w:eastAsia="Times New Roman"/>
               </w:rPr>
               <w:t>Pre conditie</w:t>
@@ -16229,7 +16266,7 @@
             </w:pPr>
             <w:r>
               <w:rPr>
-                <w:rStyle w:val="Zwaar"/>
+                <w:rStyle w:val="Strong"/>
                 <w:rFonts w:eastAsia="Times New Roman"/>
               </w:rPr>
               <w:t>Happy flow:</w:t>
@@ -16266,7 +16303,7 @@
             </w:pPr>
             <w:r>
               <w:rPr>
-                <w:rStyle w:val="Zwaar"/>
+                <w:rStyle w:val="Strong"/>
                 <w:rFonts w:eastAsia="Times New Roman"/>
               </w:rPr>
               <w:t>Actor</w:t>
@@ -16298,7 +16335,7 @@
             </w:pPr>
             <w:r>
               <w:rPr>
-                <w:rStyle w:val="Zwaar"/>
+                <w:rStyle w:val="Strong"/>
                 <w:rFonts w:eastAsia="Times New Roman"/>
               </w:rPr>
               <w:t>Systeem</w:t>
@@ -16325,7 +16362,7 @@
           </w:tcPr>
           <w:p>
             <w:pPr>
-              <w:pStyle w:val="Normaalweb"/>
+              <w:pStyle w:val="NormalWeb"/>
               <w:rPr>
                 <w:rFonts w:asciiTheme="minorBidi" w:hAnsiTheme="minorBidi"/>
                 <w:sz w:val="22"/>
@@ -16352,7 +16389,7 @@
           </w:tcPr>
           <w:p>
             <w:pPr>
-              <w:pStyle w:val="Normaalweb"/>
+              <w:pStyle w:val="NormalWeb"/>
               <w:rPr>
                 <w:rFonts w:asciiTheme="minorBidi" w:hAnsiTheme="minorBidi"/>
                 <w:sz w:val="22"/>
@@ -16405,7 +16442,7 @@
           </w:tcPr>
           <w:p>
             <w:pPr>
-              <w:pStyle w:val="Normaalweb"/>
+              <w:pStyle w:val="NormalWeb"/>
               <w:rPr>
                 <w:rFonts w:asciiTheme="minorBidi" w:hAnsiTheme="minorBidi"/>
                 <w:sz w:val="22"/>
@@ -16440,7 +16477,7 @@
           </w:tcPr>
           <w:p>
             <w:pPr>
-              <w:pStyle w:val="Normaalweb"/>
+              <w:pStyle w:val="NormalWeb"/>
               <w:rPr>
                 <w:rFonts w:asciiTheme="minorBidi" w:hAnsiTheme="minorBidi"/>
                 <w:sz w:val="22"/>
@@ -16477,7 +16514,7 @@
           </w:tcPr>
           <w:p>
             <w:pPr>
-              <w:pStyle w:val="Normaalweb"/>
+              <w:pStyle w:val="NormalWeb"/>
               <w:rPr>
                 <w:rFonts w:asciiTheme="minorBidi" w:hAnsiTheme="minorBidi"/>
                 <w:sz w:val="22"/>
@@ -16504,7 +16541,7 @@
           </w:tcPr>
           <w:p>
             <w:pPr>
-              <w:pStyle w:val="Normaalweb"/>
+              <w:pStyle w:val="NormalWeb"/>
               <w:rPr>
                 <w:rFonts w:asciiTheme="minorBidi" w:hAnsiTheme="minorBidi"/>
                 <w:sz w:val="22"/>
@@ -16559,7 +16596,7 @@
           </w:tcPr>
           <w:p>
             <w:pPr>
-              <w:pStyle w:val="Normaalweb"/>
+              <w:pStyle w:val="NormalWeb"/>
               <w:jc w:val="center"/>
               <w:rPr>
                 <w:rFonts w:asciiTheme="minorHAnsi" w:hAnsiTheme="minorHAnsi" w:cstheme="minorHAnsi"/>
@@ -16570,7 +16607,7 @@
             <w:proofErr w:type="spellStart"/>
             <w:r>
               <w:rPr>
-                <w:rStyle w:val="Zwaar"/>
+                <w:rStyle w:val="Strong"/>
                 <w:rFonts w:asciiTheme="minorHAnsi" w:hAnsiTheme="minorHAnsi" w:cstheme="minorHAnsi"/>
                 <w:sz w:val="22"/>
                 <w:szCs w:val="22"/>
@@ -16580,7 +16617,7 @@
             <w:proofErr w:type="spellEnd"/>
             <w:r>
               <w:rPr>
-                <w:rStyle w:val="Zwaar"/>
+                <w:rStyle w:val="Strong"/>
                 <w:rFonts w:asciiTheme="minorHAnsi" w:hAnsiTheme="minorHAnsi" w:cstheme="minorHAnsi"/>
                 <w:sz w:val="22"/>
                 <w:szCs w:val="22"/>
@@ -16595,7 +16632,7 @@
             </w:r>
             <w:r>
               <w:rPr>
-                <w:rStyle w:val="Zwaar"/>
+                <w:rStyle w:val="Strong"/>
                 <w:rFonts w:asciiTheme="minorHAnsi" w:hAnsiTheme="minorHAnsi" w:cstheme="minorHAnsi"/>
                 <w:sz w:val="22"/>
                 <w:szCs w:val="22"/>
@@ -16624,7 +16661,7 @@
           </w:tcPr>
           <w:p>
             <w:pPr>
-              <w:pStyle w:val="Normaalweb"/>
+              <w:pStyle w:val="NormalWeb"/>
               <w:rPr>
                 <w:rFonts w:asciiTheme="minorBidi" w:hAnsiTheme="minorBidi"/>
                 <w:sz w:val="22"/>
@@ -16651,7 +16688,7 @@
           </w:tcPr>
           <w:p>
             <w:pPr>
-              <w:pStyle w:val="Normaalweb"/>
+              <w:pStyle w:val="NormalWeb"/>
               <w:rPr>
                 <w:rFonts w:asciiTheme="minorBidi" w:hAnsiTheme="minorBidi"/>
                 <w:sz w:val="22"/>
@@ -16688,7 +16725,7 @@
           </w:tcPr>
           <w:p>
             <w:pPr>
-              <w:pStyle w:val="Normaalweb"/>
+              <w:pStyle w:val="NormalWeb"/>
               <w:rPr>
                 <w:rFonts w:asciiTheme="minorBidi" w:hAnsiTheme="minorBidi"/>
                 <w:sz w:val="22"/>
@@ -16723,7 +16760,7 @@
           </w:tcPr>
           <w:p>
             <w:pPr>
-              <w:pStyle w:val="Normaalweb"/>
+              <w:pStyle w:val="NormalWeb"/>
               <w:rPr>
                 <w:rFonts w:asciiTheme="minorBidi" w:hAnsiTheme="minorBidi"/>
                 <w:sz w:val="22"/>
@@ -16736,7 +16773,7 @@
     </w:tbl>
     <w:p>
       <w:pPr>
-        <w:pStyle w:val="Kop6"/>
+        <w:pStyle w:val="Heading6"/>
         <w:numPr>
           <w:ilvl w:val="0"/>
           <w:numId w:val="0"/>
@@ -16787,7 +16824,7 @@
     </w:p>
     <w:p>
       <w:pPr>
-        <w:pStyle w:val="Kop1"/>
+        <w:pStyle w:val="Heading1"/>
       </w:pPr>
       <w:bookmarkStart w:id="50" w:name="_Hlk146105929"/>
       <w:bookmarkStart w:id="51" w:name="_Toc146107029"/>
@@ -16806,10 +16843,15 @@
       </w:r>
       <w:proofErr w:type="spellEnd"/>
       <w:r>
-        <w:t xml:space="preserve"> requirements</w:t>
+        <w:t xml:space="preserve"> </w:t>
+      </w:r>
+      <w:proofErr w:type="spellStart"/>
+      <w:r>
+        <w:t>requirements</w:t>
       </w:r>
       <w:bookmarkEnd w:id="50"/>
       <w:bookmarkEnd w:id="51"/>
+      <w:proofErr w:type="spellEnd"/>
     </w:p>
     <w:p>
       <w:pPr>
@@ -16849,7 +16891,21 @@
         <w:rPr>
           <w:rFonts w:asciiTheme="minorBidi" w:hAnsiTheme="minorBidi"/>
         </w:rPr>
-        <w:t xml:space="preserve"> Requirements zijn de requirements waaraan het systeem moet voldoen die niet direct onder </w:t>
+        <w:t xml:space="preserve"> </w:t>
+      </w:r>
+      <w:proofErr w:type="spellStart"/>
+      <w:r>
+        <w:rPr>
+          <w:rFonts w:asciiTheme="minorBidi" w:hAnsiTheme="minorBidi"/>
+        </w:rPr>
+        <w:t>Requirements</w:t>
+      </w:r>
+      <w:proofErr w:type="spellEnd"/>
+      <w:r>
+        <w:rPr>
+          <w:rFonts w:asciiTheme="minorBidi" w:hAnsiTheme="minorBidi"/>
+        </w:rPr>
+        <w:t xml:space="preserve"> zijn de requirements waaraan het systeem moet voldoen die niet direct onder </w:t>
       </w:r>
       <w:proofErr w:type="spellStart"/>
       <w:r>
@@ -16868,7 +16924,7 @@
     </w:p>
     <w:tbl>
       <w:tblPr>
-        <w:tblStyle w:val="Tabelraster"/>
+        <w:tblStyle w:val="TableGrid"/>
         <w:tblW w:w="0" w:type="auto"/>
         <w:tblLook w:val="04A0" w:firstRow="1" w:lastRow="0" w:firstColumn="1" w:lastColumn="0" w:noHBand="0" w:noVBand="1"/>
       </w:tblPr>
@@ -16945,7 +17001,7 @@
     <w:p/>
     <w:p>
       <w:pPr>
-        <w:pStyle w:val="Kop1"/>
+        <w:pStyle w:val="Heading1"/>
       </w:pPr>
       <w:bookmarkStart w:id="53" w:name="_Toc336096363"/>
       <w:bookmarkStart w:id="54" w:name="_Toc146107030"/>
@@ -16960,10 +17016,15 @@
       </w:r>
       <w:proofErr w:type="spellEnd"/>
       <w:r>
-        <w:t xml:space="preserve"> Requirements</w:t>
+        <w:t xml:space="preserve"> </w:t>
+      </w:r>
+      <w:proofErr w:type="spellStart"/>
+      <w:r>
+        <w:t>Requirements</w:t>
       </w:r>
       <w:bookmarkEnd w:id="53"/>
       <w:bookmarkEnd w:id="54"/>
+      <w:proofErr w:type="spellEnd"/>
     </w:p>
     <w:bookmarkEnd w:id="55"/>
     <w:p>
@@ -16990,7 +17051,21 @@
         <w:rPr>
           <w:rFonts w:asciiTheme="minorBidi" w:hAnsiTheme="minorBidi"/>
         </w:rPr>
-        <w:t xml:space="preserve"> Requirements zijn de requirements waaraan het systeem moet voldoen die niet direct onder </w:t>
+        <w:t xml:space="preserve"> </w:t>
+      </w:r>
+      <w:proofErr w:type="spellStart"/>
+      <w:r>
+        <w:rPr>
+          <w:rFonts w:asciiTheme="minorBidi" w:hAnsiTheme="minorBidi"/>
+        </w:rPr>
+        <w:t>Requirements</w:t>
+      </w:r>
+      <w:proofErr w:type="spellEnd"/>
+      <w:r>
+        <w:rPr>
+          <w:rFonts w:asciiTheme="minorBidi" w:hAnsiTheme="minorBidi"/>
+        </w:rPr>
+        <w:t xml:space="preserve"> zijn de requirements waaraan het systeem moet voldoen die niet direct onder </w:t>
       </w:r>
       <w:proofErr w:type="spellStart"/>
       <w:r>
@@ -17009,7 +17084,7 @@
     </w:p>
     <w:tbl>
       <w:tblPr>
-        <w:tblStyle w:val="Tabelraster"/>
+        <w:tblStyle w:val="TableGrid"/>
         <w:tblW w:w="0" w:type="auto"/>
         <w:tblLook w:val="04A0" w:firstRow="1" w:lastRow="0" w:firstColumn="1" w:lastColumn="0" w:noHBand="0" w:noVBand="1"/>
       </w:tblPr>
@@ -17227,7 +17302,7 @@
         <w:sdtContent>
           <w:p>
             <w:pPr>
-              <w:pStyle w:val="Voettekst"/>
+              <w:pStyle w:val="Footer"/>
               <w:jc w:val="right"/>
             </w:pPr>
             <w:r>
@@ -17327,7 +17402,7 @@
   </w:sdt>
   <w:p>
     <w:pPr>
-      <w:pStyle w:val="Voettekst"/>
+      <w:pStyle w:val="Footer"/>
     </w:pPr>
   </w:p>
 </w:ftr>
@@ -18150,7 +18225,7 @@
     <w:lvl w:ilvl="0">
       <w:start w:val="1"/>
       <w:numFmt w:val="decimal"/>
-      <w:pStyle w:val="Kop1"/>
+      <w:pStyle w:val="Heading1"/>
       <w:lvlText w:val="%1"/>
       <w:lvlJc w:val="left"/>
       <w:pPr>
@@ -18160,7 +18235,7 @@
     <w:lvl w:ilvl="1">
       <w:start w:val="1"/>
       <w:numFmt w:val="decimal"/>
-      <w:pStyle w:val="Kop2"/>
+      <w:pStyle w:val="Heading2"/>
       <w:lvlText w:val="%1.%2"/>
       <w:lvlJc w:val="left"/>
       <w:pPr>
@@ -18170,7 +18245,7 @@
     <w:lvl w:ilvl="2">
       <w:start w:val="1"/>
       <w:numFmt w:val="decimal"/>
-      <w:pStyle w:val="Kop3"/>
+      <w:pStyle w:val="Heading3"/>
       <w:lvlText w:val="%1.%2.%3"/>
       <w:lvlJc w:val="left"/>
       <w:pPr>
@@ -18180,7 +18255,7 @@
     <w:lvl w:ilvl="3">
       <w:start w:val="1"/>
       <w:numFmt w:val="decimal"/>
-      <w:pStyle w:val="Kop4"/>
+      <w:pStyle w:val="Heading4"/>
       <w:lvlText w:val="%1.%2.%3.%4"/>
       <w:lvlJc w:val="left"/>
       <w:pPr>
@@ -18190,7 +18265,7 @@
     <w:lvl w:ilvl="4">
       <w:start w:val="1"/>
       <w:numFmt w:val="decimal"/>
-      <w:pStyle w:val="Kop5"/>
+      <w:pStyle w:val="Heading5"/>
       <w:lvlText w:val="%1.%2.%3.%4.%5"/>
       <w:lvlJc w:val="left"/>
       <w:pPr>
@@ -18200,7 +18275,7 @@
     <w:lvl w:ilvl="5">
       <w:start w:val="1"/>
       <w:numFmt w:val="decimal"/>
-      <w:pStyle w:val="Kop6"/>
+      <w:pStyle w:val="Heading6"/>
       <w:lvlText w:val="%1.%2.%3.%4.%5.%6"/>
       <w:lvlJc w:val="left"/>
       <w:pPr>
@@ -18210,7 +18285,7 @@
     <w:lvl w:ilvl="6">
       <w:start w:val="1"/>
       <w:numFmt w:val="decimal"/>
-      <w:pStyle w:val="Kop7"/>
+      <w:pStyle w:val="Heading7"/>
       <w:lvlText w:val="%1.%2.%3.%4.%5.%6.%7"/>
       <w:lvlJc w:val="left"/>
       <w:pPr>
@@ -18220,7 +18295,7 @@
     <w:lvl w:ilvl="7">
       <w:start w:val="1"/>
       <w:numFmt w:val="decimal"/>
-      <w:pStyle w:val="Kop8"/>
+      <w:pStyle w:val="Heading8"/>
       <w:lvlText w:val="%1.%2.%3.%4.%5.%6.%7.%8"/>
       <w:lvlJc w:val="left"/>
       <w:pPr>
@@ -18230,7 +18305,7 @@
     <w:lvl w:ilvl="8">
       <w:start w:val="1"/>
       <w:numFmt w:val="decimal"/>
-      <w:pStyle w:val="Kop9"/>
+      <w:pStyle w:val="Heading9"/>
       <w:lvlText w:val="%1.%2.%3.%4.%5.%6.%7.%8.%9"/>
       <w:lvlJc w:val="left"/>
       <w:pPr>
@@ -19564,7 +19639,7 @@
     <w:lsdException w:name="Unresolved Mention" w:semiHidden="1" w:unhideWhenUsed="1"/>
     <w:lsdException w:name="Smart Link" w:semiHidden="1" w:unhideWhenUsed="1"/>
   </w:latentStyles>
-  <w:style w:type="paragraph" w:default="1" w:styleId="Standaard">
+  <w:style w:type="paragraph" w:default="1" w:styleId="Normal">
     <w:name w:val="Normal"/>
     <w:qFormat/>
     <w:rsid w:val="00536B05"/>
@@ -19572,11 +19647,11 @@
       <w:lang w:val="nl-NL"/>
     </w:rPr>
   </w:style>
-  <w:style w:type="paragraph" w:styleId="Kop1">
+  <w:style w:type="paragraph" w:styleId="Heading1">
     <w:name w:val="heading 1"/>
-    <w:basedOn w:val="Standaard"/>
-    <w:next w:val="Standaard"/>
-    <w:link w:val="Kop1Char"/>
+    <w:basedOn w:val="Normal"/>
+    <w:next w:val="Normal"/>
+    <w:link w:val="Heading1Char"/>
     <w:autoRedefine/>
     <w:uiPriority w:val="9"/>
     <w:qFormat/>
@@ -19601,11 +19676,11 @@
       <w:szCs w:val="32"/>
     </w:rPr>
   </w:style>
-  <w:style w:type="paragraph" w:styleId="Kop2">
+  <w:style w:type="paragraph" w:styleId="Heading2">
     <w:name w:val="heading 2"/>
-    <w:basedOn w:val="Standaard"/>
-    <w:next w:val="Standaard"/>
-    <w:link w:val="Kop2Char"/>
+    <w:basedOn w:val="Normal"/>
+    <w:next w:val="Normal"/>
+    <w:link w:val="Heading2Char"/>
     <w:uiPriority w:val="9"/>
     <w:unhideWhenUsed/>
     <w:qFormat/>
@@ -19627,11 +19702,11 @@
       <w:szCs w:val="26"/>
     </w:rPr>
   </w:style>
-  <w:style w:type="paragraph" w:styleId="Kop3">
+  <w:style w:type="paragraph" w:styleId="Heading3">
     <w:name w:val="heading 3"/>
-    <w:basedOn w:val="Standaard"/>
-    <w:next w:val="Standaard"/>
-    <w:link w:val="Kop3Char"/>
+    <w:basedOn w:val="Normal"/>
+    <w:next w:val="Normal"/>
+    <w:link w:val="Heading3Char"/>
     <w:uiPriority w:val="9"/>
     <w:semiHidden/>
     <w:unhideWhenUsed/>
@@ -19654,11 +19729,11 @@
       <w:szCs w:val="24"/>
     </w:rPr>
   </w:style>
-  <w:style w:type="paragraph" w:styleId="Kop4">
+  <w:style w:type="paragraph" w:styleId="Heading4">
     <w:name w:val="heading 4"/>
-    <w:basedOn w:val="Standaard"/>
-    <w:next w:val="Standaard"/>
-    <w:link w:val="Kop4Char"/>
+    <w:basedOn w:val="Normal"/>
+    <w:next w:val="Normal"/>
+    <w:link w:val="Heading4Char"/>
     <w:uiPriority w:val="9"/>
     <w:semiHidden/>
     <w:unhideWhenUsed/>
@@ -19681,11 +19756,11 @@
       <w:color w:val="2F5496" w:themeColor="accent1" w:themeShade="BF"/>
     </w:rPr>
   </w:style>
-  <w:style w:type="paragraph" w:styleId="Kop5">
+  <w:style w:type="paragraph" w:styleId="Heading5">
     <w:name w:val="heading 5"/>
-    <w:basedOn w:val="Standaard"/>
-    <w:next w:val="Standaard"/>
-    <w:link w:val="Kop5Char"/>
+    <w:basedOn w:val="Normal"/>
+    <w:next w:val="Normal"/>
+    <w:link w:val="Heading5Char"/>
     <w:uiPriority w:val="9"/>
     <w:semiHidden/>
     <w:unhideWhenUsed/>
@@ -19706,11 +19781,11 @@
       <w:color w:val="2F5496" w:themeColor="accent1" w:themeShade="BF"/>
     </w:rPr>
   </w:style>
-  <w:style w:type="paragraph" w:styleId="Kop6">
+  <w:style w:type="paragraph" w:styleId="Heading6">
     <w:name w:val="heading 6"/>
-    <w:basedOn w:val="Standaard"/>
-    <w:next w:val="Standaard"/>
-    <w:link w:val="Kop6Char"/>
+    <w:basedOn w:val="Normal"/>
+    <w:next w:val="Normal"/>
+    <w:link w:val="Heading6Char"/>
     <w:uiPriority w:val="9"/>
     <w:semiHidden/>
     <w:unhideWhenUsed/>
@@ -19731,11 +19806,11 @@
       <w:color w:val="1F3763" w:themeColor="accent1" w:themeShade="7F"/>
     </w:rPr>
   </w:style>
-  <w:style w:type="paragraph" w:styleId="Kop7">
+  <w:style w:type="paragraph" w:styleId="Heading7">
     <w:name w:val="heading 7"/>
-    <w:basedOn w:val="Standaard"/>
-    <w:next w:val="Standaard"/>
-    <w:link w:val="Kop7Char"/>
+    <w:basedOn w:val="Normal"/>
+    <w:next w:val="Normal"/>
+    <w:link w:val="Heading7Char"/>
     <w:uiPriority w:val="9"/>
     <w:semiHidden/>
     <w:unhideWhenUsed/>
@@ -19758,11 +19833,11 @@
       <w:color w:val="1F3763" w:themeColor="accent1" w:themeShade="7F"/>
     </w:rPr>
   </w:style>
-  <w:style w:type="paragraph" w:styleId="Kop8">
+  <w:style w:type="paragraph" w:styleId="Heading8">
     <w:name w:val="heading 8"/>
-    <w:basedOn w:val="Standaard"/>
-    <w:next w:val="Standaard"/>
-    <w:link w:val="Kop8Char"/>
+    <w:basedOn w:val="Normal"/>
+    <w:next w:val="Normal"/>
+    <w:link w:val="Heading8Char"/>
     <w:uiPriority w:val="9"/>
     <w:semiHidden/>
     <w:unhideWhenUsed/>
@@ -19785,11 +19860,11 @@
       <w:szCs w:val="21"/>
     </w:rPr>
   </w:style>
-  <w:style w:type="paragraph" w:styleId="Kop9">
+  <w:style w:type="paragraph" w:styleId="Heading9">
     <w:name w:val="heading 9"/>
-    <w:basedOn w:val="Standaard"/>
-    <w:next w:val="Standaard"/>
-    <w:link w:val="Kop9Char"/>
+    <w:basedOn w:val="Normal"/>
+    <w:next w:val="Normal"/>
+    <w:link w:val="Heading9Char"/>
     <w:uiPriority w:val="9"/>
     <w:semiHidden/>
     <w:unhideWhenUsed/>
@@ -19814,13 +19889,13 @@
       <w:szCs w:val="21"/>
     </w:rPr>
   </w:style>
-  <w:style w:type="character" w:default="1" w:styleId="Standaardalinea-lettertype">
+  <w:style w:type="character" w:default="1" w:styleId="DefaultParagraphFont">
     <w:name w:val="Default Paragraph Font"/>
     <w:uiPriority w:val="1"/>
     <w:semiHidden/>
     <w:unhideWhenUsed/>
   </w:style>
-  <w:style w:type="table" w:default="1" w:styleId="Standaardtabel">
+  <w:style w:type="table" w:default="1" w:styleId="TableNormal">
     <w:name w:val="Normal Table"/>
     <w:uiPriority w:val="99"/>
     <w:semiHidden/>
@@ -19835,7 +19910,7 @@
       </w:tblCellMar>
     </w:tblPr>
   </w:style>
-  <w:style w:type="numbering" w:default="1" w:styleId="Geenlijst">
+  <w:style w:type="numbering" w:default="1" w:styleId="NoList">
     <w:name w:val="No List"/>
     <w:uiPriority w:val="99"/>
     <w:semiHidden/>
@@ -19843,7 +19918,7 @@
   </w:style>
   <w:style w:type="paragraph" w:customStyle="1" w:styleId="Tekst">
     <w:name w:val="Tekst"/>
-    <w:basedOn w:val="Standaard"/>
+    <w:basedOn w:val="Normal"/>
     <w:uiPriority w:val="5"/>
     <w:qFormat/>
     <w:rsid w:val="00536B05"/>
@@ -19857,10 +19932,10 @@
       <w:szCs w:val="24"/>
     </w:rPr>
   </w:style>
-  <w:style w:type="character" w:customStyle="1" w:styleId="Kop1Char">
-    <w:name w:val="Kop 1 Char"/>
-    <w:basedOn w:val="Standaardalinea-lettertype"/>
-    <w:link w:val="Kop1"/>
+  <w:style w:type="character" w:customStyle="1" w:styleId="Heading1Char">
+    <w:name w:val="Heading 1 Char"/>
+    <w:basedOn w:val="DefaultParagraphFont"/>
+    <w:link w:val="Heading1"/>
     <w:uiPriority w:val="9"/>
     <w:rsid w:val="003D706A"/>
     <w:rPr>
@@ -19874,9 +19949,9 @@
       <w:lang w:val="nl-NL"/>
     </w:rPr>
   </w:style>
-  <w:style w:type="paragraph" w:styleId="Lijstalinea">
+  <w:style w:type="paragraph" w:styleId="ListParagraph">
     <w:name w:val="List Paragraph"/>
-    <w:basedOn w:val="Standaard"/>
+    <w:basedOn w:val="Normal"/>
     <w:uiPriority w:val="34"/>
     <w:qFormat/>
     <w:rsid w:val="00177491"/>
@@ -19885,10 +19960,10 @@
       <w:contextualSpacing/>
     </w:pPr>
   </w:style>
-  <w:style w:type="character" w:customStyle="1" w:styleId="Kop2Char">
-    <w:name w:val="Kop 2 Char"/>
-    <w:basedOn w:val="Standaardalinea-lettertype"/>
-    <w:link w:val="Kop2"/>
+  <w:style w:type="character" w:customStyle="1" w:styleId="Heading2Char">
+    <w:name w:val="Heading 2 Char"/>
+    <w:basedOn w:val="DefaultParagraphFont"/>
+    <w:link w:val="Heading2"/>
     <w:uiPriority w:val="9"/>
     <w:rsid w:val="004F18F8"/>
     <w:rPr>
@@ -19901,7 +19976,7 @@
   </w:style>
   <w:style w:type="character" w:styleId="Hyperlink">
     <w:name w:val="Hyperlink"/>
-    <w:basedOn w:val="Standaardalinea-lettertype"/>
+    <w:basedOn w:val="DefaultParagraphFont"/>
     <w:uiPriority w:val="99"/>
     <w:unhideWhenUsed/>
     <w:rsid w:val="00FB2486"/>
@@ -19910,10 +19985,10 @@
       <w:u w:val="single"/>
     </w:rPr>
   </w:style>
-  <w:style w:type="paragraph" w:styleId="Kopvaninhoudsopgave">
+  <w:style w:type="paragraph" w:styleId="TOCHeading">
     <w:name w:val="TOC Heading"/>
-    <w:basedOn w:val="Kop1"/>
-    <w:next w:val="Standaard"/>
+    <w:basedOn w:val="Heading1"/>
+    <w:next w:val="Normal"/>
     <w:uiPriority w:val="39"/>
     <w:unhideWhenUsed/>
     <w:qFormat/>
@@ -19928,10 +20003,10 @@
       <w:lang w:val="en-US"/>
     </w:rPr>
   </w:style>
-  <w:style w:type="paragraph" w:styleId="Inhopg1">
+  <w:style w:type="paragraph" w:styleId="TOC1">
     <w:name w:val="toc 1"/>
-    <w:basedOn w:val="Standaard"/>
-    <w:next w:val="Standaard"/>
+    <w:basedOn w:val="Normal"/>
+    <w:next w:val="Normal"/>
     <w:autoRedefine/>
     <w:uiPriority w:val="39"/>
     <w:unhideWhenUsed/>
@@ -19940,10 +20015,10 @@
       <w:spacing w:after="100"/>
     </w:pPr>
   </w:style>
-  <w:style w:type="paragraph" w:styleId="Inhopg2">
+  <w:style w:type="paragraph" w:styleId="TOC2">
     <w:name w:val="toc 2"/>
-    <w:basedOn w:val="Standaard"/>
-    <w:next w:val="Standaard"/>
+    <w:basedOn w:val="Normal"/>
+    <w:next w:val="Normal"/>
     <w:autoRedefine/>
     <w:uiPriority w:val="39"/>
     <w:unhideWhenUsed/>
@@ -19953,10 +20028,10 @@
       <w:ind w:left="220"/>
     </w:pPr>
   </w:style>
-  <w:style w:type="paragraph" w:styleId="Koptekst">
+  <w:style w:type="paragraph" w:styleId="Header">
     <w:name w:val="header"/>
-    <w:basedOn w:val="Standaard"/>
-    <w:link w:val="KoptekstChar"/>
+    <w:basedOn w:val="Normal"/>
+    <w:link w:val="HeaderChar"/>
     <w:uiPriority w:val="99"/>
     <w:unhideWhenUsed/>
     <w:rsid w:val="007A5F22"/>
@@ -19968,20 +20043,20 @@
       <w:spacing w:after="0" w:line="240" w:lineRule="auto"/>
     </w:pPr>
   </w:style>
-  <w:style w:type="character" w:customStyle="1" w:styleId="KoptekstChar">
-    <w:name w:val="Koptekst Char"/>
-    <w:basedOn w:val="Standaardalinea-lettertype"/>
-    <w:link w:val="Koptekst"/>
+  <w:style w:type="character" w:customStyle="1" w:styleId="HeaderChar">
+    <w:name w:val="Header Char"/>
+    <w:basedOn w:val="DefaultParagraphFont"/>
+    <w:link w:val="Header"/>
     <w:uiPriority w:val="99"/>
     <w:rsid w:val="007A5F22"/>
     <w:rPr>
       <w:lang w:val="nl-NL"/>
     </w:rPr>
   </w:style>
-  <w:style w:type="paragraph" w:styleId="Voettekst">
+  <w:style w:type="paragraph" w:styleId="Footer">
     <w:name w:val="footer"/>
-    <w:basedOn w:val="Standaard"/>
-    <w:link w:val="VoettekstChar"/>
+    <w:basedOn w:val="Normal"/>
+    <w:link w:val="FooterChar"/>
     <w:uiPriority w:val="99"/>
     <w:unhideWhenUsed/>
     <w:rsid w:val="007A5F22"/>
@@ -19993,20 +20068,20 @@
       <w:spacing w:after="0" w:line="240" w:lineRule="auto"/>
     </w:pPr>
   </w:style>
-  <w:style w:type="character" w:customStyle="1" w:styleId="VoettekstChar">
-    <w:name w:val="Voettekst Char"/>
-    <w:basedOn w:val="Standaardalinea-lettertype"/>
-    <w:link w:val="Voettekst"/>
+  <w:style w:type="character" w:customStyle="1" w:styleId="FooterChar">
+    <w:name w:val="Footer Char"/>
+    <w:basedOn w:val="DefaultParagraphFont"/>
+    <w:link w:val="Footer"/>
     <w:uiPriority w:val="99"/>
     <w:rsid w:val="007A5F22"/>
     <w:rPr>
       <w:lang w:val="nl-NL"/>
     </w:rPr>
   </w:style>
-  <w:style w:type="character" w:customStyle="1" w:styleId="Kop3Char">
-    <w:name w:val="Kop 3 Char"/>
-    <w:basedOn w:val="Standaardalinea-lettertype"/>
-    <w:link w:val="Kop3"/>
+  <w:style w:type="character" w:customStyle="1" w:styleId="Heading3Char">
+    <w:name w:val="Heading 3 Char"/>
+    <w:basedOn w:val="DefaultParagraphFont"/>
+    <w:link w:val="Heading3"/>
     <w:uiPriority w:val="9"/>
     <w:semiHidden/>
     <w:rsid w:val="007A6C2E"/>
@@ -20018,9 +20093,9 @@
       <w:lang w:val="nl-NL"/>
     </w:rPr>
   </w:style>
-  <w:style w:type="table" w:styleId="Tabelraster">
+  <w:style w:type="table" w:styleId="TableGrid">
     <w:name w:val="Table Grid"/>
-    <w:basedOn w:val="Standaardtabel"/>
+    <w:basedOn w:val="TableNormal"/>
     <w:uiPriority w:val="59"/>
     <w:rsid w:val="007A6C2E"/>
     <w:pPr>
@@ -20042,9 +20117,9 @@
       </w:tblBorders>
     </w:tblPr>
   </w:style>
-  <w:style w:type="paragraph" w:styleId="Normaalweb">
+  <w:style w:type="paragraph" w:styleId="NormalWeb">
     <w:name w:val="Normal (Web)"/>
-    <w:basedOn w:val="Standaard"/>
+    <w:basedOn w:val="Normal"/>
     <w:uiPriority w:val="99"/>
     <w:semiHidden/>
     <w:unhideWhenUsed/>
@@ -20060,13 +20135,13 @@
   </w:style>
   <w:style w:type="character" w:customStyle="1" w:styleId="nh-number">
     <w:name w:val="nh-number"/>
-    <w:basedOn w:val="Standaardalinea-lettertype"/>
+    <w:basedOn w:val="DefaultParagraphFont"/>
     <w:rsid w:val="007A6C2E"/>
   </w:style>
-  <w:style w:type="paragraph" w:styleId="Bijschrift">
+  <w:style w:type="paragraph" w:styleId="Caption">
     <w:name w:val="caption"/>
-    <w:basedOn w:val="Standaard"/>
-    <w:next w:val="Standaard"/>
+    <w:basedOn w:val="Normal"/>
+    <w:next w:val="Normal"/>
     <w:uiPriority w:val="35"/>
     <w:unhideWhenUsed/>
     <w:qFormat/>
@@ -20083,10 +20158,10 @@
       <w:szCs w:val="18"/>
     </w:rPr>
   </w:style>
-  <w:style w:type="character" w:customStyle="1" w:styleId="Kop4Char">
-    <w:name w:val="Kop 4 Char"/>
-    <w:basedOn w:val="Standaardalinea-lettertype"/>
-    <w:link w:val="Kop4"/>
+  <w:style w:type="character" w:customStyle="1" w:styleId="Heading4Char">
+    <w:name w:val="Heading 4 Char"/>
+    <w:basedOn w:val="DefaultParagraphFont"/>
+    <w:link w:val="Heading4"/>
     <w:uiPriority w:val="9"/>
     <w:semiHidden/>
     <w:rsid w:val="007A6C2E"/>
@@ -20098,10 +20173,10 @@
       <w:lang w:val="nl-NL"/>
     </w:rPr>
   </w:style>
-  <w:style w:type="character" w:customStyle="1" w:styleId="Kop5Char">
-    <w:name w:val="Kop 5 Char"/>
-    <w:basedOn w:val="Standaardalinea-lettertype"/>
-    <w:link w:val="Kop5"/>
+  <w:style w:type="character" w:customStyle="1" w:styleId="Heading5Char">
+    <w:name w:val="Heading 5 Char"/>
+    <w:basedOn w:val="DefaultParagraphFont"/>
+    <w:link w:val="Heading5"/>
     <w:uiPriority w:val="9"/>
     <w:semiHidden/>
     <w:rsid w:val="007A6C2E"/>
@@ -20111,10 +20186,10 @@
       <w:lang w:val="nl-NL"/>
     </w:rPr>
   </w:style>
-  <w:style w:type="character" w:customStyle="1" w:styleId="Kop6Char">
-    <w:name w:val="Kop 6 Char"/>
-    <w:basedOn w:val="Standaardalinea-lettertype"/>
-    <w:link w:val="Kop6"/>
+  <w:style w:type="character" w:customStyle="1" w:styleId="Heading6Char">
+    <w:name w:val="Heading 6 Char"/>
+    <w:basedOn w:val="DefaultParagraphFont"/>
+    <w:link w:val="Heading6"/>
     <w:uiPriority w:val="9"/>
     <w:semiHidden/>
     <w:rsid w:val="007A6C2E"/>
@@ -20124,10 +20199,10 @@
       <w:lang w:val="nl-NL"/>
     </w:rPr>
   </w:style>
-  <w:style w:type="character" w:customStyle="1" w:styleId="Kop7Char">
-    <w:name w:val="Kop 7 Char"/>
-    <w:basedOn w:val="Standaardalinea-lettertype"/>
-    <w:link w:val="Kop7"/>
+  <w:style w:type="character" w:customStyle="1" w:styleId="Heading7Char">
+    <w:name w:val="Heading 7 Char"/>
+    <w:basedOn w:val="DefaultParagraphFont"/>
+    <w:link w:val="Heading7"/>
     <w:uiPriority w:val="9"/>
     <w:semiHidden/>
     <w:rsid w:val="007A6C2E"/>
@@ -20139,10 +20214,10 @@
       <w:lang w:val="nl-NL"/>
     </w:rPr>
   </w:style>
-  <w:style w:type="character" w:customStyle="1" w:styleId="Kop8Char">
-    <w:name w:val="Kop 8 Char"/>
-    <w:basedOn w:val="Standaardalinea-lettertype"/>
-    <w:link w:val="Kop8"/>
+  <w:style w:type="character" w:customStyle="1" w:styleId="Heading8Char">
+    <w:name w:val="Heading 8 Char"/>
+    <w:basedOn w:val="DefaultParagraphFont"/>
+    <w:link w:val="Heading8"/>
     <w:uiPriority w:val="9"/>
     <w:semiHidden/>
     <w:rsid w:val="007A6C2E"/>
@@ -20154,10 +20229,10 @@
       <w:lang w:val="nl-NL"/>
     </w:rPr>
   </w:style>
-  <w:style w:type="character" w:customStyle="1" w:styleId="Kop9Char">
-    <w:name w:val="Kop 9 Char"/>
-    <w:basedOn w:val="Standaardalinea-lettertype"/>
-    <w:link w:val="Kop9"/>
+  <w:style w:type="character" w:customStyle="1" w:styleId="Heading9Char">
+    <w:name w:val="Heading 9 Char"/>
+    <w:basedOn w:val="DefaultParagraphFont"/>
+    <w:link w:val="Heading9"/>
     <w:uiPriority w:val="9"/>
     <w:semiHidden/>
     <w:rsid w:val="007A6C2E"/>
@@ -20173,12 +20248,12 @@
   </w:style>
   <w:style w:type="character" w:customStyle="1" w:styleId="inline-comment-marker">
     <w:name w:val="inline-comment-marker"/>
-    <w:basedOn w:val="Standaardalinea-lettertype"/>
+    <w:basedOn w:val="DefaultParagraphFont"/>
     <w:rsid w:val="00F9406D"/>
   </w:style>
-  <w:style w:type="character" w:styleId="Zwaar">
+  <w:style w:type="character" w:styleId="Strong">
     <w:name w:val="Strong"/>
-    <w:basedOn w:val="Standaardalinea-lettertype"/>
+    <w:basedOn w:val="DefaultParagraphFont"/>
     <w:uiPriority w:val="22"/>
     <w:qFormat/>
     <w:rsid w:val="00F9406D"/>
@@ -20187,10 +20262,10 @@
       <w:bCs/>
     </w:rPr>
   </w:style>
-  <w:style w:type="paragraph" w:styleId="Inhopg3">
+  <w:style w:type="paragraph" w:styleId="TOC3">
     <w:name w:val="toc 3"/>
-    <w:basedOn w:val="Standaard"/>
-    <w:next w:val="Standaard"/>
+    <w:basedOn w:val="Normal"/>
+    <w:next w:val="Normal"/>
     <w:autoRedefine/>
     <w:uiPriority w:val="39"/>
     <w:unhideWhenUsed/>

</xml_diff>

<commit_message>
The app is almost done. I have edited the class diagram and also the Sequence Diagrams
</commit_message>
<xml_diff>
--- a/SRS.docx
+++ b/SRS.docx
@@ -2817,14 +2817,12 @@
       </w:pPr>
       <w:bookmarkStart w:id="11" w:name="_Toc336096349"/>
       <w:bookmarkStart w:id="12" w:name="_Toc146107011"/>
-      <w:proofErr w:type="spellStart"/>
       <w:r>
         <w:lastRenderedPageBreak/>
         <w:t>Introduction</w:t>
       </w:r>
       <w:bookmarkEnd w:id="11"/>
       <w:bookmarkEnd w:id="12"/>
-      <w:proofErr w:type="spellEnd"/>
     </w:p>
     <w:p>
       <w:pPr>
@@ -2833,15 +2831,10 @@
       <w:bookmarkStart w:id="13" w:name="_Toc336096350"/>
       <w:bookmarkStart w:id="14" w:name="_Toc146107012"/>
       <w:r>
-        <w:t xml:space="preserve">Overall </w:t>
-      </w:r>
-      <w:proofErr w:type="spellStart"/>
-      <w:r>
-        <w:t>Description</w:t>
+        <w:t>Overall Description</w:t>
       </w:r>
       <w:bookmarkEnd w:id="13"/>
       <w:bookmarkEnd w:id="14"/>
-      <w:proofErr w:type="spellEnd"/>
     </w:p>
     <w:p>
       <w:pPr>
@@ -2856,7 +2849,6 @@
         </w:rPr>
         <w:t xml:space="preserve">De opdracht </w:t>
       </w:r>
-      <w:proofErr w:type="spellStart"/>
       <w:r>
         <w:rPr>
           <w:rFonts w:asciiTheme="minorBidi" w:eastAsiaTheme="minorEastAsia" w:hAnsiTheme="minorBidi"/>
@@ -2865,124 +2857,25 @@
         </w:rPr>
         <w:t>Parola</w:t>
       </w:r>
-      <w:proofErr w:type="spellEnd"/>
       <w:r>
         <w:rPr>
           <w:rFonts w:asciiTheme="minorBidi" w:eastAsiaTheme="minorEastAsia" w:hAnsiTheme="minorBidi"/>
         </w:rPr>
-        <w:t xml:space="preserve"> is een quiz-spel </w:t>
+        <w:t xml:space="preserve"> is een quiz-spel progragemeren voor MEC Games Met het oog op de huidige populariteit van pubquizzes en de behoefte aan een robuuste, flexibele en multi-device ondersteunde applicatie, heeft MEC Games besloten om Parola te ontwikkelen. Deze applicatie wordt ontworpen om beschikbaar te zijn op de meest gangbare devices, waardoor gebruikers op elk gewenst moment en vanaf elke locatie kunnen deelnemen aan deze quizzes.</w:t>
       </w:r>
-      <w:proofErr w:type="spellStart"/>
+    </w:p>
+    <w:p>
+      <w:pPr>
+        <w:jc w:val="both"/>
+        <w:rPr>
+          <w:rFonts w:asciiTheme="minorBidi" w:eastAsiaTheme="minorEastAsia" w:hAnsiTheme="minorBidi"/>
+        </w:rPr>
+      </w:pPr>
       <w:r>
         <w:rPr>
           <w:rFonts w:asciiTheme="minorBidi" w:eastAsiaTheme="minorEastAsia" w:hAnsiTheme="minorBidi"/>
         </w:rPr>
-        <w:t>progragemeren</w:t>
-      </w:r>
-      <w:proofErr w:type="spellEnd"/>
-      <w:r>
-        <w:rPr>
-          <w:rFonts w:asciiTheme="minorBidi" w:eastAsiaTheme="minorEastAsia" w:hAnsiTheme="minorBidi"/>
-        </w:rPr>
-        <w:t xml:space="preserve"> voor MEC Games Met het oog op de huidige populariteit van </w:t>
-      </w:r>
-      <w:proofErr w:type="spellStart"/>
-      <w:r>
-        <w:rPr>
-          <w:rFonts w:asciiTheme="minorBidi" w:eastAsiaTheme="minorEastAsia" w:hAnsiTheme="minorBidi"/>
-        </w:rPr>
-        <w:t>pubquizzes</w:t>
-      </w:r>
-      <w:proofErr w:type="spellEnd"/>
-      <w:r>
-        <w:rPr>
-          <w:rFonts w:asciiTheme="minorBidi" w:eastAsiaTheme="minorEastAsia" w:hAnsiTheme="minorBidi"/>
-        </w:rPr>
-        <w:t xml:space="preserve"> en de behoefte aan een robuuste, flexibele en </w:t>
-      </w:r>
-      <w:proofErr w:type="spellStart"/>
-      <w:r>
-        <w:rPr>
-          <w:rFonts w:asciiTheme="minorBidi" w:eastAsiaTheme="minorEastAsia" w:hAnsiTheme="minorBidi"/>
-        </w:rPr>
-        <w:t>multi</w:t>
-      </w:r>
-      <w:proofErr w:type="spellEnd"/>
-      <w:r>
-        <w:rPr>
-          <w:rFonts w:asciiTheme="minorBidi" w:eastAsiaTheme="minorEastAsia" w:hAnsiTheme="minorBidi"/>
-        </w:rPr>
-        <w:t xml:space="preserve">-device ondersteunde applicatie, heeft MEC Games besloten om </w:t>
-      </w:r>
-      <w:proofErr w:type="spellStart"/>
-      <w:r>
-        <w:rPr>
-          <w:rFonts w:asciiTheme="minorBidi" w:eastAsiaTheme="minorEastAsia" w:hAnsiTheme="minorBidi"/>
-        </w:rPr>
-        <w:t>Parola</w:t>
-      </w:r>
-      <w:proofErr w:type="spellEnd"/>
-      <w:r>
-        <w:rPr>
-          <w:rFonts w:asciiTheme="minorBidi" w:eastAsiaTheme="minorEastAsia" w:hAnsiTheme="minorBidi"/>
-        </w:rPr>
-        <w:t xml:space="preserve"> te ontwikkelen. Deze applicatie wordt ontworpen om beschikbaar te zijn op de meest gangbare </w:t>
-      </w:r>
-      <w:proofErr w:type="spellStart"/>
-      <w:r>
-        <w:rPr>
-          <w:rFonts w:asciiTheme="minorBidi" w:eastAsiaTheme="minorEastAsia" w:hAnsiTheme="minorBidi"/>
-        </w:rPr>
-        <w:t>devices</w:t>
-      </w:r>
-      <w:proofErr w:type="spellEnd"/>
-      <w:r>
-        <w:rPr>
-          <w:rFonts w:asciiTheme="minorBidi" w:eastAsiaTheme="minorEastAsia" w:hAnsiTheme="minorBidi"/>
-        </w:rPr>
-        <w:t xml:space="preserve">, waardoor gebruikers op elk gewenst moment en vanaf elke locatie kunnen deelnemen aan deze </w:t>
-      </w:r>
-      <w:proofErr w:type="spellStart"/>
-      <w:r>
-        <w:rPr>
-          <w:rFonts w:asciiTheme="minorBidi" w:eastAsiaTheme="minorEastAsia" w:hAnsiTheme="minorBidi"/>
-        </w:rPr>
-        <w:t>quizzes</w:t>
-      </w:r>
-      <w:proofErr w:type="spellEnd"/>
-      <w:r>
-        <w:rPr>
-          <w:rFonts w:asciiTheme="minorBidi" w:eastAsiaTheme="minorEastAsia" w:hAnsiTheme="minorBidi"/>
-        </w:rPr>
-        <w:t>.</w:t>
-      </w:r>
-    </w:p>
-    <w:p>
-      <w:pPr>
-        <w:jc w:val="both"/>
-        <w:rPr>
-          <w:rFonts w:asciiTheme="minorBidi" w:eastAsiaTheme="minorEastAsia" w:hAnsiTheme="minorBidi"/>
-        </w:rPr>
-      </w:pPr>
-      <w:r>
-        <w:rPr>
-          <w:rFonts w:asciiTheme="minorBidi" w:eastAsiaTheme="minorEastAsia" w:hAnsiTheme="minorBidi"/>
-        </w:rPr>
-        <w:t xml:space="preserve">Met </w:t>
-      </w:r>
-      <w:proofErr w:type="spellStart"/>
-      <w:r>
-        <w:rPr>
-          <w:rFonts w:asciiTheme="minorBidi" w:eastAsiaTheme="minorEastAsia" w:hAnsiTheme="minorBidi"/>
-        </w:rPr>
-        <w:t>Parola</w:t>
-      </w:r>
-      <w:proofErr w:type="spellEnd"/>
-      <w:r>
-        <w:rPr>
-          <w:rFonts w:asciiTheme="minorBidi" w:eastAsiaTheme="minorEastAsia" w:hAnsiTheme="minorBidi"/>
-        </w:rPr>
-        <w:t xml:space="preserve"> beoogt MEC Games de volgende voordelen en doelstellingen te bereiken:</w:t>
+        <w:t>Met Parola beoogt MEC Games de volgende voordelen en doelstellingen te bereiken:</w:t>
       </w:r>
     </w:p>
     <w:p>
@@ -3003,21 +2896,7 @@
           <w:rFonts w:asciiTheme="minorBidi" w:eastAsiaTheme="minorEastAsia" w:hAnsiTheme="minorBidi"/>
         </w:rPr>
         <w:tab/>
-        <w:t xml:space="preserve">Breed Toegankelijk: Door de applicatie beschikbaar te maken op de meest gangbare </w:t>
-      </w:r>
-      <w:proofErr w:type="spellStart"/>
-      <w:r>
-        <w:rPr>
-          <w:rFonts w:asciiTheme="minorBidi" w:eastAsiaTheme="minorEastAsia" w:hAnsiTheme="minorBidi"/>
-        </w:rPr>
-        <w:t>devices</w:t>
-      </w:r>
-      <w:proofErr w:type="spellEnd"/>
-      <w:r>
-        <w:rPr>
-          <w:rFonts w:asciiTheme="minorBidi" w:eastAsiaTheme="minorEastAsia" w:hAnsiTheme="minorBidi"/>
-        </w:rPr>
-        <w:t>, kunnen meer mensen deelnemen en genieten van de quizzen die door de applicatie worden aangeboden.</w:t>
+        <w:t>Breed Toegankelijk: Door de applicatie beschikbaar te maken op de meest gangbare devices, kunnen meer mensen deelnemen en genieten van de quizzen die door de applicatie worden aangeboden.</w:t>
       </w:r>
     </w:p>
     <w:p>
@@ -3038,35 +2917,7 @@
           <w:rFonts w:asciiTheme="minorBidi" w:eastAsiaTheme="minorEastAsia" w:hAnsiTheme="minorBidi"/>
         </w:rPr>
         <w:tab/>
-        <w:t xml:space="preserve">Flexibiliteit: Door de applicatie te ontwerpen volgens de richtlijnen van </w:t>
-      </w:r>
-      <w:proofErr w:type="spellStart"/>
-      <w:r>
-        <w:rPr>
-          <w:rFonts w:asciiTheme="minorBidi" w:eastAsiaTheme="minorEastAsia" w:hAnsiTheme="minorBidi"/>
-        </w:rPr>
-        <w:t>Larman</w:t>
-      </w:r>
-      <w:proofErr w:type="spellEnd"/>
-      <w:r>
-        <w:rPr>
-          <w:rFonts w:asciiTheme="minorBidi" w:eastAsiaTheme="minorEastAsia" w:hAnsiTheme="minorBidi"/>
-        </w:rPr>
-        <w:t xml:space="preserve"> en met een nadruk op objectgeoriënteerde analyse, zal </w:t>
-      </w:r>
-      <w:proofErr w:type="spellStart"/>
-      <w:r>
-        <w:rPr>
-          <w:rFonts w:asciiTheme="minorBidi" w:eastAsiaTheme="minorEastAsia" w:hAnsiTheme="minorBidi"/>
-        </w:rPr>
-        <w:t>Parola</w:t>
-      </w:r>
-      <w:proofErr w:type="spellEnd"/>
-      <w:r>
-        <w:rPr>
-          <w:rFonts w:asciiTheme="minorBidi" w:eastAsiaTheme="minorEastAsia" w:hAnsiTheme="minorBidi"/>
-        </w:rPr>
-        <w:t xml:space="preserve"> flexibel en aanpasbaar zijn, wat toekomstige uitbreidingen en aanpassingen vergemakkelijkt.</w:t>
+        <w:t>Flexibiliteit: Door de applicatie te ontwerpen volgens de richtlijnen van Larman en met een nadruk op objectgeoriënteerde analyse, zal Parola flexibel en aanpasbaar zijn, wat toekomstige uitbreidingen en aanpassingen vergemakkelijkt.</w:t>
       </w:r>
     </w:p>
     <w:p>
@@ -3087,175 +2938,21 @@
           <w:rFonts w:asciiTheme="minorBidi" w:eastAsiaTheme="minorEastAsia" w:hAnsiTheme="minorBidi"/>
         </w:rPr>
         <w:tab/>
-        <w:t xml:space="preserve">Doel: De kernambitie van </w:t>
+        <w:t>Doel: De kernambitie van Parola is om een platform te bieden waarop pubquizzes kunnen worden gespeeld.</w:t>
       </w:r>
-      <w:proofErr w:type="spellStart"/>
+    </w:p>
+    <w:p>
+      <w:pPr>
+        <w:jc w:val="both"/>
+        <w:rPr>
+          <w:rFonts w:asciiTheme="minorBidi" w:eastAsiaTheme="minorEastAsia" w:hAnsiTheme="minorBidi"/>
+        </w:rPr>
+      </w:pPr>
       <w:r>
         <w:rPr>
           <w:rFonts w:asciiTheme="minorBidi" w:eastAsiaTheme="minorEastAsia" w:hAnsiTheme="minorBidi"/>
         </w:rPr>
-        <w:t>Parola</w:t>
-      </w:r>
-      <w:proofErr w:type="spellEnd"/>
-      <w:r>
-        <w:rPr>
-          <w:rFonts w:asciiTheme="minorBidi" w:eastAsiaTheme="minorEastAsia" w:hAnsiTheme="minorBidi"/>
-        </w:rPr>
-        <w:t xml:space="preserve"> is om een platform te bieden waarop </w:t>
-      </w:r>
-      <w:proofErr w:type="spellStart"/>
-      <w:r>
-        <w:rPr>
-          <w:rFonts w:asciiTheme="minorBidi" w:eastAsiaTheme="minorEastAsia" w:hAnsiTheme="minorBidi"/>
-        </w:rPr>
-        <w:t>pubquizzes</w:t>
-      </w:r>
-      <w:proofErr w:type="spellEnd"/>
-      <w:r>
-        <w:rPr>
-          <w:rFonts w:asciiTheme="minorBidi" w:eastAsiaTheme="minorEastAsia" w:hAnsiTheme="minorBidi"/>
-        </w:rPr>
-        <w:t xml:space="preserve"> kunnen worden gespeeld.</w:t>
-      </w:r>
-    </w:p>
-    <w:p>
-      <w:pPr>
-        <w:jc w:val="both"/>
-        <w:rPr>
-          <w:rFonts w:asciiTheme="minorBidi" w:eastAsiaTheme="minorEastAsia" w:hAnsiTheme="minorBidi"/>
-        </w:rPr>
-      </w:pPr>
-      <w:r>
-        <w:rPr>
-          <w:rFonts w:asciiTheme="minorBidi" w:eastAsiaTheme="minorEastAsia" w:hAnsiTheme="minorBidi"/>
-        </w:rPr>
-        <w:t xml:space="preserve">Het doel van dit Software </w:t>
-      </w:r>
-      <w:proofErr w:type="spellStart"/>
-      <w:r>
-        <w:rPr>
-          <w:rFonts w:asciiTheme="minorBidi" w:eastAsiaTheme="minorEastAsia" w:hAnsiTheme="minorBidi"/>
-        </w:rPr>
-        <w:t>Requirement</w:t>
-      </w:r>
-      <w:proofErr w:type="spellEnd"/>
-      <w:r>
-        <w:rPr>
-          <w:rFonts w:asciiTheme="minorBidi" w:eastAsiaTheme="minorEastAsia" w:hAnsiTheme="minorBidi"/>
-        </w:rPr>
-        <w:t xml:space="preserve"> </w:t>
-      </w:r>
-      <w:proofErr w:type="spellStart"/>
-      <w:r>
-        <w:rPr>
-          <w:rFonts w:asciiTheme="minorBidi" w:eastAsiaTheme="minorEastAsia" w:hAnsiTheme="minorBidi"/>
-        </w:rPr>
-        <w:t>Specification</w:t>
-      </w:r>
-      <w:proofErr w:type="spellEnd"/>
-      <w:r>
-        <w:rPr>
-          <w:rFonts w:asciiTheme="minorBidi" w:eastAsiaTheme="minorEastAsia" w:hAnsiTheme="minorBidi"/>
-        </w:rPr>
-        <w:t xml:space="preserve"> (SRS) document is om de eindgebruikers en het domein van de </w:t>
-      </w:r>
-      <w:proofErr w:type="spellStart"/>
-      <w:r>
-        <w:rPr>
-          <w:rFonts w:asciiTheme="minorBidi" w:eastAsiaTheme="minorEastAsia" w:hAnsiTheme="minorBidi"/>
-        </w:rPr>
-        <w:t>Parola</w:t>
-      </w:r>
-      <w:proofErr w:type="spellEnd"/>
-      <w:r>
-        <w:rPr>
-          <w:rFonts w:asciiTheme="minorBidi" w:eastAsiaTheme="minorEastAsia" w:hAnsiTheme="minorBidi"/>
-        </w:rPr>
-        <w:t xml:space="preserve">-applicatie in kaart te brengen en de functionaliteiten van de eindapplicatie zo vroeg mogelijk vast te leggen. Dit zal gebeuren via een gedetailleerd </w:t>
-      </w:r>
-      <w:proofErr w:type="spellStart"/>
-      <w:r>
-        <w:rPr>
-          <w:rFonts w:asciiTheme="minorBidi" w:eastAsiaTheme="minorEastAsia" w:hAnsiTheme="minorBidi"/>
-        </w:rPr>
-        <w:t>usecase</w:t>
-      </w:r>
-      <w:proofErr w:type="spellEnd"/>
-      <w:r>
-        <w:rPr>
-          <w:rFonts w:asciiTheme="minorBidi" w:eastAsiaTheme="minorEastAsia" w:hAnsiTheme="minorBidi"/>
-        </w:rPr>
-        <w:t xml:space="preserve">-diagram, gevolgd door uitgebreide beschrijvingen van de </w:t>
-      </w:r>
-      <w:proofErr w:type="spellStart"/>
-      <w:r>
-        <w:rPr>
-          <w:rFonts w:asciiTheme="minorBidi" w:eastAsiaTheme="minorEastAsia" w:hAnsiTheme="minorBidi"/>
-        </w:rPr>
-        <w:t>usecases</w:t>
-      </w:r>
-      <w:proofErr w:type="spellEnd"/>
-      <w:r>
-        <w:rPr>
-          <w:rFonts w:asciiTheme="minorBidi" w:eastAsiaTheme="minorEastAsia" w:hAnsiTheme="minorBidi"/>
-        </w:rPr>
-        <w:t xml:space="preserve">. Elk van deze </w:t>
-      </w:r>
-      <w:proofErr w:type="spellStart"/>
-      <w:r>
-        <w:rPr>
-          <w:rFonts w:asciiTheme="minorBidi" w:eastAsiaTheme="minorEastAsia" w:hAnsiTheme="minorBidi"/>
-        </w:rPr>
-        <w:t>usecases</w:t>
-      </w:r>
-      <w:proofErr w:type="spellEnd"/>
-      <w:r>
-        <w:rPr>
-          <w:rFonts w:asciiTheme="minorBidi" w:eastAsiaTheme="minorEastAsia" w:hAnsiTheme="minorBidi"/>
-        </w:rPr>
-        <w:t xml:space="preserve"> zal worden verduidelijkt met een system </w:t>
-      </w:r>
-      <w:proofErr w:type="spellStart"/>
-      <w:r>
-        <w:rPr>
-          <w:rFonts w:asciiTheme="minorBidi" w:eastAsiaTheme="minorEastAsia" w:hAnsiTheme="minorBidi"/>
-        </w:rPr>
-        <w:t>sequence</w:t>
-      </w:r>
-      <w:proofErr w:type="spellEnd"/>
-      <w:r>
-        <w:rPr>
-          <w:rFonts w:asciiTheme="minorBidi" w:eastAsiaTheme="minorEastAsia" w:hAnsiTheme="minorBidi"/>
-        </w:rPr>
-        <w:t xml:space="preserve"> diagram om de flow van de operaties te illustreren. Het overkoepelende doel van dit SRS-document is om een helder en volledig beeld te schetsen van de functionaliteiten die </w:t>
-      </w:r>
-      <w:proofErr w:type="spellStart"/>
-      <w:r>
-        <w:rPr>
-          <w:rFonts w:asciiTheme="minorBidi" w:eastAsiaTheme="minorEastAsia" w:hAnsiTheme="minorBidi"/>
-        </w:rPr>
-        <w:t>Parola</w:t>
-      </w:r>
-      <w:proofErr w:type="spellEnd"/>
-      <w:r>
-        <w:rPr>
-          <w:rFonts w:asciiTheme="minorBidi" w:eastAsiaTheme="minorEastAsia" w:hAnsiTheme="minorBidi"/>
-        </w:rPr>
-        <w:t xml:space="preserve"> zal bevatten en hoe gebruikers met de applicatie zullen interacteren. Bestemd voor ontwikkelaars, testers, projectmanagers en andere belanghebbenden, biedt dit SRS-document inzichten en views om alle stakeholders een grondig begrip van de onderliggende architectuur en functionaliteiten van </w:t>
-      </w:r>
-      <w:proofErr w:type="spellStart"/>
-      <w:r>
-        <w:rPr>
-          <w:rFonts w:asciiTheme="minorBidi" w:eastAsiaTheme="minorEastAsia" w:hAnsiTheme="minorBidi"/>
-        </w:rPr>
-        <w:t>Parola</w:t>
-      </w:r>
-      <w:proofErr w:type="spellEnd"/>
-      <w:r>
-        <w:rPr>
-          <w:rFonts w:asciiTheme="minorBidi" w:eastAsiaTheme="minorEastAsia" w:hAnsiTheme="minorBidi"/>
-        </w:rPr>
-        <w:t xml:space="preserve"> te geven.</w:t>
+        <w:t>Het doel van dit Software Requirement Specification (SRS) document is om de eindgebruikers en het domein van de Parola-applicatie in kaart te brengen en de functionaliteiten van de eindapplicatie zo vroeg mogelijk vast te leggen. Dit zal gebeuren via een gedetailleerd usecase-diagram, gevolgd door uitgebreide beschrijvingen van de usecases. Elk van deze usecases zal worden verduidelijkt met een system sequence diagram om de flow van de operaties te illustreren. Het overkoepelende doel van dit SRS-document is om een helder en volledig beeld te schetsen van de functionaliteiten die Parola zal bevatten en hoe gebruikers met de applicatie zullen interacteren. Bestemd voor ontwikkelaars, testers, projectmanagers en andere belanghebbenden, biedt dit SRS-document inzichten en views om alle stakeholders een grondig begrip van de onderliggende architectuur en functionaliteiten van Parola te geven.</w:t>
       </w:r>
     </w:p>
     <w:p>
@@ -3279,57 +2976,13 @@
         </w:rPr>
         <w:t xml:space="preserve">1.2. </w:t>
       </w:r>
-      <w:proofErr w:type="spellStart"/>
       <w:r>
         <w:rPr>
           <w:rFonts w:eastAsia="Times New Roman"/>
         </w:rPr>
-        <w:t>Definitions</w:t>
-      </w:r>
-      <w:proofErr w:type="spellEnd"/>
-      <w:r>
-        <w:rPr>
-          <w:rFonts w:eastAsia="Times New Roman"/>
-        </w:rPr>
-        <w:t xml:space="preserve">, </w:t>
-      </w:r>
-      <w:proofErr w:type="spellStart"/>
-      <w:r>
-        <w:rPr>
-          <w:rFonts w:eastAsia="Times New Roman"/>
-        </w:rPr>
-        <w:t>acronyms</w:t>
-      </w:r>
-      <w:proofErr w:type="spellEnd"/>
-      <w:r>
-        <w:rPr>
-          <w:rFonts w:eastAsia="Times New Roman"/>
-        </w:rPr>
-        <w:t xml:space="preserve">, </w:t>
-      </w:r>
-      <w:proofErr w:type="spellStart"/>
-      <w:r>
-        <w:rPr>
-          <w:rFonts w:eastAsia="Times New Roman"/>
-        </w:rPr>
-        <w:t>and</w:t>
-      </w:r>
-      <w:proofErr w:type="spellEnd"/>
-      <w:r>
-        <w:rPr>
-          <w:rFonts w:eastAsia="Times New Roman"/>
-        </w:rPr>
-        <w:t xml:space="preserve"> </w:t>
-      </w:r>
-      <w:proofErr w:type="spellStart"/>
-      <w:r>
-        <w:rPr>
-          <w:rFonts w:eastAsia="Times New Roman"/>
-        </w:rPr>
-        <w:t>abbreviations</w:t>
+        <w:t>Definitions, acronyms, and abbreviations</w:t>
       </w:r>
       <w:bookmarkEnd w:id="15"/>
-      <w:proofErr w:type="spellEnd"/>
     </w:p>
     <w:p>
       <w:pPr>
@@ -3347,79 +3000,7 @@
           <w:sz w:val="22"/>
           <w:szCs w:val="22"/>
         </w:rPr>
-        <w:t xml:space="preserve">Het doel van </w:t>
-      </w:r>
-      <w:proofErr w:type="spellStart"/>
-      <w:r>
-        <w:rPr>
-          <w:rFonts w:asciiTheme="minorBidi" w:hAnsiTheme="minorBidi" w:cstheme="minorBidi"/>
-          <w:sz w:val="22"/>
-          <w:szCs w:val="22"/>
-        </w:rPr>
-        <w:t>Definitions</w:t>
-      </w:r>
-      <w:proofErr w:type="spellEnd"/>
-      <w:r>
-        <w:rPr>
-          <w:rFonts w:asciiTheme="minorBidi" w:hAnsiTheme="minorBidi" w:cstheme="minorBidi"/>
-          <w:sz w:val="22"/>
-          <w:szCs w:val="22"/>
-        </w:rPr>
-        <w:t xml:space="preserve">, </w:t>
-      </w:r>
-      <w:proofErr w:type="spellStart"/>
-      <w:r>
-        <w:rPr>
-          <w:rFonts w:asciiTheme="minorBidi" w:hAnsiTheme="minorBidi" w:cstheme="minorBidi"/>
-          <w:sz w:val="22"/>
-          <w:szCs w:val="22"/>
-        </w:rPr>
-        <w:t>acronyms</w:t>
-      </w:r>
-      <w:proofErr w:type="spellEnd"/>
-      <w:r>
-        <w:rPr>
-          <w:rFonts w:asciiTheme="minorBidi" w:hAnsiTheme="minorBidi" w:cstheme="minorBidi"/>
-          <w:sz w:val="22"/>
-          <w:szCs w:val="22"/>
-        </w:rPr>
-        <w:t xml:space="preserve">, </w:t>
-      </w:r>
-      <w:proofErr w:type="spellStart"/>
-      <w:r>
-        <w:rPr>
-          <w:rFonts w:asciiTheme="minorBidi" w:hAnsiTheme="minorBidi" w:cstheme="minorBidi"/>
-          <w:sz w:val="22"/>
-          <w:szCs w:val="22"/>
-        </w:rPr>
-        <w:t>and</w:t>
-      </w:r>
-      <w:proofErr w:type="spellEnd"/>
-      <w:r>
-        <w:rPr>
-          <w:rFonts w:asciiTheme="minorBidi" w:hAnsiTheme="minorBidi" w:cstheme="minorBidi"/>
-          <w:sz w:val="22"/>
-          <w:szCs w:val="22"/>
-        </w:rPr>
-        <w:t xml:space="preserve"> </w:t>
-      </w:r>
-      <w:proofErr w:type="spellStart"/>
-      <w:r>
-        <w:rPr>
-          <w:rFonts w:asciiTheme="minorBidi" w:hAnsiTheme="minorBidi" w:cstheme="minorBidi"/>
-          <w:sz w:val="22"/>
-          <w:szCs w:val="22"/>
-        </w:rPr>
-        <w:t>abbreviations</w:t>
-      </w:r>
-      <w:proofErr w:type="spellEnd"/>
-      <w:r>
-        <w:rPr>
-          <w:rFonts w:asciiTheme="minorBidi" w:hAnsiTheme="minorBidi" w:cstheme="minorBidi"/>
-          <w:sz w:val="22"/>
-          <w:szCs w:val="22"/>
-        </w:rPr>
-        <w:t xml:space="preserve"> is om een ​​duidelijke en consistente terminologie aan te geven binnen de casus, wat verwarring en misverstanden voorkomt.</w:t>
+        <w:t>Het doel van Definitions, acronyms, and abbreviations is om een ​​duidelijke en consistente terminologie aan te geven binnen de casus, wat verwarring en misverstanden voorkomt.</w:t>
       </w:r>
     </w:p>
     <w:tbl>
@@ -3578,19 +3159,11 @@
                 <w:rFonts w:asciiTheme="minorBidi" w:eastAsiaTheme="minorEastAsia" w:hAnsiTheme="minorBidi"/>
               </w:rPr>
             </w:pPr>
-            <w:proofErr w:type="spellStart"/>
             <w:r>
               <w:rPr>
                 <w:rFonts w:asciiTheme="minorBidi" w:eastAsiaTheme="minorEastAsia" w:hAnsiTheme="minorBidi"/>
               </w:rPr>
-              <w:t>Use</w:t>
-            </w:r>
-            <w:proofErr w:type="spellEnd"/>
-            <w:r>
-              <w:rPr>
-                <w:rFonts w:asciiTheme="minorBidi" w:eastAsiaTheme="minorEastAsia" w:hAnsiTheme="minorBidi"/>
-              </w:rPr>
-              <w:t xml:space="preserve"> Case</w:t>
+              <w:t>Use Case</w:t>
             </w:r>
           </w:p>
         </w:tc>
@@ -3660,30 +3233,8 @@
               <w:rPr>
                 <w:rFonts w:asciiTheme="minorBidi" w:eastAsiaTheme="minorEastAsia" w:hAnsiTheme="minorBidi"/>
               </w:rPr>
-              <w:t>Non-</w:t>
-            </w:r>
-            <w:proofErr w:type="spellStart"/>
-            <w:r>
-              <w:rPr>
-                <w:rFonts w:asciiTheme="minorBidi" w:eastAsiaTheme="minorEastAsia" w:hAnsiTheme="minorBidi"/>
-              </w:rPr>
-              <w:t>functional</w:t>
-            </w:r>
-            <w:proofErr w:type="spellEnd"/>
-            <w:r>
-              <w:rPr>
-                <w:rFonts w:asciiTheme="minorBidi" w:eastAsiaTheme="minorEastAsia" w:hAnsiTheme="minorBidi"/>
-              </w:rPr>
-              <w:t xml:space="preserve"> </w:t>
-            </w:r>
-            <w:proofErr w:type="spellStart"/>
-            <w:r>
-              <w:rPr>
-                <w:rFonts w:asciiTheme="minorBidi" w:eastAsiaTheme="minorEastAsia" w:hAnsiTheme="minorBidi"/>
-              </w:rPr>
-              <w:t>Requirements</w:t>
-            </w:r>
-            <w:proofErr w:type="spellEnd"/>
+              <w:t>Non-functional Requirements</w:t>
+            </w:r>
           </w:p>
         </w:tc>
       </w:tr>
@@ -3746,28 +3297,12 @@
                 <w:rFonts w:asciiTheme="minorBidi" w:eastAsiaTheme="minorEastAsia" w:hAnsiTheme="minorBidi"/>
               </w:rPr>
             </w:pPr>
-            <w:proofErr w:type="spellStart"/>
             <w:r>
               <w:rPr>
                 <w:rFonts w:asciiTheme="minorBidi" w:eastAsiaTheme="minorEastAsia" w:hAnsiTheme="minorBidi"/>
               </w:rPr>
-              <w:t>Functional</w:t>
-            </w:r>
-            <w:proofErr w:type="spellEnd"/>
-            <w:r>
-              <w:rPr>
-                <w:rFonts w:asciiTheme="minorBidi" w:eastAsiaTheme="minorEastAsia" w:hAnsiTheme="minorBidi"/>
-              </w:rPr>
-              <w:t xml:space="preserve"> </w:t>
-            </w:r>
-            <w:proofErr w:type="spellStart"/>
-            <w:r>
-              <w:rPr>
-                <w:rFonts w:asciiTheme="minorBidi" w:eastAsiaTheme="minorEastAsia" w:hAnsiTheme="minorBidi"/>
-              </w:rPr>
-              <w:t>Requirements</w:t>
-            </w:r>
-            <w:proofErr w:type="spellEnd"/>
+              <w:t>Functional Requirements</w:t>
+            </w:r>
           </w:p>
         </w:tc>
       </w:tr>
@@ -3800,35 +3335,9 @@
         </w:rPr>
         <w:t>: </w:t>
       </w:r>
-      <w:proofErr w:type="spellStart"/>
       <w:r>
-        <w:t>Definitions</w:t>
+        <w:t>Definitions, acronyms, and abbreviations</w:t>
       </w:r>
-      <w:proofErr w:type="spellEnd"/>
-      <w:r>
-        <w:t xml:space="preserve">, </w:t>
-      </w:r>
-      <w:proofErr w:type="spellStart"/>
-      <w:r>
-        <w:t>acronyms</w:t>
-      </w:r>
-      <w:proofErr w:type="spellEnd"/>
-      <w:r>
-        <w:t xml:space="preserve">, </w:t>
-      </w:r>
-      <w:proofErr w:type="spellStart"/>
-      <w:r>
-        <w:t>and</w:t>
-      </w:r>
-      <w:proofErr w:type="spellEnd"/>
-      <w:r>
-        <w:t xml:space="preserve"> </w:t>
-      </w:r>
-      <w:proofErr w:type="spellStart"/>
-      <w:r>
-        <w:t>abbreviations</w:t>
-      </w:r>
-      <w:proofErr w:type="spellEnd"/>
     </w:p>
     <w:p/>
     <w:p>
@@ -3842,25 +3351,12 @@
       <w:bookmarkStart w:id="20" w:name="_Hlk144910045"/>
       <w:r>
         <w:lastRenderedPageBreak/>
-        <w:t xml:space="preserve">User Classes </w:t>
-      </w:r>
-      <w:proofErr w:type="spellStart"/>
-      <w:r>
-        <w:t>and</w:t>
-      </w:r>
-      <w:proofErr w:type="spellEnd"/>
-      <w:r>
-        <w:t xml:space="preserve"> </w:t>
-      </w:r>
-      <w:proofErr w:type="spellStart"/>
-      <w:r>
-        <w:t>Characteristics</w:t>
+        <w:t>User Classes and Characteristics</w:t>
       </w:r>
       <w:bookmarkEnd w:id="16"/>
       <w:bookmarkEnd w:id="17"/>
       <w:bookmarkEnd w:id="18"/>
       <w:bookmarkEnd w:id="19"/>
-      <w:proofErr w:type="spellEnd"/>
     </w:p>
     <w:bookmarkEnd w:id="20"/>
     <w:p>
@@ -4099,21 +3595,7 @@
               <w:rPr>
                 <w:rFonts w:asciiTheme="minorBidi" w:eastAsiaTheme="minorEastAsia" w:hAnsiTheme="minorBidi"/>
               </w:rPr>
-              <w:t xml:space="preserve">Een medewerker (of administrator) die verantwoordelijk is voor het beheren van de vragenlijst binnen de </w:t>
-            </w:r>
-            <w:proofErr w:type="spellStart"/>
-            <w:r>
-              <w:rPr>
-                <w:rFonts w:asciiTheme="minorBidi" w:eastAsiaTheme="minorEastAsia" w:hAnsiTheme="minorBidi"/>
-              </w:rPr>
-              <w:t>Parola</w:t>
-            </w:r>
-            <w:proofErr w:type="spellEnd"/>
-            <w:r>
-              <w:rPr>
-                <w:rFonts w:asciiTheme="minorBidi" w:eastAsiaTheme="minorEastAsia" w:hAnsiTheme="minorBidi"/>
-              </w:rPr>
-              <w:t>-applicatie</w:t>
+              <w:t>Een medewerker (of administrator) die verantwoordelijk is voor het beheren van de vragenlijst binnen de Parola-applicatie</w:t>
             </w:r>
           </w:p>
         </w:tc>
@@ -4182,35 +3664,7 @@
               <w:rPr>
                 <w:rFonts w:asciiTheme="minorBidi" w:eastAsiaTheme="minorEastAsia" w:hAnsiTheme="minorBidi"/>
               </w:rPr>
-              <w:t xml:space="preserve">Een dat door de </w:t>
-            </w:r>
-            <w:proofErr w:type="spellStart"/>
-            <w:r>
-              <w:rPr>
-                <w:rFonts w:asciiTheme="minorBidi" w:eastAsiaTheme="minorEastAsia" w:hAnsiTheme="minorBidi"/>
-              </w:rPr>
-              <w:t>Parola</w:t>
-            </w:r>
-            <w:proofErr w:type="spellEnd"/>
-            <w:r>
-              <w:rPr>
-                <w:rFonts w:asciiTheme="minorBidi" w:eastAsiaTheme="minorEastAsia" w:hAnsiTheme="minorBidi"/>
-              </w:rPr>
-              <w:t xml:space="preserve">-applicatie wordt gebruikt om het eind ingevoerde woord te </w:t>
-            </w:r>
-            <w:proofErr w:type="spellStart"/>
-            <w:r>
-              <w:rPr>
-                <w:rFonts w:asciiTheme="minorBidi" w:eastAsiaTheme="minorEastAsia" w:hAnsiTheme="minorBidi"/>
-              </w:rPr>
-              <w:t>controlleren</w:t>
-            </w:r>
-            <w:proofErr w:type="spellEnd"/>
-            <w:r>
-              <w:rPr>
-                <w:rFonts w:asciiTheme="minorBidi" w:eastAsiaTheme="minorEastAsia" w:hAnsiTheme="minorBidi"/>
-              </w:rPr>
-              <w:t>.</w:t>
+              <w:t>Een dat door de Parola-applicatie wordt gebruikt om het eind ingevoerde woord te controlleren.</w:t>
             </w:r>
           </w:p>
         </w:tc>
@@ -4277,21 +3731,7 @@
               <w:rPr>
                 <w:rFonts w:asciiTheme="minorBidi" w:eastAsiaTheme="minorEastAsia" w:hAnsiTheme="minorBidi"/>
               </w:rPr>
-              <w:t xml:space="preserve">Een extern systeem waarmee gebruikers </w:t>
-            </w:r>
-            <w:proofErr w:type="spellStart"/>
-            <w:r>
-              <w:rPr>
-                <w:rFonts w:asciiTheme="minorBidi" w:eastAsiaTheme="minorEastAsia" w:hAnsiTheme="minorBidi"/>
-              </w:rPr>
-              <w:t>credits</w:t>
-            </w:r>
-            <w:proofErr w:type="spellEnd"/>
-            <w:r>
-              <w:rPr>
-                <w:rFonts w:asciiTheme="minorBidi" w:eastAsiaTheme="minorEastAsia" w:hAnsiTheme="minorBidi"/>
-              </w:rPr>
-              <w:t xml:space="preserve"> kunnen kopen voor het quiz-spel</w:t>
+              <w:t>Een extern systeem waarmee gebruikers credits kunnen kopen voor het quiz-spel</w:t>
             </w:r>
           </w:p>
         </w:tc>
@@ -4313,21 +3753,8 @@
         <w:t>Tabel 2: </w:t>
       </w:r>
       <w:r>
-        <w:t xml:space="preserve">User Classes </w:t>
+        <w:t>User Classes and Characteristics</w:t>
       </w:r>
-      <w:proofErr w:type="spellStart"/>
-      <w:r>
-        <w:t>and</w:t>
-      </w:r>
-      <w:proofErr w:type="spellEnd"/>
-      <w:r>
-        <w:t xml:space="preserve"> </w:t>
-      </w:r>
-      <w:proofErr w:type="spellStart"/>
-      <w:r>
-        <w:t>Characteristics</w:t>
-      </w:r>
-      <w:proofErr w:type="spellEnd"/>
     </w:p>
     <w:p>
       <w:pPr>
@@ -4370,6 +3797,55 @@
     </w:p>
     <w:p>
       <w:pPr>
+        <w:pStyle w:val="Heading3"/>
+        <w:rPr>
+          <w:rFonts w:eastAsia="Times New Roman"/>
+        </w:rPr>
+      </w:pPr>
+      <w:r>
+        <w:rPr>
+          <w:rFonts w:eastAsia="Times New Roman"/>
+        </w:rPr>
+        <w:t>Hardware</w:t>
+      </w:r>
+    </w:p>
+    <w:p>
+      <w:r>
+        <w:t>Doordat het systeem op veel verschillende systemen moet kunnen werken, is het niet mogelijk om de benodigde hardware vast te stellen.</w:t>
+      </w:r>
+    </w:p>
+    <w:p>
+      <w:pPr>
+        <w:pStyle w:val="Heading3"/>
+        <w:rPr>
+          <w:rFonts w:eastAsia="Times New Roman"/>
+        </w:rPr>
+      </w:pPr>
+      <w:r>
+        <w:rPr>
+          <w:rFonts w:eastAsia="Times New Roman"/>
+        </w:rPr>
+        <w:t>Operating system</w:t>
+      </w:r>
+    </w:p>
+    <w:p>
+      <w:r>
+        <w:t>Parola werkt op Windows, MacOS en Linux</w:t>
+      </w:r>
+    </w:p>
+    <w:p>
+      <w:pPr>
+        <w:pStyle w:val="Heading3"/>
+      </w:pPr>
+      <w:r>
+        <w:rPr>
+          <w:rFonts w:eastAsia="Times New Roman"/>
+        </w:rPr>
+        <w:t>Software components / applications</w:t>
+      </w:r>
+    </w:p>
+    <w:p>
+      <w:pPr>
         <w:jc w:val="both"/>
         <w:rPr>
           <w:rFonts w:asciiTheme="minorBidi" w:eastAsiaTheme="minorEastAsia" w:hAnsiTheme="minorBidi"/>
@@ -4379,50 +3855,80 @@
         <w:rPr>
           <w:rFonts w:asciiTheme="minorBidi" w:eastAsiaTheme="minorEastAsia" w:hAnsiTheme="minorBidi"/>
         </w:rPr>
-        <w:t xml:space="preserve">Deze quizapplicatie is bedoeld voor gebruik op een standaard pc of laptop. </w:t>
+        <w:t>De enige vereiste is dat Java, met name versie 17 of nieuwer.</w:t>
       </w:r>
-      <w:proofErr w:type="spellStart"/>
-      <w:r>
+    </w:p>
+    <w:p>
+      <w:pPr>
+        <w:jc w:val="both"/>
         <w:rPr>
           <w:rFonts w:asciiTheme="minorBidi" w:eastAsiaTheme="minorEastAsia" w:hAnsiTheme="minorBidi"/>
         </w:rPr>
-        <w:t>Parola</w:t>
-      </w:r>
-      <w:proofErr w:type="spellEnd"/>
-      <w:r>
+      </w:pPr>
+    </w:p>
+    <w:p>
+      <w:pPr>
+        <w:jc w:val="both"/>
         <w:rPr>
           <w:rFonts w:asciiTheme="minorBidi" w:eastAsiaTheme="minorEastAsia" w:hAnsiTheme="minorBidi"/>
         </w:rPr>
-        <w:t xml:space="preserve"> werkt op Windows, </w:t>
-      </w:r>
-      <w:proofErr w:type="spellStart"/>
-      <w:r>
+      </w:pPr>
+    </w:p>
+    <w:p>
+      <w:pPr>
+        <w:jc w:val="both"/>
         <w:rPr>
           <w:rFonts w:asciiTheme="minorBidi" w:eastAsiaTheme="minorEastAsia" w:hAnsiTheme="minorBidi"/>
         </w:rPr>
-        <w:t>MacOS</w:t>
-      </w:r>
-      <w:proofErr w:type="spellEnd"/>
-      <w:r>
+      </w:pPr>
+    </w:p>
+    <w:p>
+      <w:pPr>
+        <w:jc w:val="both"/>
         <w:rPr>
           <w:rFonts w:asciiTheme="minorBidi" w:eastAsiaTheme="minorEastAsia" w:hAnsiTheme="minorBidi"/>
         </w:rPr>
-        <w:t xml:space="preserve"> en Linux. </w:t>
-      </w:r>
-      <w:proofErr w:type="spellStart"/>
-      <w:r>
+      </w:pPr>
+    </w:p>
+    <w:p>
+      <w:pPr>
+        <w:jc w:val="both"/>
         <w:rPr>
           <w:rFonts w:asciiTheme="minorBidi" w:eastAsiaTheme="minorEastAsia" w:hAnsiTheme="minorBidi"/>
         </w:rPr>
-        <w:t>Parola</w:t>
-      </w:r>
-      <w:proofErr w:type="spellEnd"/>
-      <w:r>
+      </w:pPr>
+    </w:p>
+    <w:p>
+      <w:pPr>
+        <w:jc w:val="both"/>
         <w:rPr>
           <w:rFonts w:asciiTheme="minorBidi" w:eastAsiaTheme="minorEastAsia" w:hAnsiTheme="minorBidi"/>
         </w:rPr>
-        <w:t xml:space="preserve"> werkt soepel. De enige vereiste is dat Java, met name versie 17 of nieuwer.</w:t>
-      </w:r>
+      </w:pPr>
+    </w:p>
+    <w:p>
+      <w:pPr>
+        <w:jc w:val="both"/>
+        <w:rPr>
+          <w:rFonts w:asciiTheme="minorBidi" w:eastAsiaTheme="minorEastAsia" w:hAnsiTheme="minorBidi"/>
+        </w:rPr>
+      </w:pPr>
+    </w:p>
+    <w:p>
+      <w:pPr>
+        <w:jc w:val="both"/>
+        <w:rPr>
+          <w:rFonts w:asciiTheme="minorBidi" w:eastAsiaTheme="minorEastAsia" w:hAnsiTheme="minorBidi"/>
+        </w:rPr>
+      </w:pPr>
+    </w:p>
+    <w:p>
+      <w:pPr>
+        <w:jc w:val="both"/>
+        <w:rPr>
+          <w:rFonts w:asciiTheme="minorBidi" w:eastAsiaTheme="minorEastAsia" w:hAnsiTheme="minorBidi"/>
+        </w:rPr>
+      </w:pPr>
     </w:p>
     <w:p>
       <w:pPr>
@@ -4433,79 +3939,511 @@
       <w:bookmarkStart w:id="27" w:name="_Toc336096353"/>
       <w:bookmarkStart w:id="28" w:name="_Toc146107016"/>
       <w:r>
-        <w:t xml:space="preserve">Design </w:t>
-      </w:r>
-      <w:proofErr w:type="spellStart"/>
-      <w:r>
-        <w:t>and</w:t>
-      </w:r>
-      <w:proofErr w:type="spellEnd"/>
-      <w:r>
-        <w:t xml:space="preserve"> </w:t>
-      </w:r>
-      <w:proofErr w:type="spellStart"/>
-      <w:r>
-        <w:t>Implementation</w:t>
-      </w:r>
-      <w:proofErr w:type="spellEnd"/>
-      <w:r>
-        <w:t xml:space="preserve"> </w:t>
-      </w:r>
-      <w:proofErr w:type="spellStart"/>
-      <w:r>
-        <w:t>Constraints</w:t>
+        <w:lastRenderedPageBreak/>
+        <w:t>Design and Implementation Constraints</w:t>
       </w:r>
       <w:bookmarkEnd w:id="25"/>
       <w:bookmarkEnd w:id="26"/>
       <w:bookmarkEnd w:id="27"/>
       <w:bookmarkEnd w:id="28"/>
-      <w:proofErr w:type="spellEnd"/>
     </w:p>
+    <w:p/>
+    <w:tbl>
+      <w:tblPr>
+        <w:tblW w:w="10432" w:type="dxa"/>
+        <w:tblBorders>
+          <w:top w:val="single" w:sz="6" w:space="0" w:color="auto"/>
+          <w:left w:val="single" w:sz="6" w:space="0" w:color="auto"/>
+          <w:bottom w:val="single" w:sz="6" w:space="0" w:color="auto"/>
+          <w:right w:val="single" w:sz="6" w:space="0" w:color="auto"/>
+        </w:tblBorders>
+        <w:tblLook w:val="04A0" w:firstRow="1" w:lastRow="0" w:firstColumn="1" w:lastColumn="0" w:noHBand="0" w:noVBand="1"/>
+      </w:tblPr>
+      <w:tblGrid>
+        <w:gridCol w:w="1858"/>
+        <w:gridCol w:w="6627"/>
+        <w:gridCol w:w="1947"/>
+      </w:tblGrid>
+      <w:tr>
+        <w:tc>
+          <w:tcPr>
+            <w:tcW w:w="1858" w:type="dxa"/>
+            <w:tcBorders>
+              <w:top w:val="single" w:sz="6" w:space="0" w:color="auto"/>
+              <w:left w:val="single" w:sz="6" w:space="0" w:color="auto"/>
+              <w:bottom w:val="single" w:sz="6" w:space="0" w:color="auto"/>
+              <w:right w:val="single" w:sz="6" w:space="0" w:color="auto"/>
+            </w:tcBorders>
+            <w:tcMar>
+              <w:top w:w="75" w:type="dxa"/>
+              <w:left w:w="75" w:type="dxa"/>
+              <w:bottom w:w="75" w:type="dxa"/>
+              <w:right w:w="75" w:type="dxa"/>
+            </w:tcMar>
+            <w:vAlign w:val="center"/>
+            <w:hideMark/>
+          </w:tcPr>
+          <w:p>
+            <w:pPr>
+              <w:jc w:val="center"/>
+              <w:rPr>
+                <w:rFonts w:ascii="Times New Roman" w:eastAsia="Times New Roman" w:hAnsi="Times New Roman" w:cs="Times New Roman"/>
+                <w:b/>
+                <w:bCs/>
+                <w:sz w:val="24"/>
+                <w:szCs w:val="24"/>
+              </w:rPr>
+            </w:pPr>
+            <w:bookmarkStart w:id="29" w:name="_Ref336093627"/>
+            <w:bookmarkStart w:id="30" w:name="_Toc336096354"/>
+            <w:bookmarkStart w:id="31" w:name="_Toc146107017"/>
+            <w:r>
+              <w:rPr>
+                <w:rFonts w:ascii="Times New Roman" w:eastAsia="Times New Roman" w:hAnsi="Times New Roman" w:cs="Times New Roman"/>
+                <w:b/>
+                <w:bCs/>
+                <w:sz w:val="24"/>
+                <w:szCs w:val="24"/>
+              </w:rPr>
+              <w:t>Limitatie</w:t>
+            </w:r>
+          </w:p>
+        </w:tc>
+        <w:tc>
+          <w:tcPr>
+            <w:tcW w:w="6627" w:type="dxa"/>
+            <w:tcBorders>
+              <w:top w:val="single" w:sz="6" w:space="0" w:color="auto"/>
+              <w:left w:val="single" w:sz="6" w:space="0" w:color="auto"/>
+              <w:bottom w:val="single" w:sz="6" w:space="0" w:color="auto"/>
+              <w:right w:val="single" w:sz="6" w:space="0" w:color="auto"/>
+            </w:tcBorders>
+            <w:tcMar>
+              <w:top w:w="75" w:type="dxa"/>
+              <w:left w:w="75" w:type="dxa"/>
+              <w:bottom w:w="75" w:type="dxa"/>
+              <w:right w:w="75" w:type="dxa"/>
+            </w:tcMar>
+            <w:vAlign w:val="center"/>
+            <w:hideMark/>
+          </w:tcPr>
+          <w:p>
+            <w:pPr>
+              <w:jc w:val="center"/>
+              <w:rPr>
+                <w:rFonts w:ascii="Times New Roman" w:eastAsia="Times New Roman" w:hAnsi="Times New Roman" w:cs="Times New Roman"/>
+                <w:b/>
+                <w:bCs/>
+                <w:sz w:val="24"/>
+                <w:szCs w:val="24"/>
+              </w:rPr>
+            </w:pPr>
+            <w:r>
+              <w:rPr>
+                <w:rFonts w:ascii="Times New Roman" w:eastAsia="Times New Roman" w:hAnsi="Times New Roman" w:cs="Times New Roman"/>
+                <w:b/>
+                <w:bCs/>
+                <w:sz w:val="24"/>
+                <w:szCs w:val="24"/>
+              </w:rPr>
+              <w:t>Beschrijving</w:t>
+            </w:r>
+          </w:p>
+        </w:tc>
+        <w:tc>
+          <w:tcPr>
+            <w:tcW w:w="1947" w:type="dxa"/>
+            <w:tcBorders>
+              <w:top w:val="single" w:sz="6" w:space="0" w:color="auto"/>
+              <w:left w:val="single" w:sz="6" w:space="0" w:color="auto"/>
+              <w:bottom w:val="single" w:sz="6" w:space="0" w:color="auto"/>
+              <w:right w:val="single" w:sz="6" w:space="0" w:color="auto"/>
+            </w:tcBorders>
+            <w:tcMar>
+              <w:top w:w="75" w:type="dxa"/>
+              <w:left w:w="75" w:type="dxa"/>
+              <w:bottom w:w="75" w:type="dxa"/>
+              <w:right w:w="75" w:type="dxa"/>
+            </w:tcMar>
+            <w:vAlign w:val="center"/>
+            <w:hideMark/>
+          </w:tcPr>
+          <w:p>
+            <w:pPr>
+              <w:jc w:val="center"/>
+              <w:rPr>
+                <w:rFonts w:ascii="Times New Roman" w:eastAsia="Times New Roman" w:hAnsi="Times New Roman" w:cs="Times New Roman"/>
+                <w:b/>
+                <w:bCs/>
+                <w:sz w:val="24"/>
+                <w:szCs w:val="24"/>
+              </w:rPr>
+            </w:pPr>
+            <w:r>
+              <w:rPr>
+                <w:rFonts w:ascii="Times New Roman" w:eastAsia="Times New Roman" w:hAnsi="Times New Roman" w:cs="Times New Roman"/>
+                <w:b/>
+                <w:bCs/>
+                <w:sz w:val="24"/>
+                <w:szCs w:val="24"/>
+              </w:rPr>
+              <w:t>Bron</w:t>
+            </w:r>
+          </w:p>
+        </w:tc>
+      </w:tr>
+      <w:tr>
+        <w:trPr>
+          <w:cantSplit/>
+        </w:trPr>
+        <w:tc>
+          <w:tcPr>
+            <w:tcW w:w="1858" w:type="dxa"/>
+            <w:tcBorders>
+              <w:top w:val="single" w:sz="6" w:space="0" w:color="auto"/>
+              <w:left w:val="single" w:sz="6" w:space="0" w:color="auto"/>
+              <w:bottom w:val="single" w:sz="6" w:space="0" w:color="auto"/>
+              <w:right w:val="single" w:sz="6" w:space="0" w:color="auto"/>
+            </w:tcBorders>
+            <w:tcMar>
+              <w:top w:w="75" w:type="dxa"/>
+              <w:left w:w="75" w:type="dxa"/>
+              <w:bottom w:w="75" w:type="dxa"/>
+              <w:right w:w="75" w:type="dxa"/>
+            </w:tcMar>
+            <w:vAlign w:val="center"/>
+            <w:hideMark/>
+          </w:tcPr>
+          <w:p>
+            <w:pPr>
+              <w:rPr>
+                <w:rFonts w:asciiTheme="minorBidi" w:eastAsiaTheme="minorEastAsia" w:hAnsiTheme="minorBidi"/>
+              </w:rPr>
+            </w:pPr>
+            <w:r>
+              <w:rPr>
+                <w:rFonts w:asciiTheme="minorBidi" w:eastAsiaTheme="minorEastAsia" w:hAnsiTheme="minorBidi"/>
+              </w:rPr>
+              <w:t>Parola Data</w:t>
+            </w:r>
+          </w:p>
+        </w:tc>
+        <w:tc>
+          <w:tcPr>
+            <w:tcW w:w="6627" w:type="dxa"/>
+            <w:tcBorders>
+              <w:top w:val="single" w:sz="6" w:space="0" w:color="auto"/>
+              <w:left w:val="single" w:sz="6" w:space="0" w:color="auto"/>
+              <w:bottom w:val="single" w:sz="6" w:space="0" w:color="auto"/>
+              <w:right w:val="single" w:sz="6" w:space="0" w:color="auto"/>
+            </w:tcBorders>
+            <w:tcMar>
+              <w:top w:w="75" w:type="dxa"/>
+              <w:left w:w="75" w:type="dxa"/>
+              <w:bottom w:w="75" w:type="dxa"/>
+              <w:right w:w="75" w:type="dxa"/>
+            </w:tcMar>
+            <w:vAlign w:val="center"/>
+            <w:hideMark/>
+          </w:tcPr>
+          <w:p>
+            <w:pPr>
+              <w:rPr>
+                <w:rFonts w:asciiTheme="minorBidi" w:eastAsiaTheme="minorEastAsia" w:hAnsiTheme="minorBidi"/>
+              </w:rPr>
+            </w:pPr>
+            <w:r>
+              <w:rPr>
+                <w:rFonts w:asciiTheme="minorBidi" w:eastAsiaTheme="minorEastAsia" w:hAnsiTheme="minorBidi"/>
+              </w:rPr>
+              <w:t>De data voor deze applicatie mag gemockt worden.</w:t>
+            </w:r>
+          </w:p>
+        </w:tc>
+        <w:tc>
+          <w:tcPr>
+            <w:tcW w:w="1947" w:type="dxa"/>
+            <w:tcBorders>
+              <w:top w:val="single" w:sz="6" w:space="0" w:color="auto"/>
+              <w:left w:val="single" w:sz="6" w:space="0" w:color="auto"/>
+              <w:bottom w:val="single" w:sz="6" w:space="0" w:color="auto"/>
+              <w:right w:val="single" w:sz="6" w:space="0" w:color="auto"/>
+            </w:tcBorders>
+            <w:tcMar>
+              <w:top w:w="75" w:type="dxa"/>
+              <w:left w:w="75" w:type="dxa"/>
+              <w:bottom w:w="75" w:type="dxa"/>
+              <w:right w:w="75" w:type="dxa"/>
+            </w:tcMar>
+            <w:vAlign w:val="center"/>
+            <w:hideMark/>
+          </w:tcPr>
+          <w:p>
+            <w:pPr>
+              <w:rPr>
+                <w:rFonts w:asciiTheme="minorBidi" w:eastAsiaTheme="minorEastAsia" w:hAnsiTheme="minorBidi"/>
+              </w:rPr>
+            </w:pPr>
+            <w:r>
+              <w:rPr>
+                <w:rFonts w:asciiTheme="minorBidi" w:eastAsiaTheme="minorEastAsia" w:hAnsiTheme="minorBidi"/>
+              </w:rPr>
+              <w:t>Case Study Parola OOSE-OOAD 2023-2024 P1</w:t>
+            </w:r>
+          </w:p>
+        </w:tc>
+      </w:tr>
+      <w:tr>
+        <w:trPr>
+          <w:cantSplit/>
+        </w:trPr>
+        <w:tc>
+          <w:tcPr>
+            <w:tcW w:w="1858" w:type="dxa"/>
+            <w:tcBorders>
+              <w:top w:val="single" w:sz="6" w:space="0" w:color="auto"/>
+              <w:left w:val="single" w:sz="6" w:space="0" w:color="auto"/>
+              <w:bottom w:val="single" w:sz="6" w:space="0" w:color="auto"/>
+              <w:right w:val="single" w:sz="6" w:space="0" w:color="auto"/>
+            </w:tcBorders>
+            <w:tcMar>
+              <w:top w:w="75" w:type="dxa"/>
+              <w:left w:w="75" w:type="dxa"/>
+              <w:bottom w:w="75" w:type="dxa"/>
+              <w:right w:w="75" w:type="dxa"/>
+            </w:tcMar>
+            <w:vAlign w:val="center"/>
+            <w:hideMark/>
+          </w:tcPr>
+          <w:p>
+            <w:pPr>
+              <w:rPr>
+                <w:rFonts w:asciiTheme="minorBidi" w:eastAsiaTheme="minorEastAsia" w:hAnsiTheme="minorBidi"/>
+              </w:rPr>
+            </w:pPr>
+            <w:r>
+              <w:rPr>
+                <w:rFonts w:asciiTheme="minorBidi" w:eastAsiaTheme="minorEastAsia" w:hAnsiTheme="minorBidi"/>
+              </w:rPr>
+              <w:t>B</w:t>
+            </w:r>
+            <w:r>
+              <w:rPr>
+                <w:rFonts w:asciiTheme="minorBidi" w:eastAsiaTheme="minorEastAsia" w:hAnsiTheme="minorBidi"/>
+              </w:rPr>
+              <w:t>etaling systeem</w:t>
+            </w:r>
+          </w:p>
+        </w:tc>
+        <w:tc>
+          <w:tcPr>
+            <w:tcW w:w="6627" w:type="dxa"/>
+            <w:tcBorders>
+              <w:top w:val="single" w:sz="6" w:space="0" w:color="auto"/>
+              <w:left w:val="single" w:sz="6" w:space="0" w:color="auto"/>
+              <w:bottom w:val="single" w:sz="6" w:space="0" w:color="auto"/>
+              <w:right w:val="single" w:sz="6" w:space="0" w:color="auto"/>
+            </w:tcBorders>
+            <w:tcMar>
+              <w:top w:w="75" w:type="dxa"/>
+              <w:left w:w="75" w:type="dxa"/>
+              <w:bottom w:w="75" w:type="dxa"/>
+              <w:right w:w="75" w:type="dxa"/>
+            </w:tcMar>
+            <w:vAlign w:val="center"/>
+            <w:hideMark/>
+          </w:tcPr>
+          <w:p>
+            <w:pPr>
+              <w:rPr>
+                <w:rFonts w:asciiTheme="minorBidi" w:eastAsiaTheme="minorEastAsia" w:hAnsiTheme="minorBidi"/>
+              </w:rPr>
+            </w:pPr>
+            <w:r>
+              <w:rPr>
+                <w:rFonts w:asciiTheme="minorBidi" w:eastAsiaTheme="minorEastAsia" w:hAnsiTheme="minorBidi"/>
+              </w:rPr>
+              <w:t xml:space="preserve">Om </w:t>
+            </w:r>
+            <w:r>
+              <w:rPr>
+                <w:rFonts w:asciiTheme="minorBidi" w:eastAsiaTheme="minorEastAsia" w:hAnsiTheme="minorBidi"/>
+              </w:rPr>
+              <w:t>credits bij te kopen</w:t>
+            </w:r>
+            <w:r>
+              <w:rPr>
+                <w:rFonts w:asciiTheme="minorBidi" w:eastAsiaTheme="minorEastAsia" w:hAnsiTheme="minorBidi"/>
+              </w:rPr>
+              <w:t xml:space="preserve"> moet de speler vast prijs betalen voor het aantal credits dat hij wil kopen hiervoor moet gebruik maken een </w:t>
+            </w:r>
+            <w:r>
+              <w:rPr>
+                <w:rFonts w:asciiTheme="minorBidi" w:eastAsiaTheme="minorEastAsia" w:hAnsiTheme="minorBidi"/>
+              </w:rPr>
+              <w:t>externe</w:t>
+            </w:r>
+            <w:r>
+              <w:rPr>
+                <w:rFonts w:asciiTheme="minorBidi" w:eastAsiaTheme="minorEastAsia" w:hAnsiTheme="minorBidi"/>
+              </w:rPr>
+              <w:t xml:space="preserve"> betaling systeem. Dit hoeven we niet te implementeren</w:t>
+            </w:r>
+          </w:p>
+        </w:tc>
+        <w:tc>
+          <w:tcPr>
+            <w:tcW w:w="1947" w:type="dxa"/>
+            <w:tcBorders>
+              <w:top w:val="single" w:sz="6" w:space="0" w:color="auto"/>
+              <w:left w:val="single" w:sz="6" w:space="0" w:color="auto"/>
+              <w:bottom w:val="single" w:sz="6" w:space="0" w:color="auto"/>
+              <w:right w:val="single" w:sz="6" w:space="0" w:color="auto"/>
+            </w:tcBorders>
+            <w:tcMar>
+              <w:top w:w="75" w:type="dxa"/>
+              <w:left w:w="75" w:type="dxa"/>
+              <w:bottom w:w="75" w:type="dxa"/>
+              <w:right w:w="75" w:type="dxa"/>
+            </w:tcMar>
+            <w:vAlign w:val="center"/>
+          </w:tcPr>
+          <w:p>
+            <w:pPr>
+              <w:rPr>
+                <w:rFonts w:asciiTheme="minorBidi" w:eastAsiaTheme="minorEastAsia" w:hAnsiTheme="minorBidi"/>
+              </w:rPr>
+            </w:pPr>
+            <w:r>
+              <w:rPr>
+                <w:rFonts w:asciiTheme="minorBidi" w:eastAsiaTheme="minorEastAsia" w:hAnsiTheme="minorBidi"/>
+              </w:rPr>
+              <w:t>Gesprek met de opdrachtgegever</w:t>
+            </w:r>
+          </w:p>
+        </w:tc>
+      </w:tr>
+      <w:tr>
+        <w:trPr>
+          <w:cantSplit/>
+        </w:trPr>
+        <w:tc>
+          <w:tcPr>
+            <w:tcW w:w="1858" w:type="dxa"/>
+            <w:tcBorders>
+              <w:top w:val="single" w:sz="6" w:space="0" w:color="auto"/>
+              <w:left w:val="single" w:sz="6" w:space="0" w:color="auto"/>
+              <w:bottom w:val="single" w:sz="6" w:space="0" w:color="auto"/>
+              <w:right w:val="single" w:sz="6" w:space="0" w:color="auto"/>
+            </w:tcBorders>
+            <w:tcMar>
+              <w:top w:w="75" w:type="dxa"/>
+              <w:left w:w="75" w:type="dxa"/>
+              <w:bottom w:w="75" w:type="dxa"/>
+              <w:right w:w="75" w:type="dxa"/>
+            </w:tcMar>
+            <w:vAlign w:val="center"/>
+          </w:tcPr>
+          <w:p>
+            <w:pPr>
+              <w:rPr>
+                <w:rFonts w:asciiTheme="minorBidi" w:eastAsiaTheme="minorEastAsia" w:hAnsiTheme="minorBidi"/>
+              </w:rPr>
+            </w:pPr>
+            <w:r>
+              <w:rPr>
+                <w:rFonts w:asciiTheme="minorBidi" w:eastAsiaTheme="minorEastAsia" w:hAnsiTheme="minorBidi"/>
+              </w:rPr>
+              <w:t>Controle woord</w:t>
+            </w:r>
+          </w:p>
+        </w:tc>
+        <w:tc>
+          <w:tcPr>
+            <w:tcW w:w="6627" w:type="dxa"/>
+            <w:tcBorders>
+              <w:top w:val="single" w:sz="6" w:space="0" w:color="auto"/>
+              <w:left w:val="single" w:sz="6" w:space="0" w:color="auto"/>
+              <w:bottom w:val="single" w:sz="6" w:space="0" w:color="auto"/>
+              <w:right w:val="single" w:sz="6" w:space="0" w:color="auto"/>
+            </w:tcBorders>
+            <w:tcMar>
+              <w:top w:w="75" w:type="dxa"/>
+              <w:left w:w="75" w:type="dxa"/>
+              <w:bottom w:w="75" w:type="dxa"/>
+              <w:right w:w="75" w:type="dxa"/>
+            </w:tcMar>
+            <w:vAlign w:val="center"/>
+          </w:tcPr>
+          <w:p>
+            <w:pPr>
+              <w:rPr>
+                <w:rFonts w:asciiTheme="minorBidi" w:eastAsiaTheme="minorEastAsia" w:hAnsiTheme="minorBidi"/>
+              </w:rPr>
+            </w:pPr>
+            <w:r>
+              <w:rPr>
+                <w:rFonts w:asciiTheme="minorBidi" w:eastAsiaTheme="minorEastAsia" w:hAnsiTheme="minorBidi"/>
+              </w:rPr>
+              <w:t>Om te controleren of het door de speler gevormde woord ook een bestaand woord is zal gebruik worden gemaakt van een externe software library.</w:t>
+            </w:r>
+          </w:p>
+        </w:tc>
+        <w:tc>
+          <w:tcPr>
+            <w:tcW w:w="1947" w:type="dxa"/>
+            <w:tcBorders>
+              <w:top w:val="single" w:sz="6" w:space="0" w:color="auto"/>
+              <w:left w:val="single" w:sz="6" w:space="0" w:color="auto"/>
+              <w:bottom w:val="single" w:sz="6" w:space="0" w:color="auto"/>
+              <w:right w:val="single" w:sz="6" w:space="0" w:color="auto"/>
+            </w:tcBorders>
+            <w:tcMar>
+              <w:top w:w="75" w:type="dxa"/>
+              <w:left w:w="75" w:type="dxa"/>
+              <w:bottom w:w="75" w:type="dxa"/>
+              <w:right w:w="75" w:type="dxa"/>
+            </w:tcMar>
+            <w:vAlign w:val="center"/>
+          </w:tcPr>
+          <w:p>
+            <w:pPr>
+              <w:rPr>
+                <w:rFonts w:asciiTheme="minorBidi" w:eastAsiaTheme="minorEastAsia" w:hAnsiTheme="minorBidi"/>
+              </w:rPr>
+            </w:pPr>
+            <w:r>
+              <w:rPr>
+                <w:rFonts w:asciiTheme="minorBidi" w:eastAsiaTheme="minorEastAsia" w:hAnsiTheme="minorBidi"/>
+              </w:rPr>
+              <w:t>Case Study Parola OOSE-OOAD 2023-2024 P1</w:t>
+            </w:r>
+          </w:p>
+        </w:tc>
+      </w:tr>
+    </w:tbl>
     <w:p>
       <w:pPr>
-        <w:rPr>
-          <w:iCs/>
-        </w:rPr>
-      </w:pPr>
-      <w:r>
-        <w:rPr>
-          <w:iCs/>
-        </w:rPr>
-        <w:t>Komt er nog</w:t>
-      </w:r>
-    </w:p>
-    <w:p>
-      <w:pPr>
         <w:pStyle w:val="Heading2"/>
       </w:pPr>
-      <w:bookmarkStart w:id="29" w:name="_Ref336093627"/>
-      <w:bookmarkStart w:id="30" w:name="_Toc336096354"/>
-      <w:bookmarkStart w:id="31" w:name="_Toc146107017"/>
       <w:r>
         <w:lastRenderedPageBreak/>
-        <w:t xml:space="preserve">Product </w:t>
+        <w:t xml:space="preserve"> </w:t>
       </w:r>
-      <w:proofErr w:type="spellStart"/>
       <w:r>
-        <w:t>Functions</w:t>
+        <w:t>Product Functions</w:t>
       </w:r>
       <w:bookmarkEnd w:id="29"/>
       <w:bookmarkEnd w:id="30"/>
       <w:bookmarkEnd w:id="31"/>
-      <w:proofErr w:type="spellEnd"/>
     </w:p>
     <w:p>
       <w:pPr>
         <w:pStyle w:val="Heading3"/>
       </w:pPr>
       <w:bookmarkStart w:id="32" w:name="_Toc146107018"/>
-      <w:proofErr w:type="spellStart"/>
       <w:r>
-        <w:t>Use</w:t>
-      </w:r>
-      <w:proofErr w:type="spellEnd"/>
-      <w:r>
-        <w:t xml:space="preserve"> case diagram</w:t>
+        <w:t>Use case diagram</w:t>
       </w:r>
       <w:bookmarkEnd w:id="32"/>
     </w:p>
@@ -4564,13 +4502,8 @@
       <w:pPr>
         <w:pStyle w:val="Caption"/>
       </w:pPr>
-      <w:proofErr w:type="spellStart"/>
       <w:r>
-        <w:t>Figure</w:t>
-      </w:r>
-      <w:proofErr w:type="spellEnd"/>
-      <w:r>
-        <w:t xml:space="preserve"> </w:t>
+        <w:t xml:space="preserve">Figure </w:t>
       </w:r>
       <w:r>
         <w:fldChar w:fldCharType="begin"/>
@@ -4593,22 +4526,15 @@
       <w:r>
         <w:t xml:space="preserve"> </w:t>
       </w:r>
-      <w:proofErr w:type="spellStart"/>
       <w:r>
         <w:t>Use</w:t>
       </w:r>
-      <w:proofErr w:type="spellEnd"/>
       <w:r>
         <w:t xml:space="preserve"> </w:t>
       </w:r>
       <w:r>
-        <w:t xml:space="preserve">Case Diagram </w:t>
+        <w:t>Case Diagram Parola</w:t>
       </w:r>
-      <w:proofErr w:type="spellStart"/>
-      <w:r>
-        <w:t>Parola</w:t>
-      </w:r>
-      <w:proofErr w:type="spellEnd"/>
     </w:p>
     <w:p>
       <w:pPr>
@@ -4616,15 +4542,7 @@
       </w:pPr>
       <w:bookmarkStart w:id="33" w:name="_Toc146107019"/>
       <w:r>
-        <w:t xml:space="preserve">Brief </w:t>
-      </w:r>
-      <w:proofErr w:type="spellStart"/>
-      <w:r>
-        <w:t>Use</w:t>
-      </w:r>
-      <w:proofErr w:type="spellEnd"/>
-      <w:r>
-        <w:t xml:space="preserve"> case beschrijving</w:t>
+        <w:t>Brief Use case beschrijving</w:t>
       </w:r>
       <w:bookmarkEnd w:id="33"/>
     </w:p>
@@ -4638,21 +4556,7 @@
         <w:rPr>
           <w:rFonts w:asciiTheme="minorBidi" w:eastAsiaTheme="minorEastAsia" w:hAnsiTheme="minorBidi"/>
         </w:rPr>
-        <w:t xml:space="preserve">Hieronder is een kort beschrijving van alle bestaande </w:t>
-      </w:r>
-      <w:proofErr w:type="spellStart"/>
-      <w:r>
-        <w:rPr>
-          <w:rFonts w:asciiTheme="minorBidi" w:eastAsiaTheme="minorEastAsia" w:hAnsiTheme="minorBidi"/>
-        </w:rPr>
-        <w:t>Use</w:t>
-      </w:r>
-      <w:proofErr w:type="spellEnd"/>
-      <w:r>
-        <w:rPr>
-          <w:rFonts w:asciiTheme="minorBidi" w:eastAsiaTheme="minorEastAsia" w:hAnsiTheme="minorBidi"/>
-        </w:rPr>
-        <w:t xml:space="preserve"> cases die het bovenste diagram</w:t>
+        <w:t>Hieronder is een kort beschrijving van alle bestaande Use cases die het bovenste diagram</w:t>
       </w:r>
       <w:r>
         <w:rPr>
@@ -5251,25 +5155,7 @@
                 <w:sz w:val="22"/>
                 <w:szCs w:val="22"/>
               </w:rPr>
-              <w:t xml:space="preserve">geeft de speler een letter van het </w:t>
-            </w:r>
-            <w:proofErr w:type="spellStart"/>
-            <w:r>
-              <w:rPr>
-                <w:rFonts w:asciiTheme="minorBidi" w:hAnsiTheme="minorBidi"/>
-                <w:sz w:val="22"/>
-                <w:szCs w:val="22"/>
-              </w:rPr>
-              <w:t>magic</w:t>
-            </w:r>
-            <w:proofErr w:type="spellEnd"/>
-            <w:r>
-              <w:rPr>
-                <w:rFonts w:asciiTheme="minorBidi" w:hAnsiTheme="minorBidi"/>
-                <w:sz w:val="22"/>
-                <w:szCs w:val="22"/>
-              </w:rPr>
-              <w:t xml:space="preserve"> woord</w:t>
+              <w:t>geeft de speler een letter van het magic woord</w:t>
             </w:r>
             <w:r>
               <w:rPr>
@@ -5484,25 +5370,7 @@
                 <w:sz w:val="22"/>
                 <w:szCs w:val="22"/>
               </w:rPr>
-              <w:t xml:space="preserve"> het woord door gebruik te maken van een externe </w:t>
-            </w:r>
-            <w:proofErr w:type="spellStart"/>
-            <w:r>
-              <w:rPr>
-                <w:rFonts w:asciiTheme="minorBidi" w:hAnsiTheme="minorBidi"/>
-                <w:sz w:val="22"/>
-                <w:szCs w:val="22"/>
-              </w:rPr>
-              <w:t>library</w:t>
-            </w:r>
-            <w:proofErr w:type="spellEnd"/>
-            <w:r>
-              <w:rPr>
-                <w:rFonts w:asciiTheme="minorBidi" w:hAnsiTheme="minorBidi"/>
-                <w:sz w:val="22"/>
-                <w:szCs w:val="22"/>
-              </w:rPr>
-              <w:t xml:space="preserve">. </w:t>
+              <w:t xml:space="preserve"> het woord door gebruik te maken van een externe library. </w:t>
             </w:r>
           </w:p>
         </w:tc>
@@ -5565,23 +5433,13 @@
                 <w:szCs w:val="22"/>
               </w:rPr>
             </w:pPr>
-            <w:proofErr w:type="spellStart"/>
-            <w:r>
-              <w:rPr>
-                <w:rFonts w:asciiTheme="minorBidi" w:hAnsiTheme="minorBidi"/>
-                <w:sz w:val="22"/>
-                <w:szCs w:val="22"/>
-              </w:rPr>
-              <w:t>Credits</w:t>
-            </w:r>
-            <w:proofErr w:type="spellEnd"/>
-            <w:r>
-              <w:rPr>
-                <w:rFonts w:asciiTheme="minorBidi" w:hAnsiTheme="minorBidi"/>
-                <w:sz w:val="22"/>
-                <w:szCs w:val="22"/>
-              </w:rPr>
-              <w:t xml:space="preserve"> kopen</w:t>
+            <w:r>
+              <w:rPr>
+                <w:rFonts w:asciiTheme="minorBidi" w:hAnsiTheme="minorBidi"/>
+                <w:sz w:val="22"/>
+                <w:szCs w:val="22"/>
+              </w:rPr>
+              <w:t>Credits kopen</w:t>
             </w:r>
           </w:p>
         </w:tc>
@@ -5688,27 +5546,7 @@
                 <w:sz w:val="22"/>
                 <w:szCs w:val="22"/>
               </w:rPr>
-              <w:t xml:space="preserve">Voor het straten of aan het eind van de quiz kan de speler aangeven dat hij/zij </w:t>
-            </w:r>
-            <w:proofErr w:type="spellStart"/>
-            <w:r>
-              <w:rPr>
-                <w:rFonts w:asciiTheme="minorBidi" w:hAnsiTheme="minorBidi"/>
-                <w:color w:val="000000" w:themeColor="text1"/>
-                <w:sz w:val="22"/>
-                <w:szCs w:val="22"/>
-              </w:rPr>
-              <w:t>credits</w:t>
-            </w:r>
-            <w:proofErr w:type="spellEnd"/>
-            <w:r>
-              <w:rPr>
-                <w:rFonts w:asciiTheme="minorBidi" w:hAnsiTheme="minorBidi"/>
-                <w:color w:val="000000" w:themeColor="text1"/>
-                <w:sz w:val="22"/>
-                <w:szCs w:val="22"/>
-              </w:rPr>
-              <w:t xml:space="preserve"> wil kopen.</w:t>
+              <w:t>Voor het straten of aan het eind van de quiz kan de speler aangeven dat hij/zij credits wil kopen.</w:t>
             </w:r>
           </w:p>
         </w:tc>
@@ -6062,25 +5900,7 @@
                 <w:sz w:val="22"/>
                 <w:szCs w:val="22"/>
               </w:rPr>
-              <w:t xml:space="preserve">De medewerker voert specifieke </w:t>
-            </w:r>
-            <w:proofErr w:type="spellStart"/>
-            <w:r>
-              <w:rPr>
-                <w:rFonts w:asciiTheme="minorBidi" w:hAnsiTheme="minorBidi"/>
-                <w:sz w:val="22"/>
-                <w:szCs w:val="22"/>
-              </w:rPr>
-              <w:t>admin</w:t>
-            </w:r>
-            <w:proofErr w:type="spellEnd"/>
-            <w:r>
-              <w:rPr>
-                <w:rFonts w:asciiTheme="minorBidi" w:hAnsiTheme="minorBidi"/>
-                <w:sz w:val="22"/>
-                <w:szCs w:val="22"/>
-              </w:rPr>
-              <w:t>-inloggegevens in om toegang te krijgen tot het beheerdersgedeelte van de applicatie</w:t>
+              <w:t>De medewerker voert specifieke admin-inloggegevens in om toegang te krijgen tot het beheerdersgedeelte van de applicatie</w:t>
             </w:r>
             <w:r>
               <w:rPr>
@@ -6327,21 +6147,7 @@
         <w:rPr>
           <w:rFonts w:asciiTheme="minorBidi" w:eastAsiaTheme="minorEastAsia" w:hAnsiTheme="minorBidi"/>
         </w:rPr>
-        <w:t xml:space="preserve">Het domeinmodel biedt een overzicht van de structurele associaties tussen de diverse concepten binnen het domein. Onder het domeinmodel staat een </w:t>
-      </w:r>
-      <w:proofErr w:type="spellStart"/>
-      <w:r>
-        <w:rPr>
-          <w:rFonts w:asciiTheme="minorBidi" w:eastAsiaTheme="minorEastAsia" w:hAnsiTheme="minorBidi"/>
-        </w:rPr>
-        <w:t>glossary</w:t>
-      </w:r>
-      <w:proofErr w:type="spellEnd"/>
-      <w:r>
-        <w:rPr>
-          <w:rFonts w:asciiTheme="minorBidi" w:eastAsiaTheme="minorEastAsia" w:hAnsiTheme="minorBidi"/>
-        </w:rPr>
-        <w:t xml:space="preserve"> met omschrijvingen van de gebruikte concepten en attributen in het model. </w:t>
+        <w:t xml:space="preserve">Het domeinmodel biedt een overzicht van de structurele associaties tussen de diverse concepten binnen het domein. Onder het domeinmodel staat een glossary met omschrijvingen van de gebruikte concepten en attributen in het model. </w:t>
       </w:r>
     </w:p>
     <w:p>
@@ -6402,19 +6208,11 @@
           <w:lang w:val="en-US"/>
         </w:rPr>
       </w:pPr>
-      <w:proofErr w:type="spellStart"/>
       <w:r>
         <w:rPr>
           <w:lang w:val="en-US"/>
         </w:rPr>
-        <w:t>Figuur</w:t>
-      </w:r>
-      <w:proofErr w:type="spellEnd"/>
-      <w:r>
-        <w:rPr>
-          <w:lang w:val="en-US"/>
-        </w:rPr>
-        <w:t xml:space="preserve"> 2</w:t>
+        <w:t>Figuur 2</w:t>
       </w:r>
       <w:r>
         <w:rPr>
@@ -6489,21 +6287,7 @@
         <w:rPr>
           <w:lang w:val="en-US"/>
         </w:rPr>
-        <w:t xml:space="preserve"> </w:t>
-      </w:r>
-      <w:proofErr w:type="spellStart"/>
-      <w:r>
-        <w:rPr>
-          <w:lang w:val="en-US"/>
-        </w:rPr>
-        <w:t>domeinmodel</w:t>
-      </w:r>
-      <w:proofErr w:type="spellEnd"/>
-      <w:r>
-        <w:rPr>
-          <w:lang w:val="en-US"/>
-        </w:rPr>
-        <w:t>:</w:t>
+        <w:t xml:space="preserve"> domeinmodel:</w:t>
       </w:r>
     </w:p>
     <w:tbl>
@@ -6592,7 +6376,6 @@
                 <w:bCs/>
               </w:rPr>
             </w:pPr>
-            <w:proofErr w:type="spellStart"/>
             <w:r>
               <w:rPr>
                 <w:rFonts w:eastAsia="Times New Roman"/>
@@ -6601,7 +6384,6 @@
               </w:rPr>
               <w:t>Description</w:t>
             </w:r>
-            <w:proofErr w:type="spellEnd"/>
           </w:p>
         </w:tc>
       </w:tr>
@@ -6632,16 +6414,12 @@
                 <w:rFonts w:asciiTheme="minorBidi" w:eastAsiaTheme="minorEastAsia" w:hAnsiTheme="minorBidi"/>
               </w:rPr>
             </w:pPr>
-            <w:proofErr w:type="spellStart"/>
-            <w:proofErr w:type="gramStart"/>
             <w:r>
               <w:rPr>
                 <w:rFonts w:asciiTheme="minorBidi" w:eastAsiaTheme="minorEastAsia" w:hAnsiTheme="minorBidi"/>
               </w:rPr>
               <w:t>magicWord</w:t>
             </w:r>
-            <w:proofErr w:type="spellEnd"/>
-            <w:proofErr w:type="gramEnd"/>
           </w:p>
         </w:tc>
         <w:tc>
@@ -7016,14 +6794,12 @@
                 <w:rFonts w:asciiTheme="minorBidi" w:eastAsiaTheme="minorEastAsia" w:hAnsiTheme="minorBidi"/>
               </w:rPr>
             </w:pPr>
-            <w:proofErr w:type="spellStart"/>
             <w:r>
               <w:rPr>
                 <w:rFonts w:asciiTheme="minorBidi" w:eastAsiaTheme="minorEastAsia" w:hAnsiTheme="minorBidi"/>
               </w:rPr>
               <w:t>Credits</w:t>
             </w:r>
-            <w:proofErr w:type="spellEnd"/>
           </w:p>
         </w:tc>
         <w:tc>
@@ -7355,22 +7131,12 @@
       </w:pPr>
       <w:bookmarkStart w:id="37" w:name="_Toc336096356"/>
       <w:bookmarkStart w:id="38" w:name="_Toc146107021"/>
-      <w:proofErr w:type="spellStart"/>
       <w:r>
         <w:lastRenderedPageBreak/>
-        <w:t>Use</w:t>
-      </w:r>
-      <w:proofErr w:type="spellEnd"/>
-      <w:r>
-        <w:t xml:space="preserve">-case </w:t>
-      </w:r>
-      <w:proofErr w:type="spellStart"/>
-      <w:r>
-        <w:t>Descriptions</w:t>
+        <w:t>Use-case Descriptions</w:t>
       </w:r>
       <w:bookmarkEnd w:id="37"/>
       <w:bookmarkEnd w:id="38"/>
-      <w:proofErr w:type="spellEnd"/>
     </w:p>
     <w:p>
       <w:pPr>
@@ -7388,151 +7154,7 @@
           <w:sz w:val="22"/>
           <w:szCs w:val="22"/>
         </w:rPr>
-        <w:t xml:space="preserve">In dit hoofdstuk worden de </w:t>
-      </w:r>
-      <w:proofErr w:type="spellStart"/>
-      <w:r>
-        <w:rPr>
-          <w:rFonts w:asciiTheme="minorBidi" w:hAnsiTheme="minorBidi" w:cstheme="minorBidi"/>
-          <w:sz w:val="22"/>
-          <w:szCs w:val="22"/>
-        </w:rPr>
-        <w:t>use</w:t>
-      </w:r>
-      <w:proofErr w:type="spellEnd"/>
-      <w:r>
-        <w:rPr>
-          <w:rFonts w:asciiTheme="minorBidi" w:hAnsiTheme="minorBidi" w:cstheme="minorBidi"/>
-          <w:sz w:val="22"/>
-          <w:szCs w:val="22"/>
-        </w:rPr>
-        <w:t xml:space="preserve"> cases </w:t>
-      </w:r>
-      <w:proofErr w:type="spellStart"/>
-      <w:r>
-        <w:rPr>
-          <w:rFonts w:asciiTheme="minorBidi" w:hAnsiTheme="minorBidi" w:cstheme="minorBidi"/>
-          <w:sz w:val="22"/>
-          <w:szCs w:val="22"/>
-        </w:rPr>
-        <w:t>fully</w:t>
-      </w:r>
-      <w:proofErr w:type="spellEnd"/>
-      <w:r>
-        <w:rPr>
-          <w:rFonts w:asciiTheme="minorBidi" w:hAnsiTheme="minorBidi" w:cstheme="minorBidi"/>
-          <w:sz w:val="22"/>
-          <w:szCs w:val="22"/>
-        </w:rPr>
-        <w:t xml:space="preserve"> </w:t>
-      </w:r>
-      <w:proofErr w:type="spellStart"/>
-      <w:r>
-        <w:rPr>
-          <w:rFonts w:asciiTheme="minorBidi" w:hAnsiTheme="minorBidi" w:cstheme="minorBidi"/>
-          <w:sz w:val="22"/>
-          <w:szCs w:val="22"/>
-        </w:rPr>
-        <w:t>dressed</w:t>
-      </w:r>
-      <w:proofErr w:type="spellEnd"/>
-      <w:r>
-        <w:rPr>
-          <w:rFonts w:asciiTheme="minorBidi" w:hAnsiTheme="minorBidi" w:cstheme="minorBidi"/>
-          <w:sz w:val="22"/>
-          <w:szCs w:val="22"/>
-        </w:rPr>
-        <w:t xml:space="preserve"> beschreven. Hier worden verschillende happy en </w:t>
-      </w:r>
-      <w:proofErr w:type="spellStart"/>
-      <w:r>
-        <w:rPr>
-          <w:rFonts w:asciiTheme="minorBidi" w:hAnsiTheme="minorBidi" w:cstheme="minorBidi"/>
-          <w:sz w:val="22"/>
-          <w:szCs w:val="22"/>
-        </w:rPr>
-        <w:t>alternatives</w:t>
-      </w:r>
-      <w:proofErr w:type="spellEnd"/>
-      <w:r>
-        <w:rPr>
-          <w:rFonts w:asciiTheme="minorBidi" w:hAnsiTheme="minorBidi" w:cstheme="minorBidi"/>
-          <w:sz w:val="22"/>
-          <w:szCs w:val="22"/>
-        </w:rPr>
-        <w:t xml:space="preserve"> </w:t>
-      </w:r>
-      <w:proofErr w:type="spellStart"/>
-      <w:r>
-        <w:rPr>
-          <w:rFonts w:asciiTheme="minorBidi" w:hAnsiTheme="minorBidi" w:cstheme="minorBidi"/>
-          <w:sz w:val="22"/>
-          <w:szCs w:val="22"/>
-        </w:rPr>
-        <w:t>flows</w:t>
-      </w:r>
-      <w:proofErr w:type="spellEnd"/>
-      <w:r>
-        <w:rPr>
-          <w:rFonts w:asciiTheme="minorBidi" w:hAnsiTheme="minorBidi" w:cstheme="minorBidi"/>
-          <w:sz w:val="22"/>
-          <w:szCs w:val="22"/>
-        </w:rPr>
-        <w:t xml:space="preserve"> beschreven per </w:t>
-      </w:r>
-      <w:proofErr w:type="spellStart"/>
-      <w:r>
-        <w:rPr>
-          <w:rFonts w:asciiTheme="minorBidi" w:hAnsiTheme="minorBidi" w:cstheme="minorBidi"/>
-          <w:sz w:val="22"/>
-          <w:szCs w:val="22"/>
-        </w:rPr>
-        <w:t>use</w:t>
-      </w:r>
-      <w:proofErr w:type="spellEnd"/>
-      <w:r>
-        <w:rPr>
-          <w:rFonts w:asciiTheme="minorBidi" w:hAnsiTheme="minorBidi" w:cstheme="minorBidi"/>
-          <w:sz w:val="22"/>
-          <w:szCs w:val="22"/>
-        </w:rPr>
-        <w:t xml:space="preserve"> case. Daarnaast worden de </w:t>
-      </w:r>
-      <w:proofErr w:type="spellStart"/>
-      <w:r>
-        <w:rPr>
-          <w:rFonts w:asciiTheme="minorBidi" w:hAnsiTheme="minorBidi" w:cstheme="minorBidi"/>
-          <w:sz w:val="22"/>
-          <w:szCs w:val="22"/>
-        </w:rPr>
-        <w:t>use</w:t>
-      </w:r>
-      <w:proofErr w:type="spellEnd"/>
-      <w:r>
-        <w:rPr>
-          <w:rFonts w:asciiTheme="minorBidi" w:hAnsiTheme="minorBidi" w:cstheme="minorBidi"/>
-          <w:sz w:val="22"/>
-          <w:szCs w:val="22"/>
-        </w:rPr>
-        <w:t xml:space="preserve"> cases eventueel ondersteund met system </w:t>
-      </w:r>
-      <w:proofErr w:type="spellStart"/>
-      <w:r>
-        <w:rPr>
-          <w:rFonts w:asciiTheme="minorBidi" w:hAnsiTheme="minorBidi" w:cstheme="minorBidi"/>
-          <w:sz w:val="22"/>
-          <w:szCs w:val="22"/>
-        </w:rPr>
-        <w:t>sequence</w:t>
-      </w:r>
-      <w:proofErr w:type="spellEnd"/>
-      <w:r>
-        <w:rPr>
-          <w:rFonts w:asciiTheme="minorBidi" w:hAnsiTheme="minorBidi" w:cstheme="minorBidi"/>
-          <w:sz w:val="22"/>
-          <w:szCs w:val="22"/>
-        </w:rPr>
-        <w:t xml:space="preserve"> diagrammen. </w:t>
+        <w:t>In dit hoofdstuk worden de use cases fully dressed beschreven. Hier worden verschillende happy en alternatives flows beschreven per use case. Daarnaast worden de use cases eventueel ondersteund met system sequence diagrammen. </w:t>
       </w:r>
     </w:p>
     <w:p>
@@ -7611,21 +7233,12 @@
                 <w:bCs/>
               </w:rPr>
             </w:pPr>
-            <w:proofErr w:type="spellStart"/>
             <w:r>
               <w:rPr>
                 <w:rStyle w:val="Strong"/>
                 <w:rFonts w:eastAsia="Times New Roman"/>
               </w:rPr>
-              <w:t>Use</w:t>
-            </w:r>
-            <w:proofErr w:type="spellEnd"/>
-            <w:r>
-              <w:rPr>
-                <w:rStyle w:val="Strong"/>
-                <w:rFonts w:eastAsia="Times New Roman"/>
-              </w:rPr>
-              <w:t xml:space="preserve"> case ID</w:t>
+              <w:t>Use case ID</w:t>
             </w:r>
           </w:p>
         </w:tc>
@@ -8348,7 +7961,6 @@
                 <w:szCs w:val="22"/>
               </w:rPr>
             </w:pPr>
-            <w:proofErr w:type="spellStart"/>
             <w:r>
               <w:rPr>
                 <w:rStyle w:val="Strong"/>
@@ -8356,17 +7968,7 @@
                 <w:sz w:val="22"/>
                 <w:szCs w:val="22"/>
               </w:rPr>
-              <w:t>Alternative</w:t>
-            </w:r>
-            <w:proofErr w:type="spellEnd"/>
-            <w:r>
-              <w:rPr>
-                <w:rStyle w:val="Strong"/>
-                <w:rFonts w:asciiTheme="minorHAnsi" w:hAnsiTheme="minorHAnsi" w:cstheme="minorHAnsi"/>
-                <w:sz w:val="22"/>
-                <w:szCs w:val="22"/>
-              </w:rPr>
-              <w:t xml:space="preserve"> flow: </w:t>
+              <w:t xml:space="preserve">Alternative flow: </w:t>
             </w:r>
             <w:r>
               <w:rPr>
@@ -8584,33 +8186,11 @@
         </w:rPr>
         <w:t xml:space="preserve"> </w:t>
       </w:r>
-      <w:proofErr w:type="spellStart"/>
       <w:r>
         <w:rPr>
           <w:rFonts w:eastAsia="Times New Roman"/>
         </w:rPr>
-        <w:t>fully</w:t>
-      </w:r>
-      <w:proofErr w:type="spellEnd"/>
-      <w:r>
-        <w:rPr>
-          <w:rFonts w:eastAsia="Times New Roman"/>
-        </w:rPr>
-        <w:t xml:space="preserve"> </w:t>
-      </w:r>
-      <w:proofErr w:type="spellStart"/>
-      <w:r>
-        <w:rPr>
-          <w:rFonts w:eastAsia="Times New Roman"/>
-        </w:rPr>
-        <w:t>dressed</w:t>
-      </w:r>
-      <w:proofErr w:type="spellEnd"/>
-      <w:r>
-        <w:rPr>
-          <w:rFonts w:eastAsia="Times New Roman"/>
-        </w:rPr>
-        <w:t xml:space="preserve"> format</w:t>
+        <w:t>fully dressed format</w:t>
       </w:r>
     </w:p>
     <w:p>
@@ -8711,21 +8291,12 @@
                 <w:bCs/>
               </w:rPr>
             </w:pPr>
-            <w:proofErr w:type="spellStart"/>
             <w:r>
               <w:rPr>
                 <w:rStyle w:val="Strong"/>
                 <w:rFonts w:eastAsia="Times New Roman"/>
               </w:rPr>
-              <w:t>Use</w:t>
-            </w:r>
-            <w:proofErr w:type="spellEnd"/>
-            <w:r>
-              <w:rPr>
-                <w:rStyle w:val="Strong"/>
-                <w:rFonts w:eastAsia="Times New Roman"/>
-              </w:rPr>
-              <w:t xml:space="preserve"> case ID</w:t>
+              <w:t>Use case ID</w:t>
             </w:r>
           </w:p>
         </w:tc>
@@ -9156,21 +8727,7 @@
               <w:rPr>
                 <w:rFonts w:asciiTheme="minorBidi" w:eastAsiaTheme="minorEastAsia" w:hAnsiTheme="minorBidi" w:cs="Times New Roman"/>
               </w:rPr>
-              <w:t xml:space="preserve">heeft voor elke correct beantwoorde vraag een letter van het </w:t>
-            </w:r>
-            <w:proofErr w:type="spellStart"/>
-            <w:r>
-              <w:rPr>
-                <w:rFonts w:asciiTheme="minorBidi" w:eastAsiaTheme="minorEastAsia" w:hAnsiTheme="minorBidi" w:cs="Times New Roman"/>
-              </w:rPr>
-              <w:t>magic</w:t>
-            </w:r>
-            <w:proofErr w:type="spellEnd"/>
-            <w:r>
-              <w:rPr>
-                <w:rFonts w:asciiTheme="minorBidi" w:eastAsiaTheme="minorEastAsia" w:hAnsiTheme="minorBidi" w:cs="Times New Roman"/>
-              </w:rPr>
-              <w:t xml:space="preserve"> woord ontvangen</w:t>
+              <w:t>heeft voor elke correct beantwoorde vraag een letter van het magic woord ontvangen</w:t>
             </w:r>
             <w:r>
               <w:rPr>
@@ -9385,25 +8942,7 @@
                 <w:sz w:val="22"/>
                 <w:szCs w:val="22"/>
               </w:rPr>
-              <w:t xml:space="preserve">Het systeem controleert of de speler voldoende </w:t>
-            </w:r>
-            <w:proofErr w:type="spellStart"/>
-            <w:r>
-              <w:rPr>
-                <w:rFonts w:asciiTheme="minorBidi" w:hAnsiTheme="minorBidi"/>
-                <w:sz w:val="22"/>
-                <w:szCs w:val="22"/>
-              </w:rPr>
-              <w:t>credits</w:t>
-            </w:r>
-            <w:proofErr w:type="spellEnd"/>
-            <w:r>
-              <w:rPr>
-                <w:rFonts w:asciiTheme="minorBidi" w:hAnsiTheme="minorBidi"/>
-                <w:sz w:val="22"/>
-                <w:szCs w:val="22"/>
-              </w:rPr>
-              <w:t xml:space="preserve"> heeft om deel te nemen</w:t>
+              <w:t>Het systeem controleert of de speler voldoende credits heeft om deel te nemen</w:t>
             </w:r>
             <w:r>
               <w:rPr>
@@ -9477,25 +9016,7 @@
                 <w:sz w:val="22"/>
                 <w:szCs w:val="22"/>
               </w:rPr>
-              <w:t xml:space="preserve">3- Bij voldoende </w:t>
-            </w:r>
-            <w:proofErr w:type="spellStart"/>
-            <w:r>
-              <w:rPr>
-                <w:rFonts w:asciiTheme="minorBidi" w:hAnsiTheme="minorBidi"/>
-                <w:sz w:val="22"/>
-                <w:szCs w:val="22"/>
-              </w:rPr>
-              <w:t>credits</w:t>
-            </w:r>
-            <w:proofErr w:type="spellEnd"/>
-            <w:r>
-              <w:rPr>
-                <w:rFonts w:asciiTheme="minorBidi" w:hAnsiTheme="minorBidi"/>
-                <w:sz w:val="22"/>
-                <w:szCs w:val="22"/>
-              </w:rPr>
-              <w:t xml:space="preserve"> start het systeem de quiz en toont de eerste vraag in de console.</w:t>
+              <w:t>3- Bij voldoende credits start het systeem de quiz en toont de eerste vraag in de console.</w:t>
             </w:r>
           </w:p>
         </w:tc>
@@ -9741,25 +9262,7 @@
                 <w:sz w:val="22"/>
                 <w:szCs w:val="22"/>
               </w:rPr>
-              <w:t xml:space="preserve">- Het systeem toont een letter van het </w:t>
-            </w:r>
-            <w:proofErr w:type="spellStart"/>
-            <w:r>
-              <w:rPr>
-                <w:rFonts w:asciiTheme="minorBidi" w:hAnsiTheme="minorBidi"/>
-                <w:sz w:val="22"/>
-                <w:szCs w:val="22"/>
-              </w:rPr>
-              <w:t>magic</w:t>
-            </w:r>
-            <w:proofErr w:type="spellEnd"/>
-            <w:r>
-              <w:rPr>
-                <w:rFonts w:asciiTheme="minorBidi" w:hAnsiTheme="minorBidi"/>
-                <w:sz w:val="22"/>
-                <w:szCs w:val="22"/>
-              </w:rPr>
-              <w:t xml:space="preserve"> woord.</w:t>
+              <w:t>- Het systeem toont een letter van het magic woord.</w:t>
             </w:r>
           </w:p>
         </w:tc>
@@ -10061,27 +9564,7 @@
                 <w:sz w:val="22"/>
                 <w:szCs w:val="22"/>
               </w:rPr>
-              <w:t xml:space="preserve"> van het </w:t>
-            </w:r>
-            <w:proofErr w:type="spellStart"/>
-            <w:r>
-              <w:rPr>
-                <w:rFonts w:asciiTheme="minorBidi" w:hAnsiTheme="minorBidi"/>
-                <w:color w:val="000000" w:themeColor="text1"/>
-                <w:sz w:val="22"/>
-                <w:szCs w:val="22"/>
-              </w:rPr>
-              <w:t>magic</w:t>
-            </w:r>
-            <w:proofErr w:type="spellEnd"/>
-            <w:r>
-              <w:rPr>
-                <w:rFonts w:asciiTheme="minorBidi" w:hAnsiTheme="minorBidi"/>
-                <w:color w:val="000000" w:themeColor="text1"/>
-                <w:sz w:val="22"/>
-                <w:szCs w:val="22"/>
-              </w:rPr>
-              <w:t xml:space="preserve"> woord</w:t>
+              <w:t xml:space="preserve"> van het magic woord</w:t>
             </w:r>
             <w:r>
               <w:rPr>
@@ -10125,7 +9608,6 @@
                 <w:szCs w:val="22"/>
               </w:rPr>
             </w:pPr>
-            <w:proofErr w:type="spellStart"/>
             <w:r>
               <w:rPr>
                 <w:rStyle w:val="Strong"/>
@@ -10133,53 +9615,23 @@
                 <w:sz w:val="22"/>
                 <w:szCs w:val="22"/>
               </w:rPr>
-              <w:t>Alternative</w:t>
-            </w:r>
-            <w:proofErr w:type="spellEnd"/>
+              <w:t>Alternative flow: De speler heeft</w:t>
+            </w:r>
             <w:r>
               <w:rPr>
                 <w:rStyle w:val="Strong"/>
                 <w:rFonts w:asciiTheme="minorHAnsi" w:hAnsiTheme="minorHAnsi" w:cstheme="minorHAnsi"/>
-                <w:sz w:val="22"/>
-                <w:szCs w:val="22"/>
-              </w:rPr>
-              <w:t xml:space="preserve"> flow: De speler heeft</w:t>
+              </w:rPr>
+              <w:t xml:space="preserve"> </w:t>
             </w:r>
             <w:r>
               <w:rPr>
                 <w:rStyle w:val="Strong"/>
                 <w:rFonts w:asciiTheme="minorHAnsi" w:hAnsiTheme="minorHAnsi" w:cstheme="minorHAnsi"/>
-              </w:rPr>
-              <w:t xml:space="preserve"> </w:t>
-            </w:r>
-            <w:r>
-              <w:rPr>
-                <w:rStyle w:val="Strong"/>
-                <w:rFonts w:asciiTheme="minorHAnsi" w:hAnsiTheme="minorHAnsi" w:cstheme="minorHAnsi"/>
-                <w:sz w:val="22"/>
-                <w:szCs w:val="22"/>
-              </w:rPr>
-              <w:t xml:space="preserve">onvoldoende </w:t>
-            </w:r>
-            <w:proofErr w:type="spellStart"/>
-            <w:r>
-              <w:rPr>
-                <w:rStyle w:val="Strong"/>
-                <w:rFonts w:asciiTheme="minorHAnsi" w:hAnsiTheme="minorHAnsi" w:cstheme="minorHAnsi"/>
-                <w:sz w:val="22"/>
-                <w:szCs w:val="22"/>
-              </w:rPr>
-              <w:t>credits</w:t>
-            </w:r>
-            <w:proofErr w:type="spellEnd"/>
-            <w:r>
-              <w:rPr>
-                <w:rStyle w:val="Strong"/>
-                <w:rFonts w:asciiTheme="minorHAnsi" w:hAnsiTheme="minorHAnsi" w:cstheme="minorHAnsi"/>
-                <w:sz w:val="22"/>
-                <w:szCs w:val="22"/>
-              </w:rPr>
-              <w:t>.</w:t>
+                <w:sz w:val="22"/>
+                <w:szCs w:val="22"/>
+              </w:rPr>
+              <w:t>onvoldoende credits.</w:t>
             </w:r>
           </w:p>
         </w:tc>
@@ -10243,25 +9695,7 @@
                 <w:sz w:val="22"/>
                 <w:szCs w:val="22"/>
               </w:rPr>
-              <w:t xml:space="preserve">3a- Het systeem toont een melding over onvoldoende </w:t>
-            </w:r>
-            <w:proofErr w:type="spellStart"/>
-            <w:r>
-              <w:rPr>
-                <w:rFonts w:asciiTheme="minorBidi" w:hAnsiTheme="minorBidi"/>
-                <w:sz w:val="22"/>
-                <w:szCs w:val="22"/>
-              </w:rPr>
-              <w:t>credits</w:t>
-            </w:r>
-            <w:proofErr w:type="spellEnd"/>
-            <w:r>
-              <w:rPr>
-                <w:rFonts w:asciiTheme="minorBidi" w:hAnsiTheme="minorBidi"/>
-                <w:sz w:val="22"/>
-                <w:szCs w:val="22"/>
-              </w:rPr>
-              <w:t xml:space="preserve"> in de console.</w:t>
+              <w:t>3a- Het systeem toont een melding over onvoldoende credits in de console.</w:t>
             </w:r>
           </w:p>
         </w:tc>
@@ -10325,25 +9759,7 @@
                 <w:sz w:val="22"/>
                 <w:szCs w:val="22"/>
               </w:rPr>
-              <w:t xml:space="preserve">4a- Het systeem geeft de speler de mogelijkheid om </w:t>
-            </w:r>
-            <w:proofErr w:type="spellStart"/>
-            <w:r>
-              <w:rPr>
-                <w:rFonts w:asciiTheme="minorBidi" w:hAnsiTheme="minorBidi"/>
-                <w:sz w:val="22"/>
-                <w:szCs w:val="22"/>
-              </w:rPr>
-              <w:t>credits</w:t>
-            </w:r>
-            <w:proofErr w:type="spellEnd"/>
-            <w:r>
-              <w:rPr>
-                <w:rFonts w:asciiTheme="minorBidi" w:hAnsiTheme="minorBidi"/>
-                <w:sz w:val="22"/>
-                <w:szCs w:val="22"/>
-              </w:rPr>
-              <w:t xml:space="preserve"> bij te kopen.</w:t>
+              <w:t>4a- Het systeem geeft de speler de mogelijkheid om credits bij te kopen.</w:t>
             </w:r>
           </w:p>
         </w:tc>
@@ -10378,7 +9794,6 @@
                 <w:szCs w:val="22"/>
               </w:rPr>
             </w:pPr>
-            <w:proofErr w:type="spellStart"/>
             <w:r>
               <w:rPr>
                 <w:rStyle w:val="Strong"/>
@@ -10386,17 +9801,7 @@
                 <w:sz w:val="22"/>
                 <w:szCs w:val="22"/>
               </w:rPr>
-              <w:t>Alternative</w:t>
-            </w:r>
-            <w:proofErr w:type="spellEnd"/>
-            <w:r>
-              <w:rPr>
-                <w:rStyle w:val="Strong"/>
-                <w:rFonts w:asciiTheme="minorHAnsi" w:hAnsiTheme="minorHAnsi" w:cstheme="minorHAnsi"/>
-                <w:sz w:val="22"/>
-                <w:szCs w:val="22"/>
-              </w:rPr>
-              <w:t xml:space="preserve"> flow: De speler </w:t>
+              <w:t xml:space="preserve">Alternative flow: De speler </w:t>
             </w:r>
             <w:r>
               <w:rPr>
@@ -10587,23 +9992,7 @@
           <w:rFonts w:eastAsia="Times New Roman"/>
           <w:lang w:val="en-US"/>
         </w:rPr>
-        <w:t xml:space="preserve">Quiz </w:t>
-      </w:r>
-      <w:proofErr w:type="spellStart"/>
-      <w:r>
-        <w:rPr>
-          <w:rFonts w:eastAsia="Times New Roman"/>
-          <w:lang w:val="en-US"/>
-        </w:rPr>
-        <w:t>spelen</w:t>
-      </w:r>
-      <w:proofErr w:type="spellEnd"/>
-      <w:r>
-        <w:rPr>
-          <w:rFonts w:eastAsia="Times New Roman"/>
-          <w:lang w:val="en-US"/>
-        </w:rPr>
-        <w:t xml:space="preserve"> </w:t>
+        <w:t xml:space="preserve">Quiz spelen </w:t>
       </w:r>
       <w:r>
         <w:rPr>
@@ -10905,25 +10294,7 @@
                 <w:sz w:val="22"/>
                 <w:szCs w:val="22"/>
               </w:rPr>
-              <w:t>Nadat de speler een vraag heeft ontvangen, geeft/</w:t>
-            </w:r>
-            <w:proofErr w:type="spellStart"/>
-            <w:r>
-              <w:rPr>
-                <w:rFonts w:asciiTheme="minorBidi" w:hAnsiTheme="minorBidi"/>
-                <w:sz w:val="22"/>
-                <w:szCs w:val="22"/>
-              </w:rPr>
-              <w:t>keist</w:t>
-            </w:r>
-            <w:proofErr w:type="spellEnd"/>
-            <w:r>
-              <w:rPr>
-                <w:rFonts w:asciiTheme="minorBidi" w:hAnsiTheme="minorBidi"/>
-                <w:sz w:val="22"/>
-                <w:szCs w:val="22"/>
-              </w:rPr>
-              <w:t xml:space="preserve"> hij/zij een antwoord uit de gegeven opties. </w:t>
+              <w:t xml:space="preserve">Nadat de speler een vraag heeft ontvangen, geeft/keist hij/zij een antwoord uit de gegeven opties. </w:t>
             </w:r>
           </w:p>
         </w:tc>
@@ -11460,34 +10831,14 @@
               </w:rPr>
               <w:t xml:space="preserve">Alternative flow: </w:t>
             </w:r>
-            <w:proofErr w:type="spellStart"/>
             <w:r>
               <w:rPr>
                 <w:rStyle w:val="Strong"/>
                 <w:rFonts w:eastAsiaTheme="minorEastAsia" w:cstheme="minorHAnsi"/>
                 <w:lang w:val="en-US"/>
               </w:rPr>
-              <w:t>Meerkeuze</w:t>
-            </w:r>
-            <w:proofErr w:type="spellEnd"/>
-            <w:r>
-              <w:rPr>
-                <w:rStyle w:val="Strong"/>
-                <w:rFonts w:eastAsiaTheme="minorEastAsia" w:cstheme="minorHAnsi"/>
-                <w:lang w:val="en-US"/>
-              </w:rPr>
-              <w:t xml:space="preserve"> </w:t>
-            </w:r>
-            <w:proofErr w:type="spellStart"/>
-            <w:r>
-              <w:rPr>
-                <w:rStyle w:val="Strong"/>
-                <w:rFonts w:eastAsiaTheme="minorEastAsia" w:cstheme="minorHAnsi"/>
-                <w:lang w:val="en-US"/>
-              </w:rPr>
-              <w:t>vraag</w:t>
-            </w:r>
-            <w:proofErr w:type="spellEnd"/>
+              <w:t>Meerkeuze vraag</w:t>
+            </w:r>
           </w:p>
         </w:tc>
       </w:tr>
@@ -11696,33 +11047,11 @@
         </w:rPr>
         <w:t xml:space="preserve">Vraag beantwoorden </w:t>
       </w:r>
-      <w:proofErr w:type="spellStart"/>
       <w:r>
         <w:rPr>
           <w:rFonts w:eastAsia="Times New Roman"/>
         </w:rPr>
-        <w:t>fully</w:t>
-      </w:r>
-      <w:proofErr w:type="spellEnd"/>
-      <w:r>
-        <w:rPr>
-          <w:rFonts w:eastAsia="Times New Roman"/>
-        </w:rPr>
-        <w:t xml:space="preserve"> </w:t>
-      </w:r>
-      <w:proofErr w:type="spellStart"/>
-      <w:r>
-        <w:rPr>
-          <w:rFonts w:eastAsia="Times New Roman"/>
-        </w:rPr>
-        <w:t>dressed</w:t>
-      </w:r>
-      <w:proofErr w:type="spellEnd"/>
-      <w:r>
-        <w:rPr>
-          <w:rFonts w:eastAsia="Times New Roman"/>
-        </w:rPr>
-        <w:t xml:space="preserve"> format</w:t>
+        <w:t>fully dressed format</w:t>
       </w:r>
     </w:p>
     <w:p/>
@@ -11805,21 +11134,12 @@
                 <w:bCs/>
               </w:rPr>
             </w:pPr>
-            <w:proofErr w:type="spellStart"/>
             <w:r>
               <w:rPr>
                 <w:rStyle w:val="Strong"/>
                 <w:rFonts w:eastAsia="Times New Roman"/>
               </w:rPr>
-              <w:t>Use</w:t>
-            </w:r>
-            <w:proofErr w:type="spellEnd"/>
-            <w:r>
-              <w:rPr>
-                <w:rStyle w:val="Strong"/>
-                <w:rFonts w:eastAsia="Times New Roman"/>
-              </w:rPr>
-              <w:t xml:space="preserve"> case ID</w:t>
+              <w:t>Use case ID</w:t>
             </w:r>
           </w:p>
         </w:tc>
@@ -12404,25 +11724,7 @@
                 <w:sz w:val="22"/>
                 <w:szCs w:val="22"/>
               </w:rPr>
-              <w:t xml:space="preserve">1-De voert zijn/haar </w:t>
-            </w:r>
-            <w:proofErr w:type="spellStart"/>
-            <w:r>
-              <w:rPr>
-                <w:rFonts w:asciiTheme="minorBidi" w:hAnsiTheme="minorBidi"/>
-                <w:sz w:val="22"/>
-                <w:szCs w:val="22"/>
-              </w:rPr>
-              <w:t>magic</w:t>
-            </w:r>
-            <w:proofErr w:type="spellEnd"/>
-            <w:r>
-              <w:rPr>
-                <w:rFonts w:asciiTheme="minorBidi" w:hAnsiTheme="minorBidi"/>
-                <w:sz w:val="22"/>
-                <w:szCs w:val="22"/>
-              </w:rPr>
-              <w:t xml:space="preserve"> woord</w:t>
+              <w:t>1-De voert zijn/haar magic woord</w:t>
             </w:r>
             <w:r>
               <w:rPr>
@@ -12474,25 +11776,7 @@
                 <w:sz w:val="22"/>
                 <w:szCs w:val="22"/>
               </w:rPr>
-              <w:t xml:space="preserve">2-Het systeem checkt alle letters van het </w:t>
-            </w:r>
-            <w:proofErr w:type="spellStart"/>
-            <w:r>
-              <w:rPr>
-                <w:rFonts w:asciiTheme="minorBidi" w:hAnsiTheme="minorBidi"/>
-                <w:sz w:val="22"/>
-                <w:szCs w:val="22"/>
-              </w:rPr>
-              <w:t>magic</w:t>
-            </w:r>
-            <w:proofErr w:type="spellEnd"/>
-            <w:r>
-              <w:rPr>
-                <w:rFonts w:asciiTheme="minorBidi" w:hAnsiTheme="minorBidi"/>
-                <w:sz w:val="22"/>
-                <w:szCs w:val="22"/>
-              </w:rPr>
-              <w:t xml:space="preserve"> woord op basis van alle verdiende letters.</w:t>
+              <w:t>2-Het systeem checkt alle letters van het magic woord op basis van alle verdiende letters.</w:t>
             </w:r>
           </w:p>
         </w:tc>
@@ -12640,25 +11924,7 @@
                 <w:sz w:val="22"/>
                 <w:szCs w:val="22"/>
               </w:rPr>
-              <w:t xml:space="preserve">ingevoerde woord gelijk aan het </w:t>
-            </w:r>
-            <w:proofErr w:type="spellStart"/>
-            <w:r>
-              <w:rPr>
-                <w:rFonts w:asciiTheme="minorBidi" w:hAnsiTheme="minorBidi"/>
-                <w:sz w:val="22"/>
-                <w:szCs w:val="22"/>
-              </w:rPr>
-              <w:t>magic</w:t>
-            </w:r>
-            <w:proofErr w:type="spellEnd"/>
-            <w:r>
-              <w:rPr>
-                <w:rFonts w:asciiTheme="minorBidi" w:hAnsiTheme="minorBidi"/>
-                <w:sz w:val="22"/>
-                <w:szCs w:val="22"/>
-              </w:rPr>
-              <w:t xml:space="preserve"> woord</w:t>
+              <w:t>ingevoerde woord gelijk aan het magic woord</w:t>
             </w:r>
             <w:r>
               <w:rPr>
@@ -12702,7 +11968,6 @@
                 <w:szCs w:val="22"/>
               </w:rPr>
             </w:pPr>
-            <w:proofErr w:type="spellStart"/>
             <w:r>
               <w:rPr>
                 <w:rStyle w:val="Strong"/>
@@ -12710,9 +11975,8 @@
                 <w:sz w:val="22"/>
                 <w:szCs w:val="22"/>
               </w:rPr>
-              <w:t>Alternative</w:t>
-            </w:r>
-            <w:proofErr w:type="spellEnd"/>
+              <w:t>Alternative flow:</w:t>
+            </w:r>
             <w:r>
               <w:rPr>
                 <w:rStyle w:val="Strong"/>
@@ -12720,7 +11984,7 @@
                 <w:sz w:val="22"/>
                 <w:szCs w:val="22"/>
               </w:rPr>
-              <w:t xml:space="preserve"> flow:</w:t>
+              <w:t xml:space="preserve"> </w:t>
             </w:r>
             <w:r>
               <w:rPr>
@@ -12729,7 +11993,7 @@
                 <w:sz w:val="22"/>
                 <w:szCs w:val="22"/>
               </w:rPr>
-              <w:t xml:space="preserve"> </w:t>
+              <w:t>H</w:t>
             </w:r>
             <w:r>
               <w:rPr>
@@ -12738,7 +12002,7 @@
                 <w:sz w:val="22"/>
                 <w:szCs w:val="22"/>
               </w:rPr>
-              <w:t>H</w:t>
+              <w:t>et ingevoerde</w:t>
             </w:r>
             <w:r>
               <w:rPr>
@@ -12747,7 +12011,7 @@
                 <w:sz w:val="22"/>
                 <w:szCs w:val="22"/>
               </w:rPr>
-              <w:t>et ingevoerde</w:t>
+              <w:t xml:space="preserve"> woord bestaat niet uit alle verdiende letters</w:t>
             </w:r>
             <w:r>
               <w:rPr>
@@ -12756,15 +12020,6 @@
                 <w:sz w:val="22"/>
                 <w:szCs w:val="22"/>
               </w:rPr>
-              <w:t xml:space="preserve"> woord bestaat niet uit alle verdiende letters</w:t>
-            </w:r>
-            <w:r>
-              <w:rPr>
-                <w:rStyle w:val="Strong"/>
-                <w:rFonts w:asciiTheme="minorHAnsi" w:eastAsia="Times New Roman" w:hAnsiTheme="minorHAnsi" w:cstheme="minorBidi"/>
-                <w:sz w:val="22"/>
-                <w:szCs w:val="22"/>
-              </w:rPr>
               <w:t>.</w:t>
             </w:r>
           </w:p>
@@ -12879,25 +12134,7 @@
                 <w:sz w:val="22"/>
                 <w:szCs w:val="22"/>
               </w:rPr>
-              <w:t xml:space="preserve">zijn/haar </w:t>
-            </w:r>
-            <w:proofErr w:type="spellStart"/>
-            <w:r>
-              <w:rPr>
-                <w:rFonts w:asciiTheme="minorBidi" w:hAnsiTheme="minorBidi"/>
-                <w:sz w:val="22"/>
-                <w:szCs w:val="22"/>
-              </w:rPr>
-              <w:t>magic</w:t>
-            </w:r>
-            <w:proofErr w:type="spellEnd"/>
-            <w:r>
-              <w:rPr>
-                <w:rFonts w:asciiTheme="minorBidi" w:hAnsiTheme="minorBidi"/>
-                <w:sz w:val="22"/>
-                <w:szCs w:val="22"/>
-              </w:rPr>
-              <w:t xml:space="preserve"> woord</w:t>
+              <w:t>zijn/haar magic woord</w:t>
             </w:r>
             <w:r>
               <w:rPr>
@@ -12974,7 +12211,6 @@
                 <w:szCs w:val="22"/>
               </w:rPr>
             </w:pPr>
-            <w:proofErr w:type="spellStart"/>
             <w:r>
               <w:rPr>
                 <w:rStyle w:val="Strong"/>
@@ -12982,17 +12218,7 @@
                 <w:sz w:val="22"/>
                 <w:szCs w:val="22"/>
               </w:rPr>
-              <w:t>Alternative</w:t>
-            </w:r>
-            <w:proofErr w:type="spellEnd"/>
-            <w:r>
-              <w:rPr>
-                <w:rStyle w:val="Strong"/>
-                <w:rFonts w:asciiTheme="minorHAnsi" w:eastAsia="Times New Roman" w:hAnsiTheme="minorHAnsi" w:cstheme="minorBidi"/>
-                <w:sz w:val="22"/>
-                <w:szCs w:val="22"/>
-              </w:rPr>
-              <w:t xml:space="preserve"> flow: </w:t>
+              <w:t xml:space="preserve">Alternative flow: </w:t>
             </w:r>
             <w:r>
               <w:rPr>
@@ -13162,37 +12388,12 @@
         </w:rPr>
         <w:t xml:space="preserve"> </w:t>
       </w:r>
-      <w:proofErr w:type="spellStart"/>
       <w:r>
         <w:rPr>
           <w:rFonts w:eastAsia="Times New Roman"/>
           <w:lang w:val="en-US"/>
         </w:rPr>
-        <w:t>Woord</w:t>
-      </w:r>
-      <w:proofErr w:type="spellEnd"/>
-      <w:r>
-        <w:rPr>
-          <w:rFonts w:eastAsia="Times New Roman"/>
-          <w:lang w:val="en-US"/>
-        </w:rPr>
-        <w:t xml:space="preserve"> </w:t>
-      </w:r>
-      <w:proofErr w:type="spellStart"/>
-      <w:r>
-        <w:rPr>
-          <w:rFonts w:eastAsia="Times New Roman"/>
-          <w:lang w:val="en-US"/>
-        </w:rPr>
-        <w:t>controleren</w:t>
-      </w:r>
-      <w:proofErr w:type="spellEnd"/>
-      <w:r>
-        <w:rPr>
-          <w:rFonts w:eastAsia="Times New Roman"/>
-          <w:lang w:val="en-US"/>
-        </w:rPr>
-        <w:t xml:space="preserve"> </w:t>
+        <w:t xml:space="preserve">Woord controleren </w:t>
       </w:r>
       <w:r>
         <w:rPr>
@@ -13252,19 +12453,11 @@
         </w:rPr>
       </w:pPr>
       <w:bookmarkStart w:id="46" w:name="_Toc146107026"/>
-      <w:proofErr w:type="spellStart"/>
       <w:r>
         <w:rPr>
           <w:rFonts w:eastAsia="Times New Roman"/>
         </w:rPr>
-        <w:t>Credits</w:t>
-      </w:r>
-      <w:proofErr w:type="spellEnd"/>
-      <w:r>
-        <w:rPr>
-          <w:rFonts w:eastAsia="Times New Roman"/>
-        </w:rPr>
-        <w:t xml:space="preserve"> kopen</w:t>
+        <w:t>Credits kopen</w:t>
       </w:r>
       <w:bookmarkEnd w:id="46"/>
     </w:p>
@@ -13321,22 +12514,13 @@
                 <w:bCs/>
               </w:rPr>
             </w:pPr>
-            <w:proofErr w:type="spellStart"/>
             <w:r>
               <w:rPr>
                 <w:rStyle w:val="Strong"/>
                 <w:rFonts w:eastAsia="Times New Roman"/>
               </w:rPr>
               <w:lastRenderedPageBreak/>
-              <w:t>Use</w:t>
-            </w:r>
-            <w:proofErr w:type="spellEnd"/>
-            <w:r>
-              <w:rPr>
-                <w:rStyle w:val="Strong"/>
-                <w:rFonts w:eastAsia="Times New Roman"/>
-              </w:rPr>
-              <w:t xml:space="preserve"> case ID</w:t>
+              <w:t>Use case ID</w:t>
             </w:r>
           </w:p>
         </w:tc>
@@ -13462,23 +12646,13 @@
               </w:rPr>
             </w:pPr>
             <w:bookmarkStart w:id="47" w:name="_Hlk146105176"/>
-            <w:proofErr w:type="spellStart"/>
-            <w:r>
-              <w:rPr>
-                <w:rFonts w:asciiTheme="minorBidi" w:hAnsiTheme="minorBidi"/>
-                <w:sz w:val="22"/>
-                <w:szCs w:val="22"/>
-              </w:rPr>
-              <w:t>Credits</w:t>
-            </w:r>
-            <w:proofErr w:type="spellEnd"/>
-            <w:r>
-              <w:rPr>
-                <w:rFonts w:asciiTheme="minorBidi" w:hAnsiTheme="minorBidi"/>
-                <w:sz w:val="22"/>
-                <w:szCs w:val="22"/>
-              </w:rPr>
-              <w:t xml:space="preserve"> kopen</w:t>
+            <w:r>
+              <w:rPr>
+                <w:rFonts w:asciiTheme="minorBidi" w:hAnsiTheme="minorBidi"/>
+                <w:sz w:val="22"/>
+                <w:szCs w:val="22"/>
+              </w:rPr>
+              <w:t>Credits kopen</w:t>
             </w:r>
             <w:bookmarkEnd w:id="47"/>
           </w:p>
@@ -13551,43 +12725,7 @@
                 <w:sz w:val="22"/>
                 <w:szCs w:val="22"/>
               </w:rPr>
-              <w:t xml:space="preserve">Als de speler onvoldoende </w:t>
-            </w:r>
-            <w:proofErr w:type="spellStart"/>
-            <w:r>
-              <w:rPr>
-                <w:rFonts w:asciiTheme="minorBidi" w:hAnsiTheme="minorBidi"/>
-                <w:sz w:val="22"/>
-                <w:szCs w:val="22"/>
-              </w:rPr>
-              <w:t>credits</w:t>
-            </w:r>
-            <w:proofErr w:type="spellEnd"/>
-            <w:r>
-              <w:rPr>
-                <w:rFonts w:asciiTheme="minorBidi" w:hAnsiTheme="minorBidi"/>
-                <w:sz w:val="22"/>
-                <w:szCs w:val="22"/>
-              </w:rPr>
-              <w:t xml:space="preserve"> heeft, kan hij/zij de optie krijgen om meer </w:t>
-            </w:r>
-            <w:proofErr w:type="spellStart"/>
-            <w:r>
-              <w:rPr>
-                <w:rFonts w:asciiTheme="minorBidi" w:hAnsiTheme="minorBidi"/>
-                <w:sz w:val="22"/>
-                <w:szCs w:val="22"/>
-              </w:rPr>
-              <w:t>credits</w:t>
-            </w:r>
-            <w:proofErr w:type="spellEnd"/>
-            <w:r>
-              <w:rPr>
-                <w:rFonts w:asciiTheme="minorBidi" w:hAnsiTheme="minorBidi"/>
-                <w:sz w:val="22"/>
-                <w:szCs w:val="22"/>
-              </w:rPr>
-              <w:t xml:space="preserve"> te kopen. Het systeem leidt de speler om door het aankoopproces.</w:t>
+              <w:t>Als de speler onvoldoende credits heeft, kan hij/zij de optie krijgen om meer credits te kopen. Het systeem leidt de speler om door het aankoopproces.</w:t>
             </w:r>
           </w:p>
         </w:tc>
@@ -13728,33 +12866,11 @@
               </w:rPr>
               <w:t xml:space="preserve">De speler </w:t>
             </w:r>
-            <w:proofErr w:type="gramStart"/>
             <w:r>
               <w:rPr>
                 <w:rFonts w:asciiTheme="minorBidi" w:eastAsiaTheme="minorEastAsia" w:hAnsiTheme="minorBidi" w:cs="Times New Roman"/>
               </w:rPr>
-              <w:t>wilt</w:t>
-            </w:r>
-            <w:proofErr w:type="gramEnd"/>
-            <w:r>
-              <w:rPr>
-                <w:rFonts w:asciiTheme="minorBidi" w:eastAsiaTheme="minorEastAsia" w:hAnsiTheme="minorBidi" w:cs="Times New Roman"/>
-              </w:rPr>
-              <w:t xml:space="preserve"> </w:t>
-            </w:r>
-            <w:proofErr w:type="spellStart"/>
-            <w:r>
-              <w:rPr>
-                <w:rFonts w:asciiTheme="minorBidi" w:eastAsiaTheme="minorEastAsia" w:hAnsiTheme="minorBidi" w:cs="Times New Roman"/>
-              </w:rPr>
-              <w:t>credits</w:t>
-            </w:r>
-            <w:proofErr w:type="spellEnd"/>
-            <w:r>
-              <w:rPr>
-                <w:rFonts w:asciiTheme="minorBidi" w:eastAsiaTheme="minorEastAsia" w:hAnsiTheme="minorBidi" w:cs="Times New Roman"/>
-              </w:rPr>
-              <w:t xml:space="preserve"> kopen</w:t>
+              <w:t>wilt credits kopen</w:t>
             </w:r>
             <w:r>
               <w:rPr>
@@ -13833,21 +12949,7 @@
               <w:rPr>
                 <w:rFonts w:asciiTheme="minorBidi" w:eastAsiaTheme="minorEastAsia" w:hAnsiTheme="minorBidi" w:cs="Times New Roman"/>
               </w:rPr>
-              <w:t xml:space="preserve">De speler heeft meer </w:t>
-            </w:r>
-            <w:proofErr w:type="spellStart"/>
-            <w:r>
-              <w:rPr>
-                <w:rFonts w:asciiTheme="minorBidi" w:eastAsiaTheme="minorEastAsia" w:hAnsiTheme="minorBidi" w:cs="Times New Roman"/>
-              </w:rPr>
-              <w:t>credits</w:t>
-            </w:r>
-            <w:proofErr w:type="spellEnd"/>
-            <w:r>
-              <w:rPr>
-                <w:rFonts w:asciiTheme="minorBidi" w:eastAsiaTheme="minorEastAsia" w:hAnsiTheme="minorBidi" w:cs="Times New Roman"/>
-              </w:rPr>
-              <w:t xml:space="preserve"> beschikbaar.</w:t>
+              <w:t>De speler heeft meer credits beschikbaar.</w:t>
             </w:r>
           </w:p>
         </w:tc>
@@ -13990,25 +13092,7 @@
                 <w:sz w:val="22"/>
                 <w:szCs w:val="22"/>
               </w:rPr>
-              <w:t>1- De speler kiest de optie "</w:t>
-            </w:r>
-            <w:proofErr w:type="spellStart"/>
-            <w:r>
-              <w:rPr>
-                <w:rFonts w:asciiTheme="minorBidi" w:hAnsiTheme="minorBidi"/>
-                <w:sz w:val="22"/>
-                <w:szCs w:val="22"/>
-              </w:rPr>
-              <w:t>Credits</w:t>
-            </w:r>
-            <w:proofErr w:type="spellEnd"/>
-            <w:r>
-              <w:rPr>
-                <w:rFonts w:asciiTheme="minorBidi" w:hAnsiTheme="minorBidi"/>
-                <w:sz w:val="22"/>
-                <w:szCs w:val="22"/>
-              </w:rPr>
-              <w:t xml:space="preserve"> kopen".</w:t>
+              <w:t>1- De speler kiest de optie "Credits kopen".</w:t>
             </w:r>
           </w:p>
         </w:tc>
@@ -14043,25 +13127,7 @@
                 <w:sz w:val="22"/>
                 <w:szCs w:val="22"/>
               </w:rPr>
-              <w:t xml:space="preserve">2- Het systeem toont verschillende pakketten met </w:t>
-            </w:r>
-            <w:proofErr w:type="spellStart"/>
-            <w:r>
-              <w:rPr>
-                <w:rFonts w:asciiTheme="minorBidi" w:hAnsiTheme="minorBidi"/>
-                <w:sz w:val="22"/>
-                <w:szCs w:val="22"/>
-              </w:rPr>
-              <w:t>credits</w:t>
-            </w:r>
-            <w:proofErr w:type="spellEnd"/>
-            <w:r>
-              <w:rPr>
-                <w:rFonts w:asciiTheme="minorBidi" w:hAnsiTheme="minorBidi"/>
-                <w:sz w:val="22"/>
-                <w:szCs w:val="22"/>
-              </w:rPr>
-              <w:t xml:space="preserve"> en de bijbehorende koste</w:t>
+              <w:t>2- Het systeem toont verschillende pakketten met credits en de bijbehorende koste</w:t>
             </w:r>
             <w:r>
               <w:rPr>
@@ -14229,25 +13295,7 @@
                 <w:sz w:val="22"/>
                 <w:szCs w:val="22"/>
               </w:rPr>
-              <w:t xml:space="preserve">5- Na bevestiging van de betaling voegt het systeem de gekochte </w:t>
-            </w:r>
-            <w:proofErr w:type="spellStart"/>
-            <w:r>
-              <w:rPr>
-                <w:rFonts w:asciiTheme="minorBidi" w:hAnsiTheme="minorBidi"/>
-                <w:sz w:val="22"/>
-                <w:szCs w:val="22"/>
-              </w:rPr>
-              <w:t>credits</w:t>
-            </w:r>
-            <w:proofErr w:type="spellEnd"/>
-            <w:r>
-              <w:rPr>
-                <w:rFonts w:asciiTheme="minorBidi" w:hAnsiTheme="minorBidi"/>
-                <w:sz w:val="22"/>
-                <w:szCs w:val="22"/>
-              </w:rPr>
-              <w:t xml:space="preserve"> toe aan het account van de speler.</w:t>
+              <w:t>5- Na bevestiging van de betaling voegt het systeem de gekochte credits toe aan het account van de speler.</w:t>
             </w:r>
           </w:p>
         </w:tc>
@@ -14281,7 +13329,6 @@
                 <w:szCs w:val="22"/>
               </w:rPr>
             </w:pPr>
-            <w:proofErr w:type="spellStart"/>
             <w:r>
               <w:rPr>
                 <w:rStyle w:val="Strong"/>
@@ -14289,29 +13336,8 @@
                 <w:sz w:val="22"/>
                 <w:szCs w:val="22"/>
               </w:rPr>
-              <w:t>Alternative</w:t>
-            </w:r>
-            <w:proofErr w:type="spellEnd"/>
-            <w:r>
-              <w:rPr>
-                <w:rStyle w:val="Strong"/>
-                <w:rFonts w:asciiTheme="minorHAnsi" w:hAnsiTheme="minorHAnsi" w:cstheme="minorHAnsi"/>
-                <w:sz w:val="22"/>
-                <w:szCs w:val="22"/>
-              </w:rPr>
-              <w:t xml:space="preserve"> </w:t>
-            </w:r>
-            <w:proofErr w:type="gramStart"/>
-            <w:r>
-              <w:rPr>
-                <w:rStyle w:val="Strong"/>
-                <w:rFonts w:asciiTheme="minorHAnsi" w:hAnsiTheme="minorHAnsi" w:cstheme="minorHAnsi"/>
-                <w:sz w:val="22"/>
-                <w:szCs w:val="22"/>
-              </w:rPr>
-              <w:t>flow:.</w:t>
-            </w:r>
-            <w:proofErr w:type="gramEnd"/>
+              <w:t>Alternative flow:.</w:t>
+            </w:r>
           </w:p>
         </w:tc>
       </w:tr>
@@ -14482,17 +13508,8 @@
           <w:rFonts w:eastAsia="Times New Roman"/>
           <w:lang w:val="en-US"/>
         </w:rPr>
-        <w:t xml:space="preserve">Credits </w:t>
+        <w:t>Credits kopen</w:t>
       </w:r>
-      <w:proofErr w:type="spellStart"/>
-      <w:r>
-        <w:rPr>
-          <w:rFonts w:eastAsia="Times New Roman"/>
-          <w:lang w:val="en-US"/>
-        </w:rPr>
-        <w:t>kopen</w:t>
-      </w:r>
-      <w:proofErr w:type="spellEnd"/>
       <w:r>
         <w:rPr>
           <w:rFonts w:eastAsia="Times New Roman"/>
@@ -14605,21 +13622,12 @@
                 <w:bCs/>
               </w:rPr>
             </w:pPr>
-            <w:proofErr w:type="spellStart"/>
             <w:r>
               <w:rPr>
                 <w:rStyle w:val="Strong"/>
                 <w:rFonts w:eastAsia="Times New Roman"/>
               </w:rPr>
-              <w:t>Use</w:t>
-            </w:r>
-            <w:proofErr w:type="spellEnd"/>
-            <w:r>
-              <w:rPr>
-                <w:rStyle w:val="Strong"/>
-                <w:rFonts w:eastAsia="Times New Roman"/>
-              </w:rPr>
-              <w:t xml:space="preserve"> case ID</w:t>
+              <w:t>Use case ID</w:t>
             </w:r>
           </w:p>
         </w:tc>
@@ -15411,7 +14419,6 @@
                 <w:szCs w:val="22"/>
               </w:rPr>
             </w:pPr>
-            <w:proofErr w:type="spellStart"/>
             <w:r>
               <w:rPr>
                 <w:rStyle w:val="Strong"/>
@@ -15419,17 +14426,7 @@
                 <w:sz w:val="22"/>
                 <w:szCs w:val="22"/>
               </w:rPr>
-              <w:t>Alternative</w:t>
-            </w:r>
-            <w:proofErr w:type="spellEnd"/>
-            <w:r>
-              <w:rPr>
-                <w:rStyle w:val="Strong"/>
-                <w:rFonts w:asciiTheme="minorHAnsi" w:hAnsiTheme="minorHAnsi" w:cstheme="minorHAnsi"/>
-                <w:sz w:val="22"/>
-                <w:szCs w:val="22"/>
-              </w:rPr>
-              <w:t xml:space="preserve"> flow:</w:t>
+              <w:t>Alternative flow:</w:t>
             </w:r>
             <w:r>
               <w:rPr>
@@ -15644,7 +14641,6 @@
         </w:rPr>
         <w:t xml:space="preserve"> </w:t>
       </w:r>
-      <w:proofErr w:type="spellStart"/>
       <w:r>
         <w:rPr>
           <w:rFonts w:eastAsia="Times New Roman"/>
@@ -15652,7 +14648,6 @@
         </w:rPr>
         <w:t>Inloggen</w:t>
       </w:r>
-      <w:proofErr w:type="spellEnd"/>
       <w:r>
         <w:rPr>
           <w:rFonts w:eastAsia="Times New Roman"/>
@@ -15784,22 +14779,13 @@
                 <w:bCs/>
               </w:rPr>
             </w:pPr>
-            <w:proofErr w:type="spellStart"/>
             <w:r>
               <w:rPr>
                 <w:rStyle w:val="Strong"/>
                 <w:rFonts w:eastAsia="Times New Roman"/>
               </w:rPr>
               <w:lastRenderedPageBreak/>
-              <w:t>Use</w:t>
-            </w:r>
-            <w:proofErr w:type="spellEnd"/>
-            <w:r>
-              <w:rPr>
-                <w:rStyle w:val="Strong"/>
-                <w:rFonts w:eastAsia="Times New Roman"/>
-              </w:rPr>
-              <w:t xml:space="preserve"> case ID</w:t>
+              <w:t>Use case ID</w:t>
             </w:r>
           </w:p>
         </w:tc>
@@ -16002,25 +14988,7 @@
                 <w:sz w:val="22"/>
                 <w:szCs w:val="22"/>
               </w:rPr>
-              <w:t xml:space="preserve">De medewerker voert specifieke </w:t>
-            </w:r>
-            <w:proofErr w:type="spellStart"/>
-            <w:r>
-              <w:rPr>
-                <w:rFonts w:asciiTheme="minorBidi" w:hAnsiTheme="minorBidi"/>
-                <w:sz w:val="22"/>
-                <w:szCs w:val="22"/>
-              </w:rPr>
-              <w:t>admin</w:t>
-            </w:r>
-            <w:proofErr w:type="spellEnd"/>
-            <w:r>
-              <w:rPr>
-                <w:rFonts w:asciiTheme="minorBidi" w:hAnsiTheme="minorBidi"/>
-                <w:sz w:val="22"/>
-                <w:szCs w:val="22"/>
-              </w:rPr>
-              <w:t>-inloggegevens in om toegang te krijgen tot het beheerdersgedeelte van de applicatie.</w:t>
+              <w:t>De medewerker voert specifieke admin-inloggegevens in om toegang te krijgen tot het beheerdersgedeelte van de applicatie.</w:t>
             </w:r>
           </w:p>
         </w:tc>
@@ -16604,7 +15572,6 @@
                 <w:szCs w:val="22"/>
               </w:rPr>
             </w:pPr>
-            <w:proofErr w:type="spellStart"/>
             <w:r>
               <w:rPr>
                 <w:rStyle w:val="Strong"/>
@@ -16612,17 +15579,7 @@
                 <w:sz w:val="22"/>
                 <w:szCs w:val="22"/>
               </w:rPr>
-              <w:t>Alternative</w:t>
-            </w:r>
-            <w:proofErr w:type="spellEnd"/>
-            <w:r>
-              <w:rPr>
-                <w:rStyle w:val="Strong"/>
-                <w:rFonts w:asciiTheme="minorHAnsi" w:hAnsiTheme="minorHAnsi" w:cstheme="minorHAnsi"/>
-                <w:sz w:val="22"/>
-                <w:szCs w:val="22"/>
-              </w:rPr>
-              <w:t xml:space="preserve"> flow:</w:t>
+              <w:t>Alternative flow:</w:t>
             </w:r>
             <w:r>
               <w:rPr>
@@ -16796,23 +15753,7 @@
           <w:rFonts w:eastAsia="Times New Roman"/>
           <w:lang w:val="en-US"/>
         </w:rPr>
-        <w:t xml:space="preserve">UC6 </w:t>
-      </w:r>
-      <w:proofErr w:type="spellStart"/>
-      <w:r>
-        <w:rPr>
-          <w:rFonts w:eastAsia="Times New Roman"/>
-          <w:lang w:val="en-US"/>
-        </w:rPr>
-        <w:t>Inloggen</w:t>
-      </w:r>
-      <w:proofErr w:type="spellEnd"/>
-      <w:r>
-        <w:rPr>
-          <w:rFonts w:eastAsia="Times New Roman"/>
-          <w:lang w:val="en-US"/>
-        </w:rPr>
-        <w:t xml:space="preserve"> fully dressed format</w:t>
+        <w:t>UC6 Inloggen fully dressed format</w:t>
       </w:r>
     </w:p>
     <w:p>
@@ -16828,30 +15769,12 @@
       </w:pPr>
       <w:bookmarkStart w:id="50" w:name="_Hlk146105929"/>
       <w:bookmarkStart w:id="51" w:name="_Toc146107029"/>
-      <w:proofErr w:type="spellStart"/>
       <w:r>
         <w:lastRenderedPageBreak/>
-        <w:t>Other</w:t>
-      </w:r>
-      <w:proofErr w:type="spellEnd"/>
-      <w:r>
-        <w:t xml:space="preserve"> </w:t>
-      </w:r>
-      <w:proofErr w:type="spellStart"/>
-      <w:r>
-        <w:t>functional</w:t>
-      </w:r>
-      <w:proofErr w:type="spellEnd"/>
-      <w:r>
-        <w:t xml:space="preserve"> </w:t>
-      </w:r>
-      <w:proofErr w:type="spellStart"/>
-      <w:r>
-        <w:t>requirements</w:t>
+        <w:t>Other functional requirements</w:t>
       </w:r>
       <w:bookmarkEnd w:id="50"/>
       <w:bookmarkEnd w:id="51"/>
-      <w:proofErr w:type="spellEnd"/>
     </w:p>
     <w:p>
       <w:pPr>
@@ -16863,63 +15786,7 @@
         <w:rPr>
           <w:rFonts w:asciiTheme="minorBidi" w:hAnsiTheme="minorBidi"/>
         </w:rPr>
-        <w:t xml:space="preserve">De </w:t>
-      </w:r>
-      <w:proofErr w:type="spellStart"/>
-      <w:r>
-        <w:rPr>
-          <w:rFonts w:asciiTheme="minorBidi" w:hAnsiTheme="minorBidi"/>
-        </w:rPr>
-        <w:t>Other</w:t>
-      </w:r>
-      <w:proofErr w:type="spellEnd"/>
-      <w:r>
-        <w:rPr>
-          <w:rFonts w:asciiTheme="minorBidi" w:hAnsiTheme="minorBidi"/>
-        </w:rPr>
-        <w:t xml:space="preserve"> </w:t>
-      </w:r>
-      <w:proofErr w:type="spellStart"/>
-      <w:r>
-        <w:rPr>
-          <w:rFonts w:asciiTheme="minorBidi" w:hAnsiTheme="minorBidi"/>
-        </w:rPr>
-        <w:t>functional</w:t>
-      </w:r>
-      <w:proofErr w:type="spellEnd"/>
-      <w:r>
-        <w:rPr>
-          <w:rFonts w:asciiTheme="minorBidi" w:hAnsiTheme="minorBidi"/>
-        </w:rPr>
-        <w:t xml:space="preserve"> </w:t>
-      </w:r>
-      <w:proofErr w:type="spellStart"/>
-      <w:r>
-        <w:rPr>
-          <w:rFonts w:asciiTheme="minorBidi" w:hAnsiTheme="minorBidi"/>
-        </w:rPr>
-        <w:t>Requirements</w:t>
-      </w:r>
-      <w:proofErr w:type="spellEnd"/>
-      <w:r>
-        <w:rPr>
-          <w:rFonts w:asciiTheme="minorBidi" w:hAnsiTheme="minorBidi"/>
-        </w:rPr>
-        <w:t xml:space="preserve"> zijn de requirements waaraan het systeem moet voldoen die niet direct onder </w:t>
-      </w:r>
-      <w:proofErr w:type="spellStart"/>
-      <w:r>
-        <w:rPr>
-          <w:rFonts w:asciiTheme="minorBidi" w:hAnsiTheme="minorBidi"/>
-        </w:rPr>
-        <w:t>Use</w:t>
-      </w:r>
-      <w:proofErr w:type="spellEnd"/>
-      <w:r>
-        <w:rPr>
-          <w:rFonts w:asciiTheme="minorBidi" w:hAnsiTheme="minorBidi"/>
-        </w:rPr>
-        <w:t xml:space="preserve"> cases vallen of een specifieke actie nodig hebben om behaald te worden.</w:t>
+        <w:t>De Other functional Requirements zijn de requirements waaraan het systeem moet voldoen die niet direct onder Use cases vallen of een specifieke actie nodig hebben om behaald te worden.</w:t>
       </w:r>
     </w:p>
     <w:tbl>
@@ -16952,11 +15819,9 @@
             <w:tcW w:w="7795" w:type="dxa"/>
           </w:tcPr>
           <w:p>
-            <w:proofErr w:type="spellStart"/>
             <w:r>
               <w:t>Description</w:t>
             </w:r>
-            <w:proofErr w:type="spellEnd"/>
           </w:p>
         </w:tc>
       </w:tr>
@@ -16983,15 +15848,7 @@
               <w:t>Het system moet gebruik m</w:t>
             </w:r>
             <w:r>
-              <w:t xml:space="preserve">aken van een externe software </w:t>
-            </w:r>
-            <w:proofErr w:type="spellStart"/>
-            <w:r>
-              <w:t>library</w:t>
-            </w:r>
-            <w:proofErr w:type="spellEnd"/>
-            <w:r>
-              <w:t xml:space="preserve"> om het ingevoerde woord te controleren.</w:t>
+              <w:t>aken van een externe software library om het ingevoerde woord te controleren.</w:t>
             </w:r>
           </w:p>
         </w:tc>
@@ -17008,23 +15865,10 @@
       <w:bookmarkStart w:id="55" w:name="_Hlk146106067"/>
       <w:r>
         <w:lastRenderedPageBreak/>
-        <w:t>Non-</w:t>
-      </w:r>
-      <w:proofErr w:type="spellStart"/>
-      <w:r>
-        <w:t>functional</w:t>
-      </w:r>
-      <w:proofErr w:type="spellEnd"/>
-      <w:r>
-        <w:t xml:space="preserve"> </w:t>
-      </w:r>
-      <w:proofErr w:type="spellStart"/>
-      <w:r>
-        <w:t>Requirements</w:t>
+        <w:t>Non-functional Requirements</w:t>
       </w:r>
       <w:bookmarkEnd w:id="53"/>
       <w:bookmarkEnd w:id="54"/>
-      <w:proofErr w:type="spellEnd"/>
     </w:p>
     <w:bookmarkEnd w:id="55"/>
     <w:p>
@@ -17037,49 +15881,7 @@
         <w:rPr>
           <w:rFonts w:asciiTheme="minorBidi" w:hAnsiTheme="minorBidi"/>
         </w:rPr>
-        <w:t>De Non-</w:t>
-      </w:r>
-      <w:proofErr w:type="spellStart"/>
-      <w:r>
-        <w:rPr>
-          <w:rFonts w:asciiTheme="minorBidi" w:hAnsiTheme="minorBidi"/>
-        </w:rPr>
-        <w:t>functional</w:t>
-      </w:r>
-      <w:proofErr w:type="spellEnd"/>
-      <w:r>
-        <w:rPr>
-          <w:rFonts w:asciiTheme="minorBidi" w:hAnsiTheme="minorBidi"/>
-        </w:rPr>
-        <w:t xml:space="preserve"> </w:t>
-      </w:r>
-      <w:proofErr w:type="spellStart"/>
-      <w:r>
-        <w:rPr>
-          <w:rFonts w:asciiTheme="minorBidi" w:hAnsiTheme="minorBidi"/>
-        </w:rPr>
-        <w:t>Requirements</w:t>
-      </w:r>
-      <w:proofErr w:type="spellEnd"/>
-      <w:r>
-        <w:rPr>
-          <w:rFonts w:asciiTheme="minorBidi" w:hAnsiTheme="minorBidi"/>
-        </w:rPr>
-        <w:t xml:space="preserve"> zijn de requirements waaraan het systeem moet voldoen die niet direct onder </w:t>
-      </w:r>
-      <w:proofErr w:type="spellStart"/>
-      <w:r>
-        <w:rPr>
-          <w:rFonts w:asciiTheme="minorBidi" w:hAnsiTheme="minorBidi"/>
-        </w:rPr>
-        <w:t>Use</w:t>
-      </w:r>
-      <w:proofErr w:type="spellEnd"/>
-      <w:r>
-        <w:rPr>
-          <w:rFonts w:asciiTheme="minorBidi" w:hAnsiTheme="minorBidi"/>
-        </w:rPr>
-        <w:t xml:space="preserve"> cases vallen of een specifieke actie nodig hebben om behaald te worden. Deze requirements worden hieronder onderverdeeld volgens het principe van FURPS+.</w:t>
+        <w:t>De Non-functional Requirements zijn de requirements waaraan het systeem moet voldoen die niet direct onder Use cases vallen of een specifieke actie nodig hebben om behaald te worden. Deze requirements worden hieronder onderverdeeld volgens het principe van FURPS+.</w:t>
       </w:r>
     </w:p>
     <w:tbl>
@@ -17112,11 +15914,9 @@
             <w:tcW w:w="6266" w:type="dxa"/>
           </w:tcPr>
           <w:p>
-            <w:proofErr w:type="spellStart"/>
             <w:r>
               <w:t>Description</w:t>
             </w:r>
-            <w:proofErr w:type="spellEnd"/>
           </w:p>
         </w:tc>
         <w:tc>
@@ -17200,11 +16000,9 @@
             <w:tcW w:w="1320" w:type="dxa"/>
           </w:tcPr>
           <w:p>
-            <w:proofErr w:type="spellStart"/>
             <w:r>
               <w:t>Usability</w:t>
             </w:r>
-            <w:proofErr w:type="spellEnd"/>
           </w:p>
         </w:tc>
       </w:tr>
@@ -17234,11 +16032,9 @@
             <w:tcW w:w="1320" w:type="dxa"/>
           </w:tcPr>
           <w:p>
-            <w:proofErr w:type="spellStart"/>
             <w:r>
               <w:t>Supportability</w:t>
             </w:r>
-            <w:proofErr w:type="spellEnd"/>
           </w:p>
         </w:tc>
       </w:tr>
@@ -19708,7 +18504,6 @@
     <w:next w:val="Normal"/>
     <w:link w:val="Heading3Char"/>
     <w:uiPriority w:val="9"/>
-    <w:semiHidden/>
     <w:unhideWhenUsed/>
     <w:qFormat/>
     <w:rsid w:val="007A6C2E"/>
@@ -20083,7 +18878,6 @@
     <w:basedOn w:val="DefaultParagraphFont"/>
     <w:link w:val="Heading3"/>
     <w:uiPriority w:val="9"/>
-    <w:semiHidden/>
     <w:rsid w:val="007A6C2E"/>
     <w:rPr>
       <w:rFonts w:asciiTheme="majorHAnsi" w:eastAsiaTheme="majorEastAsia" w:hAnsiTheme="majorHAnsi" w:cstheme="majorBidi"/>

</xml_diff>

<commit_message>
edited SRS and started SDD
</commit_message>
<xml_diff>
--- a/SRS.docx
+++ b/SRS.docx
@@ -392,12 +392,28 @@
               <w:pStyle w:val="Tekst"/>
               <w:jc w:val="both"/>
               <w:rPr>
-                <w:noProof/>
-              </w:rPr>
-            </w:pPr>
+                <w:i w:val="0"/>
+                <w:iCs/>
+                <w:noProof/>
+              </w:rPr>
+            </w:pPr>
+            <w:r>
+              <w:rPr>
+                <w:i w:val="0"/>
+                <w:iCs/>
+                <w:noProof/>
+              </w:rPr>
+              <w:t>SRS document</w:t>
+            </w:r>
           </w:p>
         </w:tc>
       </w:tr>
+      <w:bookmarkStart w:id="1" w:name="_Toc40272360"/>
+      <w:bookmarkStart w:id="2" w:name="_Toc40400053"/>
+      <w:bookmarkStart w:id="3" w:name="_Toc40447021"/>
+      <w:bookmarkStart w:id="4" w:name="_Toc40447303"/>
+      <w:bookmarkStart w:id="5" w:name="_Toc40447888"/>
+      <w:bookmarkStart w:id="6" w:name="_Toc57718288"/>
       <w:tr>
         <w:trPr>
           <w:trHeight w:val="8865"/>
@@ -413,12 +429,6 @@
                 <w:noProof/>
               </w:rPr>
             </w:pPr>
-            <w:bookmarkStart w:id="1" w:name="_Toc40272360"/>
-            <w:bookmarkStart w:id="2" w:name="_Toc40400053"/>
-            <w:bookmarkStart w:id="3" w:name="_Toc40447021"/>
-            <w:bookmarkStart w:id="4" w:name="_Toc40447303"/>
-            <w:bookmarkStart w:id="5" w:name="_Toc40447888"/>
-            <w:bookmarkStart w:id="6" w:name="_Toc57718288"/>
             <w:r>
               <w:rPr>
                 <w:noProof/>
@@ -666,7 +676,7 @@
                                       </w14:textOutline>
                                     </w:rPr>
                                   </w:pPr>
-                                  <w:bookmarkStart w:id="9" w:name="_Toc39021408"/>
+                                  <w:bookmarkStart w:id="8" w:name="_Toc39021408"/>
                                   <w:r>
                                     <w:rPr>
                                       <w14:textOutline w14:w="9525" w14:cap="rnd" w14:cmpd="sng" w14:algn="ctr">
@@ -749,7 +759,7 @@
                                     </w:rPr>
                                     <w:t>-202</w:t>
                                   </w:r>
-                                  <w:bookmarkEnd w:id="9"/>
+                                  <w:bookmarkEnd w:id="8"/>
                                   <w:r>
                                     <w:rPr>
                                       <w14:textOutline w14:w="9525" w14:cap="rnd" w14:cmpd="sng" w14:algn="ctr">
@@ -3359,23 +3369,23 @@
       <w:pPr>
         <w:pStyle w:val="Heading1"/>
       </w:pPr>
-      <w:bookmarkStart w:id="11" w:name="_Toc336096349"/>
-      <w:bookmarkStart w:id="12" w:name="_Toc148282822"/>
+      <w:bookmarkStart w:id="9" w:name="_Toc336096349"/>
+      <w:bookmarkStart w:id="10" w:name="_Toc148282822"/>
       <w:proofErr w:type="spellStart"/>
       <w:r>
         <w:lastRenderedPageBreak/>
         <w:t>Introduction</w:t>
       </w:r>
-      <w:bookmarkEnd w:id="11"/>
-      <w:bookmarkEnd w:id="12"/>
+      <w:bookmarkEnd w:id="9"/>
+      <w:bookmarkEnd w:id="10"/>
       <w:proofErr w:type="spellEnd"/>
     </w:p>
     <w:p>
       <w:pPr>
         <w:pStyle w:val="Heading2"/>
       </w:pPr>
-      <w:bookmarkStart w:id="13" w:name="_Toc336096350"/>
-      <w:bookmarkStart w:id="14" w:name="_Toc148282823"/>
+      <w:bookmarkStart w:id="11" w:name="_Toc336096350"/>
+      <w:bookmarkStart w:id="12" w:name="_Toc148282823"/>
       <w:r>
         <w:t xml:space="preserve">Overall </w:t>
       </w:r>
@@ -3383,8 +3393,8 @@
       <w:r>
         <w:t>Description</w:t>
       </w:r>
-      <w:bookmarkEnd w:id="13"/>
-      <w:bookmarkEnd w:id="14"/>
+      <w:bookmarkEnd w:id="11"/>
+      <w:bookmarkEnd w:id="12"/>
       <w:proofErr w:type="spellEnd"/>
     </w:p>
     <w:p>
@@ -3815,7 +3825,7 @@
           <w:rFonts w:eastAsia="Times New Roman"/>
         </w:rPr>
       </w:pPr>
-      <w:bookmarkStart w:id="15" w:name="_Toc148282824"/>
+      <w:bookmarkStart w:id="13" w:name="_Toc148282824"/>
       <w:r>
         <w:rPr>
           <w:rStyle w:val="nh-number"/>
@@ -3872,7 +3882,7 @@
         </w:rPr>
         <w:t>abbreviations</w:t>
       </w:r>
-      <w:bookmarkEnd w:id="15"/>
+      <w:bookmarkEnd w:id="13"/>
       <w:proofErr w:type="spellEnd"/>
     </w:p>
     <w:p>
@@ -4379,11 +4389,11 @@
       <w:pPr>
         <w:pStyle w:val="Heading2"/>
       </w:pPr>
-      <w:bookmarkStart w:id="16" w:name="_Toc439994676"/>
-      <w:bookmarkStart w:id="17" w:name="_Toc441230981"/>
-      <w:bookmarkStart w:id="18" w:name="_Toc336096351"/>
-      <w:bookmarkStart w:id="19" w:name="_Hlk144910045"/>
-      <w:bookmarkStart w:id="20" w:name="_Toc148282825"/>
+      <w:bookmarkStart w:id="14" w:name="_Toc439994676"/>
+      <w:bookmarkStart w:id="15" w:name="_Toc441230981"/>
+      <w:bookmarkStart w:id="16" w:name="_Toc336096351"/>
+      <w:bookmarkStart w:id="17" w:name="_Toc148282825"/>
+      <w:bookmarkStart w:id="18" w:name="_Hlk144910045"/>
       <w:r>
         <w:lastRenderedPageBreak/>
         <w:t xml:space="preserve">User Classes </w:t>
@@ -4400,13 +4410,13 @@
       <w:r>
         <w:t>Characteristics</w:t>
       </w:r>
+      <w:bookmarkEnd w:id="14"/>
+      <w:bookmarkEnd w:id="15"/>
       <w:bookmarkEnd w:id="16"/>
       <w:bookmarkEnd w:id="17"/>
-      <w:bookmarkEnd w:id="18"/>
-      <w:bookmarkEnd w:id="20"/>
       <w:proofErr w:type="spellEnd"/>
     </w:p>
-    <w:bookmarkEnd w:id="19"/>
+    <w:bookmarkEnd w:id="18"/>
     <w:p>
       <w:pPr>
         <w:rPr>
@@ -4891,10 +4901,10 @@
       <w:pPr>
         <w:pStyle w:val="Heading2"/>
       </w:pPr>
-      <w:bookmarkStart w:id="21" w:name="_Toc439994677"/>
-      <w:bookmarkStart w:id="22" w:name="_Toc441230982"/>
-      <w:bookmarkStart w:id="23" w:name="_Toc336096352"/>
-      <w:bookmarkStart w:id="24" w:name="_Toc148282826"/>
+      <w:bookmarkStart w:id="19" w:name="_Toc439994677"/>
+      <w:bookmarkStart w:id="20" w:name="_Toc441230982"/>
+      <w:bookmarkStart w:id="21" w:name="_Toc336096352"/>
+      <w:bookmarkStart w:id="22" w:name="_Toc148282826"/>
       <w:r>
         <w:t>Operating</w:t>
       </w:r>
@@ -4904,10 +4914,10 @@
       <w:r>
         <w:t>Environment</w:t>
       </w:r>
+      <w:bookmarkEnd w:id="19"/>
+      <w:bookmarkEnd w:id="20"/>
       <w:bookmarkEnd w:id="21"/>
       <w:bookmarkEnd w:id="22"/>
-      <w:bookmarkEnd w:id="23"/>
-      <w:bookmarkEnd w:id="24"/>
       <w:r>
         <w:t xml:space="preserve"> </w:t>
       </w:r>
@@ -4919,14 +4929,14 @@
           <w:rFonts w:eastAsia="Times New Roman"/>
         </w:rPr>
       </w:pPr>
-      <w:bookmarkStart w:id="25" w:name="_Toc148282827"/>
+      <w:bookmarkStart w:id="23" w:name="_Toc148282827"/>
       <w:r>
         <w:rPr>
           <w:rFonts w:eastAsia="Times New Roman"/>
         </w:rPr>
         <w:t>Hardware</w:t>
       </w:r>
-      <w:bookmarkEnd w:id="25"/>
+      <w:bookmarkEnd w:id="23"/>
     </w:p>
     <w:p>
       <w:r>
@@ -4940,14 +4950,14 @@
           <w:rFonts w:eastAsia="Times New Roman"/>
         </w:rPr>
       </w:pPr>
-      <w:bookmarkStart w:id="26" w:name="_Toc148282828"/>
+      <w:bookmarkStart w:id="24" w:name="_Toc148282828"/>
       <w:r>
         <w:rPr>
           <w:rFonts w:eastAsia="Times New Roman"/>
         </w:rPr>
         <w:t>Operating system</w:t>
       </w:r>
-      <w:bookmarkEnd w:id="26"/>
+      <w:bookmarkEnd w:id="24"/>
     </w:p>
     <w:p>
       <w:proofErr w:type="spellStart"/>
@@ -4971,7 +4981,7 @@
       <w:pPr>
         <w:pStyle w:val="Heading3"/>
       </w:pPr>
-      <w:bookmarkStart w:id="27" w:name="_Toc148282829"/>
+      <w:bookmarkStart w:id="25" w:name="_Toc148282829"/>
       <w:r>
         <w:rPr>
           <w:rFonts w:eastAsia="Times New Roman"/>
@@ -5007,7 +5017,7 @@
         </w:rPr>
         <w:t>applications</w:t>
       </w:r>
-      <w:bookmarkEnd w:id="27"/>
+      <w:bookmarkEnd w:id="25"/>
       <w:proofErr w:type="spellEnd"/>
     </w:p>
     <w:p>
@@ -5100,10 +5110,10 @@
       <w:pPr>
         <w:pStyle w:val="Heading2"/>
       </w:pPr>
-      <w:bookmarkStart w:id="28" w:name="_Toc439994678"/>
-      <w:bookmarkStart w:id="29" w:name="_Toc441230983"/>
-      <w:bookmarkStart w:id="30" w:name="_Toc336096353"/>
-      <w:bookmarkStart w:id="31" w:name="_Toc148282830"/>
+      <w:bookmarkStart w:id="26" w:name="_Toc439994678"/>
+      <w:bookmarkStart w:id="27" w:name="_Toc441230983"/>
+      <w:bookmarkStart w:id="28" w:name="_Toc336096353"/>
+      <w:bookmarkStart w:id="29" w:name="_Toc148282830"/>
       <w:r>
         <w:lastRenderedPageBreak/>
         <w:t xml:space="preserve">Design </w:t>
@@ -5128,10 +5138,10 @@
       <w:r>
         <w:t>Constraints</w:t>
       </w:r>
+      <w:bookmarkEnd w:id="26"/>
+      <w:bookmarkEnd w:id="27"/>
       <w:bookmarkEnd w:id="28"/>
       <w:bookmarkEnd w:id="29"/>
-      <w:bookmarkEnd w:id="30"/>
-      <w:bookmarkEnd w:id="31"/>
       <w:proofErr w:type="spellEnd"/>
     </w:p>
     <w:p/>
@@ -5181,8 +5191,8 @@
                 <w:szCs w:val="24"/>
               </w:rPr>
             </w:pPr>
-            <w:bookmarkStart w:id="32" w:name="_Ref336093627"/>
-            <w:bookmarkStart w:id="33" w:name="_Toc336096354"/>
+            <w:bookmarkStart w:id="30" w:name="_Ref336093627"/>
+            <w:bookmarkStart w:id="31" w:name="_Toc336096354"/>
             <w:r>
               <w:rPr>
                 <w:rFonts w:ascii="Times New Roman" w:eastAsia="Times New Roman" w:hAnsi="Times New Roman" w:cs="Times New Roman"/>
@@ -5720,7 +5730,7 @@
         <w:lastRenderedPageBreak/>
         <w:t xml:space="preserve"> </w:t>
       </w:r>
-      <w:bookmarkStart w:id="34" w:name="_Toc148282831"/>
+      <w:bookmarkStart w:id="32" w:name="_Toc148282831"/>
       <w:r>
         <w:t xml:space="preserve">Product </w:t>
       </w:r>
@@ -5728,18 +5738,18 @@
       <w:r>
         <w:t>Functions</w:t>
       </w:r>
+      <w:bookmarkEnd w:id="30"/>
+      <w:bookmarkEnd w:id="31"/>
       <w:bookmarkEnd w:id="32"/>
-      <w:bookmarkEnd w:id="33"/>
-      <w:bookmarkEnd w:id="34"/>
       <w:proofErr w:type="spellEnd"/>
     </w:p>
     <w:p>
       <w:pPr>
         <w:pStyle w:val="Heading3"/>
       </w:pPr>
-      <w:bookmarkStart w:id="35" w:name="_Use_case_diagram"/>
-      <w:bookmarkStart w:id="36" w:name="_Toc148282832"/>
-      <w:bookmarkEnd w:id="35"/>
+      <w:bookmarkStart w:id="33" w:name="_Use_case_diagram"/>
+      <w:bookmarkStart w:id="34" w:name="_Toc148282832"/>
+      <w:bookmarkEnd w:id="33"/>
       <w:proofErr w:type="spellStart"/>
       <w:r>
         <w:t>Use</w:t>
@@ -5748,7 +5758,7 @@
       <w:r>
         <w:t xml:space="preserve"> case diagram</w:t>
       </w:r>
-      <w:bookmarkEnd w:id="36"/>
+      <w:bookmarkEnd w:id="34"/>
     </w:p>
     <w:p>
       <w:pPr>
@@ -5863,7 +5873,7 @@
       <w:pPr>
         <w:pStyle w:val="Heading3"/>
       </w:pPr>
-      <w:bookmarkStart w:id="37" w:name="_Toc148282833"/>
+      <w:bookmarkStart w:id="35" w:name="_Toc148282833"/>
       <w:r>
         <w:t xml:space="preserve">Brief </w:t>
       </w:r>
@@ -5875,7 +5885,7 @@
       <w:r>
         <w:t xml:space="preserve"> case beschrijving</w:t>
       </w:r>
-      <w:bookmarkEnd w:id="37"/>
+      <w:bookmarkEnd w:id="35"/>
     </w:p>
     <w:p>
       <w:pPr>
@@ -7591,14 +7601,14 @@
       <w:pPr>
         <w:pStyle w:val="Heading1"/>
       </w:pPr>
-      <w:bookmarkStart w:id="38" w:name="_Toc336096355"/>
-      <w:bookmarkStart w:id="39" w:name="_Toc148282834"/>
+      <w:bookmarkStart w:id="36" w:name="_Toc336096355"/>
+      <w:bookmarkStart w:id="37" w:name="_Toc148282834"/>
       <w:r>
         <w:lastRenderedPageBreak/>
         <w:t>Domain Model</w:t>
       </w:r>
-      <w:bookmarkEnd w:id="38"/>
-      <w:bookmarkEnd w:id="39"/>
+      <w:bookmarkEnd w:id="36"/>
+      <w:bookmarkEnd w:id="37"/>
     </w:p>
     <w:p>
       <w:pPr>
@@ -7607,7 +7617,7 @@
           <w:rFonts w:asciiTheme="minorBidi" w:eastAsiaTheme="minorEastAsia" w:hAnsiTheme="minorBidi"/>
         </w:rPr>
       </w:pPr>
-      <w:bookmarkStart w:id="40" w:name="_Hlk146021346"/>
+      <w:bookmarkStart w:id="38" w:name="_Hlk146021346"/>
       <w:r>
         <w:rPr>
           <w:rFonts w:asciiTheme="minorBidi" w:eastAsiaTheme="minorEastAsia" w:hAnsiTheme="minorBidi"/>
@@ -8638,7 +8648,7 @@
           </w:p>
         </w:tc>
       </w:tr>
-      <w:bookmarkEnd w:id="40"/>
+      <w:bookmarkEnd w:id="38"/>
     </w:tbl>
     <w:p/>
     <w:p/>
@@ -8646,8 +8656,8 @@
       <w:pPr>
         <w:pStyle w:val="Heading1"/>
       </w:pPr>
-      <w:bookmarkStart w:id="41" w:name="_Toc336096356"/>
-      <w:bookmarkStart w:id="42" w:name="_Toc148282835"/>
+      <w:bookmarkStart w:id="39" w:name="_Toc336096356"/>
+      <w:bookmarkStart w:id="40" w:name="_Toc148282835"/>
       <w:proofErr w:type="spellStart"/>
       <w:r>
         <w:lastRenderedPageBreak/>
@@ -8661,8 +8671,8 @@
       <w:r>
         <w:t>Descriptions</w:t>
       </w:r>
-      <w:bookmarkEnd w:id="41"/>
-      <w:bookmarkEnd w:id="42"/>
+      <w:bookmarkEnd w:id="39"/>
+      <w:bookmarkEnd w:id="40"/>
       <w:proofErr w:type="spellEnd"/>
     </w:p>
     <w:p/>
@@ -8673,7 +8683,7 @@
           <w:rFonts w:eastAsia="Times New Roman"/>
         </w:rPr>
       </w:pPr>
-      <w:bookmarkStart w:id="43" w:name="_Toc148282836"/>
+      <w:bookmarkStart w:id="41" w:name="_Toc148282836"/>
       <w:proofErr w:type="spellStart"/>
       <w:r>
         <w:rPr>
@@ -8686,15 +8696,9 @@
         <w:rPr>
           <w:rFonts w:eastAsia="Times New Roman"/>
         </w:rPr>
-        <w:t>-</w:t>
-      </w:r>
-      <w:r>
-        <w:rPr>
-          <w:rFonts w:eastAsia="Times New Roman"/>
-        </w:rPr>
-        <w:t>case model</w:t>
-      </w:r>
-      <w:bookmarkEnd w:id="43"/>
+        <w:t>-case model</w:t>
+      </w:r>
+      <w:bookmarkEnd w:id="41"/>
     </w:p>
     <w:p>
       <w:pPr>
@@ -8730,15 +8734,7 @@
           <w:sz w:val="22"/>
           <w:szCs w:val="22"/>
         </w:rPr>
-        <w:t>-</w:t>
-      </w:r>
-      <w:r>
-        <w:rPr>
-          <w:rFonts w:asciiTheme="minorBidi" w:hAnsiTheme="minorBidi" w:cstheme="minorBidi"/>
-          <w:sz w:val="22"/>
-          <w:szCs w:val="22"/>
-        </w:rPr>
-        <w:t>case model is te vinden in het hoofdstuk </w:t>
+        <w:t>-case model is te vinden in het hoofdstuk </w:t>
       </w:r>
       <w:hyperlink w:anchor="_Use_case_diagram" w:history="1">
         <w:r>
@@ -8748,25 +8744,7 @@
             <w:sz w:val="22"/>
             <w:szCs w:val="22"/>
           </w:rPr>
-          <w:t>Produ</w:t>
-        </w:r>
-        <w:r>
-          <w:rPr>
-            <w:rStyle w:val="Hyperlink"/>
-            <w:rFonts w:asciiTheme="minorBidi" w:hAnsiTheme="minorBidi" w:cstheme="minorBidi"/>
-            <w:sz w:val="22"/>
-            <w:szCs w:val="22"/>
-          </w:rPr>
-          <w:t>c</w:t>
-        </w:r>
-        <w:r>
-          <w:rPr>
-            <w:rStyle w:val="Hyperlink"/>
-            <w:rFonts w:asciiTheme="minorBidi" w:hAnsiTheme="minorBidi" w:cstheme="minorBidi"/>
-            <w:sz w:val="22"/>
-            <w:szCs w:val="22"/>
-          </w:rPr>
-          <w:t xml:space="preserve">t </w:t>
+          <w:t xml:space="preserve">Product </w:t>
         </w:r>
         <w:proofErr w:type="spellStart"/>
         <w:r>
@@ -8796,7 +8774,7 @@
           <w:rFonts w:eastAsia="Times New Roman"/>
         </w:rPr>
       </w:pPr>
-      <w:bookmarkStart w:id="44" w:name="_Toc148282837"/>
+      <w:bookmarkStart w:id="42" w:name="_Toc148282837"/>
       <w:proofErr w:type="spellStart"/>
       <w:r>
         <w:rPr>
@@ -8811,7 +8789,7 @@
         </w:rPr>
         <w:t xml:space="preserve"> case beschrijvingen</w:t>
       </w:r>
-      <w:bookmarkEnd w:id="44"/>
+      <w:bookmarkEnd w:id="42"/>
     </w:p>
     <w:p>
       <w:pPr>
@@ -8990,7 +8968,7 @@
         </w:rPr>
         <w:t xml:space="preserve"> </w:t>
       </w:r>
-      <w:bookmarkStart w:id="45" w:name="_Toc148282838"/>
+      <w:bookmarkStart w:id="43" w:name="_Toc148282838"/>
       <w:r>
         <w:rPr>
           <w:rStyle w:val="Strong"/>
@@ -9013,7 +8991,7 @@
         </w:rPr>
         <w:t>Speler Registreren</w:t>
       </w:r>
-      <w:bookmarkEnd w:id="45"/>
+      <w:bookmarkEnd w:id="43"/>
     </w:p>
     <w:tbl>
       <w:tblPr>
@@ -9588,14 +9566,7 @@
                 <w:rStyle w:val="Strong"/>
                 <w:rFonts w:eastAsia="Times New Roman"/>
               </w:rPr>
-              <w:t>gebruikersnaam</w:t>
-            </w:r>
-            <w:r>
-              <w:rPr>
-                <w:rStyle w:val="Strong"/>
-                <w:rFonts w:eastAsia="Times New Roman"/>
-              </w:rPr>
-              <w:t xml:space="preserve"> be</w:t>
+              <w:t>gebruikersnaam be</w:t>
             </w:r>
             <w:r>
               <w:rPr>
@@ -9985,15 +9956,7 @@
                 <w:sz w:val="22"/>
                 <w:szCs w:val="22"/>
               </w:rPr>
-              <w:t xml:space="preserve"> zijn\haar </w:t>
-            </w:r>
-            <w:r>
-              <w:rPr>
-                <w:rFonts w:asciiTheme="minorBidi" w:hAnsiTheme="minorBidi" w:cstheme="minorBidi"/>
-                <w:sz w:val="22"/>
-                <w:szCs w:val="22"/>
-              </w:rPr>
-              <w:t xml:space="preserve">wachtwoord </w:t>
+              <w:t xml:space="preserve"> zijn\haar wachtwoord </w:t>
             </w:r>
             <w:r>
               <w:rPr>
@@ -10354,16 +10317,7 @@
           <w:b w:val="0"/>
           <w:bCs w:val="0"/>
         </w:rPr>
-        <w:t xml:space="preserve"> </w:t>
-      </w:r>
-      <w:r>
-        <w:rPr>
-          <w:rStyle w:val="Strong"/>
-          <w:rFonts w:asciiTheme="minorHAnsi" w:eastAsia="Times New Roman" w:hAnsiTheme="minorHAnsi" w:cstheme="minorBidi"/>
-          <w:b w:val="0"/>
-          <w:bCs w:val="0"/>
-        </w:rPr>
-        <w:t>UC1</w:t>
+        <w:t xml:space="preserve"> UC1</w:t>
       </w:r>
       <w:r>
         <w:rPr>
@@ -10552,7 +10506,7 @@
           <w:rFonts w:eastAsia="Times New Roman"/>
         </w:rPr>
       </w:pPr>
-      <w:bookmarkStart w:id="46" w:name="_Toc148282839"/>
+      <w:bookmarkStart w:id="44" w:name="_Toc148282839"/>
       <w:r>
         <w:rPr>
           <w:color w:val="172B4D"/>
@@ -10560,15 +10514,7 @@
           <w:szCs w:val="22"/>
         </w:rPr>
         <w:lastRenderedPageBreak/>
-        <w:t>UC2</w:t>
-      </w:r>
-      <w:r>
-        <w:rPr>
-          <w:color w:val="172B4D"/>
-          <w:sz w:val="22"/>
-          <w:szCs w:val="22"/>
-        </w:rPr>
-        <w:t xml:space="preserve"> </w:t>
+        <w:t xml:space="preserve">UC2 </w:t>
       </w:r>
       <w:r>
         <w:rPr>
@@ -10582,7 +10528,7 @@
         </w:rPr>
         <w:t>starten</w:t>
       </w:r>
-      <w:bookmarkEnd w:id="46"/>
+      <w:bookmarkEnd w:id="44"/>
     </w:p>
     <w:tbl>
       <w:tblPr>
@@ -10779,7 +10725,7 @@
                 <w:szCs w:val="22"/>
               </w:rPr>
             </w:pPr>
-            <w:bookmarkStart w:id="47" w:name="_Hlk146056842"/>
+            <w:bookmarkStart w:id="45" w:name="_Hlk146056842"/>
             <w:r>
               <w:rPr>
                 <w:rFonts w:asciiTheme="minorBidi" w:hAnsiTheme="minorBidi"/>
@@ -10796,7 +10742,7 @@
               </w:rPr>
               <w:t>starten</w:t>
             </w:r>
-            <w:bookmarkEnd w:id="47"/>
+            <w:bookmarkEnd w:id="45"/>
           </w:p>
         </w:tc>
       </w:tr>
@@ -12040,7 +11986,7 @@
           <w:rFonts w:eastAsia="Times New Roman"/>
         </w:rPr>
       </w:pPr>
-      <w:bookmarkStart w:id="48" w:name="_Toc148282840"/>
+      <w:bookmarkStart w:id="46" w:name="_Toc148282840"/>
       <w:r>
         <w:rPr>
           <w:rFonts w:eastAsia="Times New Roman"/>
@@ -12048,7 +11994,7 @@
         <w:lastRenderedPageBreak/>
         <w:t>Vraag beantwoorden</w:t>
       </w:r>
-      <w:bookmarkEnd w:id="48"/>
+      <w:bookmarkEnd w:id="46"/>
     </w:p>
     <w:tbl>
       <w:tblPr>
@@ -12231,7 +12177,7 @@
                 <w:szCs w:val="22"/>
               </w:rPr>
             </w:pPr>
-            <w:bookmarkStart w:id="49" w:name="_Hlk146102543"/>
+            <w:bookmarkStart w:id="47" w:name="_Hlk146102543"/>
             <w:r>
               <w:rPr>
                 <w:rFonts w:asciiTheme="minorBidi" w:hAnsiTheme="minorBidi"/>
@@ -12240,7 +12186,7 @@
               </w:rPr>
               <w:t>Vraag beantwoorden</w:t>
             </w:r>
-            <w:bookmarkEnd w:id="49"/>
+            <w:bookmarkEnd w:id="47"/>
           </w:p>
         </w:tc>
       </w:tr>
@@ -12623,15 +12569,7 @@
                 <w:rFonts w:eastAsiaTheme="minorEastAsia" w:cstheme="minorHAnsi"/>
                 <w:lang w:val="en-US"/>
               </w:rPr>
-              <w:t>1-</w:t>
-            </w:r>
-            <w:r>
-              <w:rPr>
-                <w:rStyle w:val="Strong"/>
-                <w:rFonts w:eastAsiaTheme="minorEastAsia" w:cstheme="minorHAnsi"/>
-                <w:lang w:val="en-US"/>
-              </w:rPr>
-              <w:t xml:space="preserve">open </w:t>
+              <w:t xml:space="preserve">1-open </w:t>
             </w:r>
             <w:proofErr w:type="spellStart"/>
             <w:r>
@@ -13411,31 +13349,7 @@
                 <w:sz w:val="22"/>
                 <w:szCs w:val="22"/>
               </w:rPr>
-              <w:t xml:space="preserve">heckt het </w:t>
-            </w:r>
-            <w:r>
-              <w:rPr>
-                <w:rFonts w:asciiTheme="minorBidi" w:hAnsiTheme="minorBidi"/>
-                <w:sz w:val="22"/>
-                <w:szCs w:val="22"/>
-              </w:rPr>
-              <w:t>gekozen</w:t>
-            </w:r>
-            <w:r>
-              <w:rPr>
-                <w:rFonts w:asciiTheme="minorBidi" w:hAnsiTheme="minorBidi"/>
-                <w:sz w:val="22"/>
-                <w:szCs w:val="22"/>
-              </w:rPr>
-              <w:t xml:space="preserve"> </w:t>
-            </w:r>
-            <w:r>
-              <w:rPr>
-                <w:rFonts w:asciiTheme="minorBidi" w:hAnsiTheme="minorBidi"/>
-                <w:sz w:val="22"/>
-                <w:szCs w:val="22"/>
-              </w:rPr>
-              <w:t>antwoord</w:t>
+              <w:t>heckt het gekozen antwoord</w:t>
             </w:r>
             <w:r>
               <w:rPr>
@@ -13509,15 +13423,7 @@
                 <w:sz w:val="22"/>
                 <w:szCs w:val="22"/>
               </w:rPr>
-              <w:t>4</w:t>
-            </w:r>
-            <w:r>
-              <w:rPr>
-                <w:rFonts w:asciiTheme="minorBidi" w:hAnsiTheme="minorBidi"/>
-                <w:sz w:val="22"/>
-                <w:szCs w:val="22"/>
-              </w:rPr>
-              <w:t>a</w:t>
+              <w:t>4a</w:t>
             </w:r>
             <w:r>
               <w:rPr>
@@ -13591,23 +13497,7 @@
                 <w:sz w:val="22"/>
                 <w:szCs w:val="22"/>
               </w:rPr>
-              <w:t>5</w:t>
-            </w:r>
-            <w:r>
-              <w:rPr>
-                <w:rFonts w:asciiTheme="minorBidi" w:hAnsiTheme="minorBidi"/>
-                <w:sz w:val="22"/>
-                <w:szCs w:val="22"/>
-              </w:rPr>
-              <w:t>a</w:t>
-            </w:r>
-            <w:r>
-              <w:rPr>
-                <w:rFonts w:asciiTheme="minorBidi" w:hAnsiTheme="minorBidi"/>
-                <w:sz w:val="22"/>
-                <w:szCs w:val="22"/>
-              </w:rPr>
-              <w:t xml:space="preserve">- Het </w:t>
+              <w:t xml:space="preserve">5a- Het </w:t>
             </w:r>
             <w:proofErr w:type="spellStart"/>
             <w:r>
@@ -13780,15 +13670,7 @@
                 <w:sz w:val="22"/>
                 <w:szCs w:val="22"/>
               </w:rPr>
-              <w:t>de volgende vraag</w:t>
-            </w:r>
-            <w:r>
-              <w:rPr>
-                <w:rFonts w:asciiTheme="minorBidi" w:hAnsiTheme="minorBidi"/>
-                <w:sz w:val="22"/>
-                <w:szCs w:val="22"/>
-              </w:rPr>
-              <w:t>.</w:t>
+              <w:t>de volgende vraag.</w:t>
             </w:r>
           </w:p>
         </w:tc>
@@ -14010,7 +13892,7 @@
           <w:rFonts w:eastAsia="Times New Roman"/>
         </w:rPr>
       </w:pPr>
-      <w:bookmarkStart w:id="50" w:name="_Toc148282841"/>
+      <w:bookmarkStart w:id="48" w:name="_Toc148282841"/>
       <w:r>
         <w:rPr>
           <w:rFonts w:eastAsia="Times New Roman"/>
@@ -14018,7 +13900,7 @@
         <w:lastRenderedPageBreak/>
         <w:t>Woord controleren</w:t>
       </w:r>
-      <w:bookmarkEnd w:id="50"/>
+      <w:bookmarkEnd w:id="48"/>
     </w:p>
     <w:tbl>
       <w:tblPr>
@@ -14215,7 +14097,7 @@
                 <w:szCs w:val="22"/>
               </w:rPr>
             </w:pPr>
-            <w:bookmarkStart w:id="51" w:name="_Hlk146102532"/>
+            <w:bookmarkStart w:id="49" w:name="_Hlk146102532"/>
             <w:r>
               <w:rPr>
                 <w:rFonts w:asciiTheme="minorBidi" w:hAnsiTheme="minorBidi"/>
@@ -14224,7 +14106,7 @@
               </w:rPr>
               <w:t>Woord controleren</w:t>
             </w:r>
-            <w:bookmarkEnd w:id="51"/>
+            <w:bookmarkEnd w:id="49"/>
           </w:p>
         </w:tc>
       </w:tr>
@@ -15451,7 +15333,7 @@
           <w:rFonts w:eastAsia="Times New Roman"/>
         </w:rPr>
       </w:pPr>
-      <w:bookmarkStart w:id="52" w:name="_Toc148282842"/>
+      <w:bookmarkStart w:id="50" w:name="_Toc148282842"/>
       <w:proofErr w:type="spellStart"/>
       <w:r>
         <w:rPr>
@@ -15467,7 +15349,7 @@
         </w:rPr>
         <w:t xml:space="preserve"> kopen</w:t>
       </w:r>
-      <w:bookmarkEnd w:id="52"/>
+      <w:bookmarkEnd w:id="50"/>
     </w:p>
     <w:p/>
     <w:tbl>
@@ -15661,7 +15543,7 @@
                 <w:szCs w:val="22"/>
               </w:rPr>
             </w:pPr>
-            <w:bookmarkStart w:id="53" w:name="_Hlk146105176"/>
+            <w:bookmarkStart w:id="51" w:name="_Hlk146105176"/>
             <w:proofErr w:type="spellStart"/>
             <w:r>
               <w:rPr>
@@ -15680,7 +15562,7 @@
               </w:rPr>
               <w:t xml:space="preserve"> kopen</w:t>
             </w:r>
-            <w:bookmarkEnd w:id="53"/>
+            <w:bookmarkEnd w:id="51"/>
           </w:p>
         </w:tc>
       </w:tr>
@@ -16854,7 +16736,7 @@
           <w:rFonts w:eastAsia="Times New Roman"/>
         </w:rPr>
       </w:pPr>
-      <w:bookmarkStart w:id="54" w:name="_Toc148282843"/>
+      <w:bookmarkStart w:id="52" w:name="_Toc148282843"/>
       <w:r>
         <w:rPr>
           <w:rFonts w:eastAsia="Times New Roman"/>
@@ -16862,7 +16744,7 @@
         <w:lastRenderedPageBreak/>
         <w:t>Inloggen (Voor Spelers)</w:t>
       </w:r>
-      <w:bookmarkEnd w:id="54"/>
+      <w:bookmarkEnd w:id="52"/>
     </w:p>
     <w:p/>
     <w:tbl>
@@ -18195,14 +18077,7 @@
                 <w:rStyle w:val="Strong"/>
                 <w:rFonts w:asciiTheme="minorHAnsi" w:hAnsiTheme="minorHAnsi" w:cstheme="minorHAnsi"/>
               </w:rPr>
-              <w:t>niet</w:t>
-            </w:r>
-            <w:r>
-              <w:rPr>
-                <w:rStyle w:val="Strong"/>
-                <w:rFonts w:asciiTheme="minorHAnsi" w:hAnsiTheme="minorHAnsi" w:cstheme="minorHAnsi"/>
-              </w:rPr>
-              <w:t xml:space="preserve"> correct</w:t>
+              <w:t>niet correct</w:t>
             </w:r>
             <w:r>
               <w:rPr>
@@ -18422,7 +18297,7 @@
           <w:rFonts w:eastAsia="Times New Roman"/>
         </w:rPr>
       </w:pPr>
-      <w:bookmarkStart w:id="55" w:name="_Toc148282844"/>
+      <w:bookmarkStart w:id="53" w:name="_Toc148282844"/>
       <w:r>
         <w:rPr>
           <w:rFonts w:eastAsia="Times New Roman"/>
@@ -18441,7 +18316,7 @@
         </w:rPr>
         <w:t>)</w:t>
       </w:r>
-      <w:bookmarkEnd w:id="55"/>
+      <w:bookmarkEnd w:id="53"/>
     </w:p>
     <w:p/>
     <w:tbl>
@@ -19551,8 +19426,8 @@
       <w:pPr>
         <w:pStyle w:val="Heading1"/>
       </w:pPr>
-      <w:bookmarkStart w:id="56" w:name="_Hlk146105929"/>
-      <w:bookmarkStart w:id="57" w:name="_Toc148282845"/>
+      <w:bookmarkStart w:id="54" w:name="_Hlk146105929"/>
+      <w:bookmarkStart w:id="55" w:name="_Toc148282845"/>
       <w:proofErr w:type="spellStart"/>
       <w:r>
         <w:lastRenderedPageBreak/>
@@ -19574,8 +19449,8 @@
       <w:r>
         <w:t>requirements</w:t>
       </w:r>
-      <w:bookmarkEnd w:id="56"/>
-      <w:bookmarkEnd w:id="57"/>
+      <w:bookmarkEnd w:id="54"/>
+      <w:bookmarkEnd w:id="55"/>
       <w:proofErr w:type="spellEnd"/>
     </w:p>
     <w:p>
@@ -19680,7 +19555,7 @@
             <w:tcW w:w="1157" w:type="dxa"/>
           </w:tcPr>
           <w:p>
-            <w:bookmarkStart w:id="58" w:name="_Hlk146106006"/>
+            <w:bookmarkStart w:id="56" w:name="_Hlk146106006"/>
             <w:r>
               <w:t>Code</w:t>
             </w:r>
@@ -19735,16 +19610,16 @@
           </w:p>
         </w:tc>
       </w:tr>
-      <w:bookmarkEnd w:id="58"/>
+      <w:bookmarkEnd w:id="56"/>
     </w:tbl>
     <w:p/>
     <w:p>
       <w:pPr>
         <w:pStyle w:val="Heading1"/>
       </w:pPr>
-      <w:bookmarkStart w:id="59" w:name="_Toc336096363"/>
-      <w:bookmarkStart w:id="60" w:name="_Hlk146106067"/>
-      <w:bookmarkStart w:id="61" w:name="_Toc148282846"/>
+      <w:bookmarkStart w:id="57" w:name="_Toc336096363"/>
+      <w:bookmarkStart w:id="58" w:name="_Toc148282846"/>
+      <w:bookmarkStart w:id="59" w:name="_Hlk146106067"/>
       <w:r>
         <w:lastRenderedPageBreak/>
         <w:t>Non-</w:t>
@@ -19761,11 +19636,11 @@
       <w:r>
         <w:t>Requirements</w:t>
       </w:r>
-      <w:bookmarkEnd w:id="59"/>
-      <w:bookmarkEnd w:id="61"/>
+      <w:bookmarkEnd w:id="57"/>
+      <w:bookmarkEnd w:id="58"/>
       <w:proofErr w:type="spellEnd"/>
     </w:p>
-    <w:bookmarkEnd w:id="60"/>
+    <w:bookmarkEnd w:id="59"/>
     <w:p>
       <w:pPr>
         <w:rPr>

</xml_diff>